<commit_message>
Added lit review for Funk et al
* Also updated the lit review section for BandSense
* Added "a" to the title to make it more grammatical
</commit_message>
<xml_diff>
--- a/lit-review/Paper_proposal.docx
+++ b/lit-review/Paper_proposal.docx
@@ -1,6 +1,6 @@
 
 <file path=word/document.xml><?xml version="1.0" encoding="utf-8"?>
-<w:document xmlns:wpc="http://schemas.microsoft.com/office/word/2010/wordprocessingCanvas" xmlns:cx="http://schemas.microsoft.com/office/drawing/2014/chartex" xmlns:cx1="http://schemas.microsoft.com/office/drawing/2015/9/8/chartex" xmlns:cx2="http://schemas.microsoft.com/office/drawing/2015/10/21/chartex" xmlns:mc="http://schemas.openxmlformats.org/markup-compatibility/2006" xmlns:o="urn:schemas-microsoft-com:office:office" xmlns:r="http://schemas.openxmlformats.org/officeDocument/2006/relationships" xmlns:m="http://schemas.openxmlformats.org/officeDocument/2006/math" xmlns:v="urn:schemas-microsoft-com:vml" xmlns:wp14="http://schemas.microsoft.com/office/word/2010/wordprocessingDrawing" xmlns:wp="http://schemas.openxmlformats.org/drawingml/2006/wordprocessingDrawing" xmlns:w10="urn:schemas-microsoft-com:office:word" xmlns:w="http://schemas.openxmlformats.org/wordprocessingml/2006/main" xmlns:w14="http://schemas.microsoft.com/office/word/2010/wordml" xmlns:w15="http://schemas.microsoft.com/office/word/2012/wordml" xmlns:w16se="http://schemas.microsoft.com/office/word/2015/wordml/symex" xmlns:wpg="http://schemas.microsoft.com/office/word/2010/wordprocessingGroup" xmlns:wpi="http://schemas.microsoft.com/office/word/2010/wordprocessingInk" xmlns:wne="http://schemas.microsoft.com/office/word/2006/wordml" xmlns:wps="http://schemas.microsoft.com/office/word/2010/wordprocessingShape" mc:Ignorable="w14 w15 w16se wp14">
+<w:document xmlns:wpc="http://schemas.microsoft.com/office/word/2010/wordprocessingCanvas" xmlns:mc="http://schemas.openxmlformats.org/markup-compatibility/2006" xmlns:o="urn:schemas-microsoft-com:office:office" xmlns:r="http://schemas.openxmlformats.org/officeDocument/2006/relationships" xmlns:m="http://schemas.openxmlformats.org/officeDocument/2006/math" xmlns:v="urn:schemas-microsoft-com:vml" xmlns:wp14="http://schemas.microsoft.com/office/word/2010/wordprocessingDrawing" xmlns:wp="http://schemas.openxmlformats.org/drawingml/2006/wordprocessingDrawing" xmlns:w10="urn:schemas-microsoft-com:office:word" xmlns:w="http://schemas.openxmlformats.org/wordprocessingml/2006/main" xmlns:w14="http://schemas.microsoft.com/office/word/2010/wordml" xmlns:wpg="http://schemas.microsoft.com/office/word/2010/wordprocessingGroup" xmlns:wpi="http://schemas.microsoft.com/office/word/2010/wordprocessingInk" xmlns:wne="http://schemas.microsoft.com/office/word/2006/wordml" xmlns:wps="http://schemas.microsoft.com/office/word/2010/wordprocessingShape" mc:Ignorable="w14 wp14">
   <w:body>
     <w:p>
       <w:pPr>
@@ -14,10 +14,24 @@
         <w:t xml:space="preserve">: Pressure-Sensitive Wristband as </w:t>
       </w:r>
       <w:r>
+        <w:t xml:space="preserve">a </w:t>
+      </w:r>
+      <w:r>
         <w:t>Scrolling and Selecting Input</w:t>
       </w:r>
       <w:r>
-        <w:t xml:space="preserve"> Method for Smartwatch </w:t>
+        <w:t xml:space="preserve"> Method for </w:t>
+      </w:r>
+      <w:r>
+        <w:t xml:space="preserve">a </w:t>
+      </w:r>
+      <w:proofErr w:type="spellStart"/>
+      <w:r>
+        <w:t>Smartwatch</w:t>
+      </w:r>
+      <w:proofErr w:type="spellEnd"/>
+      <w:r>
+        <w:t xml:space="preserve"> </w:t>
       </w:r>
     </w:p>
     <w:tbl>
@@ -50,20 +64,53 @@
               <w:pStyle w:val="AuthorName"/>
             </w:pPr>
             <w:r>
-              <w:t>Serena Jeblee</w:t>
+              <w:t xml:space="preserve">Serena </w:t>
             </w:r>
+            <w:proofErr w:type="spellStart"/>
             <w:r>
-              <w:t xml:space="preserve">, Dina Sabie, </w:t>
+              <w:t>Jeblee</w:t>
             </w:r>
+            <w:proofErr w:type="spellEnd"/>
             <w:r>
-              <w:t>Shamama Khattak</w:t>
+              <w:t xml:space="preserve">, Dina </w:t>
             </w:r>
+            <w:proofErr w:type="spellStart"/>
+            <w:r>
+              <w:t>Sabie</w:t>
+            </w:r>
+            <w:proofErr w:type="spellEnd"/>
             <w:r>
               <w:t xml:space="preserve">, </w:t>
             </w:r>
+            <w:proofErr w:type="spellStart"/>
             <w:r>
-              <w:t>Gurleen Kaur</w:t>
+              <w:t>Shamama</w:t>
             </w:r>
+            <w:proofErr w:type="spellEnd"/>
+            <w:r>
+              <w:t xml:space="preserve"> </w:t>
+            </w:r>
+            <w:proofErr w:type="spellStart"/>
+            <w:r>
+              <w:t>Khattak</w:t>
+            </w:r>
+            <w:proofErr w:type="spellEnd"/>
+            <w:r>
+              <w:t xml:space="preserve">, </w:t>
+            </w:r>
+            <w:proofErr w:type="spellStart"/>
+            <w:r>
+              <w:t>Gurleen</w:t>
+            </w:r>
+            <w:proofErr w:type="spellEnd"/>
+            <w:r>
+              <w:t xml:space="preserve"> </w:t>
+            </w:r>
+            <w:proofErr w:type="spellStart"/>
+            <w:r>
+              <w:t>Kaur</w:t>
+            </w:r>
+            <w:proofErr w:type="spellEnd"/>
             <w:r>
               <w:t xml:space="preserve"> </w:t>
             </w:r>
@@ -81,12 +128,7 @@
               <w:pStyle w:val="AuthorAffiliation"/>
             </w:pPr>
             <w:r>
-              <w:t>Toron</w:t>
-            </w:r>
-            <w:bookmarkStart w:id="0" w:name="_GoBack"/>
-            <w:bookmarkEnd w:id="0"/>
-            <w:r>
-              <w:t>to, Canada</w:t>
+              <w:t>Toronto, Canada</w:t>
             </w:r>
           </w:p>
           <w:p>
@@ -102,23 +144,32 @@
               <w:pStyle w:val="AuthorAffiliation"/>
             </w:pPr>
             <w:r>
-              <w:t>{dina.sabie</w:t>
+              <w:t>{</w:t>
             </w:r>
+            <w:proofErr w:type="spellStart"/>
+            <w:r>
+              <w:t>dina.sabie</w:t>
+            </w:r>
+            <w:proofErr w:type="spellEnd"/>
             <w:r>
               <w:t>,</w:t>
             </w:r>
             <w:r>
               <w:t xml:space="preserve"> </w:t>
             </w:r>
+            <w:proofErr w:type="spellStart"/>
             <w:r>
               <w:t>shamama.khattak</w:t>
             </w:r>
+            <w:proofErr w:type="spellEnd"/>
             <w:r>
               <w:t xml:space="preserve">, </w:t>
             </w:r>
+            <w:proofErr w:type="spellStart"/>
             <w:r>
               <w:t>gurleen.kaur</w:t>
             </w:r>
+            <w:proofErr w:type="spellEnd"/>
             <w:r>
               <w:t>}@mail.utoronto.ca</w:t>
             </w:r>
@@ -155,6 +206,7 @@
         <w:spacing w:before="0" w:after="240"/>
       </w:pPr>
       <w:r>
+        <w:lastRenderedPageBreak/>
         <w:t>ABSTRACT</w:t>
       </w:r>
     </w:p>
@@ -192,8 +244,18 @@
       </w:r>
     </w:p>
     <w:p>
-      <w:r>
-        <w:t xml:space="preserve">Smartwatch; wristband; input method, wearable.  </w:t>
+      <w:proofErr w:type="spellStart"/>
+      <w:proofErr w:type="gramStart"/>
+      <w:r>
+        <w:t>Smartwatch</w:t>
+      </w:r>
+      <w:proofErr w:type="spellEnd"/>
+      <w:r>
+        <w:t>; wristband; input method, wearable.</w:t>
+      </w:r>
+      <w:proofErr w:type="gramEnd"/>
+      <w:r>
+        <w:t xml:space="preserve">  </w:t>
       </w:r>
     </w:p>
     <w:p>
@@ -231,13 +293,29 @@
     </w:p>
     <w:p>
       <w:r>
-        <w:t xml:space="preserve">The main input methods for traditional smartwatches on the market are display touch screens and physical buttons. </w:t>
+        <w:t xml:space="preserve">The main input methods for traditional </w:t>
+      </w:r>
+      <w:proofErr w:type="spellStart"/>
+      <w:r>
+        <w:t>smartwatches</w:t>
+      </w:r>
+      <w:proofErr w:type="spellEnd"/>
+      <w:r>
+        <w:t xml:space="preserve"> on the market are display touch screens and physical buttons. </w:t>
       </w:r>
       <w:r>
         <w:t>However, i</w:t>
       </w:r>
       <w:r>
-        <w:t xml:space="preserve">t is difficult to carry out complex tasks on smartwatches due to the limited </w:t>
+        <w:t xml:space="preserve">t is difficult to carry out complex tasks on </w:t>
+      </w:r>
+      <w:proofErr w:type="spellStart"/>
+      <w:r>
+        <w:t>smartwatches</w:t>
+      </w:r>
+      <w:proofErr w:type="spellEnd"/>
+      <w:r>
+        <w:t xml:space="preserve"> due to the limited </w:t>
       </w:r>
       <w:r>
         <w:t xml:space="preserve">number of </w:t>
@@ -249,7 +327,15 @@
         <w:t>T</w:t>
       </w:r>
       <w:r>
-        <w:t>he limited display screen size of smartwatch can be easily blocked by user’s finger when using.</w:t>
+        <w:t xml:space="preserve">he limited display screen size of </w:t>
+      </w:r>
+      <w:proofErr w:type="spellStart"/>
+      <w:r>
+        <w:t>smartwatch</w:t>
+      </w:r>
+      <w:proofErr w:type="spellEnd"/>
+      <w:r>
+        <w:t xml:space="preserve"> can be easily blocked by user’s finger when using.</w:t>
       </w:r>
       <w:r>
         <w:t xml:space="preserve"> </w:t>
@@ -261,7 +347,15 @@
         <w:t>, the selection process of objects, especially the fine ones,</w:t>
       </w:r>
       <w:r>
-        <w:t xml:space="preserve"> on the screen can be not accurate due to the size of the user’s finger in relation to the size of the touchscreen. Our research aims to enhance users experience with smartwatches </w:t>
+        <w:t xml:space="preserve"> on the screen can be not accurate due to the size of the user’s finger in relation to the size of the touchscreen. Our research aims to enhance users experience with </w:t>
+      </w:r>
+      <w:proofErr w:type="spellStart"/>
+      <w:r>
+        <w:t>smartwatches</w:t>
+      </w:r>
+      <w:proofErr w:type="spellEnd"/>
+      <w:r>
+        <w:t xml:space="preserve"> </w:t>
       </w:r>
       <w:r>
         <w:t>and</w:t>
@@ -273,7 +367,15 @@
         <w:t>e</w:t>
       </w:r>
       <w:r>
-        <w:t xml:space="preserve"> efficiency and accuracy of scrolling and selection through extending interaction surface of smartwatch to include the wristband as an input tool. </w:t>
+        <w:t xml:space="preserve"> efficiency and accuracy of scrolling and selection through extending interaction surface of </w:t>
+      </w:r>
+      <w:proofErr w:type="spellStart"/>
+      <w:r>
+        <w:t>smartwatch</w:t>
+      </w:r>
+      <w:proofErr w:type="spellEnd"/>
+      <w:r>
+        <w:t xml:space="preserve"> to include the wristband as an input tool. </w:t>
       </w:r>
     </w:p>
     <w:p>
@@ -284,18 +386,51 @@
         <w:t xml:space="preserve"> the</w:t>
       </w:r>
       <w:r>
-        <w:t xml:space="preserve"> smartwatch wristband and use these sensors to identify scrolling and selection input. </w:t>
+        <w:t xml:space="preserve"> </w:t>
+      </w:r>
+      <w:proofErr w:type="spellStart"/>
+      <w:r>
+        <w:t>smartwatch</w:t>
+      </w:r>
+      <w:proofErr w:type="spellEnd"/>
+      <w:r>
+        <w:t xml:space="preserve"> wristband and use these sensors to identify scrolling and selection input. </w:t>
       </w:r>
       <w:r>
         <w:t>To scrolls up and down, a</w:t>
       </w:r>
       <w:r>
-        <w:t xml:space="preserve"> user can move their finger along the long edge of the band. Alternatively, the user can move his/her finger along the short edge of the band (where it meets the watch) to scroll left and right. For long scrolls, a user can do multiple rolling strokes over and over. Furthermore, moving a finger on the wristband will be mapped on the display screen using selection arrow. Once the selection arrow is on the desired object, the user can tap his/her finger on the band to select. Our research question is: Is placing touch input on the back of a smartwatch wristband more convenient to users and will it lead to faster and more accurate object selection compared to using finger selection on smartwatch touchscreen? We argue that our input method can deliver more selection accuracy and freedom because the finger will be moving along bigger interaction space. Moreover, moving the touch interaction off the screen will allow the user to not block the display screen while interacting with the device. </w:t>
+        <w:t xml:space="preserve"> user can move their finger along the long edge of the band. Alternatively, the user can move his/her finger along the short edge of the band (where it meets the watch) to scroll left and right. For long scrolls, a user can do multiple rolling strokes over and over. Furthermore, moving a finger on the wristband will be mapped on the display screen using selection arrow. Once the selection arrow is on the desired object, the user can tap his/her finger on the band to select. Our research question is: Is placing touch input on the back of a </w:t>
+      </w:r>
+      <w:proofErr w:type="spellStart"/>
+      <w:r>
+        <w:t>smartwatch</w:t>
+      </w:r>
+      <w:proofErr w:type="spellEnd"/>
+      <w:r>
+        <w:t xml:space="preserve"> wristband more convenient to users and will it lead to faster and more accurate object selection compared to using finger selection on </w:t>
+      </w:r>
+      <w:proofErr w:type="spellStart"/>
+      <w:r>
+        <w:t>smartwatch</w:t>
+      </w:r>
+      <w:proofErr w:type="spellEnd"/>
+      <w:r>
+        <w:t xml:space="preserve"> touchscreen? We argue that our input method can deliver more selection accuracy and freedom because the finger will be moving along bigger interaction space. Moreover, moving the touch interaction off the screen will allow the user to not block the display screen while interacting with the device. </w:t>
       </w:r>
     </w:p>
     <w:p>
       <w:r>
-        <w:t>While no other input method beyond smartwatch touchscreens and physical buttons has been implemented commercially, there are several studies that research</w:t>
+        <w:lastRenderedPageBreak/>
+        <w:t xml:space="preserve">While no other input method beyond </w:t>
+      </w:r>
+      <w:proofErr w:type="spellStart"/>
+      <w:r>
+        <w:t>smartwatch</w:t>
+      </w:r>
+      <w:proofErr w:type="spellEnd"/>
+      <w:r>
+        <w:t xml:space="preserve"> touchscreens and physical buttons has been implemented commercially, there are several studies that research</w:t>
       </w:r>
       <w:r>
         <w:t>ed</w:t>
@@ -328,8 +463,77 @@
       <w:pPr>
         <w:spacing w:after="240"/>
       </w:pPr>
-      <w:r>
-        <w:t>BandSense (Ahn et al) explores pressure-sensitive multi-touch interactions with a smartwatch wristband. Their device has pressure-sensitive touch sensors on the wristband on either side of the smartwatch screen. The sensors can tapping and flicking motions, as well as pressure input on part of the band that can be used a directional input. The device could also interpret flicking up and down motions as commands for copying and pasting.</w:t>
+      <w:proofErr w:type="spellStart"/>
+      <w:r>
+        <w:t>BandSense</w:t>
+      </w:r>
+      <w:proofErr w:type="spellEnd"/>
+      <w:r>
+        <w:t xml:space="preserve"> [1]</w:t>
+      </w:r>
+      <w:r>
+        <w:t xml:space="preserve"> explore</w:t>
+      </w:r>
+      <w:r>
+        <w:t>d</w:t>
+      </w:r>
+      <w:r>
+        <w:t xml:space="preserve"> pressure-sensitive multi-touch interactions with a </w:t>
+      </w:r>
+      <w:proofErr w:type="spellStart"/>
+      <w:r>
+        <w:t>smartw</w:t>
+      </w:r>
+      <w:r>
+        <w:t>atch</w:t>
+      </w:r>
+      <w:proofErr w:type="spellEnd"/>
+      <w:r>
+        <w:t xml:space="preserve"> wristband. Their device had</w:t>
+      </w:r>
+      <w:r>
+        <w:t xml:space="preserve"> pressure-sensitive touch sensors on the wristband on either side of the </w:t>
+      </w:r>
+      <w:proofErr w:type="spellStart"/>
+      <w:r>
+        <w:t>sm</w:t>
+      </w:r>
+      <w:r>
+        <w:t>artwatch</w:t>
+      </w:r>
+      <w:proofErr w:type="spellEnd"/>
+      <w:r>
+        <w:t xml:space="preserve"> screen. The sensors could detect</w:t>
+      </w:r>
+      <w:r>
+        <w:t xml:space="preserve"> tapping and flicking motions, as well as pressure input on part of the band that can be used a directional input. The device could also interpret flicking up and down motions as commands for copying and pasting.</w:t>
+      </w:r>
+      <w:r>
+        <w:t xml:space="preserve"> They demonstrated that this kind of device could be useful for many different tasks, although they did not conduct a user study to test the effectiveness of this device.</w:t>
+      </w:r>
+      <w:bookmarkStart w:id="0" w:name="_GoBack"/>
+      <w:bookmarkEnd w:id="0"/>
+    </w:p>
+    <w:p>
+      <w:pPr>
+        <w:spacing w:after="240"/>
+      </w:pPr>
+      <w:r>
+        <w:t>Funk et al</w:t>
+      </w:r>
+      <w:r>
+        <w:t>. [2]</w:t>
+      </w:r>
+      <w:r>
+        <w:t xml:space="preserve"> experimented with two text entry methods on a touch-sensitive </w:t>
+      </w:r>
+      <w:proofErr w:type="spellStart"/>
+      <w:r>
+        <w:t>smartwatch</w:t>
+      </w:r>
+      <w:proofErr w:type="spellEnd"/>
+      <w:r>
+        <w:t xml:space="preserve"> wristband: sliding and multi-tapping. Both text entry layouts were a vertical arrangement of letters positioned to the sides of the watch display. The first had a narrow key for each character, and the user could slide their finger until the correct character was selected. The second had 3 letters per key, which were selected by multi-tap. They concluded that the multi-tap layout was faster in terms of words per minute, and also preferred by the study participants.</w:t>
       </w:r>
     </w:p>
     <w:p>
@@ -339,8 +543,13 @@
           <w:color w:val="FF0000"/>
         </w:rPr>
       </w:pPr>
-      <w:r>
-        <w:t xml:space="preserve">Knibbe et al. </w:t>
+      <w:proofErr w:type="spellStart"/>
+      <w:r>
+        <w:t>Knibbe</w:t>
+      </w:r>
+      <w:proofErr w:type="spellEnd"/>
+      <w:r>
+        <w:t xml:space="preserve"> et al. </w:t>
       </w:r>
       <w:r>
         <w:t>pr</w:t>
@@ -352,7 +561,15 @@
         <w:t>d</w:t>
       </w:r>
       <w:r>
-        <w:t xml:space="preserve"> extending interaction area with smartwatches to include the back </w:t>
+        <w:t xml:space="preserve"> extending interaction area with </w:t>
+      </w:r>
+      <w:proofErr w:type="spellStart"/>
+      <w:r>
+        <w:t>smartwatches</w:t>
+      </w:r>
+      <w:proofErr w:type="spellEnd"/>
+      <w:r>
+        <w:t xml:space="preserve"> to include the back </w:t>
       </w:r>
       <w:r>
         <w:t>of</w:t>
@@ -364,7 +581,24 @@
         <w:t>er</w:t>
       </w:r>
       <w:r>
-        <w:t>’s hand and use off-gesture interaction as input method. The proposed prototype supports range of bimanual gestures that translates into commands for the smartwatch. The prototype built for this experiment has infrared proximity sensors on the sides of the watch and the strap to identify different dynamic gestures which are made by the hand wearing the watch and recognize bimanual gestures that are made by the other hand on the back of the wearing hand.  There are also piezoelectric sensors positioned underneath the watch to detect taps and when the wearing hand moves or there are actions at the back of the wearing hand by the other hand. By adapting part</w:t>
+        <w:t xml:space="preserve">’s hand and use off-gesture interaction as input method. The proposed prototype supports range of bimanual gestures that translates into commands for the </w:t>
+      </w:r>
+      <w:proofErr w:type="spellStart"/>
+      <w:r>
+        <w:t>smartwatch</w:t>
+      </w:r>
+      <w:proofErr w:type="spellEnd"/>
+      <w:r>
+        <w:t xml:space="preserve">. The prototype built for this experiment has infrared proximity sensors on the sides of the watch and the strap to identify different dynamic gestures which are made by the hand wearing the </w:t>
+      </w:r>
+      <w:proofErr w:type="gramStart"/>
+      <w:r>
+        <w:lastRenderedPageBreak/>
+        <w:t>watch</w:t>
+      </w:r>
+      <w:proofErr w:type="gramEnd"/>
+      <w:r>
+        <w:t xml:space="preserve"> and recognize bimanual gestures that are made by the other hand on the back of the wearing hand.  There are also piezoelectric sensors positioned underneath the watch to detect taps and when the wearing hand moves or there are actions at the back of the wearing hand by the other hand. By adapting part</w:t>
       </w:r>
       <w:r>
         <w:t>s</w:t>
@@ -400,23 +634,84 @@
       <w:pPr>
         <w:pStyle w:val="References"/>
       </w:pPr>
-      <w:r>
-        <w:t xml:space="preserve">Youngseok Ahn, Sungjae Hwang, HyunGook Yoon, Junghyeon Gim, and Jung-hee Ryu. 2015. BandSense: Pressure-sensitive Multi-touch Interaction on a Wristband. In </w:t>
+      <w:proofErr w:type="spellStart"/>
+      <w:r>
+        <w:t>Youngseok</w:t>
+      </w:r>
+      <w:proofErr w:type="spellEnd"/>
+      <w:r>
+        <w:t xml:space="preserve"> </w:t>
+      </w:r>
+      <w:proofErr w:type="spellStart"/>
+      <w:r>
+        <w:t>Ahn</w:t>
+      </w:r>
+      <w:proofErr w:type="spellEnd"/>
+      <w:r>
+        <w:t xml:space="preserve">, </w:t>
+      </w:r>
+      <w:proofErr w:type="spellStart"/>
+      <w:r>
+        <w:t>Sungjae</w:t>
+      </w:r>
+      <w:proofErr w:type="spellEnd"/>
+      <w:r>
+        <w:t xml:space="preserve"> Hwang, </w:t>
+      </w:r>
+      <w:proofErr w:type="spellStart"/>
+      <w:r>
+        <w:t>HyunGook</w:t>
+      </w:r>
+      <w:proofErr w:type="spellEnd"/>
+      <w:r>
+        <w:t xml:space="preserve"> Yoon, </w:t>
+      </w:r>
+      <w:proofErr w:type="spellStart"/>
+      <w:r>
+        <w:t>Junghyeon</w:t>
+      </w:r>
+      <w:proofErr w:type="spellEnd"/>
+      <w:r>
+        <w:t xml:space="preserve"> </w:t>
+      </w:r>
+      <w:proofErr w:type="spellStart"/>
+      <w:r>
+        <w:t>Gim</w:t>
+      </w:r>
+      <w:proofErr w:type="spellEnd"/>
+      <w:r>
+        <w:t>, and Jung-</w:t>
+      </w:r>
+      <w:proofErr w:type="spellStart"/>
+      <w:r>
+        <w:t>hee</w:t>
+      </w:r>
+      <w:proofErr w:type="spellEnd"/>
+      <w:r>
+        <w:t xml:space="preserve"> </w:t>
+      </w:r>
+      <w:proofErr w:type="spellStart"/>
+      <w:r>
+        <w:t>Ryu</w:t>
+      </w:r>
+      <w:proofErr w:type="spellEnd"/>
+      <w:r>
+        <w:t xml:space="preserve">. 2015. </w:t>
+      </w:r>
+      <w:proofErr w:type="spellStart"/>
+      <w:r>
+        <w:t>BandSense</w:t>
+      </w:r>
+      <w:proofErr w:type="spellEnd"/>
+      <w:r>
+        <w:t xml:space="preserve">: Pressure-sensitive Multi-touch Interaction on a Wristband. In </w:t>
       </w:r>
       <w:r>
         <w:rPr>
           <w:i/>
           <w:iCs/>
         </w:rPr>
-        <w:t xml:space="preserve">Proceedings of the 33rd Annual ACM </w:t>
-      </w:r>
-      <w:r>
-        <w:rPr>
-          <w:i/>
-          <w:iCs/>
-        </w:rPr>
-        <w:lastRenderedPageBreak/>
-        <w:t>Conference Extended Abstracts on Human Factors in Computing Systems</w:t>
+        <w:t>Proceedings of the 33rd Annual ACM Conference Extended Abstracts on Human Factors in Computing Systems</w:t>
       </w:r>
       <w:r>
         <w:t xml:space="preserve"> (CHI EA '15), 251-254. http://dl.acm.org/citation.cfm?doid=2702613.2725441</w:t>
@@ -427,7 +722,39 @@
         <w:pStyle w:val="References"/>
       </w:pPr>
       <w:r>
-        <w:t xml:space="preserve">Markus Funk, Alireza Sahami, Niels Henze, and Albrecht Schmidt. 2014. Using a touch-sensitive wristband for text entry on smart watches. In </w:t>
+        <w:t xml:space="preserve">Markus Funk, </w:t>
+      </w:r>
+      <w:proofErr w:type="spellStart"/>
+      <w:r>
+        <w:t>Alireza</w:t>
+      </w:r>
+      <w:proofErr w:type="spellEnd"/>
+      <w:r>
+        <w:t xml:space="preserve"> </w:t>
+      </w:r>
+      <w:proofErr w:type="spellStart"/>
+      <w:r>
+        <w:t>Sahami</w:t>
+      </w:r>
+      <w:proofErr w:type="spellEnd"/>
+      <w:r>
+        <w:t xml:space="preserve">, </w:t>
+      </w:r>
+      <w:proofErr w:type="spellStart"/>
+      <w:r>
+        <w:t>Niels</w:t>
+      </w:r>
+      <w:proofErr w:type="spellEnd"/>
+      <w:r>
+        <w:t xml:space="preserve"> </w:t>
+      </w:r>
+      <w:proofErr w:type="spellStart"/>
+      <w:r>
+        <w:t>Henze</w:t>
+      </w:r>
+      <w:proofErr w:type="spellEnd"/>
+      <w:r>
+        <w:t xml:space="preserve">, and Albrecht Schmidt. 2014. Using a touch-sensitive wristband for text entry on smart watches. In </w:t>
       </w:r>
       <w:r>
         <w:rPr>
@@ -463,7 +790,47 @@
         <w:pStyle w:val="References"/>
       </w:pPr>
       <w:r>
-        <w:t xml:space="preserve">Jarrod Knibbe, Diego Martinez Plasencia, Christopher Bainbridge, Chee-Kin Chan, Jiawei Wu, Thomas Cable, Hassan Munir, and David Coyle. 2014. Extending interaction for smart watches: enabling bimanual around device control. In </w:t>
+        <w:t xml:space="preserve">Jarrod </w:t>
+      </w:r>
+      <w:proofErr w:type="spellStart"/>
+      <w:r>
+        <w:t>Knibbe</w:t>
+      </w:r>
+      <w:proofErr w:type="spellEnd"/>
+      <w:r>
+        <w:t xml:space="preserve">, Diego Martinez </w:t>
+      </w:r>
+      <w:proofErr w:type="spellStart"/>
+      <w:r>
+        <w:t>Plasencia</w:t>
+      </w:r>
+      <w:proofErr w:type="spellEnd"/>
+      <w:r>
+        <w:t xml:space="preserve">, Christopher Bainbridge, </w:t>
+      </w:r>
+      <w:proofErr w:type="spellStart"/>
+      <w:r>
+        <w:t>Chee</w:t>
+      </w:r>
+      <w:proofErr w:type="spellEnd"/>
+      <w:r>
+        <w:t xml:space="preserve">-Kin Chan, </w:t>
+      </w:r>
+      <w:proofErr w:type="spellStart"/>
+      <w:r>
+        <w:t>Jiawei</w:t>
+      </w:r>
+      <w:proofErr w:type="spellEnd"/>
+      <w:r>
+        <w:t xml:space="preserve"> Wu, Thomas Cable, Hassan </w:t>
+      </w:r>
+      <w:proofErr w:type="spellStart"/>
+      <w:r>
+        <w:t>Munir</w:t>
+      </w:r>
+      <w:proofErr w:type="spellEnd"/>
+      <w:r>
+        <w:t xml:space="preserve">, and David Coyle. 2014. Extending interaction for smart watches: enabling bimanual around device control. In </w:t>
       </w:r>
       <w:r>
         <w:rPr>
@@ -481,7 +848,15 @@
         <w:pStyle w:val="References"/>
       </w:pPr>
       <w:r>
-        <w:t xml:space="preserve">Kent Lyons, David Nguyen, Daniel Ashbrook, and Sean White. 2012. Facet: a multi-segment wrist worn system. In </w:t>
+        <w:t xml:space="preserve">Kent Lyons, David Nguyen, Daniel </w:t>
+      </w:r>
+      <w:proofErr w:type="spellStart"/>
+      <w:r>
+        <w:t>Ashbrook</w:t>
+      </w:r>
+      <w:proofErr w:type="spellEnd"/>
+      <w:r>
+        <w:t xml:space="preserve">, and Sean White. 2012. Facet: a multi-segment wrist worn system. In </w:t>
       </w:r>
       <w:r>
         <w:rPr>
@@ -499,7 +874,31 @@
         <w:pStyle w:val="References"/>
       </w:pPr>
       <w:r>
-        <w:t xml:space="preserve">Simon T. Perrault, Eric Lecolinet, James Eagan, and Yves Guiard. 2013. Watchit: simple gestures and eyes-free interaction for wristwatches and bracelets. In </w:t>
+        <w:t xml:space="preserve">Simon T. Perrault, Eric </w:t>
+      </w:r>
+      <w:proofErr w:type="spellStart"/>
+      <w:r>
+        <w:t>Lecolinet</w:t>
+      </w:r>
+      <w:proofErr w:type="spellEnd"/>
+      <w:r>
+        <w:t xml:space="preserve">, James Eagan, and Yves </w:t>
+      </w:r>
+      <w:proofErr w:type="spellStart"/>
+      <w:r>
+        <w:t>Guiard</w:t>
+      </w:r>
+      <w:proofErr w:type="spellEnd"/>
+      <w:r>
+        <w:t xml:space="preserve">. 2013. </w:t>
+      </w:r>
+      <w:proofErr w:type="spellStart"/>
+      <w:r>
+        <w:t>Watchit</w:t>
+      </w:r>
+      <w:proofErr w:type="spellEnd"/>
+      <w:r>
+        <w:t xml:space="preserve">: simple gestures and eyes-free interaction for wristwatches and bracelets. In </w:t>
       </w:r>
       <w:r>
         <w:rPr>
@@ -513,7 +912,7 @@
       </w:r>
     </w:p>
     <w:sectPr>
-      <w:headerReference w:type="even" r:id="rId8"/>
+      <w:headerReference w:type="even" r:id="rId9"/>
       <w:type w:val="continuous"/>
       <w:pgSz w:w="12240" w:h="15840" w:code="1"/>
       <w:pgMar w:top="1224" w:right="1080" w:bottom="1440" w:left="1080" w:header="720" w:footer="720" w:gutter="0"/>
@@ -525,7 +924,7 @@
 </file>
 
 <file path=word/endnotes.xml><?xml version="1.0" encoding="utf-8"?>
-<w:endnotes xmlns:wpc="http://schemas.microsoft.com/office/word/2010/wordprocessingCanvas" xmlns:cx="http://schemas.microsoft.com/office/drawing/2014/chartex" xmlns:cx1="http://schemas.microsoft.com/office/drawing/2015/9/8/chartex" xmlns:cx2="http://schemas.microsoft.com/office/drawing/2015/10/21/chartex" xmlns:mc="http://schemas.openxmlformats.org/markup-compatibility/2006" xmlns:o="urn:schemas-microsoft-com:office:office" xmlns:r="http://schemas.openxmlformats.org/officeDocument/2006/relationships" xmlns:m="http://schemas.openxmlformats.org/officeDocument/2006/math" xmlns:v="urn:schemas-microsoft-com:vml" xmlns:wp14="http://schemas.microsoft.com/office/word/2010/wordprocessingDrawing" xmlns:wp="http://schemas.openxmlformats.org/drawingml/2006/wordprocessingDrawing" xmlns:w10="urn:schemas-microsoft-com:office:word" xmlns:w="http://schemas.openxmlformats.org/wordprocessingml/2006/main" xmlns:w14="http://schemas.microsoft.com/office/word/2010/wordml" xmlns:w15="http://schemas.microsoft.com/office/word/2012/wordml" xmlns:w16se="http://schemas.microsoft.com/office/word/2015/wordml/symex" xmlns:wpg="http://schemas.microsoft.com/office/word/2010/wordprocessingGroup" xmlns:wpi="http://schemas.microsoft.com/office/word/2010/wordprocessingInk" xmlns:wne="http://schemas.microsoft.com/office/word/2006/wordml" xmlns:wps="http://schemas.microsoft.com/office/word/2010/wordprocessingShape" mc:Ignorable="w14 w15 w16se wp14">
+<w:endnotes xmlns:wpc="http://schemas.microsoft.com/office/word/2010/wordprocessingCanvas" xmlns:mc="http://schemas.openxmlformats.org/markup-compatibility/2006" xmlns:o="urn:schemas-microsoft-com:office:office" xmlns:r="http://schemas.openxmlformats.org/officeDocument/2006/relationships" xmlns:m="http://schemas.openxmlformats.org/officeDocument/2006/math" xmlns:v="urn:schemas-microsoft-com:vml" xmlns:wp14="http://schemas.microsoft.com/office/word/2010/wordprocessingDrawing" xmlns:wp="http://schemas.openxmlformats.org/drawingml/2006/wordprocessingDrawing" xmlns:w10="urn:schemas-microsoft-com:office:word" xmlns:w="http://schemas.openxmlformats.org/wordprocessingml/2006/main" xmlns:w14="http://schemas.microsoft.com/office/word/2010/wordml" xmlns:wpg="http://schemas.microsoft.com/office/word/2010/wordprocessingGroup" xmlns:wpi="http://schemas.microsoft.com/office/word/2010/wordprocessingInk" xmlns:wne="http://schemas.microsoft.com/office/word/2006/wordml" xmlns:wps="http://schemas.microsoft.com/office/word/2010/wordprocessingShape" mc:Ignorable="w14 wp14">
   <w:endnote w:type="separator" w:id="-1">
     <w:p>
       <w:r>
@@ -544,7 +943,7 @@
 </file>
 
 <file path=word/footnotes.xml><?xml version="1.0" encoding="utf-8"?>
-<w:footnotes xmlns:wpc="http://schemas.microsoft.com/office/word/2010/wordprocessingCanvas" xmlns:cx="http://schemas.microsoft.com/office/drawing/2014/chartex" xmlns:cx1="http://schemas.microsoft.com/office/drawing/2015/9/8/chartex" xmlns:cx2="http://schemas.microsoft.com/office/drawing/2015/10/21/chartex" xmlns:mc="http://schemas.openxmlformats.org/markup-compatibility/2006" xmlns:o="urn:schemas-microsoft-com:office:office" xmlns:r="http://schemas.openxmlformats.org/officeDocument/2006/relationships" xmlns:m="http://schemas.openxmlformats.org/officeDocument/2006/math" xmlns:v="urn:schemas-microsoft-com:vml" xmlns:wp14="http://schemas.microsoft.com/office/word/2010/wordprocessingDrawing" xmlns:wp="http://schemas.openxmlformats.org/drawingml/2006/wordprocessingDrawing" xmlns:w10="urn:schemas-microsoft-com:office:word" xmlns:w="http://schemas.openxmlformats.org/wordprocessingml/2006/main" xmlns:w14="http://schemas.microsoft.com/office/word/2010/wordml" xmlns:w15="http://schemas.microsoft.com/office/word/2012/wordml" xmlns:w16se="http://schemas.microsoft.com/office/word/2015/wordml/symex" xmlns:wpg="http://schemas.microsoft.com/office/word/2010/wordprocessingGroup" xmlns:wpi="http://schemas.microsoft.com/office/word/2010/wordprocessingInk" xmlns:wne="http://schemas.microsoft.com/office/word/2006/wordml" xmlns:wps="http://schemas.microsoft.com/office/word/2010/wordprocessingShape" mc:Ignorable="w14 w15 w16se wp14">
+<w:footnotes xmlns:wpc="http://schemas.microsoft.com/office/word/2010/wordprocessingCanvas" xmlns:mc="http://schemas.openxmlformats.org/markup-compatibility/2006" xmlns:o="urn:schemas-microsoft-com:office:office" xmlns:r="http://schemas.openxmlformats.org/officeDocument/2006/relationships" xmlns:m="http://schemas.openxmlformats.org/officeDocument/2006/math" xmlns:v="urn:schemas-microsoft-com:vml" xmlns:wp14="http://schemas.microsoft.com/office/word/2010/wordprocessingDrawing" xmlns:wp="http://schemas.openxmlformats.org/drawingml/2006/wordprocessingDrawing" xmlns:w10="urn:schemas-microsoft-com:office:word" xmlns:w="http://schemas.openxmlformats.org/wordprocessingml/2006/main" xmlns:w14="http://schemas.microsoft.com/office/word/2010/wordml" xmlns:wpg="http://schemas.microsoft.com/office/word/2010/wordprocessingGroup" xmlns:wpi="http://schemas.microsoft.com/office/word/2010/wordprocessingInk" xmlns:wne="http://schemas.microsoft.com/office/word/2006/wordml" xmlns:wps="http://schemas.microsoft.com/office/word/2010/wordprocessingShape" mc:Ignorable="w14 wp14">
   <w:footnote w:type="separator" w:id="-1">
     <w:p>
       <w:pPr>
@@ -569,7 +968,7 @@
 </file>
 
 <file path=word/header1.xml><?xml version="1.0" encoding="utf-8"?>
-<w:hdr xmlns:wpc="http://schemas.microsoft.com/office/word/2010/wordprocessingCanvas" xmlns:cx="http://schemas.microsoft.com/office/drawing/2014/chartex" xmlns:cx1="http://schemas.microsoft.com/office/drawing/2015/9/8/chartex" xmlns:cx2="http://schemas.microsoft.com/office/drawing/2015/10/21/chartex" xmlns:mc="http://schemas.openxmlformats.org/markup-compatibility/2006" xmlns:o="urn:schemas-microsoft-com:office:office" xmlns:r="http://schemas.openxmlformats.org/officeDocument/2006/relationships" xmlns:m="http://schemas.openxmlformats.org/officeDocument/2006/math" xmlns:v="urn:schemas-microsoft-com:vml" xmlns:wp14="http://schemas.microsoft.com/office/word/2010/wordprocessingDrawing" xmlns:wp="http://schemas.openxmlformats.org/drawingml/2006/wordprocessingDrawing" xmlns:w10="urn:schemas-microsoft-com:office:word" xmlns:w="http://schemas.openxmlformats.org/wordprocessingml/2006/main" xmlns:w14="http://schemas.microsoft.com/office/word/2010/wordml" xmlns:w15="http://schemas.microsoft.com/office/word/2012/wordml" xmlns:w16se="http://schemas.microsoft.com/office/word/2015/wordml/symex" xmlns:wpg="http://schemas.microsoft.com/office/word/2010/wordprocessingGroup" xmlns:wpi="http://schemas.microsoft.com/office/word/2010/wordprocessingInk" xmlns:wne="http://schemas.microsoft.com/office/word/2006/wordml" xmlns:wps="http://schemas.microsoft.com/office/word/2010/wordprocessingShape" mc:Ignorable="w14 w15 w16se wp14">
+<w:hdr xmlns:wpc="http://schemas.microsoft.com/office/word/2010/wordprocessingCanvas" xmlns:mc="http://schemas.openxmlformats.org/markup-compatibility/2006" xmlns:o="urn:schemas-microsoft-com:office:office" xmlns:r="http://schemas.openxmlformats.org/officeDocument/2006/relationships" xmlns:m="http://schemas.openxmlformats.org/officeDocument/2006/math" xmlns:v="urn:schemas-microsoft-com:vml" xmlns:wp14="http://schemas.microsoft.com/office/word/2010/wordprocessingDrawing" xmlns:wp="http://schemas.openxmlformats.org/drawingml/2006/wordprocessingDrawing" xmlns:w10="urn:schemas-microsoft-com:office:word" xmlns:w="http://schemas.openxmlformats.org/wordprocessingml/2006/main" xmlns:w14="http://schemas.microsoft.com/office/word/2010/wordml" xmlns:wpg="http://schemas.microsoft.com/office/word/2010/wordprocessingGroup" xmlns:wpi="http://schemas.microsoft.com/office/word/2010/wordprocessingInk" xmlns:wne="http://schemas.microsoft.com/office/word/2006/wordml" xmlns:wps="http://schemas.microsoft.com/office/word/2010/wordprocessingShape" mc:Ignorable="w14 wp14">
   <w:p>
     <w:pPr>
       <w:pStyle w:val="Header"/>
@@ -585,8 +984,8 @@
 </file>
 
 <file path=word/numbering.xml><?xml version="1.0" encoding="utf-8"?>
-<w:numbering xmlns:wpc="http://schemas.microsoft.com/office/word/2010/wordprocessingCanvas" xmlns:cx="http://schemas.microsoft.com/office/drawing/2014/chartex" xmlns:cx1="http://schemas.microsoft.com/office/drawing/2015/9/8/chartex" xmlns:cx2="http://schemas.microsoft.com/office/drawing/2015/10/21/chartex" xmlns:mc="http://schemas.openxmlformats.org/markup-compatibility/2006" xmlns:o="urn:schemas-microsoft-com:office:office" xmlns:r="http://schemas.openxmlformats.org/officeDocument/2006/relationships" xmlns:m="http://schemas.openxmlformats.org/officeDocument/2006/math" xmlns:v="urn:schemas-microsoft-com:vml" xmlns:wp14="http://schemas.microsoft.com/office/word/2010/wordprocessingDrawing" xmlns:wp="http://schemas.openxmlformats.org/drawingml/2006/wordprocessingDrawing" xmlns:w10="urn:schemas-microsoft-com:office:word" xmlns:w="http://schemas.openxmlformats.org/wordprocessingml/2006/main" xmlns:w14="http://schemas.microsoft.com/office/word/2010/wordml" xmlns:w15="http://schemas.microsoft.com/office/word/2012/wordml" xmlns:w16se="http://schemas.microsoft.com/office/word/2015/wordml/symex" xmlns:wpg="http://schemas.microsoft.com/office/word/2010/wordprocessingGroup" xmlns:wpi="http://schemas.microsoft.com/office/word/2010/wordprocessingInk" xmlns:wne="http://schemas.microsoft.com/office/word/2006/wordml" xmlns:wps="http://schemas.microsoft.com/office/word/2010/wordprocessingShape" mc:Ignorable="w14 w15 w16se wp14">
-  <w:abstractNum w:abstractNumId="0" w15:restartNumberingAfterBreak="0">
+<w:numbering xmlns:wpc="http://schemas.microsoft.com/office/word/2010/wordprocessingCanvas" xmlns:mc="http://schemas.openxmlformats.org/markup-compatibility/2006" xmlns:o="urn:schemas-microsoft-com:office:office" xmlns:r="http://schemas.openxmlformats.org/officeDocument/2006/relationships" xmlns:m="http://schemas.openxmlformats.org/officeDocument/2006/math" xmlns:v="urn:schemas-microsoft-com:vml" xmlns:wp14="http://schemas.microsoft.com/office/word/2010/wordprocessingDrawing" xmlns:wp="http://schemas.openxmlformats.org/drawingml/2006/wordprocessingDrawing" xmlns:w10="urn:schemas-microsoft-com:office:word" xmlns:w="http://schemas.openxmlformats.org/wordprocessingml/2006/main" xmlns:w14="http://schemas.microsoft.com/office/word/2010/wordml" xmlns:wpg="http://schemas.microsoft.com/office/word/2010/wordprocessingGroup" xmlns:wpi="http://schemas.microsoft.com/office/word/2010/wordprocessingInk" xmlns:wne="http://schemas.microsoft.com/office/word/2006/wordml" xmlns:wps="http://schemas.microsoft.com/office/word/2010/wordprocessingShape" mc:Ignorable="w14 wp14">
+  <w:abstractNum w:abstractNumId="0">
     <w:nsid w:val="FFFFFF1D"/>
     <w:multiLevelType w:val="multilevel"/>
     <w:tmpl w:val="FA341EF8"/>
@@ -726,7 +1125,7 @@
       </w:rPr>
     </w:lvl>
   </w:abstractNum>
-  <w:abstractNum w:abstractNumId="1" w15:restartNumberingAfterBreak="0">
+  <w:abstractNum w:abstractNumId="1">
     <w:nsid w:val="FFFFFF7C"/>
     <w:multiLevelType w:val="singleLevel"/>
     <w:tmpl w:val="5F2EDC94"/>
@@ -744,7 +1143,7 @@
       </w:pPr>
     </w:lvl>
   </w:abstractNum>
-  <w:abstractNum w:abstractNumId="2" w15:restartNumberingAfterBreak="0">
+  <w:abstractNum w:abstractNumId="2">
     <w:nsid w:val="FFFFFF7D"/>
     <w:multiLevelType w:val="singleLevel"/>
     <w:tmpl w:val="255A5C26"/>
@@ -762,7 +1161,7 @@
       </w:pPr>
     </w:lvl>
   </w:abstractNum>
-  <w:abstractNum w:abstractNumId="3" w15:restartNumberingAfterBreak="0">
+  <w:abstractNum w:abstractNumId="3">
     <w:nsid w:val="FFFFFF7E"/>
     <w:multiLevelType w:val="singleLevel"/>
     <w:tmpl w:val="AF0C147E"/>
@@ -780,7 +1179,7 @@
       </w:pPr>
     </w:lvl>
   </w:abstractNum>
-  <w:abstractNum w:abstractNumId="4" w15:restartNumberingAfterBreak="0">
+  <w:abstractNum w:abstractNumId="4">
     <w:nsid w:val="FFFFFF7F"/>
     <w:multiLevelType w:val="singleLevel"/>
     <w:tmpl w:val="795EB0FE"/>
@@ -798,7 +1197,7 @@
       </w:pPr>
     </w:lvl>
   </w:abstractNum>
-  <w:abstractNum w:abstractNumId="5" w15:restartNumberingAfterBreak="0">
+  <w:abstractNum w:abstractNumId="5">
     <w:nsid w:val="FFFFFF80"/>
     <w:multiLevelType w:val="singleLevel"/>
     <w:tmpl w:val="843EB82E"/>
@@ -819,7 +1218,7 @@
       </w:rPr>
     </w:lvl>
   </w:abstractNum>
-  <w:abstractNum w:abstractNumId="6" w15:restartNumberingAfterBreak="0">
+  <w:abstractNum w:abstractNumId="6">
     <w:nsid w:val="FFFFFF81"/>
     <w:multiLevelType w:val="singleLevel"/>
     <w:tmpl w:val="BA480184"/>
@@ -840,7 +1239,7 @@
       </w:rPr>
     </w:lvl>
   </w:abstractNum>
-  <w:abstractNum w:abstractNumId="7" w15:restartNumberingAfterBreak="0">
+  <w:abstractNum w:abstractNumId="7">
     <w:nsid w:val="FFFFFF82"/>
     <w:multiLevelType w:val="singleLevel"/>
     <w:tmpl w:val="9B1C1786"/>
@@ -861,7 +1260,7 @@
       </w:rPr>
     </w:lvl>
   </w:abstractNum>
-  <w:abstractNum w:abstractNumId="8" w15:restartNumberingAfterBreak="0">
+  <w:abstractNum w:abstractNumId="8">
     <w:nsid w:val="FFFFFF83"/>
     <w:multiLevelType w:val="singleLevel"/>
     <w:tmpl w:val="536E19F6"/>
@@ -882,7 +1281,7 @@
       </w:rPr>
     </w:lvl>
   </w:abstractNum>
-  <w:abstractNum w:abstractNumId="9" w15:restartNumberingAfterBreak="0">
+  <w:abstractNum w:abstractNumId="9">
     <w:nsid w:val="FFFFFF88"/>
     <w:multiLevelType w:val="singleLevel"/>
     <w:tmpl w:val="66E00E2E"/>
@@ -900,7 +1299,7 @@
       </w:pPr>
     </w:lvl>
   </w:abstractNum>
-  <w:abstractNum w:abstractNumId="10" w15:restartNumberingAfterBreak="0">
+  <w:abstractNum w:abstractNumId="10">
     <w:nsid w:val="FFFFFF89"/>
     <w:multiLevelType w:val="singleLevel"/>
     <w:tmpl w:val="A836A8AC"/>
@@ -921,7 +1320,7 @@
       </w:rPr>
     </w:lvl>
   </w:abstractNum>
-  <w:abstractNum w:abstractNumId="11" w15:restartNumberingAfterBreak="0">
+  <w:abstractNum w:abstractNumId="11">
     <w:nsid w:val="FFFFFFFB"/>
     <w:multiLevelType w:val="multilevel"/>
     <w:tmpl w:val="FFFFFFFF"/>
@@ -989,7 +1388,7 @@
       <w:lvlJc w:val="left"/>
     </w:lvl>
   </w:abstractNum>
-  <w:abstractNum w:abstractNumId="12" w15:restartNumberingAfterBreak="0">
+  <w:abstractNum w:abstractNumId="12">
     <w:nsid w:val="FFFFFFFE"/>
     <w:multiLevelType w:val="singleLevel"/>
     <w:tmpl w:val="5CA6E12C"/>
@@ -999,7 +1398,7 @@
       <w:lvlJc w:val="left"/>
     </w:lvl>
   </w:abstractNum>
-  <w:abstractNum w:abstractNumId="13" w15:restartNumberingAfterBreak="0">
+  <w:abstractNum w:abstractNumId="13">
     <w:nsid w:val="02ED5D3A"/>
     <w:multiLevelType w:val="singleLevel"/>
     <w:tmpl w:val="E772A2E0"/>
@@ -1017,7 +1416,7 @@
       </w:rPr>
     </w:lvl>
   </w:abstractNum>
-  <w:abstractNum w:abstractNumId="14" w15:restartNumberingAfterBreak="0">
+  <w:abstractNum w:abstractNumId="14">
     <w:nsid w:val="064E10C8"/>
     <w:multiLevelType w:val="singleLevel"/>
     <w:tmpl w:val="E772A2E0"/>
@@ -1035,7 +1434,7 @@
       </w:rPr>
     </w:lvl>
   </w:abstractNum>
-  <w:abstractNum w:abstractNumId="15" w15:restartNumberingAfterBreak="0">
+  <w:abstractNum w:abstractNumId="15">
     <w:nsid w:val="06686EE4"/>
     <w:multiLevelType w:val="multilevel"/>
     <w:tmpl w:val="97181DC6"/>
@@ -1176,7 +1575,7 @@
       </w:rPr>
     </w:lvl>
   </w:abstractNum>
-  <w:abstractNum w:abstractNumId="16" w15:restartNumberingAfterBreak="0">
+  <w:abstractNum w:abstractNumId="16">
     <w:nsid w:val="14496F4F"/>
     <w:multiLevelType w:val="singleLevel"/>
     <w:tmpl w:val="E772A2E0"/>
@@ -1194,7 +1593,7 @@
       </w:rPr>
     </w:lvl>
   </w:abstractNum>
-  <w:abstractNum w:abstractNumId="17" w15:restartNumberingAfterBreak="0">
+  <w:abstractNum w:abstractNumId="17">
     <w:nsid w:val="198D75AF"/>
     <w:multiLevelType w:val="singleLevel"/>
     <w:tmpl w:val="DDEE8D5E"/>
@@ -1209,7 +1608,7 @@
       </w:pPr>
     </w:lvl>
   </w:abstractNum>
-  <w:abstractNum w:abstractNumId="18" w15:restartNumberingAfterBreak="0">
+  <w:abstractNum w:abstractNumId="18">
     <w:nsid w:val="1C256FB0"/>
     <w:multiLevelType w:val="singleLevel"/>
     <w:tmpl w:val="E772A2E0"/>
@@ -1227,7 +1626,7 @@
       </w:rPr>
     </w:lvl>
   </w:abstractNum>
-  <w:abstractNum w:abstractNumId="19" w15:restartNumberingAfterBreak="0">
+  <w:abstractNum w:abstractNumId="19">
     <w:nsid w:val="1F4A0179"/>
     <w:multiLevelType w:val="singleLevel"/>
     <w:tmpl w:val="E772A2E0"/>
@@ -1245,7 +1644,7 @@
       </w:rPr>
     </w:lvl>
   </w:abstractNum>
-  <w:abstractNum w:abstractNumId="20" w15:restartNumberingAfterBreak="0">
+  <w:abstractNum w:abstractNumId="20">
     <w:nsid w:val="21E218E8"/>
     <w:multiLevelType w:val="singleLevel"/>
     <w:tmpl w:val="E772A2E0"/>
@@ -1263,7 +1662,7 @@
       </w:rPr>
     </w:lvl>
   </w:abstractNum>
-  <w:abstractNum w:abstractNumId="21" w15:restartNumberingAfterBreak="0">
+  <w:abstractNum w:abstractNumId="21">
     <w:nsid w:val="29B677BC"/>
     <w:multiLevelType w:val="singleLevel"/>
     <w:tmpl w:val="E772A2E0"/>
@@ -1281,7 +1680,7 @@
       </w:rPr>
     </w:lvl>
   </w:abstractNum>
-  <w:abstractNum w:abstractNumId="22" w15:restartNumberingAfterBreak="0">
+  <w:abstractNum w:abstractNumId="22">
     <w:nsid w:val="2AB17545"/>
     <w:multiLevelType w:val="singleLevel"/>
     <w:tmpl w:val="DDEE8D5E"/>
@@ -1296,7 +1695,7 @@
       </w:pPr>
     </w:lvl>
   </w:abstractNum>
-  <w:abstractNum w:abstractNumId="23" w15:restartNumberingAfterBreak="0">
+  <w:abstractNum w:abstractNumId="23">
     <w:nsid w:val="330F08CD"/>
     <w:multiLevelType w:val="multilevel"/>
     <w:tmpl w:val="DDEE8D5E"/>
@@ -1442,7 +1841,7 @@
       </w:rPr>
     </w:lvl>
   </w:abstractNum>
-  <w:abstractNum w:abstractNumId="24" w15:restartNumberingAfterBreak="0">
+  <w:abstractNum w:abstractNumId="24">
     <w:nsid w:val="3B7C47BF"/>
     <w:multiLevelType w:val="singleLevel"/>
     <w:tmpl w:val="E772A2E0"/>
@@ -1460,7 +1859,7 @@
       </w:rPr>
     </w:lvl>
   </w:abstractNum>
-  <w:abstractNum w:abstractNumId="25" w15:restartNumberingAfterBreak="0">
+  <w:abstractNum w:abstractNumId="25">
     <w:nsid w:val="4229611F"/>
     <w:multiLevelType w:val="singleLevel"/>
     <w:tmpl w:val="DDEE8D5E"/>
@@ -1475,7 +1874,7 @@
       </w:pPr>
     </w:lvl>
   </w:abstractNum>
-  <w:abstractNum w:abstractNumId="26" w15:restartNumberingAfterBreak="0">
+  <w:abstractNum w:abstractNumId="26">
     <w:nsid w:val="499A66E6"/>
     <w:multiLevelType w:val="hybridMultilevel"/>
     <w:tmpl w:val="C2A25756"/>
@@ -1571,7 +1970,7 @@
       </w:pPr>
     </w:lvl>
   </w:abstractNum>
-  <w:abstractNum w:abstractNumId="27" w15:restartNumberingAfterBreak="0">
+  <w:abstractNum w:abstractNumId="27">
     <w:nsid w:val="4AAC6963"/>
     <w:multiLevelType w:val="singleLevel"/>
     <w:tmpl w:val="DDEE8D5E"/>
@@ -1586,7 +1985,7 @@
       </w:pPr>
     </w:lvl>
   </w:abstractNum>
-  <w:abstractNum w:abstractNumId="28" w15:restartNumberingAfterBreak="0">
+  <w:abstractNum w:abstractNumId="28">
     <w:nsid w:val="5289287D"/>
     <w:multiLevelType w:val="singleLevel"/>
     <w:tmpl w:val="DDEE8D5E"/>
@@ -1601,7 +2000,7 @@
       </w:pPr>
     </w:lvl>
   </w:abstractNum>
-  <w:abstractNum w:abstractNumId="29" w15:restartNumberingAfterBreak="0">
+  <w:abstractNum w:abstractNumId="29">
     <w:nsid w:val="58AD353F"/>
     <w:multiLevelType w:val="hybridMultilevel"/>
     <w:tmpl w:val="066CB9EA"/>
@@ -1714,7 +2113,7 @@
       </w:rPr>
     </w:lvl>
   </w:abstractNum>
-  <w:abstractNum w:abstractNumId="30" w15:restartNumberingAfterBreak="0">
+  <w:abstractNum w:abstractNumId="30">
     <w:nsid w:val="58D51CC0"/>
     <w:multiLevelType w:val="singleLevel"/>
     <w:tmpl w:val="DDEE8D5E"/>
@@ -1729,7 +2128,7 @@
       </w:pPr>
     </w:lvl>
   </w:abstractNum>
-  <w:abstractNum w:abstractNumId="31" w15:restartNumberingAfterBreak="0">
+  <w:abstractNum w:abstractNumId="31">
     <w:nsid w:val="5A0A036E"/>
     <w:multiLevelType w:val="singleLevel"/>
     <w:tmpl w:val="61E616DA"/>
@@ -1744,7 +2143,7 @@
       </w:pPr>
     </w:lvl>
   </w:abstractNum>
-  <w:abstractNum w:abstractNumId="32" w15:restartNumberingAfterBreak="0">
+  <w:abstractNum w:abstractNumId="32">
     <w:nsid w:val="5BB151A4"/>
     <w:multiLevelType w:val="multilevel"/>
     <w:tmpl w:val="0F962DDA"/>
@@ -1860,7 +2259,7 @@
       </w:pPr>
     </w:lvl>
   </w:abstractNum>
-  <w:abstractNum w:abstractNumId="33" w15:restartNumberingAfterBreak="0">
+  <w:abstractNum w:abstractNumId="33">
     <w:nsid w:val="75B570DA"/>
     <w:multiLevelType w:val="singleLevel"/>
     <w:tmpl w:val="E772A2E0"/>
@@ -1878,7 +2277,7 @@
       </w:rPr>
     </w:lvl>
   </w:abstractNum>
-  <w:abstractNum w:abstractNumId="34" w15:restartNumberingAfterBreak="0">
+  <w:abstractNum w:abstractNumId="34">
     <w:nsid w:val="7AA90541"/>
     <w:multiLevelType w:val="hybridMultilevel"/>
     <w:tmpl w:val="5F883B94"/>
@@ -1991,7 +2390,7 @@
       </w:rPr>
     </w:lvl>
   </w:abstractNum>
-  <w:abstractNum w:abstractNumId="35" w15:restartNumberingAfterBreak="0">
+  <w:abstractNum w:abstractNumId="35">
     <w:nsid w:val="7FE40FC1"/>
     <w:multiLevelType w:val="singleLevel"/>
     <w:tmpl w:val="73C82224"/>
@@ -2170,7 +2569,7 @@
 </file>
 
 <file path=word/styles.xml><?xml version="1.0" encoding="utf-8"?>
-<w:styles xmlns:mc="http://schemas.openxmlformats.org/markup-compatibility/2006" xmlns:r="http://schemas.openxmlformats.org/officeDocument/2006/relationships" xmlns:w="http://schemas.openxmlformats.org/wordprocessingml/2006/main" xmlns:w14="http://schemas.microsoft.com/office/word/2010/wordml" xmlns:w15="http://schemas.microsoft.com/office/word/2012/wordml" xmlns:w16se="http://schemas.microsoft.com/office/word/2015/wordml/symex" mc:Ignorable="w14 w15 w16se">
+<w:styles xmlns:mc="http://schemas.openxmlformats.org/markup-compatibility/2006" xmlns:r="http://schemas.openxmlformats.org/officeDocument/2006/relationships" xmlns:w="http://schemas.openxmlformats.org/wordprocessingml/2006/main" xmlns:w14="http://schemas.microsoft.com/office/word/2010/wordml" mc:Ignorable="w14">
   <w:docDefaults>
     <w:rPrDefault>
       <w:rPr>
@@ -2180,379 +2579,1351 @@
     </w:rPrDefault>
     <w:pPrDefault/>
   </w:docDefaults>
-  <w:latentStyles w:defLockedState="0" w:defUIPriority="99" w:defSemiHidden="0" w:defUnhideWhenUsed="0" w:defQFormat="0" w:count="372">
-    <w:lsdException w:name="Normal" w:uiPriority="0" w:qFormat="1"/>
-    <w:lsdException w:name="heading 1" w:uiPriority="0" w:qFormat="1"/>
-    <w:lsdException w:name="heading 2" w:uiPriority="9" w:qFormat="1"/>
-    <w:lsdException w:name="heading 3" w:uiPriority="9" w:qFormat="1"/>
-    <w:lsdException w:name="heading 4" w:uiPriority="9" w:qFormat="1"/>
-    <w:lsdException w:name="heading 5" w:uiPriority="9" w:qFormat="1"/>
-    <w:lsdException w:name="heading 6" w:uiPriority="9" w:qFormat="1"/>
-    <w:lsdException w:name="heading 7" w:uiPriority="9" w:qFormat="1"/>
-    <w:lsdException w:name="heading 8" w:uiPriority="9" w:qFormat="1"/>
-    <w:lsdException w:name="heading 9" w:uiPriority="9" w:qFormat="1"/>
-    <w:lsdException w:name="index 1" w:semiHidden="1" w:unhideWhenUsed="1"/>
-    <w:lsdException w:name="index 2" w:semiHidden="1" w:unhideWhenUsed="1"/>
-    <w:lsdException w:name="index 3" w:semiHidden="1" w:unhideWhenUsed="1"/>
-    <w:lsdException w:name="index 4" w:semiHidden="1" w:unhideWhenUsed="1"/>
-    <w:lsdException w:name="index 5" w:semiHidden="1" w:unhideWhenUsed="1"/>
-    <w:lsdException w:name="index 6" w:semiHidden="1" w:unhideWhenUsed="1"/>
-    <w:lsdException w:name="index 7" w:semiHidden="1" w:unhideWhenUsed="1"/>
-    <w:lsdException w:name="index 8" w:semiHidden="1" w:unhideWhenUsed="1"/>
-    <w:lsdException w:name="index 9" w:semiHidden="1" w:unhideWhenUsed="1"/>
-    <w:lsdException w:name="toc 1" w:semiHidden="1" w:uiPriority="39" w:unhideWhenUsed="1"/>
-    <w:lsdException w:name="toc 2" w:semiHidden="1" w:uiPriority="39" w:unhideWhenUsed="1"/>
-    <w:lsdException w:name="toc 3" w:semiHidden="1" w:uiPriority="39" w:unhideWhenUsed="1"/>
-    <w:lsdException w:name="toc 4" w:semiHidden="1" w:uiPriority="39" w:unhideWhenUsed="1"/>
-    <w:lsdException w:name="toc 5" w:semiHidden="1" w:uiPriority="39" w:unhideWhenUsed="1"/>
-    <w:lsdException w:name="toc 6" w:semiHidden="1" w:uiPriority="39" w:unhideWhenUsed="1"/>
-    <w:lsdException w:name="toc 7" w:semiHidden="1" w:uiPriority="39" w:unhideWhenUsed="1"/>
-    <w:lsdException w:name="toc 8" w:semiHidden="1" w:uiPriority="39" w:unhideWhenUsed="1"/>
-    <w:lsdException w:name="toc 9" w:semiHidden="1" w:uiPriority="39" w:unhideWhenUsed="1"/>
-    <w:lsdException w:name="Normal Indent" w:semiHidden="1" w:unhideWhenUsed="1"/>
-    <w:lsdException w:name="footnote text" w:semiHidden="1" w:unhideWhenUsed="1"/>
-    <w:lsdException w:name="annotation text" w:semiHidden="1" w:unhideWhenUsed="1"/>
-    <w:lsdException w:name="header" w:semiHidden="1" w:unhideWhenUsed="1"/>
-    <w:lsdException w:name="footer" w:semiHidden="1" w:unhideWhenUsed="1"/>
-    <w:lsdException w:name="index heading" w:semiHidden="1" w:unhideWhenUsed="1"/>
-    <w:lsdException w:name="caption" w:uiPriority="35" w:qFormat="1"/>
-    <w:lsdException w:name="table of figures" w:semiHidden="1" w:unhideWhenUsed="1"/>
-    <w:lsdException w:name="envelope address" w:semiHidden="1" w:unhideWhenUsed="1"/>
-    <w:lsdException w:name="envelope return" w:semiHidden="1" w:unhideWhenUsed="1"/>
-    <w:lsdException w:name="footnote reference" w:semiHidden="1" w:unhideWhenUsed="1"/>
-    <w:lsdException w:name="annotation reference" w:semiHidden="1" w:unhideWhenUsed="1"/>
-    <w:lsdException w:name="line number" w:semiHidden="1" w:unhideWhenUsed="1"/>
-    <w:lsdException w:name="page number" w:semiHidden="1" w:unhideWhenUsed="1"/>
-    <w:lsdException w:name="endnote reference" w:semiHidden="1" w:unhideWhenUsed="1"/>
-    <w:lsdException w:name="endnote text" w:semiHidden="1" w:unhideWhenUsed="1"/>
-    <w:lsdException w:name="table of authorities" w:semiHidden="1" w:unhideWhenUsed="1"/>
-    <w:lsdException w:name="macro" w:semiHidden="1" w:unhideWhenUsed="1"/>
-    <w:lsdException w:name="toa heading" w:semiHidden="1" w:unhideWhenUsed="1"/>
-    <w:lsdException w:name="List" w:semiHidden="1" w:unhideWhenUsed="1"/>
-    <w:lsdException w:name="List Bullet" w:semiHidden="1" w:unhideWhenUsed="1"/>
-    <w:lsdException w:name="List Number" w:semiHidden="1" w:unhideWhenUsed="1"/>
-    <w:lsdException w:name="List 2" w:semiHidden="1" w:unhideWhenUsed="1"/>
-    <w:lsdException w:name="List 3" w:semiHidden="1" w:unhideWhenUsed="1"/>
-    <w:lsdException w:name="List 4" w:semiHidden="1" w:unhideWhenUsed="1"/>
-    <w:lsdException w:name="List 5" w:semiHidden="1" w:unhideWhenUsed="1"/>
-    <w:lsdException w:name="List Bullet 2" w:semiHidden="1" w:unhideWhenUsed="1"/>
-    <w:lsdException w:name="List Bullet 3" w:semiHidden="1" w:unhideWhenUsed="1"/>
-    <w:lsdException w:name="List Bullet 4" w:semiHidden="1" w:unhideWhenUsed="1"/>
-    <w:lsdException w:name="List Bullet 5" w:semiHidden="1" w:unhideWhenUsed="1"/>
-    <w:lsdException w:name="List Number 2" w:semiHidden="1" w:unhideWhenUsed="1"/>
-    <w:lsdException w:name="List Number 3" w:semiHidden="1" w:unhideWhenUsed="1"/>
-    <w:lsdException w:name="List Number 4" w:semiHidden="1" w:unhideWhenUsed="1"/>
-    <w:lsdException w:name="List Number 5" w:semiHidden="1" w:unhideWhenUsed="1"/>
-    <w:lsdException w:name="Title" w:uiPriority="10" w:qFormat="1"/>
-    <w:lsdException w:name="Closing" w:semiHidden="1" w:unhideWhenUsed="1"/>
-    <w:lsdException w:name="Signature" w:semiHidden="1" w:unhideWhenUsed="1"/>
-    <w:lsdException w:name="Default Paragraph Font" w:semiHidden="1" w:uiPriority="1" w:unhideWhenUsed="1"/>
-    <w:lsdException w:name="Body Text" w:semiHidden="1" w:unhideWhenUsed="1"/>
-    <w:lsdException w:name="Body Text Indent" w:semiHidden="1" w:unhideWhenUsed="1"/>
-    <w:lsdException w:name="List Continue" w:semiHidden="1" w:unhideWhenUsed="1"/>
-    <w:lsdException w:name="List Continue 2" w:semiHidden="1" w:unhideWhenUsed="1"/>
-    <w:lsdException w:name="List Continue 3" w:semiHidden="1" w:unhideWhenUsed="1"/>
-    <w:lsdException w:name="List Continue 4" w:semiHidden="1" w:unhideWhenUsed="1"/>
-    <w:lsdException w:name="List Continue 5" w:semiHidden="1" w:unhideWhenUsed="1"/>
-    <w:lsdException w:name="Message Header" w:semiHidden="1" w:unhideWhenUsed="1"/>
-    <w:lsdException w:name="Subtitle" w:uiPriority="11" w:qFormat="1"/>
-    <w:lsdException w:name="Salutation" w:semiHidden="1" w:unhideWhenUsed="1"/>
-    <w:lsdException w:name="Date" w:semiHidden="1" w:unhideWhenUsed="1"/>
-    <w:lsdException w:name="Body Text First Indent" w:semiHidden="1" w:unhideWhenUsed="1"/>
-    <w:lsdException w:name="Body Text First Indent 2" w:semiHidden="1" w:unhideWhenUsed="1"/>
-    <w:lsdException w:name="Note Heading" w:semiHidden="1" w:unhideWhenUsed="1"/>
-    <w:lsdException w:name="Body Text 2" w:semiHidden="1" w:unhideWhenUsed="1"/>
-    <w:lsdException w:name="Body Text 3" w:semiHidden="1" w:unhideWhenUsed="1"/>
-    <w:lsdException w:name="Body Text Indent 2" w:semiHidden="1" w:unhideWhenUsed="1"/>
-    <w:lsdException w:name="Body Text Indent 3" w:semiHidden="1" w:unhideWhenUsed="1"/>
-    <w:lsdException w:name="Block Text" w:semiHidden="1" w:unhideWhenUsed="1"/>
-    <w:lsdException w:name="Hyperlink" w:semiHidden="1" w:uiPriority="0" w:unhideWhenUsed="1"/>
-    <w:lsdException w:name="FollowedHyperlink" w:semiHidden="1" w:unhideWhenUsed="1"/>
-    <w:lsdException w:name="Strong" w:uiPriority="22" w:qFormat="1"/>
-    <w:lsdException w:name="Emphasis" w:uiPriority="20" w:qFormat="1"/>
-    <w:lsdException w:name="Document Map" w:semiHidden="1" w:unhideWhenUsed="1"/>
-    <w:lsdException w:name="Plain Text" w:semiHidden="1" w:unhideWhenUsed="1"/>
-    <w:lsdException w:name="E-mail Signature" w:semiHidden="1" w:unhideWhenUsed="1"/>
-    <w:lsdException w:name="HTML Top of Form" w:semiHidden="1" w:unhideWhenUsed="1"/>
-    <w:lsdException w:name="HTML Bottom of Form" w:semiHidden="1" w:unhideWhenUsed="1"/>
-    <w:lsdException w:name="Normal (Web)" w:semiHidden="1" w:unhideWhenUsed="1"/>
-    <w:lsdException w:name="HTML Acronym" w:semiHidden="1" w:unhideWhenUsed="1"/>
-    <w:lsdException w:name="HTML Address" w:semiHidden="1" w:unhideWhenUsed="1"/>
-    <w:lsdException w:name="HTML Cite" w:semiHidden="1" w:unhideWhenUsed="1"/>
-    <w:lsdException w:name="HTML Code" w:semiHidden="1" w:unhideWhenUsed="1"/>
-    <w:lsdException w:name="HTML Definition" w:semiHidden="1" w:unhideWhenUsed="1"/>
-    <w:lsdException w:name="HTML Keyboard" w:semiHidden="1" w:unhideWhenUsed="1"/>
-    <w:lsdException w:name="HTML Preformatted" w:semiHidden="1" w:unhideWhenUsed="1"/>
-    <w:lsdException w:name="HTML Sample" w:semiHidden="1" w:unhideWhenUsed="1"/>
-    <w:lsdException w:name="HTML Typewriter" w:semiHidden="1" w:unhideWhenUsed="1"/>
-    <w:lsdException w:name="HTML Variable" w:semiHidden="1" w:unhideWhenUsed="1"/>
-    <w:lsdException w:name="Normal Table" w:semiHidden="1" w:unhideWhenUsed="1"/>
-    <w:lsdException w:name="annotation subject" w:semiHidden="1" w:unhideWhenUsed="1"/>
-    <w:lsdException w:name="No List" w:semiHidden="1" w:unhideWhenUsed="1"/>
-    <w:lsdException w:name="Outline List 1" w:semiHidden="1" w:unhideWhenUsed="1"/>
-    <w:lsdException w:name="Outline List 2" w:semiHidden="1" w:unhideWhenUsed="1"/>
-    <w:lsdException w:name="Outline List 3" w:semiHidden="1" w:unhideWhenUsed="1"/>
-    <w:lsdException w:name="Table Simple 1" w:semiHidden="1" w:unhideWhenUsed="1"/>
-    <w:lsdException w:name="Table Simple 2" w:semiHidden="1" w:unhideWhenUsed="1"/>
-    <w:lsdException w:name="Table Simple 3" w:semiHidden="1" w:unhideWhenUsed="1"/>
-    <w:lsdException w:name="Table Classic 1" w:semiHidden="1" w:unhideWhenUsed="1"/>
-    <w:lsdException w:name="Table Classic 2" w:semiHidden="1" w:unhideWhenUsed="1"/>
-    <w:lsdException w:name="Table Classic 3" w:semiHidden="1" w:unhideWhenUsed="1"/>
-    <w:lsdException w:name="Table Classic 4" w:semiHidden="1" w:unhideWhenUsed="1"/>
-    <w:lsdException w:name="Table Colorful 1" w:semiHidden="1" w:unhideWhenUsed="1"/>
-    <w:lsdException w:name="Table Colorful 2" w:semiHidden="1" w:unhideWhenUsed="1"/>
-    <w:lsdException w:name="Table Colorful 3" w:semiHidden="1" w:unhideWhenUsed="1"/>
-    <w:lsdException w:name="Table Columns 1" w:semiHidden="1" w:unhideWhenUsed="1"/>
-    <w:lsdException w:name="Table Columns 2" w:semiHidden="1" w:unhideWhenUsed="1"/>
-    <w:lsdException w:name="Table Columns 3" w:semiHidden="1" w:unhideWhenUsed="1"/>
-    <w:lsdException w:name="Table Columns 4" w:semiHidden="1" w:unhideWhenUsed="1"/>
-    <w:lsdException w:name="Table Columns 5" w:semiHidden="1" w:unhideWhenUsed="1"/>
-    <w:lsdException w:name="Table Grid 1" w:semiHidden="1" w:unhideWhenUsed="1"/>
-    <w:lsdException w:name="Table Grid 2" w:semiHidden="1" w:unhideWhenUsed="1"/>
-    <w:lsdException w:name="Table Grid 3" w:semiHidden="1" w:unhideWhenUsed="1"/>
-    <w:lsdException w:name="Table Grid 4" w:semiHidden="1" w:unhideWhenUsed="1"/>
-    <w:lsdException w:name="Table Grid 5" w:semiHidden="1" w:unhideWhenUsed="1"/>
-    <w:lsdException w:name="Table Grid 6" w:semiHidden="1" w:unhideWhenUsed="1"/>
-    <w:lsdException w:name="Table Grid 7" w:semiHidden="1" w:unhideWhenUsed="1"/>
-    <w:lsdException w:name="Table Grid 8" w:semiHidden="1" w:unhideWhenUsed="1"/>
-    <w:lsdException w:name="Table List 1" w:semiHidden="1" w:unhideWhenUsed="1"/>
-    <w:lsdException w:name="Table List 2" w:semiHidden="1" w:unhideWhenUsed="1"/>
-    <w:lsdException w:name="Table List 3" w:semiHidden="1" w:unhideWhenUsed="1"/>
-    <w:lsdException w:name="Table List 4" w:semiHidden="1" w:unhideWhenUsed="1"/>
-    <w:lsdException w:name="Table List 5" w:semiHidden="1" w:unhideWhenUsed="1"/>
-    <w:lsdException w:name="Table List 6" w:semiHidden="1" w:unhideWhenUsed="1"/>
-    <w:lsdException w:name="Table List 7" w:semiHidden="1" w:unhideWhenUsed="1"/>
-    <w:lsdException w:name="Table List 8" w:semiHidden="1" w:unhideWhenUsed="1"/>
-    <w:lsdException w:name="Table 3D effects 1" w:semiHidden="1" w:unhideWhenUsed="1"/>
-    <w:lsdException w:name="Table 3D effects 2" w:semiHidden="1" w:unhideWhenUsed="1"/>
-    <w:lsdException w:name="Table 3D effects 3" w:semiHidden="1" w:unhideWhenUsed="1"/>
-    <w:lsdException w:name="Table Contemporary" w:semiHidden="1" w:unhideWhenUsed="1"/>
-    <w:lsdException w:name="Table Elegant" w:semiHidden="1" w:unhideWhenUsed="1"/>
-    <w:lsdException w:name="Table Professional" w:semiHidden="1" w:unhideWhenUsed="1"/>
-    <w:lsdException w:name="Table Subtle 1" w:semiHidden="1" w:unhideWhenUsed="1"/>
-    <w:lsdException w:name="Table Subtle 2" w:semiHidden="1" w:unhideWhenUsed="1"/>
-    <w:lsdException w:name="Table Web 1" w:semiHidden="1" w:unhideWhenUsed="1"/>
-    <w:lsdException w:name="Table Web 2" w:semiHidden="1" w:unhideWhenUsed="1"/>
-    <w:lsdException w:name="Table Web 3" w:semiHidden="1" w:unhideWhenUsed="1"/>
-    <w:lsdException w:name="Balloon Text" w:semiHidden="1" w:unhideWhenUsed="1"/>
-    <w:lsdException w:name="Table Grid" w:uiPriority="59"/>
-    <w:lsdException w:name="Table Theme" w:semiHidden="1" w:unhideWhenUsed="1"/>
-    <w:lsdException w:name="Placeholder Text" w:semiHidden="1"/>
-    <w:lsdException w:name="No Spacing" w:uiPriority="1" w:qFormat="1"/>
-    <w:lsdException w:name="Light Shading" w:uiPriority="60"/>
-    <w:lsdException w:name="Light List" w:uiPriority="61"/>
-    <w:lsdException w:name="Light Grid" w:uiPriority="62"/>
-    <w:lsdException w:name="Medium Shading 1" w:uiPriority="63"/>
-    <w:lsdException w:name="Medium Shading 2" w:uiPriority="64"/>
-    <w:lsdException w:name="Medium List 1" w:uiPriority="65"/>
-    <w:lsdException w:name="Medium List 2" w:uiPriority="66"/>
-    <w:lsdException w:name="Medium Grid 1" w:uiPriority="67"/>
-    <w:lsdException w:name="Medium Grid 2" w:uiPriority="68"/>
-    <w:lsdException w:name="Medium Grid 3" w:uiPriority="69"/>
-    <w:lsdException w:name="Dark List" w:uiPriority="70"/>
-    <w:lsdException w:name="Colorful Shading" w:uiPriority="71"/>
-    <w:lsdException w:name="Colorful List" w:uiPriority="72" w:qFormat="1"/>
-    <w:lsdException w:name="Colorful Grid" w:uiPriority="73" w:qFormat="1"/>
-    <w:lsdException w:name="Light Shading Accent 1" w:uiPriority="60" w:qFormat="1"/>
-    <w:lsdException w:name="Light List Accent 1" w:uiPriority="61"/>
-    <w:lsdException w:name="Light Grid Accent 1" w:uiPriority="62"/>
-    <w:lsdException w:name="Medium Shading 1 Accent 1" w:uiPriority="63"/>
-    <w:lsdException w:name="Medium Shading 2 Accent 1" w:uiPriority="64"/>
-    <w:lsdException w:name="Medium List 1 Accent 1" w:uiPriority="65"/>
-    <w:lsdException w:name="Revision" w:semiHidden="1"/>
-    <w:lsdException w:name="List Paragraph" w:uiPriority="34" w:qFormat="1"/>
-    <w:lsdException w:name="Quote" w:uiPriority="29" w:qFormat="1"/>
-    <w:lsdException w:name="Intense Quote" w:uiPriority="30" w:qFormat="1"/>
-    <w:lsdException w:name="Medium List 2 Accent 1" w:uiPriority="66"/>
-    <w:lsdException w:name="Medium Grid 1 Accent 1" w:uiPriority="67"/>
-    <w:lsdException w:name="Medium Grid 2 Accent 1" w:uiPriority="68"/>
-    <w:lsdException w:name="Medium Grid 3 Accent 1" w:uiPriority="69"/>
-    <w:lsdException w:name="Dark List Accent 1" w:uiPriority="70"/>
-    <w:lsdException w:name="Colorful Shading Accent 1" w:uiPriority="71"/>
-    <w:lsdException w:name="Colorful List Accent 1" w:uiPriority="72"/>
-    <w:lsdException w:name="Colorful Grid Accent 1" w:uiPriority="73"/>
-    <w:lsdException w:name="Light Shading Accent 2" w:uiPriority="60"/>
-    <w:lsdException w:name="Light List Accent 2" w:uiPriority="61"/>
-    <w:lsdException w:name="Light Grid Accent 2" w:uiPriority="62"/>
-    <w:lsdException w:name="Medium Shading 1 Accent 2" w:uiPriority="63"/>
-    <w:lsdException w:name="Medium Shading 2 Accent 2" w:uiPriority="64"/>
-    <w:lsdException w:name="Medium List 1 Accent 2" w:uiPriority="65"/>
-    <w:lsdException w:name="Medium List 2 Accent 2" w:uiPriority="66"/>
-    <w:lsdException w:name="Medium Grid 1 Accent 2" w:uiPriority="67"/>
-    <w:lsdException w:name="Medium Grid 2 Accent 2" w:uiPriority="68"/>
-    <w:lsdException w:name="Medium Grid 3 Accent 2" w:uiPriority="69"/>
-    <w:lsdException w:name="Dark List Accent 2" w:uiPriority="70"/>
-    <w:lsdException w:name="Colorful Shading Accent 2" w:uiPriority="71"/>
-    <w:lsdException w:name="Colorful List Accent 2" w:uiPriority="72"/>
-    <w:lsdException w:name="Colorful Grid Accent 2" w:uiPriority="73"/>
-    <w:lsdException w:name="Light Shading Accent 3" w:uiPriority="60"/>
-    <w:lsdException w:name="Light List Accent 3" w:uiPriority="61"/>
-    <w:lsdException w:name="Light Grid Accent 3" w:uiPriority="62"/>
-    <w:lsdException w:name="Medium Shading 1 Accent 3" w:uiPriority="63"/>
-    <w:lsdException w:name="Medium Shading 2 Accent 3" w:uiPriority="64"/>
-    <w:lsdException w:name="Medium List 1 Accent 3" w:uiPriority="65"/>
-    <w:lsdException w:name="Medium List 2 Accent 3" w:uiPriority="66"/>
-    <w:lsdException w:name="Medium Grid 1 Accent 3" w:uiPriority="67"/>
-    <w:lsdException w:name="Medium Grid 2 Accent 3" w:uiPriority="68"/>
-    <w:lsdException w:name="Medium Grid 3 Accent 3" w:uiPriority="69"/>
-    <w:lsdException w:name="Dark List Accent 3" w:uiPriority="70"/>
-    <w:lsdException w:name="Colorful Shading Accent 3" w:uiPriority="71"/>
-    <w:lsdException w:name="Colorful List Accent 3" w:uiPriority="72"/>
-    <w:lsdException w:name="Colorful Grid Accent 3" w:uiPriority="73"/>
-    <w:lsdException w:name="Light Shading Accent 4" w:uiPriority="60"/>
-    <w:lsdException w:name="Light List Accent 4" w:uiPriority="61"/>
-    <w:lsdException w:name="Light Grid Accent 4" w:uiPriority="62"/>
-    <w:lsdException w:name="Medium Shading 1 Accent 4" w:uiPriority="63"/>
-    <w:lsdException w:name="Medium Shading 2 Accent 4" w:uiPriority="64"/>
-    <w:lsdException w:name="Medium List 1 Accent 4" w:uiPriority="65"/>
-    <w:lsdException w:name="Medium List 2 Accent 4" w:uiPriority="66"/>
-    <w:lsdException w:name="Medium Grid 1 Accent 4" w:uiPriority="67"/>
-    <w:lsdException w:name="Medium Grid 2 Accent 4" w:uiPriority="68"/>
-    <w:lsdException w:name="Medium Grid 3 Accent 4" w:uiPriority="69"/>
-    <w:lsdException w:name="Dark List Accent 4" w:uiPriority="70"/>
-    <w:lsdException w:name="Colorful Shading Accent 4" w:uiPriority="71"/>
-    <w:lsdException w:name="Colorful List Accent 4" w:uiPriority="72"/>
-    <w:lsdException w:name="Colorful Grid Accent 4" w:uiPriority="73"/>
-    <w:lsdException w:name="Light Shading Accent 5" w:uiPriority="60"/>
-    <w:lsdException w:name="Light List Accent 5" w:uiPriority="61"/>
-    <w:lsdException w:name="Light Grid Accent 5" w:uiPriority="62"/>
-    <w:lsdException w:name="Medium Shading 1 Accent 5" w:uiPriority="63"/>
-    <w:lsdException w:name="Medium Shading 2 Accent 5" w:uiPriority="64"/>
-    <w:lsdException w:name="Medium List 1 Accent 5" w:uiPriority="65"/>
-    <w:lsdException w:name="Medium List 2 Accent 5" w:uiPriority="66"/>
-    <w:lsdException w:name="Medium Grid 1 Accent 5" w:uiPriority="67"/>
-    <w:lsdException w:name="Medium Grid 2 Accent 5" w:uiPriority="68"/>
-    <w:lsdException w:name="Medium Grid 3 Accent 5" w:uiPriority="69"/>
-    <w:lsdException w:name="Dark List Accent 5" w:uiPriority="70"/>
-    <w:lsdException w:name="Colorful Shading Accent 5" w:uiPriority="71"/>
-    <w:lsdException w:name="Colorful List Accent 5" w:uiPriority="72"/>
-    <w:lsdException w:name="Colorful Grid Accent 5" w:uiPriority="73"/>
-    <w:lsdException w:name="Light Shading Accent 6" w:uiPriority="60"/>
-    <w:lsdException w:name="Light List Accent 6" w:uiPriority="61"/>
-    <w:lsdException w:name="Light Grid Accent 6" w:uiPriority="62"/>
-    <w:lsdException w:name="Medium Shading 1 Accent 6" w:uiPriority="63"/>
-    <w:lsdException w:name="Medium Shading 2 Accent 6" w:uiPriority="64"/>
-    <w:lsdException w:name="Medium List 1 Accent 6" w:uiPriority="65" w:qFormat="1"/>
-    <w:lsdException w:name="Medium List 2 Accent 6" w:uiPriority="66" w:qFormat="1"/>
-    <w:lsdException w:name="Medium Grid 1 Accent 6" w:uiPriority="67" w:qFormat="1"/>
-    <w:lsdException w:name="Medium Grid 2 Accent 6" w:uiPriority="68" w:qFormat="1"/>
-    <w:lsdException w:name="Medium Grid 3 Accent 6" w:uiPriority="69" w:qFormat="1"/>
-    <w:lsdException w:name="Dark List Accent 6" w:uiPriority="70"/>
-    <w:lsdException w:name="Colorful Shading Accent 6" w:uiPriority="71" w:qFormat="1"/>
-    <w:lsdException w:name="Colorful List Accent 6" w:uiPriority="72"/>
-    <w:lsdException w:name="Colorful Grid Accent 6" w:uiPriority="73"/>
-    <w:lsdException w:name="Subtle Emphasis" w:uiPriority="19" w:qFormat="1"/>
-    <w:lsdException w:name="Intense Emphasis" w:uiPriority="21" w:qFormat="1"/>
-    <w:lsdException w:name="Subtle Reference" w:uiPriority="31" w:qFormat="1"/>
-    <w:lsdException w:name="Intense Reference" w:uiPriority="32" w:qFormat="1"/>
-    <w:lsdException w:name="Book Title" w:uiPriority="33" w:qFormat="1"/>
-    <w:lsdException w:name="Bibliography" w:semiHidden="1" w:uiPriority="37" w:unhideWhenUsed="1"/>
-    <w:lsdException w:name="TOC Heading" w:semiHidden="1" w:uiPriority="39" w:unhideWhenUsed="1" w:qFormat="1"/>
-    <w:lsdException w:name="Plain Table 1" w:uiPriority="41"/>
-    <w:lsdException w:name="Plain Table 2" w:uiPriority="42"/>
-    <w:lsdException w:name="Plain Table 3" w:uiPriority="43"/>
-    <w:lsdException w:name="Plain Table 4" w:uiPriority="44"/>
-    <w:lsdException w:name="Plain Table 5" w:uiPriority="45"/>
-    <w:lsdException w:name="Grid Table Light" w:uiPriority="40"/>
-    <w:lsdException w:name="Grid Table 1 Light" w:uiPriority="46"/>
-    <w:lsdException w:name="Grid Table 2" w:uiPriority="47"/>
-    <w:lsdException w:name="Grid Table 3" w:uiPriority="48"/>
-    <w:lsdException w:name="Grid Table 4" w:uiPriority="49"/>
-    <w:lsdException w:name="Grid Table 5 Dark" w:uiPriority="50"/>
-    <w:lsdException w:name="Grid Table 6 Colorful" w:uiPriority="51"/>
-    <w:lsdException w:name="Grid Table 7 Colorful" w:uiPriority="52"/>
-    <w:lsdException w:name="Grid Table 1 Light Accent 1" w:uiPriority="46"/>
-    <w:lsdException w:name="Grid Table 2 Accent 1" w:uiPriority="47"/>
-    <w:lsdException w:name="Grid Table 3 Accent 1" w:uiPriority="48"/>
-    <w:lsdException w:name="Grid Table 4 Accent 1" w:uiPriority="49"/>
-    <w:lsdException w:name="Grid Table 5 Dark Accent 1" w:uiPriority="50"/>
-    <w:lsdException w:name="Grid Table 6 Colorful Accent 1" w:uiPriority="51"/>
-    <w:lsdException w:name="Grid Table 7 Colorful Accent 1" w:uiPriority="52"/>
-    <w:lsdException w:name="Grid Table 1 Light Accent 2" w:uiPriority="46"/>
-    <w:lsdException w:name="Grid Table 2 Accent 2" w:uiPriority="47"/>
-    <w:lsdException w:name="Grid Table 3 Accent 2" w:uiPriority="48"/>
-    <w:lsdException w:name="Grid Table 4 Accent 2" w:uiPriority="49"/>
-    <w:lsdException w:name="Grid Table 5 Dark Accent 2" w:uiPriority="50"/>
-    <w:lsdException w:name="Grid Table 6 Colorful Accent 2" w:uiPriority="51"/>
-    <w:lsdException w:name="Grid Table 7 Colorful Accent 2" w:uiPriority="52"/>
-    <w:lsdException w:name="Grid Table 1 Light Accent 3" w:uiPriority="46"/>
-    <w:lsdException w:name="Grid Table 2 Accent 3" w:uiPriority="47"/>
-    <w:lsdException w:name="Grid Table 3 Accent 3" w:uiPriority="48"/>
-    <w:lsdException w:name="Grid Table 4 Accent 3" w:uiPriority="49"/>
-    <w:lsdException w:name="Grid Table 5 Dark Accent 3" w:uiPriority="50"/>
-    <w:lsdException w:name="Grid Table 6 Colorful Accent 3" w:uiPriority="51"/>
-    <w:lsdException w:name="Grid Table 7 Colorful Accent 3" w:uiPriority="52"/>
-    <w:lsdException w:name="Grid Table 1 Light Accent 4" w:uiPriority="46"/>
-    <w:lsdException w:name="Grid Table 2 Accent 4" w:uiPriority="47"/>
-    <w:lsdException w:name="Grid Table 3 Accent 4" w:uiPriority="48"/>
-    <w:lsdException w:name="Grid Table 4 Accent 4" w:uiPriority="49"/>
-    <w:lsdException w:name="Grid Table 5 Dark Accent 4" w:uiPriority="50"/>
-    <w:lsdException w:name="Grid Table 6 Colorful Accent 4" w:uiPriority="51"/>
-    <w:lsdException w:name="Grid Table 7 Colorful Accent 4" w:uiPriority="52"/>
-    <w:lsdException w:name="Grid Table 1 Light Accent 5" w:uiPriority="46"/>
-    <w:lsdException w:name="Grid Table 2 Accent 5" w:uiPriority="47"/>
-    <w:lsdException w:name="Grid Table 3 Accent 5" w:uiPriority="48"/>
-    <w:lsdException w:name="Grid Table 4 Accent 5" w:uiPriority="49"/>
-    <w:lsdException w:name="Grid Table 5 Dark Accent 5" w:uiPriority="50"/>
-    <w:lsdException w:name="Grid Table 6 Colorful Accent 5" w:uiPriority="51"/>
-    <w:lsdException w:name="Grid Table 7 Colorful Accent 5" w:uiPriority="52"/>
-    <w:lsdException w:name="Grid Table 1 Light Accent 6" w:uiPriority="46"/>
-    <w:lsdException w:name="Grid Table 2 Accent 6" w:uiPriority="47"/>
-    <w:lsdException w:name="Grid Table 3 Accent 6" w:uiPriority="48"/>
-    <w:lsdException w:name="Grid Table 4 Accent 6" w:uiPriority="49"/>
-    <w:lsdException w:name="Grid Table 5 Dark Accent 6" w:uiPriority="50"/>
-    <w:lsdException w:name="Grid Table 6 Colorful Accent 6" w:uiPriority="51"/>
-    <w:lsdException w:name="Grid Table 7 Colorful Accent 6" w:uiPriority="52"/>
-    <w:lsdException w:name="List Table 1 Light" w:uiPriority="46"/>
-    <w:lsdException w:name="List Table 2" w:uiPriority="47"/>
-    <w:lsdException w:name="List Table 3" w:uiPriority="48"/>
-    <w:lsdException w:name="List Table 4" w:uiPriority="49"/>
-    <w:lsdException w:name="List Table 5 Dark" w:uiPriority="50"/>
-    <w:lsdException w:name="List Table 6 Colorful" w:uiPriority="51"/>
-    <w:lsdException w:name="List Table 7 Colorful" w:uiPriority="52"/>
-    <w:lsdException w:name="List Table 1 Light Accent 1" w:uiPriority="46"/>
-    <w:lsdException w:name="List Table 2 Accent 1" w:uiPriority="47"/>
-    <w:lsdException w:name="List Table 3 Accent 1" w:uiPriority="48"/>
-    <w:lsdException w:name="List Table 4 Accent 1" w:uiPriority="49"/>
-    <w:lsdException w:name="List Table 5 Dark Accent 1" w:uiPriority="50"/>
-    <w:lsdException w:name="List Table 6 Colorful Accent 1" w:uiPriority="51"/>
-    <w:lsdException w:name="List Table 7 Colorful Accent 1" w:uiPriority="52"/>
-    <w:lsdException w:name="List Table 1 Light Accent 2" w:uiPriority="46"/>
-    <w:lsdException w:name="List Table 2 Accent 2" w:uiPriority="47"/>
-    <w:lsdException w:name="List Table 3 Accent 2" w:uiPriority="48"/>
-    <w:lsdException w:name="List Table 4 Accent 2" w:uiPriority="49"/>
-    <w:lsdException w:name="List Table 5 Dark Accent 2" w:uiPriority="50"/>
-    <w:lsdException w:name="List Table 6 Colorful Accent 2" w:uiPriority="51"/>
-    <w:lsdException w:name="List Table 7 Colorful Accent 2" w:uiPriority="52"/>
-    <w:lsdException w:name="List Table 1 Light Accent 3" w:uiPriority="46"/>
-    <w:lsdException w:name="List Table 2 Accent 3" w:uiPriority="47"/>
-    <w:lsdException w:name="List Table 3 Accent 3" w:uiPriority="48"/>
-    <w:lsdException w:name="List Table 4 Accent 3" w:uiPriority="49"/>
-    <w:lsdException w:name="List Table 5 Dark Accent 3" w:uiPriority="50"/>
-    <w:lsdException w:name="List Table 6 Colorful Accent 3" w:uiPriority="51"/>
-    <w:lsdException w:name="List Table 7 Colorful Accent 3" w:uiPriority="52"/>
-    <w:lsdException w:name="List Table 1 Light Accent 4" w:uiPriority="46"/>
-    <w:lsdException w:name="List Table 2 Accent 4" w:uiPriority="47"/>
-    <w:lsdException w:name="List Table 3 Accent 4" w:uiPriority="48"/>
-    <w:lsdException w:name="List Table 4 Accent 4" w:uiPriority="49"/>
-    <w:lsdException w:name="List Table 5 Dark Accent 4" w:uiPriority="50"/>
-    <w:lsdException w:name="List Table 6 Colorful Accent 4" w:uiPriority="51"/>
-    <w:lsdException w:name="List Table 7 Colorful Accent 4" w:uiPriority="52"/>
-    <w:lsdException w:name="List Table 1 Light Accent 5" w:uiPriority="46"/>
-    <w:lsdException w:name="List Table 2 Accent 5" w:uiPriority="47"/>
-    <w:lsdException w:name="List Table 3 Accent 5" w:uiPriority="48"/>
-    <w:lsdException w:name="List Table 4 Accent 5" w:uiPriority="49"/>
-    <w:lsdException w:name="List Table 5 Dark Accent 5" w:uiPriority="50"/>
-    <w:lsdException w:name="List Table 6 Colorful Accent 5" w:uiPriority="51"/>
-    <w:lsdException w:name="List Table 7 Colorful Accent 5" w:uiPriority="52"/>
-    <w:lsdException w:name="List Table 1 Light Accent 6" w:uiPriority="46"/>
-    <w:lsdException w:name="List Table 2 Accent 6" w:uiPriority="47"/>
-    <w:lsdException w:name="List Table 3 Accent 6" w:uiPriority="48"/>
-    <w:lsdException w:name="List Table 4 Accent 6" w:uiPriority="49"/>
-    <w:lsdException w:name="List Table 5 Dark Accent 6" w:uiPriority="50"/>
-    <w:lsdException w:name="List Table 6 Colorful Accent 6" w:uiPriority="51"/>
-    <w:lsdException w:name="List Table 7 Colorful Accent 6" w:uiPriority="52"/>
-    <w:lsdException w:name="Mention" w:semiHidden="1" w:unhideWhenUsed="1"/>
+  <w:latentStyles w:defLockedState="0" w:defUIPriority="99" w:defSemiHidden="1" w:defUnhideWhenUsed="1" w:defQFormat="0" w:count="267">
+    <w:lsdException w:name="Normal" w:semiHidden="0" w:uiPriority="0" w:unhideWhenUsed="0" w:qFormat="1"/>
+    <w:lsdException w:name="heading 1" w:semiHidden="0" w:uiPriority="0" w:unhideWhenUsed="0" w:qFormat="1"/>
+    <w:lsdException w:name="heading 2" w:semiHidden="0" w:uiPriority="9" w:unhideWhenUsed="0" w:qFormat="1"/>
+    <w:lsdException w:name="heading 3" w:semiHidden="0" w:uiPriority="9" w:unhideWhenUsed="0" w:qFormat="1"/>
+    <w:lsdException w:name="heading 4" w:semiHidden="0" w:uiPriority="9" w:unhideWhenUsed="0" w:qFormat="1"/>
+    <w:lsdException w:name="heading 5" w:semiHidden="0" w:uiPriority="9" w:unhideWhenUsed="0" w:qFormat="1"/>
+    <w:lsdException w:name="heading 6" w:semiHidden="0" w:uiPriority="9" w:unhideWhenUsed="0" w:qFormat="1"/>
+    <w:lsdException w:name="heading 7" w:semiHidden="0" w:uiPriority="9" w:unhideWhenUsed="0" w:qFormat="1"/>
+    <w:lsdException w:name="heading 8" w:semiHidden="0" w:uiPriority="9" w:unhideWhenUsed="0" w:qFormat="1"/>
+    <w:lsdException w:name="heading 9" w:semiHidden="0" w:uiPriority="9" w:unhideWhenUsed="0" w:qFormat="1"/>
+    <w:lsdException w:name="toc 1" w:uiPriority="39"/>
+    <w:lsdException w:name="toc 2" w:uiPriority="39"/>
+    <w:lsdException w:name="toc 3" w:uiPriority="39"/>
+    <w:lsdException w:name="toc 4" w:uiPriority="39"/>
+    <w:lsdException w:name="toc 5" w:uiPriority="39"/>
+    <w:lsdException w:name="toc 6" w:uiPriority="39"/>
+    <w:lsdException w:name="toc 7" w:uiPriority="39"/>
+    <w:lsdException w:name="toc 8" w:uiPriority="39"/>
+    <w:lsdException w:name="toc 9" w:uiPriority="39"/>
+    <w:lsdException w:name="caption" w:semiHidden="0" w:uiPriority="35" w:unhideWhenUsed="0" w:qFormat="1"/>
+    <w:lsdException w:name="Title" w:semiHidden="0" w:uiPriority="10" w:unhideWhenUsed="0" w:qFormat="1"/>
+    <w:lsdException w:name="Default Paragraph Font" w:uiPriority="1"/>
+    <w:lsdException w:name="Subtitle" w:semiHidden="0" w:uiPriority="11" w:unhideWhenUsed="0" w:qFormat="1"/>
+    <w:lsdException w:name="Hyperlink" w:uiPriority="0"/>
+    <w:lsdException w:name="Strong" w:semiHidden="0" w:uiPriority="22" w:unhideWhenUsed="0" w:qFormat="1"/>
+    <w:lsdException w:name="Emphasis" w:semiHidden="0" w:uiPriority="20" w:unhideWhenUsed="0" w:qFormat="1"/>
+    <w:lsdException w:name="Table Grid" w:semiHidden="0" w:uiPriority="59" w:unhideWhenUsed="0"/>
+    <w:lsdException w:name="Placeholder Text" w:unhideWhenUsed="0"/>
+    <w:lsdException w:name="No Spacing" w:semiHidden="0" w:uiPriority="1" w:unhideWhenUsed="0" w:qFormat="1"/>
+    <w:lsdException w:name="Light Shading" w:semiHidden="0" w:uiPriority="60" w:unhideWhenUsed="0"/>
+    <w:lsdException w:name="Light List" w:semiHidden="0" w:uiPriority="61" w:unhideWhenUsed="0"/>
+    <w:lsdException w:name="Light Grid" w:semiHidden="0" w:uiPriority="62" w:unhideWhenUsed="0"/>
+    <w:lsdException w:name="Medium Shading 1" w:semiHidden="0" w:uiPriority="63" w:unhideWhenUsed="0"/>
+    <w:lsdException w:name="Medium Shading 2" w:semiHidden="0" w:uiPriority="64" w:unhideWhenUsed="0"/>
+    <w:lsdException w:name="Medium List 1" w:semiHidden="0" w:uiPriority="65" w:unhideWhenUsed="0"/>
+    <w:lsdException w:name="Medium List 2" w:semiHidden="0" w:uiPriority="66" w:unhideWhenUsed="0"/>
+    <w:lsdException w:name="Medium Grid 1" w:semiHidden="0" w:uiPriority="67" w:unhideWhenUsed="0"/>
+    <w:lsdException w:name="Medium Grid 2" w:semiHidden="0" w:uiPriority="68" w:unhideWhenUsed="0"/>
+    <w:lsdException w:name="Medium Grid 3" w:semiHidden="0" w:uiPriority="69" w:unhideWhenUsed="0"/>
+    <w:lsdException w:name="Dark List" w:semiHidden="0" w:uiPriority="70" w:unhideWhenUsed="0"/>
+    <w:lsdException w:name="Colorful Shading" w:semiHidden="0" w:uiPriority="71" w:unhideWhenUsed="0"/>
+    <w:lsdException w:name="Colorful List" w:semiHidden="0" w:uiPriority="72" w:unhideWhenUsed="0" w:qFormat="1"/>
+    <w:lsdException w:name="Colorful Grid" w:semiHidden="0" w:uiPriority="73" w:unhideWhenUsed="0" w:qFormat="1"/>
+    <w:lsdException w:name="Light Shading Accent 1" w:semiHidden="0" w:uiPriority="60" w:unhideWhenUsed="0" w:qFormat="1"/>
+    <w:lsdException w:name="Light List Accent 1" w:semiHidden="0" w:uiPriority="61" w:unhideWhenUsed="0"/>
+    <w:lsdException w:name="Light Grid Accent 1" w:semiHidden="0" w:uiPriority="62" w:unhideWhenUsed="0"/>
+    <w:lsdException w:name="Medium Shading 1 Accent 1" w:semiHidden="0" w:uiPriority="63" w:unhideWhenUsed="0"/>
+    <w:lsdException w:name="Medium Shading 2 Accent 1" w:semiHidden="0" w:uiPriority="64" w:unhideWhenUsed="0"/>
+    <w:lsdException w:name="Medium List 1 Accent 1" w:semiHidden="0" w:uiPriority="65" w:unhideWhenUsed="0"/>
+    <w:lsdException w:name="Revision" w:unhideWhenUsed="0"/>
+    <w:lsdException w:name="List Paragraph" w:semiHidden="0" w:uiPriority="34" w:unhideWhenUsed="0" w:qFormat="1"/>
+    <w:lsdException w:name="Quote" w:semiHidden="0" w:uiPriority="29" w:unhideWhenUsed="0" w:qFormat="1"/>
+    <w:lsdException w:name="Intense Quote" w:semiHidden="0" w:uiPriority="30" w:unhideWhenUsed="0" w:qFormat="1"/>
+    <w:lsdException w:name="Medium List 2 Accent 1" w:semiHidden="0" w:uiPriority="66" w:unhideWhenUsed="0"/>
+    <w:lsdException w:name="Medium Grid 1 Accent 1" w:semiHidden="0" w:uiPriority="67" w:unhideWhenUsed="0"/>
+    <w:lsdException w:name="Medium Grid 2 Accent 1" w:semiHidden="0" w:uiPriority="68" w:unhideWhenUsed="0"/>
+    <w:lsdException w:name="Medium Grid 3 Accent 1" w:semiHidden="0" w:uiPriority="69" w:unhideWhenUsed="0"/>
+    <w:lsdException w:name="Dark List Accent 1" w:semiHidden="0" w:uiPriority="70" w:unhideWhenUsed="0"/>
+    <w:lsdException w:name="Colorful Shading Accent 1" w:semiHidden="0" w:uiPriority="71" w:unhideWhenUsed="0"/>
+    <w:lsdException w:name="Colorful List Accent 1" w:semiHidden="0" w:uiPriority="72" w:unhideWhenUsed="0"/>
+    <w:lsdException w:name="Colorful Grid Accent 1" w:semiHidden="0" w:uiPriority="73" w:unhideWhenUsed="0"/>
+    <w:lsdException w:name="Light Shading Accent 2" w:semiHidden="0" w:uiPriority="60" w:unhideWhenUsed="0"/>
+    <w:lsdException w:name="Light List Accent 2" w:semiHidden="0" w:uiPriority="61" w:unhideWhenUsed="0"/>
+    <w:lsdException w:name="Light Grid Accent 2" w:semiHidden="0" w:uiPriority="62" w:unhideWhenUsed="0"/>
+    <w:lsdException w:name="Medium Shading 1 Accent 2" w:semiHidden="0" w:uiPriority="63" w:unhideWhenUsed="0"/>
+    <w:lsdException w:name="Medium Shading 2 Accent 2" w:semiHidden="0" w:uiPriority="64" w:unhideWhenUsed="0"/>
+    <w:lsdException w:name="Medium List 1 Accent 2" w:semiHidden="0" w:uiPriority="65" w:unhideWhenUsed="0"/>
+    <w:lsdException w:name="Medium List 2 Accent 2" w:semiHidden="0" w:uiPriority="66" w:unhideWhenUsed="0"/>
+    <w:lsdException w:name="Medium Grid 1 Accent 2" w:semiHidden="0" w:uiPriority="67" w:unhideWhenUsed="0"/>
+    <w:lsdException w:name="Medium Grid 2 Accent 2" w:semiHidden="0" w:uiPriority="68" w:unhideWhenUsed="0"/>
+    <w:lsdException w:name="Medium Grid 3 Accent 2" w:semiHidden="0" w:uiPriority="69" w:unhideWhenUsed="0"/>
+    <w:lsdException w:name="Dark List Accent 2" w:semiHidden="0" w:uiPriority="70" w:unhideWhenUsed="0"/>
+    <w:lsdException w:name="Colorful Shading Accent 2" w:semiHidden="0" w:uiPriority="71" w:unhideWhenUsed="0"/>
+    <w:lsdException w:name="Colorful List Accent 2" w:semiHidden="0" w:uiPriority="72" w:unhideWhenUsed="0"/>
+    <w:lsdException w:name="Colorful Grid Accent 2" w:semiHidden="0" w:uiPriority="73" w:unhideWhenUsed="0"/>
+    <w:lsdException w:name="Light Shading Accent 3" w:semiHidden="0" w:uiPriority="60" w:unhideWhenUsed="0"/>
+    <w:lsdException w:name="Light List Accent 3" w:semiHidden="0" w:uiPriority="61" w:unhideWhenUsed="0"/>
+    <w:lsdException w:name="Light Grid Accent 3" w:semiHidden="0" w:uiPriority="62" w:unhideWhenUsed="0"/>
+    <w:lsdException w:name="Medium Shading 1 Accent 3" w:semiHidden="0" w:uiPriority="63" w:unhideWhenUsed="0"/>
+    <w:lsdException w:name="Medium Shading 2 Accent 3" w:semiHidden="0" w:uiPriority="64" w:unhideWhenUsed="0"/>
+    <w:lsdException w:name="Medium List 1 Accent 3" w:semiHidden="0" w:uiPriority="65" w:unhideWhenUsed="0"/>
+    <w:lsdException w:name="Medium List 2 Accent 3" w:semiHidden="0" w:uiPriority="66" w:unhideWhenUsed="0"/>
+    <w:lsdException w:name="Medium Grid 1 Accent 3" w:semiHidden="0" w:uiPriority="67" w:unhideWhenUsed="0"/>
+    <w:lsdException w:name="Medium Grid 2 Accent 3" w:semiHidden="0" w:uiPriority="68" w:unhideWhenUsed="0"/>
+    <w:lsdException w:name="Medium Grid 3 Accent 3" w:semiHidden="0" w:uiPriority="69" w:unhideWhenUsed="0"/>
+    <w:lsdException w:name="Dark List Accent 3" w:semiHidden="0" w:uiPriority="70" w:unhideWhenUsed="0"/>
+    <w:lsdException w:name="Colorful Shading Accent 3" w:semiHidden="0" w:uiPriority="71" w:unhideWhenUsed="0"/>
+    <w:lsdException w:name="Colorful List Accent 3" w:semiHidden="0" w:uiPriority="72" w:unhideWhenUsed="0"/>
+    <w:lsdException w:name="Colorful Grid Accent 3" w:semiHidden="0" w:uiPriority="73" w:unhideWhenUsed="0"/>
+    <w:lsdException w:name="Light Shading Accent 4" w:semiHidden="0" w:uiPriority="60" w:unhideWhenUsed="0"/>
+    <w:lsdException w:name="Light List Accent 4" w:semiHidden="0" w:uiPriority="61" w:unhideWhenUsed="0"/>
+    <w:lsdException w:name="Light Grid Accent 4" w:semiHidden="0" w:uiPriority="62" w:unhideWhenUsed="0"/>
+    <w:lsdException w:name="Medium Shading 1 Accent 4" w:semiHidden="0" w:uiPriority="63" w:unhideWhenUsed="0"/>
+    <w:lsdException w:name="Medium Shading 2 Accent 4" w:semiHidden="0" w:uiPriority="64" w:unhideWhenUsed="0"/>
+    <w:lsdException w:name="Medium List 1 Accent 4" w:semiHidden="0" w:uiPriority="65" w:unhideWhenUsed="0"/>
+    <w:lsdException w:name="Medium List 2 Accent 4" w:semiHidden="0" w:uiPriority="66" w:unhideWhenUsed="0"/>
+    <w:lsdException w:name="Medium Grid 1 Accent 4" w:semiHidden="0" w:uiPriority="67" w:unhideWhenUsed="0"/>
+    <w:lsdException w:name="Medium Grid 2 Accent 4" w:semiHidden="0" w:uiPriority="68" w:unhideWhenUsed="0"/>
+    <w:lsdException w:name="Medium Grid 3 Accent 4" w:semiHidden="0" w:uiPriority="69" w:unhideWhenUsed="0"/>
+    <w:lsdException w:name="Dark List Accent 4" w:semiHidden="0" w:uiPriority="70" w:unhideWhenUsed="0"/>
+    <w:lsdException w:name="Colorful Shading Accent 4" w:semiHidden="0" w:uiPriority="71" w:unhideWhenUsed="0"/>
+    <w:lsdException w:name="Colorful List Accent 4" w:semiHidden="0" w:uiPriority="72" w:unhideWhenUsed="0"/>
+    <w:lsdException w:name="Colorful Grid Accent 4" w:semiHidden="0" w:uiPriority="73" w:unhideWhenUsed="0"/>
+    <w:lsdException w:name="Light Shading Accent 5" w:semiHidden="0" w:uiPriority="60" w:unhideWhenUsed="0"/>
+    <w:lsdException w:name="Light List Accent 5" w:semiHidden="0" w:uiPriority="61" w:unhideWhenUsed="0"/>
+    <w:lsdException w:name="Light Grid Accent 5" w:semiHidden="0" w:uiPriority="62" w:unhideWhenUsed="0"/>
+    <w:lsdException w:name="Medium Shading 1 Accent 5" w:semiHidden="0" w:uiPriority="63" w:unhideWhenUsed="0"/>
+    <w:lsdException w:name="Medium Shading 2 Accent 5" w:semiHidden="0" w:uiPriority="64" w:unhideWhenUsed="0"/>
+    <w:lsdException w:name="Medium List 1 Accent 5" w:semiHidden="0" w:uiPriority="65" w:unhideWhenUsed="0"/>
+    <w:lsdException w:name="Medium List 2 Accent 5" w:semiHidden="0" w:uiPriority="66" w:unhideWhenUsed="0"/>
+    <w:lsdException w:name="Medium Grid 1 Accent 5" w:semiHidden="0" w:uiPriority="67" w:unhideWhenUsed="0"/>
+    <w:lsdException w:name="Medium Grid 2 Accent 5" w:semiHidden="0" w:uiPriority="68" w:unhideWhenUsed="0"/>
+    <w:lsdException w:name="Medium Grid 3 Accent 5" w:semiHidden="0" w:uiPriority="69" w:unhideWhenUsed="0"/>
+    <w:lsdException w:name="Dark List Accent 5" w:semiHidden="0" w:uiPriority="70" w:unhideWhenUsed="0"/>
+    <w:lsdException w:name="Colorful Shading Accent 5" w:semiHidden="0" w:uiPriority="71" w:unhideWhenUsed="0"/>
+    <w:lsdException w:name="Colorful List Accent 5" w:semiHidden="0" w:uiPriority="72" w:unhideWhenUsed="0"/>
+    <w:lsdException w:name="Colorful Grid Accent 5" w:semiHidden="0" w:uiPriority="73" w:unhideWhenUsed="0"/>
+    <w:lsdException w:name="Light Shading Accent 6" w:semiHidden="0" w:uiPriority="60" w:unhideWhenUsed="0"/>
+    <w:lsdException w:name="Light List Accent 6" w:semiHidden="0" w:uiPriority="61" w:unhideWhenUsed="0"/>
+    <w:lsdException w:name="Light Grid Accent 6" w:semiHidden="0" w:uiPriority="62" w:unhideWhenUsed="0"/>
+    <w:lsdException w:name="Medium Shading 1 Accent 6" w:semiHidden="0" w:uiPriority="63" w:unhideWhenUsed="0"/>
+    <w:lsdException w:name="Medium Shading 2 Accent 6" w:semiHidden="0" w:uiPriority="64" w:unhideWhenUsed="0"/>
+    <w:lsdException w:name="Medium List 1 Accent 6" w:semiHidden="0" w:uiPriority="65" w:unhideWhenUsed="0" w:qFormat="1"/>
+    <w:lsdException w:name="Medium List 2 Accent 6" w:semiHidden="0" w:uiPriority="66" w:unhideWhenUsed="0" w:qFormat="1"/>
+    <w:lsdException w:name="Medium Grid 1 Accent 6" w:semiHidden="0" w:uiPriority="67" w:unhideWhenUsed="0" w:qFormat="1"/>
+    <w:lsdException w:name="Medium Grid 2 Accent 6" w:semiHidden="0" w:uiPriority="68" w:unhideWhenUsed="0" w:qFormat="1"/>
+    <w:lsdException w:name="Medium Grid 3 Accent 6" w:semiHidden="0" w:uiPriority="69" w:unhideWhenUsed="0" w:qFormat="1"/>
+    <w:lsdException w:name="Dark List Accent 6" w:semiHidden="0" w:uiPriority="70" w:unhideWhenUsed="0"/>
+    <w:lsdException w:name="Colorful Shading Accent 6" w:semiHidden="0" w:uiPriority="71" w:unhideWhenUsed="0" w:qFormat="1"/>
+    <w:lsdException w:name="Colorful List Accent 6" w:semiHidden="0" w:uiPriority="72" w:unhideWhenUsed="0"/>
+    <w:lsdException w:name="Colorful Grid Accent 6" w:semiHidden="0" w:uiPriority="73" w:unhideWhenUsed="0"/>
+    <w:lsdException w:name="Subtle Emphasis" w:semiHidden="0" w:uiPriority="19" w:unhideWhenUsed="0" w:qFormat="1"/>
+    <w:lsdException w:name="Intense Emphasis" w:semiHidden="0" w:uiPriority="21" w:unhideWhenUsed="0" w:qFormat="1"/>
+    <w:lsdException w:name="Subtle Reference" w:semiHidden="0" w:uiPriority="31" w:unhideWhenUsed="0" w:qFormat="1"/>
+    <w:lsdException w:name="Intense Reference" w:semiHidden="0" w:uiPriority="32" w:unhideWhenUsed="0" w:qFormat="1"/>
+    <w:lsdException w:name="Book Title" w:semiHidden="0" w:uiPriority="33" w:unhideWhenUsed="0" w:qFormat="1"/>
+    <w:lsdException w:name="Bibliography" w:uiPriority="37"/>
+    <w:lsdException w:name="TOC Heading" w:uiPriority="39" w:qFormat="1"/>
+  </w:latentStyles>
+  <w:style w:type="paragraph" w:default="1" w:styleId="Normal">
+    <w:name w:val="Normal"/>
+    <w:qFormat/>
+    <w:pPr>
+      <w:spacing w:after="120"/>
+      <w:jc w:val="both"/>
+    </w:pPr>
+    <w:rPr>
+      <w:rFonts w:ascii="Times New Roman" w:eastAsia="Times New Roman" w:hAnsi="Times New Roman"/>
+    </w:rPr>
+  </w:style>
+  <w:style w:type="paragraph" w:styleId="Heading1">
+    <w:name w:val="heading 1"/>
+    <w:basedOn w:val="Normal"/>
+    <w:next w:val="Normal"/>
+    <w:qFormat/>
+    <w:pPr>
+      <w:keepNext/>
+      <w:keepLines/>
+      <w:spacing w:before="120" w:after="0"/>
+      <w:outlineLvl w:val="0"/>
+    </w:pPr>
+    <w:rPr>
+      <w:rFonts w:ascii="Arial" w:hAnsi="Arial"/>
+      <w:b/>
+      <w:caps/>
+      <w:kern w:val="32"/>
+      <w:sz w:val="18"/>
+    </w:rPr>
+  </w:style>
+  <w:style w:type="paragraph" w:styleId="Heading2">
+    <w:name w:val="heading 2"/>
+    <w:basedOn w:val="Heading1"/>
+    <w:next w:val="Normal"/>
+    <w:qFormat/>
+    <w:pPr>
+      <w:outlineLvl w:val="1"/>
+    </w:pPr>
+    <w:rPr>
+      <w:caps w:val="0"/>
+    </w:rPr>
+  </w:style>
+  <w:style w:type="paragraph" w:styleId="Heading3">
+    <w:name w:val="heading 3"/>
+    <w:basedOn w:val="Heading2"/>
+    <w:next w:val="Normal"/>
+    <w:qFormat/>
+    <w:pPr>
+      <w:outlineLvl w:val="2"/>
+    </w:pPr>
+    <w:rPr>
+      <w:b w:val="0"/>
+      <w:i/>
+    </w:rPr>
+  </w:style>
+  <w:style w:type="paragraph" w:styleId="Heading4">
+    <w:name w:val="heading 4"/>
+    <w:basedOn w:val="Normal"/>
+    <w:next w:val="Normal"/>
+    <w:qFormat/>
+    <w:pPr>
+      <w:keepNext/>
+      <w:numPr>
+        <w:ilvl w:val="3"/>
+        <w:numId w:val="23"/>
+      </w:numPr>
+      <w:spacing w:before="240" w:after="60"/>
+      <w:outlineLvl w:val="3"/>
+    </w:pPr>
+    <w:rPr>
+      <w:b/>
+      <w:sz w:val="28"/>
+    </w:rPr>
+  </w:style>
+  <w:style w:type="paragraph" w:styleId="Heading5">
+    <w:name w:val="heading 5"/>
+    <w:basedOn w:val="Normal"/>
+    <w:next w:val="Normal"/>
+    <w:qFormat/>
+    <w:pPr>
+      <w:numPr>
+        <w:ilvl w:val="4"/>
+        <w:numId w:val="23"/>
+      </w:numPr>
+      <w:spacing w:before="240" w:after="60"/>
+      <w:outlineLvl w:val="4"/>
+    </w:pPr>
+    <w:rPr>
+      <w:b/>
+      <w:i/>
+      <w:sz w:val="26"/>
+    </w:rPr>
+  </w:style>
+  <w:style w:type="paragraph" w:styleId="Heading6">
+    <w:name w:val="heading 6"/>
+    <w:basedOn w:val="Normal"/>
+    <w:next w:val="Normal"/>
+    <w:qFormat/>
+    <w:pPr>
+      <w:numPr>
+        <w:ilvl w:val="5"/>
+        <w:numId w:val="23"/>
+      </w:numPr>
+      <w:spacing w:before="240" w:after="60"/>
+      <w:outlineLvl w:val="5"/>
+    </w:pPr>
+    <w:rPr>
+      <w:b/>
+      <w:sz w:val="22"/>
+    </w:rPr>
+  </w:style>
+  <w:style w:type="paragraph" w:styleId="Heading7">
+    <w:name w:val="heading 7"/>
+    <w:basedOn w:val="Normal"/>
+    <w:next w:val="Normal"/>
+    <w:qFormat/>
+    <w:pPr>
+      <w:numPr>
+        <w:ilvl w:val="6"/>
+        <w:numId w:val="23"/>
+      </w:numPr>
+      <w:spacing w:before="240" w:after="60"/>
+      <w:outlineLvl w:val="6"/>
+    </w:pPr>
+  </w:style>
+  <w:style w:type="paragraph" w:styleId="Heading8">
+    <w:name w:val="heading 8"/>
+    <w:basedOn w:val="Normal"/>
+    <w:next w:val="Normal"/>
+    <w:qFormat/>
+    <w:pPr>
+      <w:numPr>
+        <w:ilvl w:val="7"/>
+        <w:numId w:val="23"/>
+      </w:numPr>
+      <w:spacing w:before="240" w:after="60"/>
+      <w:outlineLvl w:val="7"/>
+    </w:pPr>
+    <w:rPr>
+      <w:i/>
+    </w:rPr>
+  </w:style>
+  <w:style w:type="paragraph" w:styleId="Heading9">
+    <w:name w:val="heading 9"/>
+    <w:basedOn w:val="Normal"/>
+    <w:next w:val="Normal"/>
+    <w:qFormat/>
+    <w:pPr>
+      <w:numPr>
+        <w:ilvl w:val="8"/>
+        <w:numId w:val="23"/>
+      </w:numPr>
+      <w:spacing w:before="240" w:after="60"/>
+      <w:outlineLvl w:val="8"/>
+    </w:pPr>
+    <w:rPr>
+      <w:rFonts w:ascii="Arial" w:hAnsi="Arial"/>
+      <w:sz w:val="22"/>
+    </w:rPr>
+  </w:style>
+  <w:style w:type="character" w:default="1" w:styleId="DefaultParagraphFont">
+    <w:name w:val="Default Paragraph Font"/>
+    <w:uiPriority w:val="1"/>
+    <w:semiHidden/>
+    <w:unhideWhenUsed/>
+  </w:style>
+  <w:style w:type="table" w:default="1" w:styleId="TableNormal">
+    <w:name w:val="Normal Table"/>
+    <w:uiPriority w:val="99"/>
+    <w:semiHidden/>
+    <w:unhideWhenUsed/>
+    <w:tblPr>
+      <w:tblInd w:w="0" w:type="dxa"/>
+      <w:tblCellMar>
+        <w:top w:w="0" w:type="dxa"/>
+        <w:left w:w="108" w:type="dxa"/>
+        <w:bottom w:w="0" w:type="dxa"/>
+        <w:right w:w="108" w:type="dxa"/>
+      </w:tblCellMar>
+    </w:tblPr>
+  </w:style>
+  <w:style w:type="numbering" w:default="1" w:styleId="NoList">
+    <w:name w:val="No List"/>
+    <w:uiPriority w:val="99"/>
+    <w:semiHidden/>
+    <w:unhideWhenUsed/>
+  </w:style>
+  <w:style w:type="paragraph" w:styleId="Footer">
+    <w:name w:val="footer"/>
+    <w:basedOn w:val="Normal"/>
+    <w:pPr>
+      <w:tabs>
+        <w:tab w:val="center" w:pos="4320"/>
+        <w:tab w:val="right" w:pos="8640"/>
+      </w:tabs>
+    </w:pPr>
+  </w:style>
+  <w:style w:type="paragraph" w:styleId="Header">
+    <w:name w:val="header"/>
+    <w:basedOn w:val="Normal"/>
+    <w:pPr>
+      <w:tabs>
+        <w:tab w:val="center" w:pos="4320"/>
+        <w:tab w:val="right" w:pos="8640"/>
+      </w:tabs>
+    </w:pPr>
+    <w:rPr>
+      <w:rFonts w:ascii="Arial" w:hAnsi="Arial"/>
+    </w:rPr>
+  </w:style>
+  <w:style w:type="paragraph" w:customStyle="1" w:styleId="Author">
+    <w:name w:val="Author"/>
+    <w:basedOn w:val="Normal"/>
+    <w:link w:val="AuthorChar"/>
+    <w:pPr>
+      <w:spacing w:after="0"/>
+      <w:jc w:val="center"/>
+    </w:pPr>
+    <w:rPr>
+      <w:b/>
+      <w:color w:val="000000"/>
+      <w:sz w:val="24"/>
+    </w:rPr>
+  </w:style>
+  <w:style w:type="character" w:styleId="PageNumber">
+    <w:name w:val="page number"/>
+    <w:basedOn w:val="DefaultParagraphFont"/>
+  </w:style>
+  <w:style w:type="paragraph" w:styleId="Title">
+    <w:name w:val="Title"/>
+    <w:basedOn w:val="Normal"/>
+    <w:qFormat/>
+    <w:pPr>
+      <w:spacing w:before="100" w:beforeAutospacing="1"/>
+      <w:jc w:val="center"/>
+      <w:outlineLvl w:val="0"/>
+    </w:pPr>
+    <w:rPr>
+      <w:rFonts w:ascii="Arial" w:hAnsi="Arial"/>
+      <w:b/>
+      <w:kern w:val="28"/>
+      <w:sz w:val="36"/>
+    </w:rPr>
+  </w:style>
+  <w:style w:type="paragraph" w:styleId="BlockText">
+    <w:name w:val="Block Text"/>
+    <w:basedOn w:val="Normal"/>
+    <w:pPr>
+      <w:ind w:left="1440" w:right="1440"/>
+    </w:pPr>
+  </w:style>
+  <w:style w:type="paragraph" w:styleId="Caption">
+    <w:name w:val="caption"/>
+    <w:basedOn w:val="Normal"/>
+    <w:next w:val="Normal"/>
+    <w:qFormat/>
+    <w:rsid w:val="00D90F52"/>
+    <w:pPr>
+      <w:spacing w:before="60"/>
+      <w:jc w:val="center"/>
+    </w:pPr>
+    <w:rPr>
+      <w:b/>
+      <w:sz w:val="18"/>
+    </w:rPr>
+  </w:style>
+  <w:style w:type="paragraph" w:styleId="Closing">
+    <w:name w:val="Closing"/>
+    <w:basedOn w:val="Normal"/>
+    <w:pPr>
+      <w:ind w:left="4320"/>
+    </w:pPr>
+  </w:style>
+  <w:style w:type="paragraph" w:styleId="CommentText">
+    <w:name w:val="annotation text"/>
+    <w:basedOn w:val="Normal"/>
+    <w:semiHidden/>
+  </w:style>
+  <w:style w:type="paragraph" w:styleId="Date">
+    <w:name w:val="Date"/>
+    <w:basedOn w:val="Normal"/>
+    <w:next w:val="Normal"/>
+  </w:style>
+  <w:style w:type="paragraph" w:styleId="DocumentMap">
+    <w:name w:val="Document Map"/>
+    <w:basedOn w:val="Normal"/>
+    <w:semiHidden/>
+    <w:pPr>
+      <w:shd w:val="clear" w:color="auto" w:fill="000080"/>
+    </w:pPr>
+    <w:rPr>
+      <w:rFonts w:ascii="Tahoma" w:hAnsi="Tahoma"/>
+    </w:rPr>
+  </w:style>
+  <w:style w:type="paragraph" w:styleId="FootnoteText">
+    <w:name w:val="footnote text"/>
+    <w:basedOn w:val="Normal"/>
+    <w:semiHidden/>
+    <w:pPr>
+      <w:tabs>
+        <w:tab w:val="left" w:pos="360"/>
+      </w:tabs>
+    </w:pPr>
+  </w:style>
+  <w:style w:type="paragraph" w:styleId="Index1">
+    <w:name w:val="index 1"/>
+    <w:basedOn w:val="Normal"/>
+    <w:next w:val="Normal"/>
+    <w:autoRedefine/>
+    <w:semiHidden/>
+    <w:pPr>
+      <w:ind w:left="240" w:hanging="240"/>
+    </w:pPr>
+  </w:style>
+  <w:style w:type="paragraph" w:styleId="Index2">
+    <w:name w:val="index 2"/>
+    <w:basedOn w:val="Normal"/>
+    <w:next w:val="Normal"/>
+    <w:autoRedefine/>
+    <w:semiHidden/>
+    <w:pPr>
+      <w:ind w:left="480" w:hanging="240"/>
+    </w:pPr>
+  </w:style>
+  <w:style w:type="paragraph" w:styleId="Index3">
+    <w:name w:val="index 3"/>
+    <w:basedOn w:val="Normal"/>
+    <w:next w:val="Normal"/>
+    <w:autoRedefine/>
+    <w:semiHidden/>
+    <w:pPr>
+      <w:ind w:left="720" w:hanging="240"/>
+    </w:pPr>
+  </w:style>
+  <w:style w:type="paragraph" w:styleId="Index4">
+    <w:name w:val="index 4"/>
+    <w:basedOn w:val="Normal"/>
+    <w:next w:val="Normal"/>
+    <w:autoRedefine/>
+    <w:semiHidden/>
+    <w:pPr>
+      <w:ind w:left="960" w:hanging="240"/>
+    </w:pPr>
+  </w:style>
+  <w:style w:type="paragraph" w:styleId="Index5">
+    <w:name w:val="index 5"/>
+    <w:basedOn w:val="Normal"/>
+    <w:next w:val="Normal"/>
+    <w:autoRedefine/>
+    <w:semiHidden/>
+    <w:pPr>
+      <w:ind w:left="1200" w:hanging="240"/>
+    </w:pPr>
+  </w:style>
+  <w:style w:type="paragraph" w:styleId="Index6">
+    <w:name w:val="index 6"/>
+    <w:basedOn w:val="Normal"/>
+    <w:next w:val="Normal"/>
+    <w:autoRedefine/>
+    <w:semiHidden/>
+    <w:pPr>
+      <w:ind w:left="1440" w:hanging="240"/>
+    </w:pPr>
+  </w:style>
+  <w:style w:type="paragraph" w:styleId="Index7">
+    <w:name w:val="index 7"/>
+    <w:basedOn w:val="Normal"/>
+    <w:next w:val="Normal"/>
+    <w:autoRedefine/>
+    <w:semiHidden/>
+    <w:pPr>
+      <w:ind w:left="1680" w:hanging="240"/>
+    </w:pPr>
+  </w:style>
+  <w:style w:type="paragraph" w:styleId="Index8">
+    <w:name w:val="index 8"/>
+    <w:basedOn w:val="Normal"/>
+    <w:next w:val="Normal"/>
+    <w:autoRedefine/>
+    <w:semiHidden/>
+    <w:pPr>
+      <w:ind w:left="1920" w:hanging="240"/>
+    </w:pPr>
+  </w:style>
+  <w:style w:type="paragraph" w:styleId="Index9">
+    <w:name w:val="index 9"/>
+    <w:basedOn w:val="Normal"/>
+    <w:next w:val="Normal"/>
+    <w:autoRedefine/>
+    <w:semiHidden/>
+    <w:pPr>
+      <w:ind w:left="2160" w:hanging="240"/>
+    </w:pPr>
+  </w:style>
+  <w:style w:type="paragraph" w:styleId="IndexHeading">
+    <w:name w:val="index heading"/>
+    <w:basedOn w:val="Normal"/>
+    <w:next w:val="Index1"/>
+    <w:semiHidden/>
+    <w:rPr>
+      <w:rFonts w:ascii="Arial" w:hAnsi="Arial"/>
+      <w:b/>
+    </w:rPr>
+  </w:style>
+  <w:style w:type="paragraph" w:styleId="List">
+    <w:name w:val="List"/>
+    <w:basedOn w:val="Normal"/>
+    <w:pPr>
+      <w:ind w:left="360" w:hanging="360"/>
+    </w:pPr>
+  </w:style>
+  <w:style w:type="paragraph" w:styleId="List2">
+    <w:name w:val="List 2"/>
+    <w:basedOn w:val="Normal"/>
+    <w:pPr>
+      <w:ind w:left="720" w:hanging="360"/>
+    </w:pPr>
+  </w:style>
+  <w:style w:type="paragraph" w:styleId="List3">
+    <w:name w:val="List 3"/>
+    <w:basedOn w:val="Normal"/>
+    <w:pPr>
+      <w:ind w:left="1080" w:hanging="360"/>
+    </w:pPr>
+  </w:style>
+  <w:style w:type="paragraph" w:styleId="List4">
+    <w:name w:val="List 4"/>
+    <w:basedOn w:val="Normal"/>
+    <w:pPr>
+      <w:ind w:left="1440" w:hanging="360"/>
+    </w:pPr>
+  </w:style>
+  <w:style w:type="paragraph" w:styleId="List5">
+    <w:name w:val="List 5"/>
+    <w:basedOn w:val="Normal"/>
+    <w:pPr>
+      <w:ind w:left="1800" w:hanging="360"/>
+    </w:pPr>
+  </w:style>
+  <w:style w:type="paragraph" w:styleId="ListBullet">
+    <w:name w:val="List Bullet"/>
+    <w:basedOn w:val="Normal"/>
+    <w:autoRedefine/>
+    <w:pPr>
+      <w:numPr>
+        <w:numId w:val="11"/>
+      </w:numPr>
+    </w:pPr>
+  </w:style>
+  <w:style w:type="paragraph" w:styleId="ListBullet2">
+    <w:name w:val="List Bullet 2"/>
+    <w:basedOn w:val="Normal"/>
+    <w:autoRedefine/>
+    <w:pPr>
+      <w:numPr>
+        <w:numId w:val="12"/>
+      </w:numPr>
+    </w:pPr>
+  </w:style>
+  <w:style w:type="paragraph" w:styleId="ListBullet3">
+    <w:name w:val="List Bullet 3"/>
+    <w:basedOn w:val="Normal"/>
+    <w:autoRedefine/>
+    <w:pPr>
+      <w:numPr>
+        <w:numId w:val="13"/>
+      </w:numPr>
+    </w:pPr>
+  </w:style>
+  <w:style w:type="paragraph" w:styleId="ListBullet4">
+    <w:name w:val="List Bullet 4"/>
+    <w:basedOn w:val="Normal"/>
+    <w:autoRedefine/>
+    <w:pPr>
+      <w:numPr>
+        <w:numId w:val="14"/>
+      </w:numPr>
+    </w:pPr>
+  </w:style>
+  <w:style w:type="paragraph" w:styleId="ListBullet5">
+    <w:name w:val="List Bullet 5"/>
+    <w:basedOn w:val="Normal"/>
+    <w:autoRedefine/>
+    <w:pPr>
+      <w:numPr>
+        <w:numId w:val="15"/>
+      </w:numPr>
+    </w:pPr>
+  </w:style>
+  <w:style w:type="paragraph" w:styleId="ListContinue">
+    <w:name w:val="List Continue"/>
+    <w:basedOn w:val="Normal"/>
+    <w:pPr>
+      <w:ind w:left="360"/>
+    </w:pPr>
+  </w:style>
+  <w:style w:type="paragraph" w:styleId="ListContinue2">
+    <w:name w:val="List Continue 2"/>
+    <w:basedOn w:val="Normal"/>
+    <w:pPr>
+      <w:ind w:left="720"/>
+    </w:pPr>
+  </w:style>
+  <w:style w:type="paragraph" w:styleId="ListContinue3">
+    <w:name w:val="List Continue 3"/>
+    <w:basedOn w:val="Normal"/>
+    <w:pPr>
+      <w:ind w:left="1080"/>
+    </w:pPr>
+  </w:style>
+  <w:style w:type="paragraph" w:styleId="ListContinue4">
+    <w:name w:val="List Continue 4"/>
+    <w:basedOn w:val="Normal"/>
+    <w:pPr>
+      <w:ind w:left="1440"/>
+    </w:pPr>
+  </w:style>
+  <w:style w:type="paragraph" w:styleId="ListContinue5">
+    <w:name w:val="List Continue 5"/>
+    <w:basedOn w:val="Normal"/>
+    <w:pPr>
+      <w:ind w:left="1800"/>
+    </w:pPr>
+  </w:style>
+  <w:style w:type="paragraph" w:styleId="ListNumber">
+    <w:name w:val="List Number"/>
+    <w:basedOn w:val="Normal"/>
+    <w:pPr>
+      <w:numPr>
+        <w:numId w:val="16"/>
+      </w:numPr>
+    </w:pPr>
+  </w:style>
+  <w:style w:type="paragraph" w:styleId="ListNumber2">
+    <w:name w:val="List Number 2"/>
+    <w:basedOn w:val="Normal"/>
+    <w:pPr>
+      <w:numPr>
+        <w:numId w:val="17"/>
+      </w:numPr>
+    </w:pPr>
+  </w:style>
+  <w:style w:type="paragraph" w:styleId="ListNumber3">
+    <w:name w:val="List Number 3"/>
+    <w:basedOn w:val="Normal"/>
+    <w:pPr>
+      <w:numPr>
+        <w:numId w:val="18"/>
+      </w:numPr>
+    </w:pPr>
+  </w:style>
+  <w:style w:type="paragraph" w:styleId="ListNumber4">
+    <w:name w:val="List Number 4"/>
+    <w:basedOn w:val="Normal"/>
+    <w:pPr>
+      <w:numPr>
+        <w:numId w:val="19"/>
+      </w:numPr>
+    </w:pPr>
+  </w:style>
+  <w:style w:type="paragraph" w:styleId="ListNumber5">
+    <w:name w:val="List Number 5"/>
+    <w:basedOn w:val="Normal"/>
+    <w:pPr>
+      <w:numPr>
+        <w:numId w:val="20"/>
+      </w:numPr>
+    </w:pPr>
+  </w:style>
+  <w:style w:type="paragraph" w:styleId="MacroText">
+    <w:name w:val="macro"/>
+    <w:semiHidden/>
+    <w:pPr>
+      <w:tabs>
+        <w:tab w:val="left" w:pos="480"/>
+        <w:tab w:val="left" w:pos="960"/>
+        <w:tab w:val="left" w:pos="1440"/>
+        <w:tab w:val="left" w:pos="1920"/>
+        <w:tab w:val="left" w:pos="2400"/>
+        <w:tab w:val="left" w:pos="2880"/>
+        <w:tab w:val="left" w:pos="3360"/>
+        <w:tab w:val="left" w:pos="3840"/>
+        <w:tab w:val="left" w:pos="4320"/>
+      </w:tabs>
+    </w:pPr>
+    <w:rPr>
+      <w:rFonts w:ascii="Courier New" w:eastAsia="Times New Roman" w:hAnsi="Courier New"/>
+    </w:rPr>
+  </w:style>
+  <w:style w:type="paragraph" w:styleId="MessageHeader">
+    <w:name w:val="Message Header"/>
+    <w:basedOn w:val="Normal"/>
+    <w:pPr>
+      <w:pBdr>
+        <w:top w:val="single" w:sz="6" w:space="1" w:color="auto"/>
+        <w:left w:val="single" w:sz="6" w:space="1" w:color="auto"/>
+        <w:bottom w:val="single" w:sz="6" w:space="1" w:color="auto"/>
+        <w:right w:val="single" w:sz="6" w:space="1" w:color="auto"/>
+      </w:pBdr>
+      <w:shd w:val="pct20" w:color="auto" w:fill="auto"/>
+      <w:ind w:left="1080" w:hanging="1080"/>
+    </w:pPr>
+    <w:rPr>
+      <w:rFonts w:ascii="Arial" w:hAnsi="Arial"/>
+    </w:rPr>
+  </w:style>
+  <w:style w:type="paragraph" w:styleId="NormalIndent">
+    <w:name w:val="Normal Indent"/>
+    <w:basedOn w:val="Normal"/>
+    <w:pPr>
+      <w:ind w:left="720"/>
+    </w:pPr>
+  </w:style>
+  <w:style w:type="paragraph" w:styleId="NoteHeading">
+    <w:name w:val="Note Heading"/>
+    <w:basedOn w:val="Normal"/>
+    <w:next w:val="Normal"/>
+  </w:style>
+  <w:style w:type="paragraph" w:styleId="PlainText">
+    <w:name w:val="Plain Text"/>
+    <w:basedOn w:val="Normal"/>
+    <w:rPr>
+      <w:rFonts w:ascii="Courier New" w:hAnsi="Courier New"/>
+    </w:rPr>
+  </w:style>
+  <w:style w:type="paragraph" w:styleId="Salutation">
+    <w:name w:val="Salutation"/>
+    <w:basedOn w:val="Normal"/>
+    <w:next w:val="Normal"/>
+  </w:style>
+  <w:style w:type="paragraph" w:styleId="Signature">
+    <w:name w:val="Signature"/>
+    <w:basedOn w:val="Normal"/>
+    <w:pPr>
+      <w:ind w:left="4320"/>
+    </w:pPr>
+  </w:style>
+  <w:style w:type="paragraph" w:styleId="Subtitle">
+    <w:name w:val="Subtitle"/>
+    <w:basedOn w:val="Normal"/>
+    <w:qFormat/>
+    <w:pPr>
+      <w:spacing w:after="60"/>
+      <w:jc w:val="center"/>
+      <w:outlineLvl w:val="1"/>
+    </w:pPr>
+    <w:rPr>
+      <w:rFonts w:ascii="Arial" w:hAnsi="Arial"/>
+    </w:rPr>
+  </w:style>
+  <w:style w:type="paragraph" w:styleId="TOAHeading">
+    <w:name w:val="toa heading"/>
+    <w:basedOn w:val="Normal"/>
+    <w:next w:val="Normal"/>
+    <w:semiHidden/>
+    <w:pPr>
+      <w:spacing w:before="120"/>
+    </w:pPr>
+    <w:rPr>
+      <w:rFonts w:ascii="Arial" w:hAnsi="Arial"/>
+      <w:b/>
+    </w:rPr>
+  </w:style>
+  <w:style w:type="paragraph" w:styleId="TOC1">
+    <w:name w:val="toc 1"/>
+    <w:basedOn w:val="Normal"/>
+    <w:next w:val="Normal"/>
+    <w:autoRedefine/>
+    <w:semiHidden/>
+  </w:style>
+  <w:style w:type="paragraph" w:styleId="TOC2">
+    <w:name w:val="toc 2"/>
+    <w:basedOn w:val="Normal"/>
+    <w:next w:val="Normal"/>
+    <w:autoRedefine/>
+    <w:semiHidden/>
+    <w:pPr>
+      <w:ind w:left="240"/>
+    </w:pPr>
+  </w:style>
+  <w:style w:type="paragraph" w:styleId="TOC3">
+    <w:name w:val="toc 3"/>
+    <w:basedOn w:val="Normal"/>
+    <w:next w:val="Normal"/>
+    <w:autoRedefine/>
+    <w:semiHidden/>
+    <w:pPr>
+      <w:ind w:left="480"/>
+    </w:pPr>
+  </w:style>
+  <w:style w:type="paragraph" w:styleId="TOC4">
+    <w:name w:val="toc 4"/>
+    <w:basedOn w:val="Normal"/>
+    <w:next w:val="Normal"/>
+    <w:autoRedefine/>
+    <w:semiHidden/>
+    <w:pPr>
+      <w:ind w:left="720"/>
+    </w:pPr>
+  </w:style>
+  <w:style w:type="paragraph" w:styleId="TOC5">
+    <w:name w:val="toc 5"/>
+    <w:basedOn w:val="Normal"/>
+    <w:next w:val="Normal"/>
+    <w:autoRedefine/>
+    <w:semiHidden/>
+    <w:pPr>
+      <w:ind w:left="960"/>
+    </w:pPr>
+  </w:style>
+  <w:style w:type="paragraph" w:styleId="TOC6">
+    <w:name w:val="toc 6"/>
+    <w:basedOn w:val="Normal"/>
+    <w:next w:val="Normal"/>
+    <w:autoRedefine/>
+    <w:semiHidden/>
+    <w:pPr>
+      <w:ind w:left="1200"/>
+    </w:pPr>
+  </w:style>
+  <w:style w:type="paragraph" w:styleId="TOC7">
+    <w:name w:val="toc 7"/>
+    <w:basedOn w:val="Normal"/>
+    <w:next w:val="Normal"/>
+    <w:autoRedefine/>
+    <w:semiHidden/>
+    <w:pPr>
+      <w:ind w:left="1440"/>
+    </w:pPr>
+  </w:style>
+  <w:style w:type="paragraph" w:styleId="TOC8">
+    <w:name w:val="toc 8"/>
+    <w:basedOn w:val="Normal"/>
+    <w:next w:val="Normal"/>
+    <w:autoRedefine/>
+    <w:semiHidden/>
+    <w:pPr>
+      <w:ind w:left="1680"/>
+    </w:pPr>
+  </w:style>
+  <w:style w:type="paragraph" w:styleId="TOC9">
+    <w:name w:val="toc 9"/>
+    <w:basedOn w:val="Normal"/>
+    <w:next w:val="Normal"/>
+    <w:autoRedefine/>
+    <w:semiHidden/>
+    <w:pPr>
+      <w:ind w:left="1920"/>
+    </w:pPr>
+  </w:style>
+  <w:style w:type="character" w:styleId="FootnoteReference">
+    <w:name w:val="footnote reference"/>
+    <w:semiHidden/>
+    <w:rPr>
+      <w:vertAlign w:val="superscript"/>
+    </w:rPr>
+  </w:style>
+  <w:style w:type="paragraph" w:customStyle="1" w:styleId="Bullet">
+    <w:name w:val="Bullet"/>
+    <w:basedOn w:val="Normal"/>
+    <w:pPr>
+      <w:numPr>
+        <w:numId w:val="31"/>
+      </w:numPr>
+      <w:tabs>
+        <w:tab w:val="clear" w:pos="720"/>
+        <w:tab w:val="left" w:pos="180"/>
+      </w:tabs>
+      <w:overflowPunct w:val="0"/>
+      <w:autoSpaceDE w:val="0"/>
+      <w:autoSpaceDN w:val="0"/>
+      <w:adjustRightInd w:val="0"/>
+      <w:spacing w:after="80"/>
+      <w:ind w:left="180" w:hanging="180"/>
+      <w:textAlignment w:val="baseline"/>
+    </w:pPr>
+  </w:style>
+  <w:style w:type="paragraph" w:customStyle="1" w:styleId="Paper-Title">
+    <w:name w:val="Paper-Title"/>
+    <w:basedOn w:val="Normal"/>
+    <w:pPr>
+      <w:overflowPunct w:val="0"/>
+      <w:autoSpaceDE w:val="0"/>
+      <w:autoSpaceDN w:val="0"/>
+      <w:adjustRightInd w:val="0"/>
+      <w:jc w:val="center"/>
+      <w:textAlignment w:val="baseline"/>
+    </w:pPr>
+    <w:rPr>
+      <w:rFonts w:ascii="Helvetica" w:hAnsi="Helvetica"/>
+      <w:b/>
+      <w:sz w:val="36"/>
+    </w:rPr>
+  </w:style>
+  <w:style w:type="paragraph" w:customStyle="1" w:styleId="References">
+    <w:name w:val="References"/>
+    <w:basedOn w:val="Normal"/>
+    <w:rsid w:val="00853A06"/>
+    <w:pPr>
+      <w:numPr>
+        <w:numId w:val="44"/>
+      </w:numPr>
+      <w:overflowPunct w:val="0"/>
+      <w:autoSpaceDE w:val="0"/>
+      <w:autoSpaceDN w:val="0"/>
+      <w:adjustRightInd w:val="0"/>
+      <w:spacing w:after="80"/>
+      <w:ind w:left="360"/>
+      <w:jc w:val="left"/>
+      <w:textAlignment w:val="baseline"/>
+    </w:pPr>
+  </w:style>
+  <w:style w:type="character" w:styleId="CommentReference">
+    <w:name w:val="annotation reference"/>
+    <w:semiHidden/>
+    <w:rPr>
+      <w:sz w:val="16"/>
+    </w:rPr>
+  </w:style>
+  <w:style w:type="paragraph" w:customStyle="1" w:styleId="Abstract">
+    <w:name w:val="Abstract"/>
+    <w:basedOn w:val="Heading1"/>
+    <w:pPr>
+      <w:spacing w:before="40"/>
+      <w:outlineLvl w:val="9"/>
+    </w:pPr>
+    <w:rPr>
+      <w:rFonts w:ascii="Times New Roman" w:hAnsi="Times New Roman"/>
+      <w:kern w:val="28"/>
+      <w:sz w:val="24"/>
+    </w:rPr>
+  </w:style>
+  <w:style w:type="character" w:styleId="Hyperlink">
+    <w:name w:val="Hyperlink"/>
+    <w:rsid w:val="00480565"/>
+    <w:rPr>
+      <w:color w:val="4173AF"/>
+      <w:sz w:val="20"/>
+      <w:szCs w:val="20"/>
+    </w:rPr>
+  </w:style>
+  <w:style w:type="paragraph" w:customStyle="1" w:styleId="Affiliation">
+    <w:name w:val="Affiliation"/>
+    <w:basedOn w:val="Author"/>
+    <w:link w:val="AffiliationChar"/>
+    <w:rPr>
+      <w:b w:val="0"/>
+    </w:rPr>
+  </w:style>
+  <w:style w:type="paragraph" w:customStyle="1" w:styleId="Figure">
+    <w:name w:val="Figure"/>
+    <w:basedOn w:val="Normal"/>
+    <w:pPr>
+      <w:spacing w:after="0"/>
+    </w:pPr>
+  </w:style>
+  <w:style w:type="paragraph" w:customStyle="1" w:styleId="Copyright">
+    <w:name w:val="Copyright"/>
+    <w:basedOn w:val="Normal"/>
+    <w:pPr>
+      <w:framePr w:w="4680" w:h="1977" w:hRule="exact" w:hSpace="187" w:wrap="auto" w:vAnchor="page" w:hAnchor="page" w:x="1155" w:y="12605" w:anchorLock="1"/>
+      <w:spacing w:after="0"/>
+    </w:pPr>
+    <w:rPr>
+      <w:sz w:val="16"/>
+    </w:rPr>
+  </w:style>
+  <w:style w:type="paragraph" w:customStyle="1" w:styleId="cell">
+    <w:name w:val="cell"/>
+    <w:basedOn w:val="Normal"/>
+    <w:pPr>
+      <w:keepNext/>
+      <w:keepLines/>
+      <w:jc w:val="center"/>
+    </w:pPr>
+    <w:rPr>
+      <w:b/>
+    </w:rPr>
+  </w:style>
+  <w:style w:type="character" w:customStyle="1" w:styleId="v8n000000">
+    <w:name w:val="v8n000000"/>
+    <w:basedOn w:val="DefaultParagraphFont"/>
+  </w:style>
+  <w:style w:type="paragraph" w:customStyle="1" w:styleId="TableText">
+    <w:name w:val="Table Text"/>
+    <w:basedOn w:val="Normal"/>
+    <w:rsid w:val="00D90F52"/>
+    <w:pPr>
+      <w:keepLines/>
+      <w:spacing w:before="40" w:after="40"/>
+      <w:jc w:val="center"/>
+    </w:pPr>
+  </w:style>
+  <w:style w:type="character" w:styleId="FollowedHyperlink">
+    <w:name w:val="FollowedHyperlink"/>
+    <w:basedOn w:val="Hyperlink"/>
+    <w:rsid w:val="004F7A15"/>
+    <w:rPr>
+      <w:color w:val="4F81BD"/>
+      <w:sz w:val="20"/>
+      <w:szCs w:val="20"/>
+    </w:rPr>
+  </w:style>
+  <w:style w:type="paragraph" w:styleId="CommentSubject">
+    <w:name w:val="annotation subject"/>
+    <w:basedOn w:val="CommentText"/>
+    <w:next w:val="CommentText"/>
+    <w:semiHidden/>
+    <w:rsid w:val="006D66A4"/>
+    <w:rPr>
+      <w:b/>
+      <w:bCs/>
+    </w:rPr>
+  </w:style>
+  <w:style w:type="paragraph" w:styleId="BalloonText">
+    <w:name w:val="Balloon Text"/>
+    <w:basedOn w:val="Normal"/>
+    <w:semiHidden/>
+    <w:rsid w:val="006D66A4"/>
+    <w:rPr>
+      <w:rFonts w:ascii="Tahoma" w:hAnsi="Tahoma" w:cs="Tahoma"/>
+      <w:sz w:val="16"/>
+      <w:szCs w:val="16"/>
+    </w:rPr>
+  </w:style>
+  <w:style w:type="character" w:customStyle="1" w:styleId="q">
+    <w:name w:val="q"/>
+    <w:basedOn w:val="DefaultParagraphFont"/>
+    <w:rsid w:val="00F01986"/>
+  </w:style>
+  <w:style w:type="paragraph" w:customStyle="1" w:styleId="Link">
+    <w:name w:val="Link"/>
+    <w:basedOn w:val="Normal"/>
+    <w:link w:val="LinkChar"/>
+    <w:rsid w:val="00F100EF"/>
+    <w:rPr>
+      <w:color w:val="2E74B5"/>
+      <w:sz w:val="18"/>
+      <w:szCs w:val="18"/>
+    </w:rPr>
+  </w:style>
+  <w:style w:type="character" w:customStyle="1" w:styleId="LinkChar">
+    <w:name w:val="Link Char"/>
+    <w:link w:val="Link"/>
+    <w:rsid w:val="00F100EF"/>
+    <w:rPr>
+      <w:rFonts w:ascii="Times New Roman" w:eastAsia="Times New Roman" w:hAnsi="Times New Roman"/>
+      <w:color w:val="2E74B5"/>
+      <w:sz w:val="18"/>
+      <w:szCs w:val="18"/>
+    </w:rPr>
+  </w:style>
+  <w:style w:type="paragraph" w:customStyle="1" w:styleId="AuthorName">
+    <w:name w:val="Author Name"/>
+    <w:basedOn w:val="Author"/>
+    <w:link w:val="AuthorNameChar"/>
+    <w:qFormat/>
+    <w:rsid w:val="005A2C27"/>
+  </w:style>
+  <w:style w:type="paragraph" w:customStyle="1" w:styleId="AuthorAffiliation">
+    <w:name w:val="Author Affiliation"/>
+    <w:basedOn w:val="Affiliation"/>
+    <w:link w:val="AuthorAffiliationChar"/>
+    <w:qFormat/>
+    <w:rsid w:val="005A2C27"/>
+  </w:style>
+  <w:style w:type="character" w:customStyle="1" w:styleId="AuthorChar">
+    <w:name w:val="Author Char"/>
+    <w:basedOn w:val="DefaultParagraphFont"/>
+    <w:link w:val="Author"/>
+    <w:rsid w:val="005A2C27"/>
+    <w:rPr>
+      <w:rFonts w:ascii="Times New Roman" w:eastAsia="Times New Roman" w:hAnsi="Times New Roman"/>
+      <w:b/>
+      <w:color w:val="000000"/>
+      <w:sz w:val="24"/>
+    </w:rPr>
+  </w:style>
+  <w:style w:type="character" w:customStyle="1" w:styleId="AuthorNameChar">
+    <w:name w:val="Author Name Char"/>
+    <w:basedOn w:val="AuthorChar"/>
+    <w:link w:val="AuthorName"/>
+    <w:rsid w:val="005A2C27"/>
+    <w:rPr>
+      <w:rFonts w:ascii="Times New Roman" w:eastAsia="Times New Roman" w:hAnsi="Times New Roman"/>
+      <w:b/>
+      <w:color w:val="000000"/>
+      <w:sz w:val="24"/>
+    </w:rPr>
+  </w:style>
+  <w:style w:type="paragraph" w:customStyle="1" w:styleId="StyleDescription">
+    <w:name w:val="Style Description"/>
+    <w:basedOn w:val="Normal"/>
+    <w:link w:val="StyleDescriptionChar"/>
+    <w:qFormat/>
+    <w:rsid w:val="005A2C27"/>
+    <w:rPr>
+      <w:rFonts w:ascii="Courier New" w:hAnsi="Courier New"/>
+      <w:sz w:val="18"/>
+    </w:rPr>
+  </w:style>
+  <w:style w:type="character" w:customStyle="1" w:styleId="AffiliationChar">
+    <w:name w:val="Affiliation Char"/>
+    <w:basedOn w:val="AuthorChar"/>
+    <w:link w:val="Affiliation"/>
+    <w:rsid w:val="005A2C27"/>
+    <w:rPr>
+      <w:rFonts w:ascii="Times New Roman" w:eastAsia="Times New Roman" w:hAnsi="Times New Roman"/>
+      <w:b w:val="0"/>
+      <w:color w:val="000000"/>
+      <w:sz w:val="24"/>
+    </w:rPr>
+  </w:style>
+  <w:style w:type="character" w:customStyle="1" w:styleId="AuthorAffiliationChar">
+    <w:name w:val="Author Affiliation Char"/>
+    <w:basedOn w:val="AffiliationChar"/>
+    <w:link w:val="AuthorAffiliation"/>
+    <w:rsid w:val="005A2C27"/>
+    <w:rPr>
+      <w:rFonts w:ascii="Times New Roman" w:eastAsia="Times New Roman" w:hAnsi="Times New Roman"/>
+      <w:b w:val="0"/>
+      <w:color w:val="000000"/>
+      <w:sz w:val="24"/>
+    </w:rPr>
+  </w:style>
+  <w:style w:type="character" w:customStyle="1" w:styleId="StyleDescriptionChar">
+    <w:name w:val="Style Description Char"/>
+    <w:basedOn w:val="DefaultParagraphFont"/>
+    <w:link w:val="StyleDescription"/>
+    <w:rsid w:val="005A2C27"/>
+    <w:rPr>
+      <w:rFonts w:ascii="Courier New" w:eastAsia="Times New Roman" w:hAnsi="Courier New"/>
+      <w:sz w:val="18"/>
+    </w:rPr>
+  </w:style>
+  <w:style w:type="paragraph" w:customStyle="1" w:styleId="bulletlist">
+    <w:name w:val="bullet list"/>
+    <w:basedOn w:val="Normal"/>
+    <w:rsid w:val="00103A63"/>
+    <w:pPr>
+      <w:numPr>
+        <w:numId w:val="46"/>
+      </w:numPr>
+      <w:spacing w:before="60" w:after="0" w:line="240" w:lineRule="atLeast"/>
+      <w:jc w:val="left"/>
+    </w:pPr>
+    <w:rPr>
+      <w:rFonts w:ascii="Verdana" w:hAnsi="Verdana"/>
+      <w:kern w:val="18"/>
+      <w:sz w:val="17"/>
+    </w:rPr>
+  </w:style>
+</w:styles>
+</file>
+
+<file path=word/stylesWithEffects.xml><?xml version="1.0" encoding="utf-8"?>
+<w:styles xmlns:wpc="http://schemas.microsoft.com/office/word/2010/wordprocessingCanvas" xmlns:mc="http://schemas.openxmlformats.org/markup-compatibility/2006" xmlns:o="urn:schemas-microsoft-com:office:office" xmlns:r="http://schemas.openxmlformats.org/officeDocument/2006/relationships" xmlns:m="http://schemas.openxmlformats.org/officeDocument/2006/math" xmlns:v="urn:schemas-microsoft-com:vml" xmlns:wp14="http://schemas.microsoft.com/office/word/2010/wordprocessingDrawing" xmlns:wp="http://schemas.openxmlformats.org/drawingml/2006/wordprocessingDrawing" xmlns:w10="urn:schemas-microsoft-com:office:word" xmlns:w="http://schemas.openxmlformats.org/wordprocessingml/2006/main" xmlns:w14="http://schemas.microsoft.com/office/word/2010/wordml" xmlns:wpg="http://schemas.microsoft.com/office/word/2010/wordprocessingGroup" xmlns:wpi="http://schemas.microsoft.com/office/word/2010/wordprocessingInk" xmlns:wne="http://schemas.microsoft.com/office/word/2006/wordml" xmlns:wps="http://schemas.microsoft.com/office/word/2010/wordprocessingShape" mc:Ignorable="w14 wp14">
+  <w:docDefaults>
+    <w:rPrDefault>
+      <w:rPr>
+        <w:rFonts w:ascii="Times" w:eastAsia="Times" w:hAnsi="Times" w:cs="Times New Roman"/>
+        <w:lang w:val="en-US" w:eastAsia="en-US" w:bidi="ar-SA"/>
+      </w:rPr>
+    </w:rPrDefault>
+    <w:pPrDefault/>
+  </w:docDefaults>
+  <w:latentStyles w:defLockedState="0" w:defUIPriority="99" w:defSemiHidden="1" w:defUnhideWhenUsed="1" w:defQFormat="0" w:count="267">
+    <w:lsdException w:name="Normal" w:semiHidden="0" w:uiPriority="0" w:unhideWhenUsed="0" w:qFormat="1"/>
+    <w:lsdException w:name="heading 1" w:semiHidden="0" w:uiPriority="0" w:unhideWhenUsed="0" w:qFormat="1"/>
+    <w:lsdException w:name="heading 2" w:semiHidden="0" w:uiPriority="9" w:unhideWhenUsed="0" w:qFormat="1"/>
+    <w:lsdException w:name="heading 3" w:semiHidden="0" w:uiPriority="9" w:unhideWhenUsed="0" w:qFormat="1"/>
+    <w:lsdException w:name="heading 4" w:semiHidden="0" w:uiPriority="9" w:unhideWhenUsed="0" w:qFormat="1"/>
+    <w:lsdException w:name="heading 5" w:semiHidden="0" w:uiPriority="9" w:unhideWhenUsed="0" w:qFormat="1"/>
+    <w:lsdException w:name="heading 6" w:semiHidden="0" w:uiPriority="9" w:unhideWhenUsed="0" w:qFormat="1"/>
+    <w:lsdException w:name="heading 7" w:semiHidden="0" w:uiPriority="9" w:unhideWhenUsed="0" w:qFormat="1"/>
+    <w:lsdException w:name="heading 8" w:semiHidden="0" w:uiPriority="9" w:unhideWhenUsed="0" w:qFormat="1"/>
+    <w:lsdException w:name="heading 9" w:semiHidden="0" w:uiPriority="9" w:unhideWhenUsed="0" w:qFormat="1"/>
+    <w:lsdException w:name="toc 1" w:uiPriority="39"/>
+    <w:lsdException w:name="toc 2" w:uiPriority="39"/>
+    <w:lsdException w:name="toc 3" w:uiPriority="39"/>
+    <w:lsdException w:name="toc 4" w:uiPriority="39"/>
+    <w:lsdException w:name="toc 5" w:uiPriority="39"/>
+    <w:lsdException w:name="toc 6" w:uiPriority="39"/>
+    <w:lsdException w:name="toc 7" w:uiPriority="39"/>
+    <w:lsdException w:name="toc 8" w:uiPriority="39"/>
+    <w:lsdException w:name="toc 9" w:uiPriority="39"/>
+    <w:lsdException w:name="caption" w:semiHidden="0" w:uiPriority="35" w:unhideWhenUsed="0" w:qFormat="1"/>
+    <w:lsdException w:name="Title" w:semiHidden="0" w:uiPriority="10" w:unhideWhenUsed="0" w:qFormat="1"/>
+    <w:lsdException w:name="Default Paragraph Font" w:uiPriority="1"/>
+    <w:lsdException w:name="Subtitle" w:semiHidden="0" w:uiPriority="11" w:unhideWhenUsed="0" w:qFormat="1"/>
+    <w:lsdException w:name="Hyperlink" w:uiPriority="0"/>
+    <w:lsdException w:name="Strong" w:semiHidden="0" w:uiPriority="22" w:unhideWhenUsed="0" w:qFormat="1"/>
+    <w:lsdException w:name="Emphasis" w:semiHidden="0" w:uiPriority="20" w:unhideWhenUsed="0" w:qFormat="1"/>
+    <w:lsdException w:name="Table Grid" w:semiHidden="0" w:uiPriority="59" w:unhideWhenUsed="0"/>
+    <w:lsdException w:name="Placeholder Text" w:unhideWhenUsed="0"/>
+    <w:lsdException w:name="No Spacing" w:semiHidden="0" w:uiPriority="1" w:unhideWhenUsed="0" w:qFormat="1"/>
+    <w:lsdException w:name="Light Shading" w:semiHidden="0" w:uiPriority="60" w:unhideWhenUsed="0"/>
+    <w:lsdException w:name="Light List" w:semiHidden="0" w:uiPriority="61" w:unhideWhenUsed="0"/>
+    <w:lsdException w:name="Light Grid" w:semiHidden="0" w:uiPriority="62" w:unhideWhenUsed="0"/>
+    <w:lsdException w:name="Medium Shading 1" w:semiHidden="0" w:uiPriority="63" w:unhideWhenUsed="0"/>
+    <w:lsdException w:name="Medium Shading 2" w:semiHidden="0" w:uiPriority="64" w:unhideWhenUsed="0"/>
+    <w:lsdException w:name="Medium List 1" w:semiHidden="0" w:uiPriority="65" w:unhideWhenUsed="0"/>
+    <w:lsdException w:name="Medium List 2" w:semiHidden="0" w:uiPriority="66" w:unhideWhenUsed="0"/>
+    <w:lsdException w:name="Medium Grid 1" w:semiHidden="0" w:uiPriority="67" w:unhideWhenUsed="0"/>
+    <w:lsdException w:name="Medium Grid 2" w:semiHidden="0" w:uiPriority="68" w:unhideWhenUsed="0"/>
+    <w:lsdException w:name="Medium Grid 3" w:semiHidden="0" w:uiPriority="69" w:unhideWhenUsed="0"/>
+    <w:lsdException w:name="Dark List" w:semiHidden="0" w:uiPriority="70" w:unhideWhenUsed="0"/>
+    <w:lsdException w:name="Colorful Shading" w:semiHidden="0" w:uiPriority="71" w:unhideWhenUsed="0"/>
+    <w:lsdException w:name="Colorful List" w:semiHidden="0" w:uiPriority="72" w:unhideWhenUsed="0" w:qFormat="1"/>
+    <w:lsdException w:name="Colorful Grid" w:semiHidden="0" w:uiPriority="73" w:unhideWhenUsed="0" w:qFormat="1"/>
+    <w:lsdException w:name="Light Shading Accent 1" w:semiHidden="0" w:uiPriority="60" w:unhideWhenUsed="0" w:qFormat="1"/>
+    <w:lsdException w:name="Light List Accent 1" w:semiHidden="0" w:uiPriority="61" w:unhideWhenUsed="0"/>
+    <w:lsdException w:name="Light Grid Accent 1" w:semiHidden="0" w:uiPriority="62" w:unhideWhenUsed="0"/>
+    <w:lsdException w:name="Medium Shading 1 Accent 1" w:semiHidden="0" w:uiPriority="63" w:unhideWhenUsed="0"/>
+    <w:lsdException w:name="Medium Shading 2 Accent 1" w:semiHidden="0" w:uiPriority="64" w:unhideWhenUsed="0"/>
+    <w:lsdException w:name="Medium List 1 Accent 1" w:semiHidden="0" w:uiPriority="65" w:unhideWhenUsed="0"/>
+    <w:lsdException w:name="Revision" w:unhideWhenUsed="0"/>
+    <w:lsdException w:name="List Paragraph" w:semiHidden="0" w:uiPriority="34" w:unhideWhenUsed="0" w:qFormat="1"/>
+    <w:lsdException w:name="Quote" w:semiHidden="0" w:uiPriority="29" w:unhideWhenUsed="0" w:qFormat="1"/>
+    <w:lsdException w:name="Intense Quote" w:semiHidden="0" w:uiPriority="30" w:unhideWhenUsed="0" w:qFormat="1"/>
+    <w:lsdException w:name="Medium List 2 Accent 1" w:semiHidden="0" w:uiPriority="66" w:unhideWhenUsed="0"/>
+    <w:lsdException w:name="Medium Grid 1 Accent 1" w:semiHidden="0" w:uiPriority="67" w:unhideWhenUsed="0"/>
+    <w:lsdException w:name="Medium Grid 2 Accent 1" w:semiHidden="0" w:uiPriority="68" w:unhideWhenUsed="0"/>
+    <w:lsdException w:name="Medium Grid 3 Accent 1" w:semiHidden="0" w:uiPriority="69" w:unhideWhenUsed="0"/>
+    <w:lsdException w:name="Dark List Accent 1" w:semiHidden="0" w:uiPriority="70" w:unhideWhenUsed="0"/>
+    <w:lsdException w:name="Colorful Shading Accent 1" w:semiHidden="0" w:uiPriority="71" w:unhideWhenUsed="0"/>
+    <w:lsdException w:name="Colorful List Accent 1" w:semiHidden="0" w:uiPriority="72" w:unhideWhenUsed="0"/>
+    <w:lsdException w:name="Colorful Grid Accent 1" w:semiHidden="0" w:uiPriority="73" w:unhideWhenUsed="0"/>
+    <w:lsdException w:name="Light Shading Accent 2" w:semiHidden="0" w:uiPriority="60" w:unhideWhenUsed="0"/>
+    <w:lsdException w:name="Light List Accent 2" w:semiHidden="0" w:uiPriority="61" w:unhideWhenUsed="0"/>
+    <w:lsdException w:name="Light Grid Accent 2" w:semiHidden="0" w:uiPriority="62" w:unhideWhenUsed="0"/>
+    <w:lsdException w:name="Medium Shading 1 Accent 2" w:semiHidden="0" w:uiPriority="63" w:unhideWhenUsed="0"/>
+    <w:lsdException w:name="Medium Shading 2 Accent 2" w:semiHidden="0" w:uiPriority="64" w:unhideWhenUsed="0"/>
+    <w:lsdException w:name="Medium List 1 Accent 2" w:semiHidden="0" w:uiPriority="65" w:unhideWhenUsed="0"/>
+    <w:lsdException w:name="Medium List 2 Accent 2" w:semiHidden="0" w:uiPriority="66" w:unhideWhenUsed="0"/>
+    <w:lsdException w:name="Medium Grid 1 Accent 2" w:semiHidden="0" w:uiPriority="67" w:unhideWhenUsed="0"/>
+    <w:lsdException w:name="Medium Grid 2 Accent 2" w:semiHidden="0" w:uiPriority="68" w:unhideWhenUsed="0"/>
+    <w:lsdException w:name="Medium Grid 3 Accent 2" w:semiHidden="0" w:uiPriority="69" w:unhideWhenUsed="0"/>
+    <w:lsdException w:name="Dark List Accent 2" w:semiHidden="0" w:uiPriority="70" w:unhideWhenUsed="0"/>
+    <w:lsdException w:name="Colorful Shading Accent 2" w:semiHidden="0" w:uiPriority="71" w:unhideWhenUsed="0"/>
+    <w:lsdException w:name="Colorful List Accent 2" w:semiHidden="0" w:uiPriority="72" w:unhideWhenUsed="0"/>
+    <w:lsdException w:name="Colorful Grid Accent 2" w:semiHidden="0" w:uiPriority="73" w:unhideWhenUsed="0"/>
+    <w:lsdException w:name="Light Shading Accent 3" w:semiHidden="0" w:uiPriority="60" w:unhideWhenUsed="0"/>
+    <w:lsdException w:name="Light List Accent 3" w:semiHidden="0" w:uiPriority="61" w:unhideWhenUsed="0"/>
+    <w:lsdException w:name="Light Grid Accent 3" w:semiHidden="0" w:uiPriority="62" w:unhideWhenUsed="0"/>
+    <w:lsdException w:name="Medium Shading 1 Accent 3" w:semiHidden="0" w:uiPriority="63" w:unhideWhenUsed="0"/>
+    <w:lsdException w:name="Medium Shading 2 Accent 3" w:semiHidden="0" w:uiPriority="64" w:unhideWhenUsed="0"/>
+    <w:lsdException w:name="Medium List 1 Accent 3" w:semiHidden="0" w:uiPriority="65" w:unhideWhenUsed="0"/>
+    <w:lsdException w:name="Medium List 2 Accent 3" w:semiHidden="0" w:uiPriority="66" w:unhideWhenUsed="0"/>
+    <w:lsdException w:name="Medium Grid 1 Accent 3" w:semiHidden="0" w:uiPriority="67" w:unhideWhenUsed="0"/>
+    <w:lsdException w:name="Medium Grid 2 Accent 3" w:semiHidden="0" w:uiPriority="68" w:unhideWhenUsed="0"/>
+    <w:lsdException w:name="Medium Grid 3 Accent 3" w:semiHidden="0" w:uiPriority="69" w:unhideWhenUsed="0"/>
+    <w:lsdException w:name="Dark List Accent 3" w:semiHidden="0" w:uiPriority="70" w:unhideWhenUsed="0"/>
+    <w:lsdException w:name="Colorful Shading Accent 3" w:semiHidden="0" w:uiPriority="71" w:unhideWhenUsed="0"/>
+    <w:lsdException w:name="Colorful List Accent 3" w:semiHidden="0" w:uiPriority="72" w:unhideWhenUsed="0"/>
+    <w:lsdException w:name="Colorful Grid Accent 3" w:semiHidden="0" w:uiPriority="73" w:unhideWhenUsed="0"/>
+    <w:lsdException w:name="Light Shading Accent 4" w:semiHidden="0" w:uiPriority="60" w:unhideWhenUsed="0"/>
+    <w:lsdException w:name="Light List Accent 4" w:semiHidden="0" w:uiPriority="61" w:unhideWhenUsed="0"/>
+    <w:lsdException w:name="Light Grid Accent 4" w:semiHidden="0" w:uiPriority="62" w:unhideWhenUsed="0"/>
+    <w:lsdException w:name="Medium Shading 1 Accent 4" w:semiHidden="0" w:uiPriority="63" w:unhideWhenUsed="0"/>
+    <w:lsdException w:name="Medium Shading 2 Accent 4" w:semiHidden="0" w:uiPriority="64" w:unhideWhenUsed="0"/>
+    <w:lsdException w:name="Medium List 1 Accent 4" w:semiHidden="0" w:uiPriority="65" w:unhideWhenUsed="0"/>
+    <w:lsdException w:name="Medium List 2 Accent 4" w:semiHidden="0" w:uiPriority="66" w:unhideWhenUsed="0"/>
+    <w:lsdException w:name="Medium Grid 1 Accent 4" w:semiHidden="0" w:uiPriority="67" w:unhideWhenUsed="0"/>
+    <w:lsdException w:name="Medium Grid 2 Accent 4" w:semiHidden="0" w:uiPriority="68" w:unhideWhenUsed="0"/>
+    <w:lsdException w:name="Medium Grid 3 Accent 4" w:semiHidden="0" w:uiPriority="69" w:unhideWhenUsed="0"/>
+    <w:lsdException w:name="Dark List Accent 4" w:semiHidden="0" w:uiPriority="70" w:unhideWhenUsed="0"/>
+    <w:lsdException w:name="Colorful Shading Accent 4" w:semiHidden="0" w:uiPriority="71" w:unhideWhenUsed="0"/>
+    <w:lsdException w:name="Colorful List Accent 4" w:semiHidden="0" w:uiPriority="72" w:unhideWhenUsed="0"/>
+    <w:lsdException w:name="Colorful Grid Accent 4" w:semiHidden="0" w:uiPriority="73" w:unhideWhenUsed="0"/>
+    <w:lsdException w:name="Light Shading Accent 5" w:semiHidden="0" w:uiPriority="60" w:unhideWhenUsed="0"/>
+    <w:lsdException w:name="Light List Accent 5" w:semiHidden="0" w:uiPriority="61" w:unhideWhenUsed="0"/>
+    <w:lsdException w:name="Light Grid Accent 5" w:semiHidden="0" w:uiPriority="62" w:unhideWhenUsed="0"/>
+    <w:lsdException w:name="Medium Shading 1 Accent 5" w:semiHidden="0" w:uiPriority="63" w:unhideWhenUsed="0"/>
+    <w:lsdException w:name="Medium Shading 2 Accent 5" w:semiHidden="0" w:uiPriority="64" w:unhideWhenUsed="0"/>
+    <w:lsdException w:name="Medium List 1 Accent 5" w:semiHidden="0" w:uiPriority="65" w:unhideWhenUsed="0"/>
+    <w:lsdException w:name="Medium List 2 Accent 5" w:semiHidden="0" w:uiPriority="66" w:unhideWhenUsed="0"/>
+    <w:lsdException w:name="Medium Grid 1 Accent 5" w:semiHidden="0" w:uiPriority="67" w:unhideWhenUsed="0"/>
+    <w:lsdException w:name="Medium Grid 2 Accent 5" w:semiHidden="0" w:uiPriority="68" w:unhideWhenUsed="0"/>
+    <w:lsdException w:name="Medium Grid 3 Accent 5" w:semiHidden="0" w:uiPriority="69" w:unhideWhenUsed="0"/>
+    <w:lsdException w:name="Dark List Accent 5" w:semiHidden="0" w:uiPriority="70" w:unhideWhenUsed="0"/>
+    <w:lsdException w:name="Colorful Shading Accent 5" w:semiHidden="0" w:uiPriority="71" w:unhideWhenUsed="0"/>
+    <w:lsdException w:name="Colorful List Accent 5" w:semiHidden="0" w:uiPriority="72" w:unhideWhenUsed="0"/>
+    <w:lsdException w:name="Colorful Grid Accent 5" w:semiHidden="0" w:uiPriority="73" w:unhideWhenUsed="0"/>
+    <w:lsdException w:name="Light Shading Accent 6" w:semiHidden="0" w:uiPriority="60" w:unhideWhenUsed="0"/>
+    <w:lsdException w:name="Light List Accent 6" w:semiHidden="0" w:uiPriority="61" w:unhideWhenUsed="0"/>
+    <w:lsdException w:name="Light Grid Accent 6" w:semiHidden="0" w:uiPriority="62" w:unhideWhenUsed="0"/>
+    <w:lsdException w:name="Medium Shading 1 Accent 6" w:semiHidden="0" w:uiPriority="63" w:unhideWhenUsed="0"/>
+    <w:lsdException w:name="Medium Shading 2 Accent 6" w:semiHidden="0" w:uiPriority="64" w:unhideWhenUsed="0"/>
+    <w:lsdException w:name="Medium List 1 Accent 6" w:semiHidden="0" w:uiPriority="65" w:unhideWhenUsed="0" w:qFormat="1"/>
+    <w:lsdException w:name="Medium List 2 Accent 6" w:semiHidden="0" w:uiPriority="66" w:unhideWhenUsed="0" w:qFormat="1"/>
+    <w:lsdException w:name="Medium Grid 1 Accent 6" w:semiHidden="0" w:uiPriority="67" w:unhideWhenUsed="0" w:qFormat="1"/>
+    <w:lsdException w:name="Medium Grid 2 Accent 6" w:semiHidden="0" w:uiPriority="68" w:unhideWhenUsed="0" w:qFormat="1"/>
+    <w:lsdException w:name="Medium Grid 3 Accent 6" w:semiHidden="0" w:uiPriority="69" w:unhideWhenUsed="0" w:qFormat="1"/>
+    <w:lsdException w:name="Dark List Accent 6" w:semiHidden="0" w:uiPriority="70" w:unhideWhenUsed="0"/>
+    <w:lsdException w:name="Colorful Shading Accent 6" w:semiHidden="0" w:uiPriority="71" w:unhideWhenUsed="0" w:qFormat="1"/>
+    <w:lsdException w:name="Colorful List Accent 6" w:semiHidden="0" w:uiPriority="72" w:unhideWhenUsed="0"/>
+    <w:lsdException w:name="Colorful Grid Accent 6" w:semiHidden="0" w:uiPriority="73" w:unhideWhenUsed="0"/>
+    <w:lsdException w:name="Subtle Emphasis" w:semiHidden="0" w:uiPriority="19" w:unhideWhenUsed="0" w:qFormat="1"/>
+    <w:lsdException w:name="Intense Emphasis" w:semiHidden="0" w:uiPriority="21" w:unhideWhenUsed="0" w:qFormat="1"/>
+    <w:lsdException w:name="Subtle Reference" w:semiHidden="0" w:uiPriority="31" w:unhideWhenUsed="0" w:qFormat="1"/>
+    <w:lsdException w:name="Intense Reference" w:semiHidden="0" w:uiPriority="32" w:unhideWhenUsed="0" w:qFormat="1"/>
+    <w:lsdException w:name="Book Title" w:semiHidden="0" w:uiPriority="33" w:unhideWhenUsed="0" w:qFormat="1"/>
+    <w:lsdException w:name="Bibliography" w:uiPriority="37"/>
+    <w:lsdException w:name="TOC Heading" w:uiPriority="39" w:qFormat="1"/>
   </w:latentStyles>
   <w:style w:type="paragraph" w:default="1" w:styleId="Normal">
     <w:name w:val="Normal"/>
@@ -3934,7 +5305,7 @@
 </file>
 
 <file path=customXml/itemProps1.xml><?xml version="1.0" encoding="utf-8"?>
-<ds:datastoreItem xmlns:ds="http://schemas.openxmlformats.org/officeDocument/2006/customXml" ds:itemID="{C9647370-3B54-4DAB-949B-41DDE81E1C10}">
+<ds:datastoreItem xmlns:ds="http://schemas.openxmlformats.org/officeDocument/2006/customXml" ds:itemID="{A993F03E-D4C1-4532-9D8A-3DD795CED9A9}">
   <ds:schemaRefs>
     <ds:schemaRef ds:uri="http://schemas.openxmlformats.org/officeDocument/2006/bibliography"/>
   </ds:schemaRefs>

</xml_diff>

<commit_message>
Added another lit review and conclusion
</commit_message>
<xml_diff>
--- a/lit-review/Paper_proposal.docx
+++ b/lit-review/Paper_proposal.docx
@@ -1,6 +1,6 @@
 
 <file path=word/document.xml><?xml version="1.0" encoding="utf-8"?>
-<w:document xmlns:wpc="http://schemas.microsoft.com/office/word/2010/wordprocessingCanvas" xmlns:cx="http://schemas.microsoft.com/office/drawing/2014/chartex" xmlns:cx1="http://schemas.microsoft.com/office/drawing/2015/9/8/chartex" xmlns:cx2="http://schemas.microsoft.com/office/drawing/2015/10/21/chartex" xmlns:mc="http://schemas.openxmlformats.org/markup-compatibility/2006" xmlns:o="urn:schemas-microsoft-com:office:office" xmlns:r="http://schemas.openxmlformats.org/officeDocument/2006/relationships" xmlns:m="http://schemas.openxmlformats.org/officeDocument/2006/math" xmlns:v="urn:schemas-microsoft-com:vml" xmlns:wp14="http://schemas.microsoft.com/office/word/2010/wordprocessingDrawing" xmlns:wp="http://schemas.openxmlformats.org/drawingml/2006/wordprocessingDrawing" xmlns:w10="urn:schemas-microsoft-com:office:word" xmlns:w="http://schemas.openxmlformats.org/wordprocessingml/2006/main" xmlns:w14="http://schemas.microsoft.com/office/word/2010/wordml" xmlns:w15="http://schemas.microsoft.com/office/word/2012/wordml" xmlns:w16se="http://schemas.microsoft.com/office/word/2015/wordml/symex" xmlns:wpg="http://schemas.microsoft.com/office/word/2010/wordprocessingGroup" xmlns:wpi="http://schemas.microsoft.com/office/word/2010/wordprocessingInk" xmlns:wne="http://schemas.microsoft.com/office/word/2006/wordml" xmlns:wps="http://schemas.microsoft.com/office/word/2010/wordprocessingShape" mc:Ignorable="w14 w15 w16se wp14">
+<w:document xmlns:wpc="http://schemas.microsoft.com/office/word/2010/wordprocessingCanvas" xmlns:mo="http://schemas.microsoft.com/office/mac/office/2008/main" xmlns:mc="http://schemas.openxmlformats.org/markup-compatibility/2006" xmlns:mv="urn:schemas-microsoft-com:mac:vml" xmlns:o="urn:schemas-microsoft-com:office:office" xmlns:r="http://schemas.openxmlformats.org/officeDocument/2006/relationships" xmlns:m="http://schemas.openxmlformats.org/officeDocument/2006/math" xmlns:v="urn:schemas-microsoft-com:vml" xmlns:wp14="http://schemas.microsoft.com/office/word/2010/wordprocessingDrawing" xmlns:wp="http://schemas.openxmlformats.org/drawingml/2006/wordprocessingDrawing" xmlns:w10="urn:schemas-microsoft-com:office:word" xmlns:w="http://schemas.openxmlformats.org/wordprocessingml/2006/main" xmlns:w14="http://schemas.microsoft.com/office/word/2010/wordml" xmlns:w15="http://schemas.microsoft.com/office/word/2012/wordml" xmlns:wpg="http://schemas.microsoft.com/office/word/2010/wordprocessingGroup" xmlns:wpi="http://schemas.microsoft.com/office/word/2010/wordprocessingInk" xmlns:wne="http://schemas.microsoft.com/office/word/2006/wordml" xmlns:wps="http://schemas.microsoft.com/office/word/2010/wordprocessingShape" mc:Ignorable="w14 w15 wp14">
   <w:body>
     <w:p>
       <w:pPr>
@@ -59,10 +59,23 @@
               <w:pStyle w:val="AuthorName"/>
             </w:pPr>
             <w:r>
-              <w:t>Serena Jeblee</w:t>
+              <w:t xml:space="preserve">Serena </w:t>
             </w:r>
+            <w:proofErr w:type="spellStart"/>
             <w:r>
-              <w:t xml:space="preserve">, Dina Sabie, </w:t>
+              <w:t>Jeblee</w:t>
+            </w:r>
+            <w:proofErr w:type="spellEnd"/>
+            <w:r>
+              <w:t xml:space="preserve">, Dina </w:t>
+            </w:r>
+            <w:proofErr w:type="spellStart"/>
+            <w:r>
+              <w:t>Sabie</w:t>
+            </w:r>
+            <w:proofErr w:type="spellEnd"/>
+            <w:r>
+              <w:t xml:space="preserve">, </w:t>
             </w:r>
             <w:r>
               <w:t>Shamama Khattak</w:t>
@@ -70,8 +83,13 @@
             <w:r>
               <w:t xml:space="preserve">, </w:t>
             </w:r>
+            <w:proofErr w:type="spellStart"/>
             <w:r>
-              <w:t>Gurleen Kaur</w:t>
+              <w:t>Gurleen</w:t>
+            </w:r>
+            <w:proofErr w:type="spellEnd"/>
+            <w:r>
+              <w:t xml:space="preserve"> Kaur</w:t>
             </w:r>
             <w:r>
               <w:t xml:space="preserve"> </w:t>
@@ -106,23 +124,34 @@
               <w:pStyle w:val="AuthorAffiliation"/>
             </w:pPr>
             <w:r>
-              <w:t>{dina.sabie</w:t>
+              <w:t>{</w:t>
             </w:r>
+            <w:proofErr w:type="spellStart"/>
+            <w:proofErr w:type="gramStart"/>
+            <w:r>
+              <w:t>dina.sabie</w:t>
+            </w:r>
+            <w:proofErr w:type="spellEnd"/>
+            <w:proofErr w:type="gramEnd"/>
             <w:r>
               <w:t>,</w:t>
             </w:r>
             <w:r>
               <w:t xml:space="preserve"> </w:t>
             </w:r>
+            <w:proofErr w:type="spellStart"/>
             <w:r>
               <w:t>shamama.khattak</w:t>
             </w:r>
+            <w:proofErr w:type="spellEnd"/>
             <w:r>
               <w:t xml:space="preserve">, </w:t>
             </w:r>
+            <w:proofErr w:type="spellStart"/>
             <w:r>
               <w:t>gurleen.kaur</w:t>
             </w:r>
+            <w:proofErr w:type="spellEnd"/>
             <w:r>
               <w:t>}@mail.utoronto.ca</w:t>
             </w:r>
@@ -159,6 +188,7 @@
         <w:spacing w:before="0"/>
       </w:pPr>
       <w:r>
+        <w:lastRenderedPageBreak/>
         <w:t>ABSTRACT</w:t>
       </w:r>
     </w:p>
@@ -294,6 +324,7 @@
         <w:t xml:space="preserve">. Moreover, moving the touch interaction off the screen </w:t>
       </w:r>
       <w:r>
+        <w:lastRenderedPageBreak/>
         <w:t xml:space="preserve">will allow the user to not block the display screen while interacting with the device. </w:t>
       </w:r>
     </w:p>
@@ -329,8 +360,13 @@
       <w:pPr>
         <w:spacing w:after="240"/>
       </w:pPr>
-      <w:r>
-        <w:t>BandSense [1]</w:t>
+      <w:proofErr w:type="spellStart"/>
+      <w:r>
+        <w:t>BandSense</w:t>
+      </w:r>
+      <w:proofErr w:type="spellEnd"/>
+      <w:r>
+        <w:t xml:space="preserve"> [1]</w:t>
       </w:r>
       <w:r>
         <w:t xml:space="preserve"> explore</w:t>
@@ -362,18 +398,28 @@
         <w:spacing w:after="240"/>
       </w:pPr>
       <w:r>
-        <w:t>Funk et al. [2] experimented with two text entry methods on a touch-sensitive smartwatch wristband: sliding and multi-tapping. Both text entry layouts were a vertical arrangement of letters positioned to the sides of the watch display. The first had a narrow key for each character, and the user could slide their finger until the correct character was selected. The second had 3 letters per key, which were selected by multi-tap. They concluded that the multi-tap layout was faster in terms of words per minute, and also preferred by the study participants.</w:t>
+        <w:t xml:space="preserve">Funk et al. [2] experimented with two text entry methods on a touch-sensitive smartwatch wristband: sliding and multi-tapping. Both text entry layouts were a vertical arrangement of letters positioned to the sides of the watch display. The first had a narrow key for each character, and the user could slide their finger until the correct character was selected. The second had 3 letters per key, which were selected by multi-tap. They concluded that the multi-tap layout was faster in terms of words per minute, </w:t>
+      </w:r>
+      <w:proofErr w:type="gramStart"/>
+      <w:r>
+        <w:t>and also</w:t>
+      </w:r>
+      <w:proofErr w:type="gramEnd"/>
+      <w:r>
+        <w:t xml:space="preserve"> preferred by the study participants.</w:t>
       </w:r>
     </w:p>
     <w:p>
       <w:pPr>
         <w:spacing w:after="240"/>
-        <w:rPr>
-          <w:color w:val="FF0000"/>
-        </w:rPr>
-      </w:pPr>
-      <w:r>
-        <w:t xml:space="preserve">Knibbe et al. proposed extending interaction area of smartwatches to include the back of the wearer’s hand and use off-gesture interaction as input method. The proposed </w:t>
+      </w:pPr>
+      <w:proofErr w:type="spellStart"/>
+      <w:r>
+        <w:t>Knibbe</w:t>
+      </w:r>
+      <w:proofErr w:type="spellEnd"/>
+      <w:r>
+        <w:t xml:space="preserve"> et al. proposed extending interaction area of smartwatches to include the back of the wearer’s hand and use off-gesture interaction as input method. The proposed </w:t>
       </w:r>
       <w:r>
         <w:t>device</w:t>
@@ -392,33 +438,147 @@
         <w:t>recognize bimanual gestures that are made by the other hand on the back of the wearing hand.  There are also piezoelectric sensors positioned unde</w:t>
       </w:r>
       <w:r>
-        <w:t>rnea</w:t>
+        <w:t xml:space="preserve">rneath the watch to detect taps, </w:t>
+      </w:r>
+      <w:r>
+        <w:t>when the wearing hand moves</w:t>
+      </w:r>
+      <w:r>
+        <w:t>,</w:t>
+      </w:r>
+      <w:r>
+        <w:t xml:space="preserve"> </w:t>
+      </w:r>
+      <w:r>
+        <w:t>and if</w:t>
+      </w:r>
+      <w:r>
+        <w:t xml:space="preserve"> there are actions at the back of the wearing hand by the other hand. By adapting parts of this approach in our</w:t>
+      </w:r>
+      <w:r>
+        <w:t xml:space="preserve"> research, namely sensors used</w:t>
+      </w:r>
+      <w:r>
+        <w:t xml:space="preserve"> along the wristband, we can identify tab and some figure movement.  </w:t>
+      </w:r>
+    </w:p>
+    <w:p>
+      <w:pPr>
+        <w:spacing w:after="240"/>
+      </w:pPr>
+      <w:r>
+        <w:t>By using a magnetically driven input technique, Abracadabra</w:t>
+      </w:r>
+      <w:r>
+        <w:t xml:space="preserve"> [3] provided</w:t>
+      </w:r>
+      <w:r>
+        <w:t xml:space="preserve"> an unpowered wireless method for its users to interact with small mobile devices. </w:t>
+      </w:r>
+      <w:r>
+        <w:t xml:space="preserve">It </w:t>
+      </w:r>
+      <w:r>
+        <w:t xml:space="preserve">made use of </w:t>
+      </w:r>
+      <w:r>
+        <w:t>magnetic sensing to expand</w:t>
+      </w:r>
+      <w:r>
+        <w:t xml:space="preserve"> </w:t>
+      </w:r>
+      <w:r>
+        <w:t>the input area</w:t>
+      </w:r>
+      <w:r>
+        <w:t xml:space="preserve"> above the device</w:t>
+      </w:r>
+      <w:r>
+        <w:t xml:space="preserve"> </w:t>
+      </w:r>
+      <w:r>
+        <w:t>and detect the finger’s movement along a one-dimension</w:t>
+      </w:r>
+      <w:r>
+        <w:t>al</w:t>
+      </w:r>
+      <w:r>
+        <w:t xml:space="preserve"> polar as well as </w:t>
+      </w:r>
+      <w:r>
+        <w:t>a 2D positional plane.</w:t>
+      </w:r>
+      <w:r>
+        <w:t xml:space="preserve"> In doing this, Abracadabra achieve</w:t>
+      </w:r>
+      <w:r>
+        <w:t>d</w:t>
+      </w:r>
+      <w:r>
+        <w:t xml:space="preserve"> high accuracy and low error rates for input selection</w:t>
+      </w:r>
+      <w:r>
+        <w:t>.</w:t>
+      </w:r>
+      <w:r>
+        <w:t xml:space="preserve"> </w:t>
+      </w:r>
+      <w:r>
+        <w:t xml:space="preserve">However, </w:t>
+      </w:r>
+      <w:r>
+        <w:t>this technique requires</w:t>
+      </w:r>
+      <w:r>
+        <w:t xml:space="preserve"> the user to wear a magnet on their finger which is an additional </w:t>
+      </w:r>
+      <w:r>
+        <w:t>component the user must manage.</w:t>
       </w:r>
       <w:bookmarkStart w:id="0" w:name="_GoBack"/>
       <w:bookmarkEnd w:id="0"/>
-      <w:r>
-        <w:t xml:space="preserve">th the watch to detect taps, </w:t>
-      </w:r>
-      <w:r>
-        <w:t>when the wearing hand moves</w:t>
-      </w:r>
-      <w:r>
-        <w:t>,</w:t>
-      </w:r>
-      <w:r>
-        <w:t xml:space="preserve"> </w:t>
-      </w:r>
-      <w:r>
-        <w:t>and if</w:t>
-      </w:r>
-      <w:r>
-        <w:t xml:space="preserve"> there are actions at the back of the wearing hand by the other hand. By adapting parts of this approach in our</w:t>
-      </w:r>
-      <w:r>
-        <w:t xml:space="preserve"> research, namely sensors used</w:t>
-      </w:r>
-      <w:r>
-        <w:t xml:space="preserve"> along the wristband, we can identify tab and some figure movement.  </w:t>
+    </w:p>
+    <w:p>
+      <w:pPr>
+        <w:pStyle w:val="Heading1"/>
+      </w:pPr>
+      <w:r>
+        <w:t>Conclusion</w:t>
+      </w:r>
+    </w:p>
+    <w:p>
+      <w:pPr>
+        <w:spacing w:after="240"/>
+        <w:rPr>
+          <w:color w:val="000000" w:themeColor="text1"/>
+        </w:rPr>
+      </w:pPr>
+      <w:r>
+        <w:t>We suggest making a</w:t>
+      </w:r>
+      <w:r>
+        <w:t xml:space="preserve"> touch interface on the back of wristbands to define </w:t>
+      </w:r>
+      <w:r>
+        <w:t>interactions that can provide</w:t>
+      </w:r>
+      <w:r>
+        <w:t xml:space="preserve"> alternate method</w:t>
+      </w:r>
+      <w:r>
+        <w:t>s</w:t>
+      </w:r>
+      <w:r>
+        <w:t xml:space="preserve"> of input selection</w:t>
+      </w:r>
+      <w:r>
+        <w:t xml:space="preserve"> and scrolling</w:t>
+      </w:r>
+      <w:r>
+        <w:t xml:space="preserve"> for smartwatches. </w:t>
+      </w:r>
+      <w:r>
+        <w:t xml:space="preserve">While previous works have attempted to solve similar issues, we believe that our approach addresses some of the pitfalls associated with previous works. By providing a touch interface at the back of wristbands, we expect that we will be able to define an input technique that does not occlude the screen while still providing an intuitive, integrated, and accurate method of navigating smartwatch interfaces. </w:t>
       </w:r>
     </w:p>
     <w:p>
@@ -439,8 +599,85 @@
       <w:pPr>
         <w:pStyle w:val="References"/>
       </w:pPr>
-      <w:r>
-        <w:t xml:space="preserve">Youngseok Ahn, Sungjae Hwang, HyunGook Yoon, Junghyeon Gim, and Jung-hee Ryu. 2015. BandSense: Pressure-sensitive Multi-touch Interaction on a Wristband. In </w:t>
+      <w:proofErr w:type="spellStart"/>
+      <w:r>
+        <w:t>Youngseok</w:t>
+      </w:r>
+      <w:proofErr w:type="spellEnd"/>
+      <w:r>
+        <w:t xml:space="preserve"> </w:t>
+      </w:r>
+      <w:proofErr w:type="spellStart"/>
+      <w:r>
+        <w:t>Ahn</w:t>
+      </w:r>
+      <w:proofErr w:type="spellEnd"/>
+      <w:r>
+        <w:t xml:space="preserve">, </w:t>
+      </w:r>
+      <w:proofErr w:type="spellStart"/>
+      <w:r>
+        <w:t>Sungjae</w:t>
+      </w:r>
+      <w:proofErr w:type="spellEnd"/>
+      <w:r>
+        <w:t xml:space="preserve"> Hwang, </w:t>
+      </w:r>
+      <w:proofErr w:type="spellStart"/>
+      <w:r>
+        <w:t>HyunGook</w:t>
+      </w:r>
+      <w:proofErr w:type="spellEnd"/>
+      <w:r>
+        <w:t xml:space="preserve"> Yoon, </w:t>
+      </w:r>
+      <w:proofErr w:type="spellStart"/>
+      <w:r>
+        <w:t>Junghyeon</w:t>
+      </w:r>
+      <w:proofErr w:type="spellEnd"/>
+      <w:r>
+        <w:t xml:space="preserve"> </w:t>
+      </w:r>
+      <w:proofErr w:type="spellStart"/>
+      <w:r>
+        <w:t>Gim</w:t>
+      </w:r>
+      <w:proofErr w:type="spellEnd"/>
+      <w:r>
+        <w:t>, and Jung-</w:t>
+      </w:r>
+      <w:proofErr w:type="spellStart"/>
+      <w:r>
+        <w:t>hee</w:t>
+      </w:r>
+      <w:proofErr w:type="spellEnd"/>
+      <w:r>
+        <w:t xml:space="preserve"> </w:t>
+      </w:r>
+      <w:proofErr w:type="spellStart"/>
+      <w:r>
+        <w:t>Ryu</w:t>
+      </w:r>
+      <w:proofErr w:type="spellEnd"/>
+      <w:r>
+        <w:t xml:space="preserve">. 2015. </w:t>
+      </w:r>
+      <w:proofErr w:type="spellStart"/>
+      <w:r>
+        <w:t>BandSense</w:t>
+      </w:r>
+      <w:proofErr w:type="spellEnd"/>
+      <w:r>
+        <w:t>: Pressure-sensitive Multi-</w:t>
+      </w:r>
+      <w:proofErr w:type="gramStart"/>
+      <w:r>
+        <w:t>touch</w:t>
+      </w:r>
+      <w:proofErr w:type="gramEnd"/>
+      <w:r>
+        <w:t xml:space="preserve"> Interaction on a Wristband. In </w:t>
       </w:r>
       <w:r>
         <w:rPr>
@@ -458,7 +695,31 @@
         <w:pStyle w:val="References"/>
       </w:pPr>
       <w:r>
-        <w:t xml:space="preserve">Markus Funk, Alireza Sahami, Niels Henze, and Albrecht Schmidt. 2014. Using a touch-sensitive wristband for text entry on smart watches. In </w:t>
+        <w:t xml:space="preserve">Markus Funk, </w:t>
+      </w:r>
+      <w:proofErr w:type="spellStart"/>
+      <w:r>
+        <w:t>Alireza</w:t>
+      </w:r>
+      <w:proofErr w:type="spellEnd"/>
+      <w:r>
+        <w:t xml:space="preserve"> </w:t>
+      </w:r>
+      <w:proofErr w:type="spellStart"/>
+      <w:r>
+        <w:t>Sahami</w:t>
+      </w:r>
+      <w:proofErr w:type="spellEnd"/>
+      <w:r>
+        <w:t xml:space="preserve">, Niels </w:t>
+      </w:r>
+      <w:proofErr w:type="spellStart"/>
+      <w:r>
+        <w:t>Henze</w:t>
+      </w:r>
+      <w:proofErr w:type="spellEnd"/>
+      <w:r>
+        <w:t xml:space="preserve">, and Albrecht Schmidt. 2014. Using a touch-sensitive wristband for text entry on smart watches. In </w:t>
       </w:r>
       <w:r>
         <w:rPr>
@@ -486,7 +747,11 @@
         <w:t>Proceedings of the 22nd annual ACM symposium on User interface software and technology</w:t>
       </w:r>
       <w:r>
-        <w:t xml:space="preserve"> (UIST '09), 121-124. http://dl.acm.org/citation.cfm?doid=1622176.1622199</w:t>
+        <w:t xml:space="preserve"> (UIST '09), </w:t>
+      </w:r>
+      <w:r>
+        <w:lastRenderedPageBreak/>
+        <w:t>121-124. http://dl.acm.org/citation.cfm?doid=1622176.1622199</w:t>
       </w:r>
     </w:p>
     <w:p>
@@ -494,7 +759,31 @@
         <w:pStyle w:val="References"/>
       </w:pPr>
       <w:r>
-        <w:t xml:space="preserve">Jarrod Knibbe, Diego Martinez Plasencia, Christopher Bainbridge, Chee-Kin Chan, Jiawei Wu, Thomas Cable, Hassan Munir, and David Coyle. 2014. Extending interaction for smart watches: enabling bimanual around device control. In </w:t>
+        <w:t xml:space="preserve">Jarrod </w:t>
+      </w:r>
+      <w:proofErr w:type="spellStart"/>
+      <w:r>
+        <w:t>Knibbe</w:t>
+      </w:r>
+      <w:proofErr w:type="spellEnd"/>
+      <w:r>
+        <w:t xml:space="preserve">, Diego Martinez </w:t>
+      </w:r>
+      <w:proofErr w:type="spellStart"/>
+      <w:r>
+        <w:t>Plasencia</w:t>
+      </w:r>
+      <w:proofErr w:type="spellEnd"/>
+      <w:r>
+        <w:t xml:space="preserve">, Christopher Bainbridge, Chee-Kin Chan, Jiawei Wu, Thomas Cable, Hassan </w:t>
+      </w:r>
+      <w:proofErr w:type="spellStart"/>
+      <w:r>
+        <w:t>Munir</w:t>
+      </w:r>
+      <w:proofErr w:type="spellEnd"/>
+      <w:r>
+        <w:t xml:space="preserve">, and David Coyle. 2014. Extending interaction for smart watches: enabling bimanual around device control. In </w:t>
       </w:r>
       <w:r>
         <w:rPr>
@@ -530,7 +819,31 @@
         <w:pStyle w:val="References"/>
       </w:pPr>
       <w:r>
-        <w:t xml:space="preserve">Simon T. Perrault, Eric Lecolinet, James Eagan, and Yves Guiard. 2013. Watchit: simple gestures and eyes-free interaction for wristwatches and bracelets. In </w:t>
+        <w:t xml:space="preserve">Simon T. Perrault, Eric </w:t>
+      </w:r>
+      <w:proofErr w:type="spellStart"/>
+      <w:r>
+        <w:t>Lecolinet</w:t>
+      </w:r>
+      <w:proofErr w:type="spellEnd"/>
+      <w:r>
+        <w:t xml:space="preserve">, James Eagan, and Yves </w:t>
+      </w:r>
+      <w:proofErr w:type="spellStart"/>
+      <w:r>
+        <w:t>Guiard</w:t>
+      </w:r>
+      <w:proofErr w:type="spellEnd"/>
+      <w:r>
+        <w:t xml:space="preserve">. 2013. </w:t>
+      </w:r>
+      <w:proofErr w:type="spellStart"/>
+      <w:r>
+        <w:t>Watchit</w:t>
+      </w:r>
+      <w:proofErr w:type="spellEnd"/>
+      <w:r>
+        <w:t xml:space="preserve">: simple gestures and eyes-free interaction for wristwatches and bracelets. In </w:t>
       </w:r>
       <w:r>
         <w:rPr>
@@ -556,7 +869,7 @@
 </file>
 
 <file path=word/endnotes.xml><?xml version="1.0" encoding="utf-8"?>
-<w:endnotes xmlns:wpc="http://schemas.microsoft.com/office/word/2010/wordprocessingCanvas" xmlns:cx="http://schemas.microsoft.com/office/drawing/2014/chartex" xmlns:cx1="http://schemas.microsoft.com/office/drawing/2015/9/8/chartex" xmlns:cx2="http://schemas.microsoft.com/office/drawing/2015/10/21/chartex" xmlns:mc="http://schemas.openxmlformats.org/markup-compatibility/2006" xmlns:o="urn:schemas-microsoft-com:office:office" xmlns:r="http://schemas.openxmlformats.org/officeDocument/2006/relationships" xmlns:m="http://schemas.openxmlformats.org/officeDocument/2006/math" xmlns:v="urn:schemas-microsoft-com:vml" xmlns:wp14="http://schemas.microsoft.com/office/word/2010/wordprocessingDrawing" xmlns:wp="http://schemas.openxmlformats.org/drawingml/2006/wordprocessingDrawing" xmlns:w10="urn:schemas-microsoft-com:office:word" xmlns:w="http://schemas.openxmlformats.org/wordprocessingml/2006/main" xmlns:w14="http://schemas.microsoft.com/office/word/2010/wordml" xmlns:w15="http://schemas.microsoft.com/office/word/2012/wordml" xmlns:w16se="http://schemas.microsoft.com/office/word/2015/wordml/symex" xmlns:wpg="http://schemas.microsoft.com/office/word/2010/wordprocessingGroup" xmlns:wpi="http://schemas.microsoft.com/office/word/2010/wordprocessingInk" xmlns:wne="http://schemas.microsoft.com/office/word/2006/wordml" xmlns:wps="http://schemas.microsoft.com/office/word/2010/wordprocessingShape" mc:Ignorable="w14 w15 w16se wp14">
+<w:endnotes xmlns:wpc="http://schemas.microsoft.com/office/word/2010/wordprocessingCanvas" xmlns:mo="http://schemas.microsoft.com/office/mac/office/2008/main" xmlns:mc="http://schemas.openxmlformats.org/markup-compatibility/2006" xmlns:mv="urn:schemas-microsoft-com:mac:vml" xmlns:o="urn:schemas-microsoft-com:office:office" xmlns:r="http://schemas.openxmlformats.org/officeDocument/2006/relationships" xmlns:m="http://schemas.openxmlformats.org/officeDocument/2006/math" xmlns:v="urn:schemas-microsoft-com:vml" xmlns:wp14="http://schemas.microsoft.com/office/word/2010/wordprocessingDrawing" xmlns:wp="http://schemas.openxmlformats.org/drawingml/2006/wordprocessingDrawing" xmlns:w10="urn:schemas-microsoft-com:office:word" xmlns:w="http://schemas.openxmlformats.org/wordprocessingml/2006/main" xmlns:w14="http://schemas.microsoft.com/office/word/2010/wordml" xmlns:w15="http://schemas.microsoft.com/office/word/2012/wordml" xmlns:wpg="http://schemas.microsoft.com/office/word/2010/wordprocessingGroup" xmlns:wpi="http://schemas.microsoft.com/office/word/2010/wordprocessingInk" xmlns:wne="http://schemas.microsoft.com/office/word/2006/wordml" xmlns:wps="http://schemas.microsoft.com/office/word/2010/wordprocessingShape" mc:Ignorable="w14 w15 wp14">
   <w:endnote w:type="separator" w:id="-1">
     <w:p>
       <w:r>
@@ -575,7 +888,7 @@
 </file>
 
 <file path=word/footnotes.xml><?xml version="1.0" encoding="utf-8"?>
-<w:footnotes xmlns:wpc="http://schemas.microsoft.com/office/word/2010/wordprocessingCanvas" xmlns:cx="http://schemas.microsoft.com/office/drawing/2014/chartex" xmlns:cx1="http://schemas.microsoft.com/office/drawing/2015/9/8/chartex" xmlns:cx2="http://schemas.microsoft.com/office/drawing/2015/10/21/chartex" xmlns:mc="http://schemas.openxmlformats.org/markup-compatibility/2006" xmlns:o="urn:schemas-microsoft-com:office:office" xmlns:r="http://schemas.openxmlformats.org/officeDocument/2006/relationships" xmlns:m="http://schemas.openxmlformats.org/officeDocument/2006/math" xmlns:v="urn:schemas-microsoft-com:vml" xmlns:wp14="http://schemas.microsoft.com/office/word/2010/wordprocessingDrawing" xmlns:wp="http://schemas.openxmlformats.org/drawingml/2006/wordprocessingDrawing" xmlns:w10="urn:schemas-microsoft-com:office:word" xmlns:w="http://schemas.openxmlformats.org/wordprocessingml/2006/main" xmlns:w14="http://schemas.microsoft.com/office/word/2010/wordml" xmlns:w15="http://schemas.microsoft.com/office/word/2012/wordml" xmlns:w16se="http://schemas.microsoft.com/office/word/2015/wordml/symex" xmlns:wpg="http://schemas.microsoft.com/office/word/2010/wordprocessingGroup" xmlns:wpi="http://schemas.microsoft.com/office/word/2010/wordprocessingInk" xmlns:wne="http://schemas.microsoft.com/office/word/2006/wordml" xmlns:wps="http://schemas.microsoft.com/office/word/2010/wordprocessingShape" mc:Ignorable="w14 w15 w16se wp14">
+<w:footnotes xmlns:wpc="http://schemas.microsoft.com/office/word/2010/wordprocessingCanvas" xmlns:mo="http://schemas.microsoft.com/office/mac/office/2008/main" xmlns:mc="http://schemas.openxmlformats.org/markup-compatibility/2006" xmlns:mv="urn:schemas-microsoft-com:mac:vml" xmlns:o="urn:schemas-microsoft-com:office:office" xmlns:r="http://schemas.openxmlformats.org/officeDocument/2006/relationships" xmlns:m="http://schemas.openxmlformats.org/officeDocument/2006/math" xmlns:v="urn:schemas-microsoft-com:vml" xmlns:wp14="http://schemas.microsoft.com/office/word/2010/wordprocessingDrawing" xmlns:wp="http://schemas.openxmlformats.org/drawingml/2006/wordprocessingDrawing" xmlns:w10="urn:schemas-microsoft-com:office:word" xmlns:w="http://schemas.openxmlformats.org/wordprocessingml/2006/main" xmlns:w14="http://schemas.microsoft.com/office/word/2010/wordml" xmlns:w15="http://schemas.microsoft.com/office/word/2012/wordml" xmlns:wpg="http://schemas.microsoft.com/office/word/2010/wordprocessingGroup" xmlns:wpi="http://schemas.microsoft.com/office/word/2010/wordprocessingInk" xmlns:wne="http://schemas.microsoft.com/office/word/2006/wordml" xmlns:wps="http://schemas.microsoft.com/office/word/2010/wordprocessingShape" mc:Ignorable="w14 w15 wp14">
   <w:footnote w:type="separator" w:id="-1">
     <w:p>
       <w:pPr>
@@ -600,7 +913,7 @@
 </file>
 
 <file path=word/header1.xml><?xml version="1.0" encoding="utf-8"?>
-<w:hdr xmlns:wpc="http://schemas.microsoft.com/office/word/2010/wordprocessingCanvas" xmlns:cx="http://schemas.microsoft.com/office/drawing/2014/chartex" xmlns:cx1="http://schemas.microsoft.com/office/drawing/2015/9/8/chartex" xmlns:cx2="http://schemas.microsoft.com/office/drawing/2015/10/21/chartex" xmlns:mc="http://schemas.openxmlformats.org/markup-compatibility/2006" xmlns:o="urn:schemas-microsoft-com:office:office" xmlns:r="http://schemas.openxmlformats.org/officeDocument/2006/relationships" xmlns:m="http://schemas.openxmlformats.org/officeDocument/2006/math" xmlns:v="urn:schemas-microsoft-com:vml" xmlns:wp14="http://schemas.microsoft.com/office/word/2010/wordprocessingDrawing" xmlns:wp="http://schemas.openxmlformats.org/drawingml/2006/wordprocessingDrawing" xmlns:w10="urn:schemas-microsoft-com:office:word" xmlns:w="http://schemas.openxmlformats.org/wordprocessingml/2006/main" xmlns:w14="http://schemas.microsoft.com/office/word/2010/wordml" xmlns:w15="http://schemas.microsoft.com/office/word/2012/wordml" xmlns:w16se="http://schemas.microsoft.com/office/word/2015/wordml/symex" xmlns:wpg="http://schemas.microsoft.com/office/word/2010/wordprocessingGroup" xmlns:wpi="http://schemas.microsoft.com/office/word/2010/wordprocessingInk" xmlns:wne="http://schemas.microsoft.com/office/word/2006/wordml" xmlns:wps="http://schemas.microsoft.com/office/word/2010/wordprocessingShape" mc:Ignorable="w14 w15 w16se wp14">
+<w:hdr xmlns:wpc="http://schemas.microsoft.com/office/word/2010/wordprocessingCanvas" xmlns:mo="http://schemas.microsoft.com/office/mac/office/2008/main" xmlns:mc="http://schemas.openxmlformats.org/markup-compatibility/2006" xmlns:mv="urn:schemas-microsoft-com:mac:vml" xmlns:o="urn:schemas-microsoft-com:office:office" xmlns:r="http://schemas.openxmlformats.org/officeDocument/2006/relationships" xmlns:m="http://schemas.openxmlformats.org/officeDocument/2006/math" xmlns:v="urn:schemas-microsoft-com:vml" xmlns:wp14="http://schemas.microsoft.com/office/word/2010/wordprocessingDrawing" xmlns:wp="http://schemas.openxmlformats.org/drawingml/2006/wordprocessingDrawing" xmlns:w10="urn:schemas-microsoft-com:office:word" xmlns:w="http://schemas.openxmlformats.org/wordprocessingml/2006/main" xmlns:w14="http://schemas.microsoft.com/office/word/2010/wordml" xmlns:w15="http://schemas.microsoft.com/office/word/2012/wordml" xmlns:wpg="http://schemas.microsoft.com/office/word/2010/wordprocessingGroup" xmlns:wpi="http://schemas.microsoft.com/office/word/2010/wordprocessingInk" xmlns:wne="http://schemas.microsoft.com/office/word/2006/wordml" xmlns:wps="http://schemas.microsoft.com/office/word/2010/wordprocessingShape" mc:Ignorable="w14 w15 wp14">
   <w:p>
     <w:pPr>
       <w:pStyle w:val="Header"/>
@@ -616,8 +929,8 @@
 </file>
 
 <file path=word/numbering.xml><?xml version="1.0" encoding="utf-8"?>
-<w:numbering xmlns:wpc="http://schemas.microsoft.com/office/word/2010/wordprocessingCanvas" xmlns:cx="http://schemas.microsoft.com/office/drawing/2014/chartex" xmlns:cx1="http://schemas.microsoft.com/office/drawing/2015/9/8/chartex" xmlns:cx2="http://schemas.microsoft.com/office/drawing/2015/10/21/chartex" xmlns:mc="http://schemas.openxmlformats.org/markup-compatibility/2006" xmlns:o="urn:schemas-microsoft-com:office:office" xmlns:r="http://schemas.openxmlformats.org/officeDocument/2006/relationships" xmlns:m="http://schemas.openxmlformats.org/officeDocument/2006/math" xmlns:v="urn:schemas-microsoft-com:vml" xmlns:wp14="http://schemas.microsoft.com/office/word/2010/wordprocessingDrawing" xmlns:wp="http://schemas.openxmlformats.org/drawingml/2006/wordprocessingDrawing" xmlns:w10="urn:schemas-microsoft-com:office:word" xmlns:w="http://schemas.openxmlformats.org/wordprocessingml/2006/main" xmlns:w14="http://schemas.microsoft.com/office/word/2010/wordml" xmlns:w15="http://schemas.microsoft.com/office/word/2012/wordml" xmlns:w16se="http://schemas.microsoft.com/office/word/2015/wordml/symex" xmlns:wpg="http://schemas.microsoft.com/office/word/2010/wordprocessingGroup" xmlns:wpi="http://schemas.microsoft.com/office/word/2010/wordprocessingInk" xmlns:wne="http://schemas.microsoft.com/office/word/2006/wordml" xmlns:wps="http://schemas.microsoft.com/office/word/2010/wordprocessingShape" mc:Ignorable="w14 w15 w16se wp14">
-  <w:abstractNum w:abstractNumId="0" w15:restartNumberingAfterBreak="0">
+<w:numbering xmlns:wpc="http://schemas.microsoft.com/office/word/2010/wordprocessingCanvas" xmlns:mo="http://schemas.microsoft.com/office/mac/office/2008/main" xmlns:mc="http://schemas.openxmlformats.org/markup-compatibility/2006" xmlns:mv="urn:schemas-microsoft-com:mac:vml" xmlns:o="urn:schemas-microsoft-com:office:office" xmlns:r="http://schemas.openxmlformats.org/officeDocument/2006/relationships" xmlns:m="http://schemas.openxmlformats.org/officeDocument/2006/math" xmlns:v="urn:schemas-microsoft-com:vml" xmlns:wp14="http://schemas.microsoft.com/office/word/2010/wordprocessingDrawing" xmlns:wp="http://schemas.openxmlformats.org/drawingml/2006/wordprocessingDrawing" xmlns:w10="urn:schemas-microsoft-com:office:word" xmlns:w="http://schemas.openxmlformats.org/wordprocessingml/2006/main" xmlns:w14="http://schemas.microsoft.com/office/word/2010/wordml" xmlns:w15="http://schemas.microsoft.com/office/word/2012/wordml" xmlns:wpg="http://schemas.microsoft.com/office/word/2010/wordprocessingGroup" xmlns:wpi="http://schemas.microsoft.com/office/word/2010/wordprocessingInk" xmlns:wne="http://schemas.microsoft.com/office/word/2006/wordml" xmlns:wps="http://schemas.microsoft.com/office/word/2010/wordprocessingShape" mc:Ignorable="w14 w15 wp14">
+  <w:abstractNum w:abstractNumId="0">
     <w:nsid w:val="FFFFFF1D"/>
     <w:multiLevelType w:val="multilevel"/>
     <w:tmpl w:val="FA341EF8"/>
@@ -757,7 +1070,7 @@
       </w:rPr>
     </w:lvl>
   </w:abstractNum>
-  <w:abstractNum w:abstractNumId="1" w15:restartNumberingAfterBreak="0">
+  <w:abstractNum w:abstractNumId="1">
     <w:nsid w:val="FFFFFF7C"/>
     <w:multiLevelType w:val="singleLevel"/>
     <w:tmpl w:val="5F2EDC94"/>
@@ -775,7 +1088,7 @@
       </w:pPr>
     </w:lvl>
   </w:abstractNum>
-  <w:abstractNum w:abstractNumId="2" w15:restartNumberingAfterBreak="0">
+  <w:abstractNum w:abstractNumId="2">
     <w:nsid w:val="FFFFFF7D"/>
     <w:multiLevelType w:val="singleLevel"/>
     <w:tmpl w:val="255A5C26"/>
@@ -793,7 +1106,7 @@
       </w:pPr>
     </w:lvl>
   </w:abstractNum>
-  <w:abstractNum w:abstractNumId="3" w15:restartNumberingAfterBreak="0">
+  <w:abstractNum w:abstractNumId="3">
     <w:nsid w:val="FFFFFF7E"/>
     <w:multiLevelType w:val="singleLevel"/>
     <w:tmpl w:val="AF0C147E"/>
@@ -811,7 +1124,7 @@
       </w:pPr>
     </w:lvl>
   </w:abstractNum>
-  <w:abstractNum w:abstractNumId="4" w15:restartNumberingAfterBreak="0">
+  <w:abstractNum w:abstractNumId="4">
     <w:nsid w:val="FFFFFF7F"/>
     <w:multiLevelType w:val="singleLevel"/>
     <w:tmpl w:val="795EB0FE"/>
@@ -829,7 +1142,7 @@
       </w:pPr>
     </w:lvl>
   </w:abstractNum>
-  <w:abstractNum w:abstractNumId="5" w15:restartNumberingAfterBreak="0">
+  <w:abstractNum w:abstractNumId="5">
     <w:nsid w:val="FFFFFF80"/>
     <w:multiLevelType w:val="singleLevel"/>
     <w:tmpl w:val="843EB82E"/>
@@ -850,7 +1163,7 @@
       </w:rPr>
     </w:lvl>
   </w:abstractNum>
-  <w:abstractNum w:abstractNumId="6" w15:restartNumberingAfterBreak="0">
+  <w:abstractNum w:abstractNumId="6">
     <w:nsid w:val="FFFFFF81"/>
     <w:multiLevelType w:val="singleLevel"/>
     <w:tmpl w:val="BA480184"/>
@@ -871,7 +1184,7 @@
       </w:rPr>
     </w:lvl>
   </w:abstractNum>
-  <w:abstractNum w:abstractNumId="7" w15:restartNumberingAfterBreak="0">
+  <w:abstractNum w:abstractNumId="7">
     <w:nsid w:val="FFFFFF82"/>
     <w:multiLevelType w:val="singleLevel"/>
     <w:tmpl w:val="9B1C1786"/>
@@ -892,7 +1205,7 @@
       </w:rPr>
     </w:lvl>
   </w:abstractNum>
-  <w:abstractNum w:abstractNumId="8" w15:restartNumberingAfterBreak="0">
+  <w:abstractNum w:abstractNumId="8">
     <w:nsid w:val="FFFFFF83"/>
     <w:multiLevelType w:val="singleLevel"/>
     <w:tmpl w:val="536E19F6"/>
@@ -913,7 +1226,7 @@
       </w:rPr>
     </w:lvl>
   </w:abstractNum>
-  <w:abstractNum w:abstractNumId="9" w15:restartNumberingAfterBreak="0">
+  <w:abstractNum w:abstractNumId="9">
     <w:nsid w:val="FFFFFF88"/>
     <w:multiLevelType w:val="singleLevel"/>
     <w:tmpl w:val="66E00E2E"/>
@@ -931,7 +1244,7 @@
       </w:pPr>
     </w:lvl>
   </w:abstractNum>
-  <w:abstractNum w:abstractNumId="10" w15:restartNumberingAfterBreak="0">
+  <w:abstractNum w:abstractNumId="10">
     <w:nsid w:val="FFFFFF89"/>
     <w:multiLevelType w:val="singleLevel"/>
     <w:tmpl w:val="A836A8AC"/>
@@ -952,7 +1265,7 @@
       </w:rPr>
     </w:lvl>
   </w:abstractNum>
-  <w:abstractNum w:abstractNumId="11" w15:restartNumberingAfterBreak="0">
+  <w:abstractNum w:abstractNumId="11">
     <w:nsid w:val="FFFFFFFB"/>
     <w:multiLevelType w:val="multilevel"/>
     <w:tmpl w:val="FFFFFFFF"/>
@@ -1020,7 +1333,7 @@
       <w:lvlJc w:val="left"/>
     </w:lvl>
   </w:abstractNum>
-  <w:abstractNum w:abstractNumId="12" w15:restartNumberingAfterBreak="0">
+  <w:abstractNum w:abstractNumId="12">
     <w:nsid w:val="FFFFFFFE"/>
     <w:multiLevelType w:val="singleLevel"/>
     <w:tmpl w:val="5CA6E12C"/>
@@ -1030,7 +1343,7 @@
       <w:lvlJc w:val="left"/>
     </w:lvl>
   </w:abstractNum>
-  <w:abstractNum w:abstractNumId="13" w15:restartNumberingAfterBreak="0">
+  <w:abstractNum w:abstractNumId="13">
     <w:nsid w:val="02ED5D3A"/>
     <w:multiLevelType w:val="singleLevel"/>
     <w:tmpl w:val="E772A2E0"/>
@@ -1048,7 +1361,7 @@
       </w:rPr>
     </w:lvl>
   </w:abstractNum>
-  <w:abstractNum w:abstractNumId="14" w15:restartNumberingAfterBreak="0">
+  <w:abstractNum w:abstractNumId="14">
     <w:nsid w:val="064E10C8"/>
     <w:multiLevelType w:val="singleLevel"/>
     <w:tmpl w:val="E772A2E0"/>
@@ -1066,7 +1379,7 @@
       </w:rPr>
     </w:lvl>
   </w:abstractNum>
-  <w:abstractNum w:abstractNumId="15" w15:restartNumberingAfterBreak="0">
+  <w:abstractNum w:abstractNumId="15">
     <w:nsid w:val="06686EE4"/>
     <w:multiLevelType w:val="multilevel"/>
     <w:tmpl w:val="97181DC6"/>
@@ -1207,7 +1520,7 @@
       </w:rPr>
     </w:lvl>
   </w:abstractNum>
-  <w:abstractNum w:abstractNumId="16" w15:restartNumberingAfterBreak="0">
+  <w:abstractNum w:abstractNumId="16">
     <w:nsid w:val="14496F4F"/>
     <w:multiLevelType w:val="singleLevel"/>
     <w:tmpl w:val="E772A2E0"/>
@@ -1225,7 +1538,7 @@
       </w:rPr>
     </w:lvl>
   </w:abstractNum>
-  <w:abstractNum w:abstractNumId="17" w15:restartNumberingAfterBreak="0">
+  <w:abstractNum w:abstractNumId="17">
     <w:nsid w:val="198D75AF"/>
     <w:multiLevelType w:val="singleLevel"/>
     <w:tmpl w:val="DDEE8D5E"/>
@@ -1240,7 +1553,7 @@
       </w:pPr>
     </w:lvl>
   </w:abstractNum>
-  <w:abstractNum w:abstractNumId="18" w15:restartNumberingAfterBreak="0">
+  <w:abstractNum w:abstractNumId="18">
     <w:nsid w:val="1C256FB0"/>
     <w:multiLevelType w:val="singleLevel"/>
     <w:tmpl w:val="E772A2E0"/>
@@ -1258,7 +1571,7 @@
       </w:rPr>
     </w:lvl>
   </w:abstractNum>
-  <w:abstractNum w:abstractNumId="19" w15:restartNumberingAfterBreak="0">
+  <w:abstractNum w:abstractNumId="19">
     <w:nsid w:val="1F4A0179"/>
     <w:multiLevelType w:val="singleLevel"/>
     <w:tmpl w:val="E772A2E0"/>
@@ -1276,7 +1589,7 @@
       </w:rPr>
     </w:lvl>
   </w:abstractNum>
-  <w:abstractNum w:abstractNumId="20" w15:restartNumberingAfterBreak="0">
+  <w:abstractNum w:abstractNumId="20">
     <w:nsid w:val="21E218E8"/>
     <w:multiLevelType w:val="singleLevel"/>
     <w:tmpl w:val="E772A2E0"/>
@@ -1294,7 +1607,7 @@
       </w:rPr>
     </w:lvl>
   </w:abstractNum>
-  <w:abstractNum w:abstractNumId="21" w15:restartNumberingAfterBreak="0">
+  <w:abstractNum w:abstractNumId="21">
     <w:nsid w:val="29B677BC"/>
     <w:multiLevelType w:val="singleLevel"/>
     <w:tmpl w:val="E772A2E0"/>
@@ -1312,7 +1625,7 @@
       </w:rPr>
     </w:lvl>
   </w:abstractNum>
-  <w:abstractNum w:abstractNumId="22" w15:restartNumberingAfterBreak="0">
+  <w:abstractNum w:abstractNumId="22">
     <w:nsid w:val="2AB17545"/>
     <w:multiLevelType w:val="singleLevel"/>
     <w:tmpl w:val="DDEE8D5E"/>
@@ -1327,7 +1640,7 @@
       </w:pPr>
     </w:lvl>
   </w:abstractNum>
-  <w:abstractNum w:abstractNumId="23" w15:restartNumberingAfterBreak="0">
+  <w:abstractNum w:abstractNumId="23">
     <w:nsid w:val="330F08CD"/>
     <w:multiLevelType w:val="multilevel"/>
     <w:tmpl w:val="DDEE8D5E"/>
@@ -1473,7 +1786,7 @@
       </w:rPr>
     </w:lvl>
   </w:abstractNum>
-  <w:abstractNum w:abstractNumId="24" w15:restartNumberingAfterBreak="0">
+  <w:abstractNum w:abstractNumId="24">
     <w:nsid w:val="3B7C47BF"/>
     <w:multiLevelType w:val="singleLevel"/>
     <w:tmpl w:val="E772A2E0"/>
@@ -1491,7 +1804,7 @@
       </w:rPr>
     </w:lvl>
   </w:abstractNum>
-  <w:abstractNum w:abstractNumId="25" w15:restartNumberingAfterBreak="0">
+  <w:abstractNum w:abstractNumId="25">
     <w:nsid w:val="4229611F"/>
     <w:multiLevelType w:val="singleLevel"/>
     <w:tmpl w:val="DDEE8D5E"/>
@@ -1506,7 +1819,7 @@
       </w:pPr>
     </w:lvl>
   </w:abstractNum>
-  <w:abstractNum w:abstractNumId="26" w15:restartNumberingAfterBreak="0">
+  <w:abstractNum w:abstractNumId="26">
     <w:nsid w:val="499A66E6"/>
     <w:multiLevelType w:val="hybridMultilevel"/>
     <w:tmpl w:val="C2A25756"/>
@@ -1602,7 +1915,7 @@
       </w:pPr>
     </w:lvl>
   </w:abstractNum>
-  <w:abstractNum w:abstractNumId="27" w15:restartNumberingAfterBreak="0">
+  <w:abstractNum w:abstractNumId="27">
     <w:nsid w:val="4AAC6963"/>
     <w:multiLevelType w:val="singleLevel"/>
     <w:tmpl w:val="DDEE8D5E"/>
@@ -1617,7 +1930,7 @@
       </w:pPr>
     </w:lvl>
   </w:abstractNum>
-  <w:abstractNum w:abstractNumId="28" w15:restartNumberingAfterBreak="0">
+  <w:abstractNum w:abstractNumId="28">
     <w:nsid w:val="5289287D"/>
     <w:multiLevelType w:val="singleLevel"/>
     <w:tmpl w:val="DDEE8D5E"/>
@@ -1632,7 +1945,7 @@
       </w:pPr>
     </w:lvl>
   </w:abstractNum>
-  <w:abstractNum w:abstractNumId="29" w15:restartNumberingAfterBreak="0">
+  <w:abstractNum w:abstractNumId="29">
     <w:nsid w:val="58AD353F"/>
     <w:multiLevelType w:val="hybridMultilevel"/>
     <w:tmpl w:val="066CB9EA"/>
@@ -1745,7 +2058,7 @@
       </w:rPr>
     </w:lvl>
   </w:abstractNum>
-  <w:abstractNum w:abstractNumId="30" w15:restartNumberingAfterBreak="0">
+  <w:abstractNum w:abstractNumId="30">
     <w:nsid w:val="58D51CC0"/>
     <w:multiLevelType w:val="singleLevel"/>
     <w:tmpl w:val="DDEE8D5E"/>
@@ -1760,7 +2073,7 @@
       </w:pPr>
     </w:lvl>
   </w:abstractNum>
-  <w:abstractNum w:abstractNumId="31" w15:restartNumberingAfterBreak="0">
+  <w:abstractNum w:abstractNumId="31">
     <w:nsid w:val="5A0A036E"/>
     <w:multiLevelType w:val="singleLevel"/>
     <w:tmpl w:val="61E616DA"/>
@@ -1775,7 +2088,7 @@
       </w:pPr>
     </w:lvl>
   </w:abstractNum>
-  <w:abstractNum w:abstractNumId="32" w15:restartNumberingAfterBreak="0">
+  <w:abstractNum w:abstractNumId="32">
     <w:nsid w:val="5BB151A4"/>
     <w:multiLevelType w:val="multilevel"/>
     <w:tmpl w:val="0F962DDA"/>
@@ -1891,7 +2204,7 @@
       </w:pPr>
     </w:lvl>
   </w:abstractNum>
-  <w:abstractNum w:abstractNumId="33" w15:restartNumberingAfterBreak="0">
+  <w:abstractNum w:abstractNumId="33">
     <w:nsid w:val="75B570DA"/>
     <w:multiLevelType w:val="singleLevel"/>
     <w:tmpl w:val="E772A2E0"/>
@@ -1909,7 +2222,7 @@
       </w:rPr>
     </w:lvl>
   </w:abstractNum>
-  <w:abstractNum w:abstractNumId="34" w15:restartNumberingAfterBreak="0">
+  <w:abstractNum w:abstractNumId="34">
     <w:nsid w:val="7AA90541"/>
     <w:multiLevelType w:val="hybridMultilevel"/>
     <w:tmpl w:val="5F883B94"/>
@@ -2022,7 +2335,7 @@
       </w:rPr>
     </w:lvl>
   </w:abstractNum>
-  <w:abstractNum w:abstractNumId="35" w15:restartNumberingAfterBreak="0">
+  <w:abstractNum w:abstractNumId="35">
     <w:nsid w:val="7FE40FC1"/>
     <w:multiLevelType w:val="singleLevel"/>
     <w:tmpl w:val="73C82224"/>
@@ -2201,7 +2514,7 @@
 </file>
 
 <file path=word/styles.xml><?xml version="1.0" encoding="utf-8"?>
-<w:styles xmlns:mc="http://schemas.openxmlformats.org/markup-compatibility/2006" xmlns:r="http://schemas.openxmlformats.org/officeDocument/2006/relationships" xmlns:w="http://schemas.openxmlformats.org/wordprocessingml/2006/main" xmlns:w14="http://schemas.microsoft.com/office/word/2010/wordml" xmlns:w15="http://schemas.microsoft.com/office/word/2012/wordml" xmlns:w16se="http://schemas.microsoft.com/office/word/2015/wordml/symex" mc:Ignorable="w14 w15 w16se">
+<w:styles xmlns:mc="http://schemas.openxmlformats.org/markup-compatibility/2006" xmlns:r="http://schemas.openxmlformats.org/officeDocument/2006/relationships" xmlns:w="http://schemas.openxmlformats.org/wordprocessingml/2006/main" xmlns:w14="http://schemas.microsoft.com/office/word/2010/wordml" xmlns:w15="http://schemas.microsoft.com/office/word/2012/wordml" mc:Ignorable="w14 w15">
   <w:docDefaults>
     <w:rPrDefault>
       <w:rPr>
@@ -2211,7 +2524,7 @@
     </w:rPrDefault>
     <w:pPrDefault/>
   </w:docDefaults>
-  <w:latentStyles w:defLockedState="0" w:defUIPriority="99" w:defSemiHidden="0" w:defUnhideWhenUsed="0" w:defQFormat="0" w:count="372">
+  <w:latentStyles w:defLockedState="0" w:defUIPriority="99" w:defSemiHidden="0" w:defUnhideWhenUsed="0" w:defQFormat="0" w:count="382">
     <w:lsdException w:name="Normal" w:uiPriority="0" w:qFormat="1"/>
     <w:lsdException w:name="heading 1" w:uiPriority="0" w:qFormat="1"/>
     <w:lsdException w:name="heading 2" w:uiPriority="9" w:qFormat="1"/>
@@ -2317,7 +2630,6 @@
     <w:lsdException w:name="HTML Sample" w:semiHidden="1" w:unhideWhenUsed="1"/>
     <w:lsdException w:name="HTML Typewriter" w:semiHidden="1" w:unhideWhenUsed="1"/>
     <w:lsdException w:name="HTML Variable" w:semiHidden="1" w:unhideWhenUsed="1"/>
-    <w:lsdException w:name="Normal Table" w:semiHidden="1" w:unhideWhenUsed="1"/>
     <w:lsdException w:name="annotation subject" w:semiHidden="1" w:unhideWhenUsed="1"/>
     <w:lsdException w:name="No List" w:semiHidden="1" w:unhideWhenUsed="1"/>
     <w:lsdException w:name="Outline List 1" w:semiHidden="1" w:unhideWhenUsed="1"/>
@@ -2364,10 +2676,8 @@
     <w:lsdException w:name="Table Subtle 2" w:semiHidden="1" w:unhideWhenUsed="1"/>
     <w:lsdException w:name="Table Web 1" w:semiHidden="1" w:unhideWhenUsed="1"/>
     <w:lsdException w:name="Table Web 2" w:semiHidden="1" w:unhideWhenUsed="1"/>
-    <w:lsdException w:name="Table Web 3" w:semiHidden="1" w:unhideWhenUsed="1"/>
     <w:lsdException w:name="Balloon Text" w:semiHidden="1" w:unhideWhenUsed="1"/>
     <w:lsdException w:name="Table Grid" w:uiPriority="59"/>
-    <w:lsdException w:name="Table Theme" w:semiHidden="1" w:unhideWhenUsed="1"/>
     <w:lsdException w:name="Placeholder Text" w:semiHidden="1"/>
     <w:lsdException w:name="No Spacing" w:uiPriority="1" w:qFormat="1"/>
     <w:lsdException w:name="Light Shading" w:uiPriority="60"/>
@@ -2584,6 +2894,7 @@
     <w:lsdException w:name="List Table 6 Colorful Accent 6" w:uiPriority="51"/>
     <w:lsdException w:name="List Table 7 Colorful Accent 6" w:uiPriority="52"/>
     <w:lsdException w:name="Mention" w:semiHidden="1" w:unhideWhenUsed="1"/>
+    <w:lsdException w:name="Smart Hyperlink" w:semiHidden="1" w:unhideWhenUsed="1"/>
   </w:latentStyles>
   <w:style w:type="paragraph" w:default="1" w:styleId="Normal">
     <w:name w:val="Normal"/>
@@ -3965,7 +4276,7 @@
 </file>
 
 <file path=customXml/itemProps1.xml><?xml version="1.0" encoding="utf-8"?>
-<ds:datastoreItem xmlns:ds="http://schemas.openxmlformats.org/officeDocument/2006/customXml" ds:itemID="{51B47616-82E1-4D0B-9C86-A136F68F1D96}">
+<ds:datastoreItem xmlns:ds="http://schemas.openxmlformats.org/officeDocument/2006/customXml" ds:itemID="{2D403188-A56B-AA41-9E48-591701FA834D}">
   <ds:schemaRefs>
     <ds:schemaRef ds:uri="http://schemas.openxmlformats.org/officeDocument/2006/bibliography"/>
   </ds:schemaRefs>

</xml_diff>

<commit_message>
Updated paper proposal and group form
* Changed the title to include our group name
* Added citations for all the papers
* Rearranged the paper summaries
* Made some changes to improve grammar and readability
</commit_message>
<xml_diff>
--- a/lit-review/Paper_proposal.docx
+++ b/lit-review/Paper_proposal.docx
@@ -1,32 +1,42 @@
 
 <file path=word/document.xml><?xml version="1.0" encoding="utf-8"?>
-<w:document xmlns:wpc="http://schemas.microsoft.com/office/word/2010/wordprocessingCanvas" xmlns:cx="http://schemas.microsoft.com/office/drawing/2014/chartex" xmlns:cx1="http://schemas.microsoft.com/office/drawing/2015/9/8/chartex" xmlns:cx2="http://schemas.microsoft.com/office/drawing/2015/10/21/chartex" xmlns:mc="http://schemas.openxmlformats.org/markup-compatibility/2006" xmlns:o="urn:schemas-microsoft-com:office:office" xmlns:r="http://schemas.openxmlformats.org/officeDocument/2006/relationships" xmlns:m="http://schemas.openxmlformats.org/officeDocument/2006/math" xmlns:v="urn:schemas-microsoft-com:vml" xmlns:wp14="http://schemas.microsoft.com/office/word/2010/wordprocessingDrawing" xmlns:wp="http://schemas.openxmlformats.org/drawingml/2006/wordprocessingDrawing" xmlns:w10="urn:schemas-microsoft-com:office:word" xmlns:w="http://schemas.openxmlformats.org/wordprocessingml/2006/main" xmlns:w14="http://schemas.microsoft.com/office/word/2010/wordml" xmlns:w15="http://schemas.microsoft.com/office/word/2012/wordml" xmlns:w16se="http://schemas.microsoft.com/office/word/2015/wordml/symex" xmlns:wpg="http://schemas.microsoft.com/office/word/2010/wordprocessingGroup" xmlns:wpi="http://schemas.microsoft.com/office/word/2010/wordprocessingInk" xmlns:wne="http://schemas.microsoft.com/office/word/2006/wordml" xmlns:wps="http://schemas.microsoft.com/office/word/2010/wordprocessingShape" mc:Ignorable="w14 w15 w16se wp14">
+<w:document xmlns:wpc="http://schemas.microsoft.com/office/word/2010/wordprocessingCanvas" xmlns:mc="http://schemas.openxmlformats.org/markup-compatibility/2006" xmlns:o="urn:schemas-microsoft-com:office:office" xmlns:r="http://schemas.openxmlformats.org/officeDocument/2006/relationships" xmlns:m="http://schemas.openxmlformats.org/officeDocument/2006/math" xmlns:v="urn:schemas-microsoft-com:vml" xmlns:wp14="http://schemas.microsoft.com/office/word/2010/wordprocessingDrawing" xmlns:wp="http://schemas.openxmlformats.org/drawingml/2006/wordprocessingDrawing" xmlns:w10="urn:schemas-microsoft-com:office:word" xmlns:w="http://schemas.openxmlformats.org/wordprocessingml/2006/main" xmlns:w14="http://schemas.microsoft.com/office/word/2010/wordml" xmlns:wpg="http://schemas.microsoft.com/office/word/2010/wordprocessingGroup" xmlns:wpi="http://schemas.microsoft.com/office/word/2010/wordprocessingInk" xmlns:wne="http://schemas.microsoft.com/office/word/2006/wordml" xmlns:wps="http://schemas.microsoft.com/office/word/2010/wordprocessingShape" mc:Ignorable="w14 wp14">
   <w:body>
     <w:p>
       <w:pPr>
         <w:pStyle w:val="Title"/>
         <w:spacing w:before="0" w:beforeAutospacing="0" w:after="180"/>
       </w:pPr>
-      <w:r>
-        <w:t>Smart Wristband</w:t>
-      </w:r>
-      <w:r>
-        <w:t xml:space="preserve">: Pressure-Sensitive Wristband as </w:t>
-      </w:r>
-      <w:r>
-        <w:t xml:space="preserve">a </w:t>
-      </w:r>
-      <w:r>
-        <w:t>Scrolling and Selecting Input</w:t>
-      </w:r>
-      <w:r>
-        <w:t xml:space="preserve"> Method for </w:t>
-      </w:r>
-      <w:r>
-        <w:t xml:space="preserve">a </w:t>
-      </w:r>
-      <w:r>
-        <w:t xml:space="preserve">Smartwatch </w:t>
+      <w:proofErr w:type="spellStart"/>
+      <w:r>
+        <w:t>TouchBand</w:t>
+      </w:r>
+      <w:proofErr w:type="spellEnd"/>
+      <w:r>
+        <w:t xml:space="preserve">: </w:t>
+      </w:r>
+      <w:r>
+        <w:t xml:space="preserve">A </w:t>
+      </w:r>
+      <w:r>
+        <w:t xml:space="preserve">Pressure-Sensitive Wristband as </w:t>
+      </w:r>
+      <w:r>
+        <w:t>Input</w:t>
+      </w:r>
+      <w:r>
+        <w:t xml:space="preserve"> for </w:t>
+      </w:r>
+      <w:proofErr w:type="spellStart"/>
+      <w:r>
+        <w:t>Smartwatch</w:t>
+      </w:r>
+      <w:proofErr w:type="spellEnd"/>
+      <w:r>
+        <w:t xml:space="preserve"> </w:t>
+      </w:r>
+      <w:r>
+        <w:t>Scrolling and Selection</w:t>
       </w:r>
     </w:p>
     <w:tbl>
@@ -59,20 +69,53 @@
               <w:pStyle w:val="AuthorName"/>
             </w:pPr>
             <w:r>
-              <w:t>Serena Jeblee</w:t>
+              <w:t xml:space="preserve">Serena </w:t>
             </w:r>
+            <w:proofErr w:type="spellStart"/>
             <w:r>
-              <w:t xml:space="preserve">, Dina Sabie, </w:t>
+              <w:t>Jeblee</w:t>
             </w:r>
+            <w:proofErr w:type="spellEnd"/>
             <w:r>
-              <w:t>Shamama Khattak</w:t>
+              <w:t xml:space="preserve">, Dina </w:t>
             </w:r>
+            <w:proofErr w:type="spellStart"/>
+            <w:r>
+              <w:t>Sabie</w:t>
+            </w:r>
+            <w:proofErr w:type="spellEnd"/>
             <w:r>
               <w:t xml:space="preserve">, </w:t>
             </w:r>
+            <w:proofErr w:type="spellStart"/>
             <w:r>
-              <w:t>Gurleen Kaur</w:t>
+              <w:t>Shamama</w:t>
             </w:r>
+            <w:proofErr w:type="spellEnd"/>
+            <w:r>
+              <w:t xml:space="preserve"> </w:t>
+            </w:r>
+            <w:proofErr w:type="spellStart"/>
+            <w:r>
+              <w:t>Khattak</w:t>
+            </w:r>
+            <w:proofErr w:type="spellEnd"/>
+            <w:r>
+              <w:t xml:space="preserve">, </w:t>
+            </w:r>
+            <w:proofErr w:type="spellStart"/>
+            <w:r>
+              <w:t>Gurleen</w:t>
+            </w:r>
+            <w:proofErr w:type="spellEnd"/>
+            <w:r>
+              <w:t xml:space="preserve"> </w:t>
+            </w:r>
+            <w:proofErr w:type="spellStart"/>
+            <w:r>
+              <w:t>Kaur</w:t>
+            </w:r>
+            <w:proofErr w:type="spellEnd"/>
             <w:r>
               <w:t xml:space="preserve"> </w:t>
             </w:r>
@@ -106,23 +149,32 @@
               <w:pStyle w:val="AuthorAffiliation"/>
             </w:pPr>
             <w:r>
-              <w:t>{dina.sabie</w:t>
+              <w:t>{</w:t>
             </w:r>
+            <w:proofErr w:type="spellStart"/>
+            <w:r>
+              <w:t>dina.sabie</w:t>
+            </w:r>
+            <w:proofErr w:type="spellEnd"/>
             <w:r>
               <w:t>,</w:t>
             </w:r>
             <w:r>
               <w:t xml:space="preserve"> </w:t>
             </w:r>
+            <w:proofErr w:type="spellStart"/>
             <w:r>
               <w:t>shamama.khattak</w:t>
             </w:r>
+            <w:proofErr w:type="spellEnd"/>
             <w:r>
               <w:t xml:space="preserve">, </w:t>
             </w:r>
+            <w:proofErr w:type="spellStart"/>
             <w:r>
               <w:t>gurleen.kaur</w:t>
             </w:r>
+            <w:proofErr w:type="spellEnd"/>
             <w:r>
               <w:t>}@mail.utoronto.ca</w:t>
             </w:r>
@@ -159,6 +211,7 @@
         <w:spacing w:before="0"/>
       </w:pPr>
       <w:r>
+        <w:lastRenderedPageBreak/>
         <w:t>ABSTRACT</w:t>
       </w:r>
     </w:p>
@@ -196,8 +249,19 @@
       </w:r>
     </w:p>
     <w:p>
-      <w:r>
-        <w:t xml:space="preserve">Smartwatch; wristband; input method, wearable.  </w:t>
+      <w:proofErr w:type="spellStart"/>
+      <w:r>
+        <w:t>Sma</w:t>
+      </w:r>
+      <w:r>
+        <w:t>rtwatch</w:t>
+      </w:r>
+      <w:proofErr w:type="spellEnd"/>
+      <w:r>
+        <w:t xml:space="preserve">; wristband; touch input; </w:t>
+      </w:r>
+      <w:r>
+        <w:t xml:space="preserve">wearable.  </w:t>
       </w:r>
     </w:p>
     <w:p>
@@ -235,7 +299,35 @@
     </w:p>
     <w:p>
       <w:r>
-        <w:t xml:space="preserve">The main input methods for traditional smartwatches on the market are display touch screens and physical buttons. However, it is difficult to carry out complex tasks on smartwatches due to the limited number of physical buttons and inadequate area of touch interaction. </w:t>
+        <w:t xml:space="preserve">The main input methods for traditional </w:t>
+      </w:r>
+      <w:proofErr w:type="spellStart"/>
+      <w:r>
+        <w:t>smartwatches</w:t>
+      </w:r>
+      <w:proofErr w:type="spellEnd"/>
+      <w:r>
+        <w:t xml:space="preserve"> on the market are display touch screens and physical buttons. However, it is difficult to carry out complex tasks on </w:t>
+      </w:r>
+      <w:proofErr w:type="spellStart"/>
+      <w:r>
+        <w:t>smartwatches</w:t>
+      </w:r>
+      <w:proofErr w:type="spellEnd"/>
+      <w:r>
+        <w:t xml:space="preserve"> due to the limited number of physical buttons and</w:t>
+      </w:r>
+      <w:r>
+        <w:t xml:space="preserve"> the</w:t>
+      </w:r>
+      <w:r>
+        <w:t xml:space="preserve"> inad</w:t>
+      </w:r>
+      <w:r>
+        <w:t>equate size of the touch surface</w:t>
+      </w:r>
+      <w:r>
+        <w:t xml:space="preserve">. </w:t>
       </w:r>
       <w:r>
         <w:t>The small screen can be partially or completely blocked by the user's finger when they interact with the device</w:t>
@@ -247,12 +339,63 @@
         <w:t>Furthermore, selecting objects on the screen, especially small ones, can be inaccurate due to the size of the user's finger in relation</w:t>
       </w:r>
       <w:r>
-        <w:t xml:space="preserve"> to the size of the touchscreen. Our research aims to enhance users’ experience with smartwatches and increase efficiency and accuracy of scrolling and selection through extending interaction surface of smartwatch to include the wristband as an input tool. </w:t>
+        <w:t xml:space="preserve"> to the size of the touchscreen. Our research aims to enhance users’ experience with </w:t>
+      </w:r>
+      <w:proofErr w:type="spellStart"/>
+      <w:r>
+        <w:t>smartwatches</w:t>
+      </w:r>
+      <w:proofErr w:type="spellEnd"/>
+      <w:r>
+        <w:t xml:space="preserve"> and increase efficiency and accuracy of scrolling and selecti</w:t>
+      </w:r>
+      <w:r>
+        <w:t>on through extending the touch surface to</w:t>
+      </w:r>
+      <w:r>
+        <w:t xml:space="preserve"> </w:t>
+      </w:r>
+      <w:r>
+        <w:t>the wristband</w:t>
+      </w:r>
+      <w:r>
+        <w:t xml:space="preserve">. </w:t>
       </w:r>
     </w:p>
     <w:p>
       <w:r>
-        <w:t xml:space="preserve">We propose placing different types of touch sensors on the smartwatch wristband and using these sensors to identify scrolling and selection input. To scroll up and down, a user can move their finger along the long edge of the band. For long scrolls, a user can do multiple rolling strokes over and over. We will not make the wristband identify horizontal scrolls because while </w:t>
+        <w:t>We pro</w:t>
+      </w:r>
+      <w:r>
+        <w:t xml:space="preserve">pose placing </w:t>
+      </w:r>
+      <w:proofErr w:type="spellStart"/>
+      <w:r>
+        <w:t>arduino</w:t>
+      </w:r>
+      <w:proofErr w:type="spellEnd"/>
+      <w:r>
+        <w:t xml:space="preserve"> touch sensors around</w:t>
+      </w:r>
+      <w:r>
+        <w:t xml:space="preserve"> the </w:t>
+      </w:r>
+      <w:r>
+        <w:t xml:space="preserve">whole </w:t>
+      </w:r>
+      <w:proofErr w:type="spellStart"/>
+      <w:r>
+        <w:t>smartwatch</w:t>
+      </w:r>
+      <w:proofErr w:type="spellEnd"/>
+      <w:r>
+        <w:t xml:space="preserve"> wristband and using these sensors to identify scrolling and selection input. To scroll up and down, a user can move their finger along the long edge of the band. For long scrolls, a user can do multip</w:t>
+      </w:r>
+      <w:r>
+        <w:t>le strokes, as they would on a normal touchscreen</w:t>
+      </w:r>
+      <w:r>
+        <w:t xml:space="preserve">. We will not make the wristband identify horizontal scrolls because while </w:t>
       </w:r>
       <w:r>
         <w:t xml:space="preserve">the touch interaction space is bigger vertically (i.e. along the wristband), </w:t>
@@ -281,25 +424,107 @@
       <w:r>
         <w:t xml:space="preserve">will be mapped on the </w:t>
       </w:r>
-      <w:r>
-        <w:t xml:space="preserve">smartwatch </w:t>
-      </w:r>
-      <w:r>
-        <w:t xml:space="preserve">by highlighting the different objects on the screen. Once the desired item is highlighted, the user can tap his/her finger anywhere on the band to select it. Our research question is: Is placing touch input on the back of a smartwatch wristband more convenient to users and will it lead to faster and more accurate object selection compared to using finger selection on smartwatch touchscreen? We argue that our input method can deliver more selection accuracy and freedom because the finger will be moving along bigger interaction </w:t>
+      <w:proofErr w:type="spellStart"/>
+      <w:r>
+        <w:t>smartwatch</w:t>
+      </w:r>
+      <w:proofErr w:type="spellEnd"/>
+      <w:r>
+        <w:t xml:space="preserve"> </w:t>
+      </w:r>
+      <w:r>
+        <w:t>by highlighting the different objects on the screen. Once the desired item is highlighted, the user can tap his/her finger anywhere on the band to select it. Our research question is: Is placing touch input on the</w:t>
+      </w:r>
+      <w:r>
+        <w:t xml:space="preserve"> whole </w:t>
+      </w:r>
+      <w:proofErr w:type="spellStart"/>
+      <w:r>
+        <w:t>smartwatch</w:t>
+      </w:r>
+      <w:proofErr w:type="spellEnd"/>
+      <w:r>
+        <w:t xml:space="preserve"> wristband, including the back of the </w:t>
+      </w:r>
+      <w:r>
+        <w:t>band</w:t>
+      </w:r>
+      <w:r>
+        <w:t>,</w:t>
+      </w:r>
+      <w:r>
+        <w:t xml:space="preserve"> more convenient to users and will it lead to</w:t>
+      </w:r>
+      <w:r>
+        <w:t xml:space="preserve"> faster and more accurate</w:t>
+      </w:r>
+      <w:r>
+        <w:t xml:space="preserve"> selection c</w:t>
+      </w:r>
+      <w:r>
+        <w:t>ompared to normal touch interaction</w:t>
+      </w:r>
+      <w:r>
+        <w:t xml:space="preserve">? We argue that our input method can deliver more selection accuracy and freedom because the finger will be moving along bigger interaction </w:t>
       </w:r>
       <w:r>
         <w:t>area</w:t>
       </w:r>
       <w:r>
-        <w:t xml:space="preserve">. Moreover, moving the touch interaction off the screen </w:t>
-      </w:r>
-      <w:r>
-        <w:t xml:space="preserve">will allow the user to not block the display screen while interacting with the device. </w:t>
+        <w:t xml:space="preserve">. Moreover, moving the touch </w:t>
+      </w:r>
+      <w:r>
+        <w:lastRenderedPageBreak/>
+        <w:t xml:space="preserve">interaction off the screen will allow the user to not block the display screen while interacting with the device. </w:t>
       </w:r>
     </w:p>
     <w:p>
       <w:r>
-        <w:t xml:space="preserve">While no other input methods beyond smartwatch touchscreens and physical buttons has been implemented commercially, there are several studies that researched the possibility of extending interaction surfaces beyond these two methods such as using air-magnet-pen and hand gestures. There are few studies that used the wristband as an input method, but they either focused on developing the strap only for text entry or the wristband was only sensitive on the edges where the wristband touches the watch. We are studying the possibility of making the entire wristband sensitive so we can use the whole wristband as an input surface. </w:t>
+        <w:t xml:space="preserve">While no other input methods beyond </w:t>
+      </w:r>
+      <w:proofErr w:type="spellStart"/>
+      <w:r>
+        <w:t>smartwatch</w:t>
+      </w:r>
+      <w:proofErr w:type="spellEnd"/>
+      <w:r>
+        <w:t xml:space="preserve"> touchscreens and physical buttons ha</w:t>
+      </w:r>
+      <w:r>
+        <w:t>ve</w:t>
+      </w:r>
+      <w:r>
+        <w:t xml:space="preserve"> been implemented commercially, there are several studies that researched the possibility of extending </w:t>
+      </w:r>
+      <w:r>
+        <w:t xml:space="preserve">the </w:t>
+      </w:r>
+      <w:r>
+        <w:t>interaction surfaces beyond these two methods</w:t>
+      </w:r>
+      <w:r>
+        <w:t xml:space="preserve"> (</w:t>
+      </w:r>
+      <w:r>
+        <w:t>such as using</w:t>
+      </w:r>
+      <w:r>
+        <w:t xml:space="preserve"> an air-magnet-pen or</w:t>
+      </w:r>
+      <w:r>
+        <w:t xml:space="preserve"> hand gestures</w:t>
+      </w:r>
+      <w:r>
+        <w:t>)</w:t>
+      </w:r>
+      <w:r>
+        <w:t>. There are</w:t>
+      </w:r>
+      <w:r>
+        <w:t xml:space="preserve"> a</w:t>
+      </w:r>
+      <w:r>
+        <w:t xml:space="preserve"> few studies that used the wristband as an input method, but they either focused on developing the strap only for text entry or the wristband was only sensitive on the edges where the wristband touches the watch. We are studying the possibility of making the entire wristband sensitive so we can use the whole wristband as an input surface. </w:t>
       </w:r>
       <w:r>
         <w:t>This will give the user the potential to perform more com</w:t>
@@ -329,32 +554,158 @@
       <w:pPr>
         <w:spacing w:after="240"/>
       </w:pPr>
-      <w:r>
-        <w:t>BandSense [1]</w:t>
-      </w:r>
-      <w:r>
-        <w:t xml:space="preserve"> explore</w:t>
-      </w:r>
-      <w:r>
-        <w:t>d</w:t>
-      </w:r>
-      <w:r>
-        <w:t xml:space="preserve"> pressure-sensitive multi-touch interactions with a smartw</w:t>
-      </w:r>
-      <w:r>
-        <w:t>atch wristband. Their device had</w:t>
-      </w:r>
-      <w:r>
-        <w:t xml:space="preserve"> pressure-sensitive touch sensors on the wristband on either side of the sm</w:t>
-      </w:r>
-      <w:r>
-        <w:t>artwatch screen. The sensors could detect</w:t>
-      </w:r>
-      <w:r>
-        <w:t xml:space="preserve"> tapping and flicking motions, as well as pressure input on part of the band that can be used a directional input. The device could also interpret flicking up and down motions as commands for copying and pasting.</w:t>
-      </w:r>
-      <w:r>
-        <w:t xml:space="preserve"> They demonstrated that this kind of device could be useful for many different tasks, although they did not conduct a user study to test the effectiveness of this device.</w:t>
+      <w:proofErr w:type="spellStart"/>
+      <w:r>
+        <w:t>Knibbe</w:t>
+      </w:r>
+      <w:proofErr w:type="spellEnd"/>
+      <w:r>
+        <w:t xml:space="preserve"> et al.</w:t>
+      </w:r>
+      <w:r>
+        <w:t xml:space="preserve"> [4]</w:t>
+      </w:r>
+      <w:r>
+        <w:t xml:space="preserve"> proposed extending </w:t>
+      </w:r>
+      <w:r>
+        <w:t xml:space="preserve">the </w:t>
+      </w:r>
+      <w:r>
+        <w:t xml:space="preserve">interaction area of </w:t>
+      </w:r>
+      <w:proofErr w:type="spellStart"/>
+      <w:r>
+        <w:t>smartwatches</w:t>
+      </w:r>
+      <w:proofErr w:type="spellEnd"/>
+      <w:r>
+        <w:t xml:space="preserve"> to include the back of the wearer’s hand</w:t>
+      </w:r>
+      <w:r>
+        <w:t xml:space="preserve">. They also used </w:t>
+      </w:r>
+      <w:r>
+        <w:t xml:space="preserve">gesture interaction as </w:t>
+      </w:r>
+      <w:r>
+        <w:t xml:space="preserve">an </w:t>
+      </w:r>
+      <w:r>
+        <w:t xml:space="preserve">input method. The proposed </w:t>
+      </w:r>
+      <w:r>
+        <w:t>device</w:t>
+      </w:r>
+      <w:r>
+        <w:t xml:space="preserve"> supports</w:t>
+      </w:r>
+      <w:r>
+        <w:t xml:space="preserve"> a</w:t>
+      </w:r>
+      <w:r>
+        <w:t xml:space="preserve"> range of b</w:t>
+      </w:r>
+      <w:r>
+        <w:t>imanual gestures that translate</w:t>
+      </w:r>
+      <w:r>
+        <w:t xml:space="preserve"> into commands for the </w:t>
+      </w:r>
+      <w:proofErr w:type="spellStart"/>
+      <w:r>
+        <w:t>smartwatch</w:t>
+      </w:r>
+      <w:proofErr w:type="spellEnd"/>
+      <w:r>
+        <w:t>. The prototy</w:t>
+      </w:r>
+      <w:r>
+        <w:t>pe built for this experiment had</w:t>
+      </w:r>
+      <w:r>
+        <w:t xml:space="preserve"> infrared proximity sensors on the </w:t>
+      </w:r>
+      <w:r>
+        <w:t>sides of the watch and wristband. These sensors were used</w:t>
+      </w:r>
+      <w:r>
+        <w:t xml:space="preserve"> to identify diff</w:t>
+      </w:r>
+      <w:r>
+        <w:t>erent dynamic gestures from the watch hand,</w:t>
+      </w:r>
+      <w:r>
+        <w:t xml:space="preserve"> and </w:t>
+      </w:r>
+      <w:r>
+        <w:t xml:space="preserve">to </w:t>
+      </w:r>
+      <w:r>
+        <w:t>reco</w:t>
+      </w:r>
+      <w:r>
+        <w:t>gnize bimanual gestures that were</w:t>
+      </w:r>
+      <w:r>
+        <w:t xml:space="preserve"> made by the other</w:t>
+      </w:r>
+      <w:r>
+        <w:t xml:space="preserve"> hand on the back of the watch</w:t>
+      </w:r>
+      <w:r>
+        <w:t xml:space="preserve"> hand.  There </w:t>
+      </w:r>
+      <w:r>
+        <w:t>were</w:t>
+      </w:r>
+      <w:r>
+        <w:t xml:space="preserve"> also piezoelectric sensors positioned unde</w:t>
+      </w:r>
+      <w:r>
+        <w:t>rneath the watch to detect taps</w:t>
+      </w:r>
+      <w:r>
+        <w:t xml:space="preserve"> </w:t>
+      </w:r>
+      <w:r>
+        <w:t>when the watch hand moved</w:t>
+      </w:r>
+      <w:r>
+        <w:t>,</w:t>
+      </w:r>
+      <w:r>
+        <w:t xml:space="preserve"> </w:t>
+      </w:r>
+      <w:r>
+        <w:t>and if</w:t>
+      </w:r>
+      <w:r>
+        <w:t xml:space="preserve"> there </w:t>
+      </w:r>
+      <w:r>
+        <w:t>were</w:t>
+      </w:r>
+      <w:r>
+        <w:t xml:space="preserve"> ac</w:t>
+      </w:r>
+      <w:r>
+        <w:t>tions at the back of the watch</w:t>
+      </w:r>
+      <w:r>
+        <w:t xml:space="preserve"> hand by the other hand. By adapting parts of this approach in our</w:t>
+      </w:r>
+      <w:r>
+        <w:t xml:space="preserve"> research, namely sensors used</w:t>
+      </w:r>
+      <w:r>
+        <w:t xml:space="preserve"> along th</w:t>
+      </w:r>
+      <w:r>
+        <w:t>e wristband, we can identify taps and finger movement</w:t>
+      </w:r>
+      <w:r>
+        <w:t xml:space="preserve">.  </w:t>
       </w:r>
     </w:p>
     <w:p>
@@ -362,129 +713,22 @@
         <w:spacing w:after="240"/>
       </w:pPr>
       <w:r>
-        <w:t>Funk et al. [2] experimented with two text entry methods on a touch-sensitive smartwatch wristband: sliding and multi-tapping. Both text entry layouts were a vertical arrangement of letters positioned to the sides of the watch display. The first had a narrow key for each character, and the user could slide their finger until the correct character was selected. The second had 3 letters per key, which were selected by multi-tap. They concluded that the multi-tap layout was faster in terms of words per minute, and also preferred by the study participants.</w:t>
-      </w:r>
-    </w:p>
-    <w:p>
-      <w:pPr>
-        <w:spacing w:after="240"/>
-      </w:pPr>
-      <w:r>
-        <w:t xml:space="preserve">Knibbe et al. proposed extending interaction area of smartwatches to include the back of the wearer’s hand and use off-gesture interaction as input method. The proposed </w:t>
-      </w:r>
-      <w:r>
-        <w:t>device</w:t>
-      </w:r>
-      <w:r>
-        <w:t xml:space="preserve"> supports range of bimanual gestures that translates into commands for the smartwatch. The prototype built for </w:t>
-      </w:r>
-      <w:r>
-        <w:lastRenderedPageBreak/>
-        <w:t xml:space="preserve">this experiment has infrared proximity sensors on the sides of the watch and the strap to identify different dynamic gestures which are made by the hand wearing the watch and </w:t>
-      </w:r>
-      <w:r>
-        <w:t xml:space="preserve">to </w:t>
-      </w:r>
-      <w:r>
-        <w:t>recognize bimanual gestures that are made by the other hand on the back of the wearing hand.  There are also piezoelectric sensors positioned unde</w:t>
-      </w:r>
-      <w:r>
-        <w:t xml:space="preserve">rneath the watch to detect taps, </w:t>
-      </w:r>
-      <w:r>
-        <w:t>when the wearing hand moves</w:t>
-      </w:r>
-      <w:r>
-        <w:t>,</w:t>
-      </w:r>
-      <w:r>
-        <w:t xml:space="preserve"> </w:t>
-      </w:r>
-      <w:r>
-        <w:t>and if</w:t>
-      </w:r>
-      <w:r>
-        <w:t xml:space="preserve"> there are actions at the back of the wearing hand by the other hand. By adapting parts of this approach in our</w:t>
-      </w:r>
-      <w:r>
-        <w:t xml:space="preserve"> research, namely sensors used</w:t>
-      </w:r>
-      <w:r>
-        <w:t xml:space="preserve"> along the wristband, we can identify tab and some figure movement.  </w:t>
-      </w:r>
-    </w:p>
-    <w:p>
-      <w:pPr>
-        <w:spacing w:after="240"/>
-      </w:pPr>
-      <w:r>
-        <w:t>By using a magnetically driven input technique, Abracadabra</w:t>
-      </w:r>
-      <w:r>
-        <w:t xml:space="preserve"> [3] provided</w:t>
-      </w:r>
-      <w:r>
-        <w:t xml:space="preserve"> an unpowered wireless method for its users to interact with small mobile devices. </w:t>
-      </w:r>
-      <w:r>
-        <w:t xml:space="preserve">It </w:t>
-      </w:r>
-      <w:r>
-        <w:t xml:space="preserve">made use of </w:t>
-      </w:r>
-      <w:r>
-        <w:t>magnetic sensing to expand</w:t>
-      </w:r>
-      <w:r>
-        <w:t xml:space="preserve"> </w:t>
-      </w:r>
-      <w:r>
-        <w:t>the input area</w:t>
-      </w:r>
-      <w:r>
-        <w:t xml:space="preserve"> above the device</w:t>
-      </w:r>
-      <w:r>
-        <w:t xml:space="preserve"> </w:t>
-      </w:r>
-      <w:r>
-        <w:t>and detect the finger’s movement along a one-dimension</w:t>
-      </w:r>
-      <w:r>
-        <w:t>al</w:t>
-      </w:r>
-      <w:r>
-        <w:t xml:space="preserve"> polar as well as </w:t>
-      </w:r>
-      <w:r>
-        <w:t>a 2D positional plane.</w:t>
-      </w:r>
-      <w:r>
-        <w:t xml:space="preserve"> In doing this, Abracadabra achieve</w:t>
-      </w:r>
-      <w:r>
-        <w:t>d</w:t>
-      </w:r>
-      <w:r>
-        <w:t xml:space="preserve"> high accuracy and low error rates for input selection</w:t>
-      </w:r>
-      <w:r>
-        <w:t>.</w:t>
-      </w:r>
-      <w:r>
-        <w:t xml:space="preserve"> </w:t>
-      </w:r>
-      <w:r>
-        <w:t xml:space="preserve">However, </w:t>
-      </w:r>
-      <w:r>
-        <w:t>this technique requires</w:t>
-      </w:r>
-      <w:r>
-        <w:t xml:space="preserve"> the user to wear a magnet on their finger which is an additional </w:t>
-      </w:r>
-      <w:r>
-        <w:t>component the user must manage.</w:t>
+        <w:t>By using a magnetically driven input technique, Abracadabra [3] provided an unpowered wireless method for its users to interact with small mobile devices. It made use of magnetic sensing to expand the input area above the device and detect the finger’s movement along a one-dimensional</w:t>
+      </w:r>
+      <w:r>
+        <w:t xml:space="preserve"> polar and</w:t>
+      </w:r>
+      <w:r>
+        <w:t xml:space="preserve"> a 2D positional plane. In doing this, Abracadabra achieved high accuracy and low error rates for input selection. </w:t>
+      </w:r>
+      <w:r>
+        <w:t xml:space="preserve">However, this technique </w:t>
+      </w:r>
+      <w:r>
+        <w:t>required</w:t>
+      </w:r>
+      <w:r>
+        <w:t xml:space="preserve"> the user to wear a magnet on their finger which is an additional component the user must manage.</w:t>
       </w:r>
     </w:p>
     <w:p>
@@ -497,21 +741,268 @@
         <w:rPr>
           <w:lang w:val="en-CA"/>
         </w:rPr>
-        <w:t xml:space="preserve">WatchIt, presented a device extending interaction techniques for command selection and execution beyond the watch surface to the wristband. Their device uses two simple gestures for interaction: a pointing gesture for selecting an item in a list and sliding gesture consisting of sliding the fingertip along a half-band. Their prototype has also evaluated the usability for eyes-free interaction, to facilitate more discreet micro-interactions like silencing a vibrating ringer in a meeting. In their user study they found all the interaction techniques to be more effective with eyes-free usage scenario.   </w:t>
-      </w:r>
-    </w:p>
-    <w:p>
-      <w:pPr>
-        <w:spacing w:after="240"/>
-      </w:pPr>
+        <w:lastRenderedPageBreak/>
+        <w:t xml:space="preserve">Perrault et al. [6] presented </w:t>
+      </w:r>
+      <w:proofErr w:type="spellStart"/>
       <w:r>
         <w:rPr>
           <w:lang w:val="en-CA"/>
         </w:rPr>
-        <w:t>Facet, presented a multi-display wrist worn system consisting of multiple independent touch-sensitive segments joined into a bracelet. Two common form of interactions used are Pinch and rotate for Multi-Segment Screen Touch. Using each segment’s accelerometer and magnetometer, they extracted orientation like pitch, roll and yaw for each screen with respect to common coordinate system. Since, they did not conduct any user study, there is no proof of effectiveness</w:t>
-      </w:r>
-      <w:bookmarkStart w:id="0" w:name="_GoBack"/>
-      <w:bookmarkEnd w:id="0"/>
+        <w:t>WatchIt</w:t>
+      </w:r>
+      <w:proofErr w:type="spellEnd"/>
+      <w:r>
+        <w:rPr>
+          <w:lang w:val="en-CA"/>
+        </w:rPr>
+        <w:t xml:space="preserve">, a device extending interaction techniques for command selection and execution beyond the watch surface to the wristband. Their device uses two simple gestures for interaction: a pointing gesture for selecting an item in a list and sliding gesture consisting of sliding the fingertip along </w:t>
+      </w:r>
+      <w:r>
+        <w:rPr>
+          <w:lang w:val="en-CA"/>
+        </w:rPr>
+        <w:t>a half-band. Their prototype was</w:t>
+      </w:r>
+      <w:r>
+        <w:rPr>
+          <w:lang w:val="en-CA"/>
+        </w:rPr>
+        <w:t xml:space="preserve"> also evaluated</w:t>
+      </w:r>
+      <w:r>
+        <w:rPr>
+          <w:lang w:val="en-CA"/>
+        </w:rPr>
+        <w:t xml:space="preserve"> on</w:t>
+      </w:r>
+      <w:r>
+        <w:rPr>
+          <w:lang w:val="en-CA"/>
+        </w:rPr>
+        <w:t xml:space="preserve"> the usability for eyes-free interaction</w:t>
+      </w:r>
+      <w:r>
+        <w:rPr>
+          <w:lang w:val="en-CA"/>
+        </w:rPr>
+        <w:t>s, such as</w:t>
+      </w:r>
+      <w:r>
+        <w:rPr>
+          <w:lang w:val="en-CA"/>
+        </w:rPr>
+        <w:t xml:space="preserve"> silencing a vibrating ringer in a meeting. In their user study they found all the interaction tech</w:t>
+      </w:r>
+      <w:r>
+        <w:rPr>
+          <w:lang w:val="en-CA"/>
+        </w:rPr>
+        <w:t>niques to be more effective in the</w:t>
+      </w:r>
+      <w:r>
+        <w:rPr>
+          <w:lang w:val="en-CA"/>
+        </w:rPr>
+        <w:t xml:space="preserve"> eyes-free usage scenario.   </w:t>
+      </w:r>
+    </w:p>
+    <w:p>
+      <w:pPr>
+        <w:spacing w:after="240"/>
+      </w:pPr>
+      <w:r>
+        <w:rPr>
+          <w:lang w:val="en-CA"/>
+        </w:rPr>
+        <w:t>Lyons et al. [5] presented Facet, a multi-display wrist</w:t>
+      </w:r>
+      <w:r>
+        <w:rPr>
+          <w:lang w:val="en-CA"/>
+        </w:rPr>
+        <w:t>-</w:t>
+      </w:r>
+      <w:r>
+        <w:rPr>
+          <w:lang w:val="en-CA"/>
+        </w:rPr>
+        <w:t>worn system co</w:t>
+      </w:r>
+      <w:r>
+        <w:rPr>
+          <w:lang w:val="en-CA"/>
+        </w:rPr>
+        <w:t>nsisting of</w:t>
+      </w:r>
+      <w:r>
+        <w:rPr>
+          <w:lang w:val="en-CA"/>
+        </w:rPr>
+        <w:t xml:space="preserve"> independent touch-sensitive segments joined into a bracelet. Two common form</w:t>
+      </w:r>
+      <w:r>
+        <w:rPr>
+          <w:lang w:val="en-CA"/>
+        </w:rPr>
+        <w:t>s of interaction used on the multi-segment touchscreen were pinch and rotate</w:t>
+      </w:r>
+      <w:r>
+        <w:rPr>
+          <w:lang w:val="en-CA"/>
+        </w:rPr>
+        <w:t>. Using each segment’s accelerometer and magnetometer, they extracted orientation like pitch, roll</w:t>
+      </w:r>
+      <w:r>
+        <w:rPr>
+          <w:lang w:val="en-CA"/>
+        </w:rPr>
+        <w:t>,</w:t>
+      </w:r>
+      <w:r>
+        <w:rPr>
+          <w:lang w:val="en-CA"/>
+        </w:rPr>
+        <w:t xml:space="preserve"> and yaw for each screen with respect to</w:t>
+      </w:r>
+      <w:r>
+        <w:rPr>
+          <w:lang w:val="en-CA"/>
+        </w:rPr>
+        <w:t xml:space="preserve"> a</w:t>
+      </w:r>
+      <w:r>
+        <w:rPr>
+          <w:lang w:val="en-CA"/>
+        </w:rPr>
+        <w:t xml:space="preserve"> </w:t>
+      </w:r>
+      <w:r>
+        <w:rPr>
+          <w:lang w:val="en-CA"/>
+        </w:rPr>
+        <w:t>common coordinate system. Since they did not conduct a</w:t>
+      </w:r>
+      <w:r>
+        <w:rPr>
+          <w:lang w:val="en-CA"/>
+        </w:rPr>
+        <w:t xml:space="preserve"> user study, there is no proof of </w:t>
+      </w:r>
+      <w:r>
+        <w:rPr>
+          <w:lang w:val="en-CA"/>
+        </w:rPr>
+        <w:t xml:space="preserve">the device’s </w:t>
+      </w:r>
+      <w:r>
+        <w:rPr>
+          <w:lang w:val="en-CA"/>
+        </w:rPr>
+        <w:t>effectiveness</w:t>
+      </w:r>
+      <w:r>
+        <w:rPr>
+          <w:lang w:val="en-CA"/>
+        </w:rPr>
+        <w:t>.</w:t>
+      </w:r>
+    </w:p>
+    <w:p>
+      <w:pPr>
+        <w:spacing w:after="240"/>
+      </w:pPr>
+      <w:proofErr w:type="spellStart"/>
+      <w:r>
+        <w:t>Ahn</w:t>
+      </w:r>
+      <w:proofErr w:type="spellEnd"/>
+      <w:r>
+        <w:t xml:space="preserve"> et al.</w:t>
+      </w:r>
+      <w:r>
+        <w:t xml:space="preserve"> [1]</w:t>
+      </w:r>
+      <w:r>
+        <w:t xml:space="preserve"> explore</w:t>
+      </w:r>
+      <w:r>
+        <w:t>d</w:t>
+      </w:r>
+      <w:r>
+        <w:t xml:space="preserve"> pressure-sensitive multi-touch interactions with a </w:t>
+      </w:r>
+      <w:proofErr w:type="spellStart"/>
+      <w:r>
+        <w:t>smartw</w:t>
+      </w:r>
+      <w:r>
+        <w:t>atch</w:t>
+      </w:r>
+      <w:proofErr w:type="spellEnd"/>
+      <w:r>
+        <w:t xml:space="preserve"> wristband. Their device had</w:t>
+      </w:r>
+      <w:r>
+        <w:t xml:space="preserve"> pressure-sensitive touch sensors on the wristband on either side of the </w:t>
+      </w:r>
+      <w:proofErr w:type="spellStart"/>
+      <w:r>
+        <w:t>sm</w:t>
+      </w:r>
+      <w:r>
+        <w:t>artwatch</w:t>
+      </w:r>
+      <w:proofErr w:type="spellEnd"/>
+      <w:r>
+        <w:t xml:space="preserve"> screen</w:t>
+      </w:r>
+      <w:r>
+        <w:t xml:space="preserve"> (but not the back)</w:t>
+      </w:r>
+      <w:r>
+        <w:t>. The sensors could detect</w:t>
+      </w:r>
+      <w:r>
+        <w:t xml:space="preserve"> tapping and flicking motions, as well as pressure in</w:t>
+      </w:r>
+      <w:r>
+        <w:t>put on part of the band that could</w:t>
+      </w:r>
+      <w:r>
+        <w:t xml:space="preserve"> be used a</w:t>
+      </w:r>
+      <w:r>
+        <w:t>s</w:t>
+      </w:r>
+      <w:r>
+        <w:t xml:space="preserve"> directional input. The device could also interpret flicking up and down motions as commands for copying and pasting.</w:t>
+      </w:r>
+      <w:r>
+        <w:t xml:space="preserve"> They demonstrated that this kind of device could be useful for many different tasks, although they did not conduct a user study to test the effectiveness of this device.</w:t>
+      </w:r>
+    </w:p>
+    <w:p>
+      <w:pPr>
+        <w:spacing w:after="240"/>
+      </w:pPr>
+      <w:r>
+        <w:t xml:space="preserve">Funk et al. [2] experimented with two text entry methods on a touch-sensitive </w:t>
+      </w:r>
+      <w:proofErr w:type="spellStart"/>
+      <w:r>
+        <w:t>smartwatch</w:t>
+      </w:r>
+      <w:proofErr w:type="spellEnd"/>
+      <w:r>
+        <w:t xml:space="preserve"> wristband: sliding and multi-tapping. Both text entry layouts were a vertical arrangement of letters positioned to the sides of the watch display</w:t>
+      </w:r>
+      <w:r>
+        <w:t xml:space="preserve"> (again, nothing on the back of the wristband)</w:t>
+      </w:r>
+      <w:r>
+        <w:t>. The first had a narrow key for each character, and the user could slide their finger until the correct character was selected. The second had 3 letters per key, which were selected by multi-tap. They concluded that the multi-tap layout was faster in terms of words per minute, and also preferred by the study participants.</w:t>
+      </w:r>
     </w:p>
     <w:p>
       <w:pPr>
@@ -532,7 +1023,21 @@
         <w:t>We suggest making a</w:t>
       </w:r>
       <w:r>
-        <w:t xml:space="preserve"> touch interface on the back of wristbands to define </w:t>
+        <w:t xml:space="preserve"> touch interface</w:t>
+      </w:r>
+      <w:r>
+        <w:t xml:space="preserve"> on the entire </w:t>
+      </w:r>
+      <w:proofErr w:type="spellStart"/>
+      <w:r>
+        <w:t>smartwatch</w:t>
+      </w:r>
+      <w:proofErr w:type="spellEnd"/>
+      <w:r>
+        <w:t xml:space="preserve"> wristband, including the back, </w:t>
+      </w:r>
+      <w:r>
+        <w:t xml:space="preserve">to define </w:t>
       </w:r>
       <w:r>
         <w:t>interactions that can provide</w:t>
@@ -550,10 +1055,22 @@
         <w:t xml:space="preserve"> and scrolling</w:t>
       </w:r>
       <w:r>
-        <w:t xml:space="preserve"> for smartwatches. </w:t>
-      </w:r>
-      <w:r>
-        <w:t xml:space="preserve">While previous works have attempted to solve similar issues, we believe that our approach addresses some of the pitfalls associated with previous works. By providing a touch interface at the back of wristbands, we expect that we will be able to define an input technique that does not occlude the screen while still providing an intuitive, integrated, and accurate method of navigating smartwatch interfaces. </w:t>
+        <w:t xml:space="preserve">. </w:t>
+      </w:r>
+      <w:r>
+        <w:t xml:space="preserve">While previous works have attempted to solve similar issues, we believe that our approach addresses some of the pitfalls associated with previous works. By providing a touch interface at the back of wristbands, we expect that we will be able to define an input technique that does not occlude the screen while still </w:t>
+      </w:r>
+      <w:r>
+        <w:lastRenderedPageBreak/>
+        <w:t xml:space="preserve">providing an intuitive, integrated, and accurate method of navigating </w:t>
+      </w:r>
+      <w:proofErr w:type="spellStart"/>
+      <w:r>
+        <w:t>smartwatch</w:t>
+      </w:r>
+      <w:proofErr w:type="spellEnd"/>
+      <w:r>
+        <w:t xml:space="preserve"> interfaces. </w:t>
       </w:r>
     </w:p>
     <w:p>
@@ -574,8 +1091,85 @@
       <w:pPr>
         <w:pStyle w:val="References"/>
       </w:pPr>
-      <w:r>
-        <w:t xml:space="preserve">Youngseok Ahn, Sungjae Hwang, HyunGook Yoon, Junghyeon Gim, and Jung-hee Ryu. 2015. BandSense: Pressure-sensitive Multi-touch Interaction on a Wristband. In </w:t>
+      <w:proofErr w:type="spellStart"/>
+      <w:r>
+        <w:t>Youngseok</w:t>
+      </w:r>
+      <w:proofErr w:type="spellEnd"/>
+      <w:r>
+        <w:t xml:space="preserve"> </w:t>
+      </w:r>
+      <w:proofErr w:type="spellStart"/>
+      <w:r>
+        <w:t>Ahn</w:t>
+      </w:r>
+      <w:proofErr w:type="spellEnd"/>
+      <w:r>
+        <w:t xml:space="preserve">, </w:t>
+      </w:r>
+      <w:proofErr w:type="spellStart"/>
+      <w:r>
+        <w:t>Sungjae</w:t>
+      </w:r>
+      <w:proofErr w:type="spellEnd"/>
+      <w:r>
+        <w:t xml:space="preserve"> Hwang, </w:t>
+      </w:r>
+      <w:proofErr w:type="spellStart"/>
+      <w:r>
+        <w:t>HyunGook</w:t>
+      </w:r>
+      <w:proofErr w:type="spellEnd"/>
+      <w:r>
+        <w:t xml:space="preserve"> Yoon, </w:t>
+      </w:r>
+      <w:proofErr w:type="spellStart"/>
+      <w:r>
+        <w:t>Junghyeon</w:t>
+      </w:r>
+      <w:proofErr w:type="spellEnd"/>
+      <w:r>
+        <w:t xml:space="preserve"> </w:t>
+      </w:r>
+      <w:proofErr w:type="spellStart"/>
+      <w:r>
+        <w:t>Gim</w:t>
+      </w:r>
+      <w:proofErr w:type="spellEnd"/>
+      <w:r>
+        <w:t>, and Jung-</w:t>
+      </w:r>
+      <w:proofErr w:type="spellStart"/>
+      <w:r>
+        <w:t>hee</w:t>
+      </w:r>
+      <w:proofErr w:type="spellEnd"/>
+      <w:r>
+        <w:t xml:space="preserve"> </w:t>
+      </w:r>
+      <w:proofErr w:type="spellStart"/>
+      <w:r>
+        <w:t>Ryu</w:t>
+      </w:r>
+      <w:proofErr w:type="spellEnd"/>
+      <w:r>
+        <w:t>. 2015.</w:t>
+      </w:r>
+      <w:r>
+        <w:t xml:space="preserve"> </w:t>
+      </w:r>
+      <w:proofErr w:type="spellStart"/>
+      <w:r>
+        <w:t>BandSense</w:t>
+      </w:r>
+      <w:proofErr w:type="spellEnd"/>
+      <w:r>
+        <w:t>: Pressure-sensitive multi-touch interaction on a w</w:t>
+      </w:r>
+      <w:bookmarkStart w:id="0" w:name="_GoBack"/>
+      <w:bookmarkEnd w:id="0"/>
+      <w:r>
+        <w:t xml:space="preserve">ristband. In </w:t>
       </w:r>
       <w:r>
         <w:rPr>
@@ -593,7 +1187,39 @@
         <w:pStyle w:val="References"/>
       </w:pPr>
       <w:r>
-        <w:t xml:space="preserve">Markus Funk, Alireza Sahami, Niels Henze, and Albrecht Schmidt. 2014. Using a touch-sensitive wristband for text entry on smart watches. In </w:t>
+        <w:t xml:space="preserve">Markus Funk, </w:t>
+      </w:r>
+      <w:proofErr w:type="spellStart"/>
+      <w:r>
+        <w:t>Alireza</w:t>
+      </w:r>
+      <w:proofErr w:type="spellEnd"/>
+      <w:r>
+        <w:t xml:space="preserve"> </w:t>
+      </w:r>
+      <w:proofErr w:type="spellStart"/>
+      <w:r>
+        <w:t>Sahami</w:t>
+      </w:r>
+      <w:proofErr w:type="spellEnd"/>
+      <w:r>
+        <w:t xml:space="preserve">, </w:t>
+      </w:r>
+      <w:proofErr w:type="spellStart"/>
+      <w:r>
+        <w:t>Niels</w:t>
+      </w:r>
+      <w:proofErr w:type="spellEnd"/>
+      <w:r>
+        <w:t xml:space="preserve"> </w:t>
+      </w:r>
+      <w:proofErr w:type="spellStart"/>
+      <w:r>
+        <w:t>Henze</w:t>
+      </w:r>
+      <w:proofErr w:type="spellEnd"/>
+      <w:r>
+        <w:t xml:space="preserve">, and Albrecht Schmidt. 2014. Using a touch-sensitive wristband for text entry on smart watches. In </w:t>
       </w:r>
       <w:r>
         <w:rPr>
@@ -611,7 +1237,13 @@
         <w:pStyle w:val="References"/>
       </w:pPr>
       <w:r>
-        <w:t xml:space="preserve">Chris Harrison and Scott E. Hudson. 2009. Abracadabra: wireless, high-precision, and unpowered finger input for very small mobile devices. In </w:t>
+        <w:t>Chris Harrison and Scott</w:t>
+      </w:r>
+      <w:r>
+        <w:t xml:space="preserve"> E. Hudson. 2009. Abracadabra: W</w:t>
+      </w:r>
+      <w:r>
+        <w:t xml:space="preserve">ireless, high-precision, and unpowered finger input for very small mobile devices. In </w:t>
       </w:r>
       <w:r>
         <w:rPr>
@@ -629,7 +1261,53 @@
         <w:pStyle w:val="References"/>
       </w:pPr>
       <w:r>
-        <w:t xml:space="preserve">Jarrod Knibbe, Diego Martinez Plasencia, Christopher Bainbridge, Chee-Kin Chan, Jiawei Wu, Thomas Cable, Hassan Munir, and David Coyle. 2014. Extending interaction for smart watches: enabling bimanual around device control. In </w:t>
+        <w:t xml:space="preserve">Jarrod </w:t>
+      </w:r>
+      <w:proofErr w:type="spellStart"/>
+      <w:r>
+        <w:t>Knibbe</w:t>
+      </w:r>
+      <w:proofErr w:type="spellEnd"/>
+      <w:r>
+        <w:t xml:space="preserve">, Diego Martinez </w:t>
+      </w:r>
+      <w:proofErr w:type="spellStart"/>
+      <w:r>
+        <w:t>Plasencia</w:t>
+      </w:r>
+      <w:proofErr w:type="spellEnd"/>
+      <w:r>
+        <w:t xml:space="preserve">, Christopher Bainbridge, </w:t>
+      </w:r>
+      <w:proofErr w:type="spellStart"/>
+      <w:r>
+        <w:t>Chee</w:t>
+      </w:r>
+      <w:proofErr w:type="spellEnd"/>
+      <w:r>
+        <w:t xml:space="preserve">-Kin Chan, </w:t>
+      </w:r>
+      <w:proofErr w:type="spellStart"/>
+      <w:r>
+        <w:t>Jiawei</w:t>
+      </w:r>
+      <w:proofErr w:type="spellEnd"/>
+      <w:r>
+        <w:t xml:space="preserve"> Wu, Thomas Cable, Hassan </w:t>
+      </w:r>
+      <w:proofErr w:type="spellStart"/>
+      <w:r>
+        <w:t>Munir</w:t>
+      </w:r>
+      <w:proofErr w:type="spellEnd"/>
+      <w:r>
+        <w:t xml:space="preserve">, and David Coyle. 2014. Extending </w:t>
+      </w:r>
+      <w:r>
+        <w:t>interaction for smart watches: E</w:t>
+      </w:r>
+      <w:r>
+        <w:t xml:space="preserve">nabling bimanual around device control. In </w:t>
       </w:r>
       <w:r>
         <w:rPr>
@@ -647,7 +1325,18 @@
         <w:pStyle w:val="References"/>
       </w:pPr>
       <w:r>
-        <w:t xml:space="preserve">Kent Lyons, David Nguyen, Daniel Ashbrook, and Sean White. 2012. Facet: a multi-segment wrist worn system. In </w:t>
+        <w:t xml:space="preserve">Kent Lyons, David Nguyen, Daniel </w:t>
+      </w:r>
+      <w:proofErr w:type="spellStart"/>
+      <w:r>
+        <w:t>Ashbrook</w:t>
+      </w:r>
+      <w:proofErr w:type="spellEnd"/>
+      <w:r>
+        <w:t>, and Sean White. 2012. Facet: A</w:t>
+      </w:r>
+      <w:r>
+        <w:t xml:space="preserve"> multi-segment wrist worn system. In </w:t>
       </w:r>
       <w:r>
         <w:rPr>
@@ -665,7 +1354,37 @@
         <w:pStyle w:val="References"/>
       </w:pPr>
       <w:r>
-        <w:t xml:space="preserve">Simon T. Perrault, Eric Lecolinet, James Eagan, and Yves Guiard. 2013. Watchit: simple gestures and eyes-free interaction for wristwatches and bracelets. In </w:t>
+        <w:t xml:space="preserve">Simon T. Perrault, Eric </w:t>
+      </w:r>
+      <w:proofErr w:type="spellStart"/>
+      <w:r>
+        <w:t>Lecolinet</w:t>
+      </w:r>
+      <w:proofErr w:type="spellEnd"/>
+      <w:r>
+        <w:t>, James Eagan, a</w:t>
+      </w:r>
+      <w:r>
+        <w:t xml:space="preserve">nd Yves </w:t>
+      </w:r>
+      <w:proofErr w:type="spellStart"/>
+      <w:r>
+        <w:t>Guiard</w:t>
+      </w:r>
+      <w:proofErr w:type="spellEnd"/>
+      <w:r>
+        <w:t xml:space="preserve">. 2013. </w:t>
+      </w:r>
+      <w:proofErr w:type="spellStart"/>
+      <w:r>
+        <w:t>Watchit</w:t>
+      </w:r>
+      <w:proofErr w:type="spellEnd"/>
+      <w:r>
+        <w:t>: S</w:t>
+      </w:r>
+      <w:r>
+        <w:t xml:space="preserve">imple gestures and eyes-free interaction for wristwatches and bracelets. In </w:t>
       </w:r>
       <w:r>
         <w:rPr>
@@ -679,7 +1398,7 @@
       </w:r>
     </w:p>
     <w:sectPr>
-      <w:headerReference w:type="even" r:id="rId8"/>
+      <w:headerReference w:type="even" r:id="rId9"/>
       <w:type w:val="continuous"/>
       <w:pgSz w:w="12240" w:h="15840" w:code="1"/>
       <w:pgMar w:top="1224" w:right="1080" w:bottom="1440" w:left="1080" w:header="720" w:footer="720" w:gutter="0"/>
@@ -691,7 +1410,7 @@
 </file>
 
 <file path=word/endnotes.xml><?xml version="1.0" encoding="utf-8"?>
-<w:endnotes xmlns:wpc="http://schemas.microsoft.com/office/word/2010/wordprocessingCanvas" xmlns:cx="http://schemas.microsoft.com/office/drawing/2014/chartex" xmlns:cx1="http://schemas.microsoft.com/office/drawing/2015/9/8/chartex" xmlns:cx2="http://schemas.microsoft.com/office/drawing/2015/10/21/chartex" xmlns:mc="http://schemas.openxmlformats.org/markup-compatibility/2006" xmlns:o="urn:schemas-microsoft-com:office:office" xmlns:r="http://schemas.openxmlformats.org/officeDocument/2006/relationships" xmlns:m="http://schemas.openxmlformats.org/officeDocument/2006/math" xmlns:v="urn:schemas-microsoft-com:vml" xmlns:wp14="http://schemas.microsoft.com/office/word/2010/wordprocessingDrawing" xmlns:wp="http://schemas.openxmlformats.org/drawingml/2006/wordprocessingDrawing" xmlns:w10="urn:schemas-microsoft-com:office:word" xmlns:w="http://schemas.openxmlformats.org/wordprocessingml/2006/main" xmlns:w14="http://schemas.microsoft.com/office/word/2010/wordml" xmlns:w15="http://schemas.microsoft.com/office/word/2012/wordml" xmlns:w16se="http://schemas.microsoft.com/office/word/2015/wordml/symex" xmlns:wpg="http://schemas.microsoft.com/office/word/2010/wordprocessingGroup" xmlns:wpi="http://schemas.microsoft.com/office/word/2010/wordprocessingInk" xmlns:wne="http://schemas.microsoft.com/office/word/2006/wordml" xmlns:wps="http://schemas.microsoft.com/office/word/2010/wordprocessingShape" mc:Ignorable="w14 w15 w16se wp14">
+<w:endnotes xmlns:wpc="http://schemas.microsoft.com/office/word/2010/wordprocessingCanvas" xmlns:mc="http://schemas.openxmlformats.org/markup-compatibility/2006" xmlns:o="urn:schemas-microsoft-com:office:office" xmlns:r="http://schemas.openxmlformats.org/officeDocument/2006/relationships" xmlns:m="http://schemas.openxmlformats.org/officeDocument/2006/math" xmlns:v="urn:schemas-microsoft-com:vml" xmlns:wp14="http://schemas.microsoft.com/office/word/2010/wordprocessingDrawing" xmlns:wp="http://schemas.openxmlformats.org/drawingml/2006/wordprocessingDrawing" xmlns:w10="urn:schemas-microsoft-com:office:word" xmlns:w="http://schemas.openxmlformats.org/wordprocessingml/2006/main" xmlns:w14="http://schemas.microsoft.com/office/word/2010/wordml" xmlns:wpg="http://schemas.microsoft.com/office/word/2010/wordprocessingGroup" xmlns:wpi="http://schemas.microsoft.com/office/word/2010/wordprocessingInk" xmlns:wne="http://schemas.microsoft.com/office/word/2006/wordml" xmlns:wps="http://schemas.microsoft.com/office/word/2010/wordprocessingShape" mc:Ignorable="w14 wp14">
   <w:endnote w:type="separator" w:id="-1">
     <w:p>
       <w:r>
@@ -710,7 +1429,7 @@
 </file>
 
 <file path=word/footnotes.xml><?xml version="1.0" encoding="utf-8"?>
-<w:footnotes xmlns:wpc="http://schemas.microsoft.com/office/word/2010/wordprocessingCanvas" xmlns:cx="http://schemas.microsoft.com/office/drawing/2014/chartex" xmlns:cx1="http://schemas.microsoft.com/office/drawing/2015/9/8/chartex" xmlns:cx2="http://schemas.microsoft.com/office/drawing/2015/10/21/chartex" xmlns:mc="http://schemas.openxmlformats.org/markup-compatibility/2006" xmlns:o="urn:schemas-microsoft-com:office:office" xmlns:r="http://schemas.openxmlformats.org/officeDocument/2006/relationships" xmlns:m="http://schemas.openxmlformats.org/officeDocument/2006/math" xmlns:v="urn:schemas-microsoft-com:vml" xmlns:wp14="http://schemas.microsoft.com/office/word/2010/wordprocessingDrawing" xmlns:wp="http://schemas.openxmlformats.org/drawingml/2006/wordprocessingDrawing" xmlns:w10="urn:schemas-microsoft-com:office:word" xmlns:w="http://schemas.openxmlformats.org/wordprocessingml/2006/main" xmlns:w14="http://schemas.microsoft.com/office/word/2010/wordml" xmlns:w15="http://schemas.microsoft.com/office/word/2012/wordml" xmlns:w16se="http://schemas.microsoft.com/office/word/2015/wordml/symex" xmlns:wpg="http://schemas.microsoft.com/office/word/2010/wordprocessingGroup" xmlns:wpi="http://schemas.microsoft.com/office/word/2010/wordprocessingInk" xmlns:wne="http://schemas.microsoft.com/office/word/2006/wordml" xmlns:wps="http://schemas.microsoft.com/office/word/2010/wordprocessingShape" mc:Ignorable="w14 w15 w16se wp14">
+<w:footnotes xmlns:wpc="http://schemas.microsoft.com/office/word/2010/wordprocessingCanvas" xmlns:mc="http://schemas.openxmlformats.org/markup-compatibility/2006" xmlns:o="urn:schemas-microsoft-com:office:office" xmlns:r="http://schemas.openxmlformats.org/officeDocument/2006/relationships" xmlns:m="http://schemas.openxmlformats.org/officeDocument/2006/math" xmlns:v="urn:schemas-microsoft-com:vml" xmlns:wp14="http://schemas.microsoft.com/office/word/2010/wordprocessingDrawing" xmlns:wp="http://schemas.openxmlformats.org/drawingml/2006/wordprocessingDrawing" xmlns:w10="urn:schemas-microsoft-com:office:word" xmlns:w="http://schemas.openxmlformats.org/wordprocessingml/2006/main" xmlns:w14="http://schemas.microsoft.com/office/word/2010/wordml" xmlns:wpg="http://schemas.microsoft.com/office/word/2010/wordprocessingGroup" xmlns:wpi="http://schemas.microsoft.com/office/word/2010/wordprocessingInk" xmlns:wne="http://schemas.microsoft.com/office/word/2006/wordml" xmlns:wps="http://schemas.microsoft.com/office/word/2010/wordprocessingShape" mc:Ignorable="w14 wp14">
   <w:footnote w:type="separator" w:id="-1">
     <w:p>
       <w:pPr>
@@ -735,7 +1454,7 @@
 </file>
 
 <file path=word/header1.xml><?xml version="1.0" encoding="utf-8"?>
-<w:hdr xmlns:wpc="http://schemas.microsoft.com/office/word/2010/wordprocessingCanvas" xmlns:cx="http://schemas.microsoft.com/office/drawing/2014/chartex" xmlns:cx1="http://schemas.microsoft.com/office/drawing/2015/9/8/chartex" xmlns:cx2="http://schemas.microsoft.com/office/drawing/2015/10/21/chartex" xmlns:mc="http://schemas.openxmlformats.org/markup-compatibility/2006" xmlns:o="urn:schemas-microsoft-com:office:office" xmlns:r="http://schemas.openxmlformats.org/officeDocument/2006/relationships" xmlns:m="http://schemas.openxmlformats.org/officeDocument/2006/math" xmlns:v="urn:schemas-microsoft-com:vml" xmlns:wp14="http://schemas.microsoft.com/office/word/2010/wordprocessingDrawing" xmlns:wp="http://schemas.openxmlformats.org/drawingml/2006/wordprocessingDrawing" xmlns:w10="urn:schemas-microsoft-com:office:word" xmlns:w="http://schemas.openxmlformats.org/wordprocessingml/2006/main" xmlns:w14="http://schemas.microsoft.com/office/word/2010/wordml" xmlns:w15="http://schemas.microsoft.com/office/word/2012/wordml" xmlns:w16se="http://schemas.microsoft.com/office/word/2015/wordml/symex" xmlns:wpg="http://schemas.microsoft.com/office/word/2010/wordprocessingGroup" xmlns:wpi="http://schemas.microsoft.com/office/word/2010/wordprocessingInk" xmlns:wne="http://schemas.microsoft.com/office/word/2006/wordml" xmlns:wps="http://schemas.microsoft.com/office/word/2010/wordprocessingShape" mc:Ignorable="w14 w15 w16se wp14">
+<w:hdr xmlns:wpc="http://schemas.microsoft.com/office/word/2010/wordprocessingCanvas" xmlns:mc="http://schemas.openxmlformats.org/markup-compatibility/2006" xmlns:o="urn:schemas-microsoft-com:office:office" xmlns:r="http://schemas.openxmlformats.org/officeDocument/2006/relationships" xmlns:m="http://schemas.openxmlformats.org/officeDocument/2006/math" xmlns:v="urn:schemas-microsoft-com:vml" xmlns:wp14="http://schemas.microsoft.com/office/word/2010/wordprocessingDrawing" xmlns:wp="http://schemas.openxmlformats.org/drawingml/2006/wordprocessingDrawing" xmlns:w10="urn:schemas-microsoft-com:office:word" xmlns:w="http://schemas.openxmlformats.org/wordprocessingml/2006/main" xmlns:w14="http://schemas.microsoft.com/office/word/2010/wordml" xmlns:wpg="http://schemas.microsoft.com/office/word/2010/wordprocessingGroup" xmlns:wpi="http://schemas.microsoft.com/office/word/2010/wordprocessingInk" xmlns:wne="http://schemas.microsoft.com/office/word/2006/wordml" xmlns:wps="http://schemas.microsoft.com/office/word/2010/wordprocessingShape" mc:Ignorable="w14 wp14">
   <w:p>
     <w:pPr>
       <w:pStyle w:val="Header"/>
@@ -751,8 +1470,8 @@
 </file>
 
 <file path=word/numbering.xml><?xml version="1.0" encoding="utf-8"?>
-<w:numbering xmlns:wpc="http://schemas.microsoft.com/office/word/2010/wordprocessingCanvas" xmlns:cx="http://schemas.microsoft.com/office/drawing/2014/chartex" xmlns:cx1="http://schemas.microsoft.com/office/drawing/2015/9/8/chartex" xmlns:cx2="http://schemas.microsoft.com/office/drawing/2015/10/21/chartex" xmlns:mc="http://schemas.openxmlformats.org/markup-compatibility/2006" xmlns:o="urn:schemas-microsoft-com:office:office" xmlns:r="http://schemas.openxmlformats.org/officeDocument/2006/relationships" xmlns:m="http://schemas.openxmlformats.org/officeDocument/2006/math" xmlns:v="urn:schemas-microsoft-com:vml" xmlns:wp14="http://schemas.microsoft.com/office/word/2010/wordprocessingDrawing" xmlns:wp="http://schemas.openxmlformats.org/drawingml/2006/wordprocessingDrawing" xmlns:w10="urn:schemas-microsoft-com:office:word" xmlns:w="http://schemas.openxmlformats.org/wordprocessingml/2006/main" xmlns:w14="http://schemas.microsoft.com/office/word/2010/wordml" xmlns:w15="http://schemas.microsoft.com/office/word/2012/wordml" xmlns:w16se="http://schemas.microsoft.com/office/word/2015/wordml/symex" xmlns:wpg="http://schemas.microsoft.com/office/word/2010/wordprocessingGroup" xmlns:wpi="http://schemas.microsoft.com/office/word/2010/wordprocessingInk" xmlns:wne="http://schemas.microsoft.com/office/word/2006/wordml" xmlns:wps="http://schemas.microsoft.com/office/word/2010/wordprocessingShape" mc:Ignorable="w14 w15 w16se wp14">
-  <w:abstractNum w:abstractNumId="0" w15:restartNumberingAfterBreak="0">
+<w:numbering xmlns:wpc="http://schemas.microsoft.com/office/word/2010/wordprocessingCanvas" xmlns:mc="http://schemas.openxmlformats.org/markup-compatibility/2006" xmlns:o="urn:schemas-microsoft-com:office:office" xmlns:r="http://schemas.openxmlformats.org/officeDocument/2006/relationships" xmlns:m="http://schemas.openxmlformats.org/officeDocument/2006/math" xmlns:v="urn:schemas-microsoft-com:vml" xmlns:wp14="http://schemas.microsoft.com/office/word/2010/wordprocessingDrawing" xmlns:wp="http://schemas.openxmlformats.org/drawingml/2006/wordprocessingDrawing" xmlns:w10="urn:schemas-microsoft-com:office:word" xmlns:w="http://schemas.openxmlformats.org/wordprocessingml/2006/main" xmlns:w14="http://schemas.microsoft.com/office/word/2010/wordml" xmlns:wpg="http://schemas.microsoft.com/office/word/2010/wordprocessingGroup" xmlns:wpi="http://schemas.microsoft.com/office/word/2010/wordprocessingInk" xmlns:wne="http://schemas.microsoft.com/office/word/2006/wordml" xmlns:wps="http://schemas.microsoft.com/office/word/2010/wordprocessingShape" mc:Ignorable="w14 wp14">
+  <w:abstractNum w:abstractNumId="0">
     <w:nsid w:val="FFFFFF1D"/>
     <w:multiLevelType w:val="multilevel"/>
     <w:tmpl w:val="FA341EF8"/>
@@ -892,7 +1611,7 @@
       </w:rPr>
     </w:lvl>
   </w:abstractNum>
-  <w:abstractNum w:abstractNumId="1" w15:restartNumberingAfterBreak="0">
+  <w:abstractNum w:abstractNumId="1">
     <w:nsid w:val="FFFFFF7C"/>
     <w:multiLevelType w:val="singleLevel"/>
     <w:tmpl w:val="5F2EDC94"/>
@@ -910,7 +1629,7 @@
       </w:pPr>
     </w:lvl>
   </w:abstractNum>
-  <w:abstractNum w:abstractNumId="2" w15:restartNumberingAfterBreak="0">
+  <w:abstractNum w:abstractNumId="2">
     <w:nsid w:val="FFFFFF7D"/>
     <w:multiLevelType w:val="singleLevel"/>
     <w:tmpl w:val="255A5C26"/>
@@ -928,7 +1647,7 @@
       </w:pPr>
     </w:lvl>
   </w:abstractNum>
-  <w:abstractNum w:abstractNumId="3" w15:restartNumberingAfterBreak="0">
+  <w:abstractNum w:abstractNumId="3">
     <w:nsid w:val="FFFFFF7E"/>
     <w:multiLevelType w:val="singleLevel"/>
     <w:tmpl w:val="AF0C147E"/>
@@ -946,7 +1665,7 @@
       </w:pPr>
     </w:lvl>
   </w:abstractNum>
-  <w:abstractNum w:abstractNumId="4" w15:restartNumberingAfterBreak="0">
+  <w:abstractNum w:abstractNumId="4">
     <w:nsid w:val="FFFFFF7F"/>
     <w:multiLevelType w:val="singleLevel"/>
     <w:tmpl w:val="795EB0FE"/>
@@ -964,7 +1683,7 @@
       </w:pPr>
     </w:lvl>
   </w:abstractNum>
-  <w:abstractNum w:abstractNumId="5" w15:restartNumberingAfterBreak="0">
+  <w:abstractNum w:abstractNumId="5">
     <w:nsid w:val="FFFFFF80"/>
     <w:multiLevelType w:val="singleLevel"/>
     <w:tmpl w:val="843EB82E"/>
@@ -985,7 +1704,7 @@
       </w:rPr>
     </w:lvl>
   </w:abstractNum>
-  <w:abstractNum w:abstractNumId="6" w15:restartNumberingAfterBreak="0">
+  <w:abstractNum w:abstractNumId="6">
     <w:nsid w:val="FFFFFF81"/>
     <w:multiLevelType w:val="singleLevel"/>
     <w:tmpl w:val="BA480184"/>
@@ -1006,7 +1725,7 @@
       </w:rPr>
     </w:lvl>
   </w:abstractNum>
-  <w:abstractNum w:abstractNumId="7" w15:restartNumberingAfterBreak="0">
+  <w:abstractNum w:abstractNumId="7">
     <w:nsid w:val="FFFFFF82"/>
     <w:multiLevelType w:val="singleLevel"/>
     <w:tmpl w:val="9B1C1786"/>
@@ -1027,7 +1746,7 @@
       </w:rPr>
     </w:lvl>
   </w:abstractNum>
-  <w:abstractNum w:abstractNumId="8" w15:restartNumberingAfterBreak="0">
+  <w:abstractNum w:abstractNumId="8">
     <w:nsid w:val="FFFFFF83"/>
     <w:multiLevelType w:val="singleLevel"/>
     <w:tmpl w:val="536E19F6"/>
@@ -1048,7 +1767,7 @@
       </w:rPr>
     </w:lvl>
   </w:abstractNum>
-  <w:abstractNum w:abstractNumId="9" w15:restartNumberingAfterBreak="0">
+  <w:abstractNum w:abstractNumId="9">
     <w:nsid w:val="FFFFFF88"/>
     <w:multiLevelType w:val="singleLevel"/>
     <w:tmpl w:val="66E00E2E"/>
@@ -1066,7 +1785,7 @@
       </w:pPr>
     </w:lvl>
   </w:abstractNum>
-  <w:abstractNum w:abstractNumId="10" w15:restartNumberingAfterBreak="0">
+  <w:abstractNum w:abstractNumId="10">
     <w:nsid w:val="FFFFFF89"/>
     <w:multiLevelType w:val="singleLevel"/>
     <w:tmpl w:val="A836A8AC"/>
@@ -1087,7 +1806,7 @@
       </w:rPr>
     </w:lvl>
   </w:abstractNum>
-  <w:abstractNum w:abstractNumId="11" w15:restartNumberingAfterBreak="0">
+  <w:abstractNum w:abstractNumId="11">
     <w:nsid w:val="FFFFFFFB"/>
     <w:multiLevelType w:val="multilevel"/>
     <w:tmpl w:val="FFFFFFFF"/>
@@ -1155,7 +1874,7 @@
       <w:lvlJc w:val="left"/>
     </w:lvl>
   </w:abstractNum>
-  <w:abstractNum w:abstractNumId="12" w15:restartNumberingAfterBreak="0">
+  <w:abstractNum w:abstractNumId="12">
     <w:nsid w:val="FFFFFFFE"/>
     <w:multiLevelType w:val="singleLevel"/>
     <w:tmpl w:val="5CA6E12C"/>
@@ -1165,7 +1884,7 @@
       <w:lvlJc w:val="left"/>
     </w:lvl>
   </w:abstractNum>
-  <w:abstractNum w:abstractNumId="13" w15:restartNumberingAfterBreak="0">
+  <w:abstractNum w:abstractNumId="13">
     <w:nsid w:val="02ED5D3A"/>
     <w:multiLevelType w:val="singleLevel"/>
     <w:tmpl w:val="E772A2E0"/>
@@ -1183,7 +1902,7 @@
       </w:rPr>
     </w:lvl>
   </w:abstractNum>
-  <w:abstractNum w:abstractNumId="14" w15:restartNumberingAfterBreak="0">
+  <w:abstractNum w:abstractNumId="14">
     <w:nsid w:val="064E10C8"/>
     <w:multiLevelType w:val="singleLevel"/>
     <w:tmpl w:val="E772A2E0"/>
@@ -1201,7 +1920,7 @@
       </w:rPr>
     </w:lvl>
   </w:abstractNum>
-  <w:abstractNum w:abstractNumId="15" w15:restartNumberingAfterBreak="0">
+  <w:abstractNum w:abstractNumId="15">
     <w:nsid w:val="06686EE4"/>
     <w:multiLevelType w:val="multilevel"/>
     <w:tmpl w:val="97181DC6"/>
@@ -1342,7 +2061,7 @@
       </w:rPr>
     </w:lvl>
   </w:abstractNum>
-  <w:abstractNum w:abstractNumId="16" w15:restartNumberingAfterBreak="0">
+  <w:abstractNum w:abstractNumId="16">
     <w:nsid w:val="14496F4F"/>
     <w:multiLevelType w:val="singleLevel"/>
     <w:tmpl w:val="E772A2E0"/>
@@ -1360,7 +2079,7 @@
       </w:rPr>
     </w:lvl>
   </w:abstractNum>
-  <w:abstractNum w:abstractNumId="17" w15:restartNumberingAfterBreak="0">
+  <w:abstractNum w:abstractNumId="17">
     <w:nsid w:val="198D75AF"/>
     <w:multiLevelType w:val="singleLevel"/>
     <w:tmpl w:val="DDEE8D5E"/>
@@ -1375,7 +2094,7 @@
       </w:pPr>
     </w:lvl>
   </w:abstractNum>
-  <w:abstractNum w:abstractNumId="18" w15:restartNumberingAfterBreak="0">
+  <w:abstractNum w:abstractNumId="18">
     <w:nsid w:val="1C256FB0"/>
     <w:multiLevelType w:val="singleLevel"/>
     <w:tmpl w:val="E772A2E0"/>
@@ -1393,7 +2112,7 @@
       </w:rPr>
     </w:lvl>
   </w:abstractNum>
-  <w:abstractNum w:abstractNumId="19" w15:restartNumberingAfterBreak="0">
+  <w:abstractNum w:abstractNumId="19">
     <w:nsid w:val="1F4A0179"/>
     <w:multiLevelType w:val="singleLevel"/>
     <w:tmpl w:val="E772A2E0"/>
@@ -1411,7 +2130,7 @@
       </w:rPr>
     </w:lvl>
   </w:abstractNum>
-  <w:abstractNum w:abstractNumId="20" w15:restartNumberingAfterBreak="0">
+  <w:abstractNum w:abstractNumId="20">
     <w:nsid w:val="21E218E8"/>
     <w:multiLevelType w:val="singleLevel"/>
     <w:tmpl w:val="E772A2E0"/>
@@ -1429,7 +2148,7 @@
       </w:rPr>
     </w:lvl>
   </w:abstractNum>
-  <w:abstractNum w:abstractNumId="21" w15:restartNumberingAfterBreak="0">
+  <w:abstractNum w:abstractNumId="21">
     <w:nsid w:val="29B677BC"/>
     <w:multiLevelType w:val="singleLevel"/>
     <w:tmpl w:val="E772A2E0"/>
@@ -1447,7 +2166,7 @@
       </w:rPr>
     </w:lvl>
   </w:abstractNum>
-  <w:abstractNum w:abstractNumId="22" w15:restartNumberingAfterBreak="0">
+  <w:abstractNum w:abstractNumId="22">
     <w:nsid w:val="2AB17545"/>
     <w:multiLevelType w:val="singleLevel"/>
     <w:tmpl w:val="DDEE8D5E"/>
@@ -1462,7 +2181,7 @@
       </w:pPr>
     </w:lvl>
   </w:abstractNum>
-  <w:abstractNum w:abstractNumId="23" w15:restartNumberingAfterBreak="0">
+  <w:abstractNum w:abstractNumId="23">
     <w:nsid w:val="330F08CD"/>
     <w:multiLevelType w:val="multilevel"/>
     <w:tmpl w:val="DDEE8D5E"/>
@@ -1608,7 +2327,7 @@
       </w:rPr>
     </w:lvl>
   </w:abstractNum>
-  <w:abstractNum w:abstractNumId="24" w15:restartNumberingAfterBreak="0">
+  <w:abstractNum w:abstractNumId="24">
     <w:nsid w:val="3B7C47BF"/>
     <w:multiLevelType w:val="singleLevel"/>
     <w:tmpl w:val="E772A2E0"/>
@@ -1626,7 +2345,7 @@
       </w:rPr>
     </w:lvl>
   </w:abstractNum>
-  <w:abstractNum w:abstractNumId="25" w15:restartNumberingAfterBreak="0">
+  <w:abstractNum w:abstractNumId="25">
     <w:nsid w:val="4229611F"/>
     <w:multiLevelType w:val="singleLevel"/>
     <w:tmpl w:val="DDEE8D5E"/>
@@ -1641,7 +2360,7 @@
       </w:pPr>
     </w:lvl>
   </w:abstractNum>
-  <w:abstractNum w:abstractNumId="26" w15:restartNumberingAfterBreak="0">
+  <w:abstractNum w:abstractNumId="26">
     <w:nsid w:val="499A66E6"/>
     <w:multiLevelType w:val="hybridMultilevel"/>
     <w:tmpl w:val="C2A25756"/>
@@ -1737,7 +2456,7 @@
       </w:pPr>
     </w:lvl>
   </w:abstractNum>
-  <w:abstractNum w:abstractNumId="27" w15:restartNumberingAfterBreak="0">
+  <w:abstractNum w:abstractNumId="27">
     <w:nsid w:val="4AAC6963"/>
     <w:multiLevelType w:val="singleLevel"/>
     <w:tmpl w:val="DDEE8D5E"/>
@@ -1752,7 +2471,7 @@
       </w:pPr>
     </w:lvl>
   </w:abstractNum>
-  <w:abstractNum w:abstractNumId="28" w15:restartNumberingAfterBreak="0">
+  <w:abstractNum w:abstractNumId="28">
     <w:nsid w:val="5289287D"/>
     <w:multiLevelType w:val="singleLevel"/>
     <w:tmpl w:val="DDEE8D5E"/>
@@ -1767,7 +2486,7 @@
       </w:pPr>
     </w:lvl>
   </w:abstractNum>
-  <w:abstractNum w:abstractNumId="29" w15:restartNumberingAfterBreak="0">
+  <w:abstractNum w:abstractNumId="29">
     <w:nsid w:val="58AD353F"/>
     <w:multiLevelType w:val="hybridMultilevel"/>
     <w:tmpl w:val="066CB9EA"/>
@@ -1880,7 +2599,7 @@
       </w:rPr>
     </w:lvl>
   </w:abstractNum>
-  <w:abstractNum w:abstractNumId="30" w15:restartNumberingAfterBreak="0">
+  <w:abstractNum w:abstractNumId="30">
     <w:nsid w:val="58D51CC0"/>
     <w:multiLevelType w:val="singleLevel"/>
     <w:tmpl w:val="DDEE8D5E"/>
@@ -1895,7 +2614,7 @@
       </w:pPr>
     </w:lvl>
   </w:abstractNum>
-  <w:abstractNum w:abstractNumId="31" w15:restartNumberingAfterBreak="0">
+  <w:abstractNum w:abstractNumId="31">
     <w:nsid w:val="5A0A036E"/>
     <w:multiLevelType w:val="singleLevel"/>
     <w:tmpl w:val="61E616DA"/>
@@ -1910,7 +2629,7 @@
       </w:pPr>
     </w:lvl>
   </w:abstractNum>
-  <w:abstractNum w:abstractNumId="32" w15:restartNumberingAfterBreak="0">
+  <w:abstractNum w:abstractNumId="32">
     <w:nsid w:val="5BB151A4"/>
     <w:multiLevelType w:val="multilevel"/>
     <w:tmpl w:val="0F962DDA"/>
@@ -2026,7 +2745,7 @@
       </w:pPr>
     </w:lvl>
   </w:abstractNum>
-  <w:abstractNum w:abstractNumId="33" w15:restartNumberingAfterBreak="0">
+  <w:abstractNum w:abstractNumId="33">
     <w:nsid w:val="75B570DA"/>
     <w:multiLevelType w:val="singleLevel"/>
     <w:tmpl w:val="E772A2E0"/>
@@ -2044,7 +2763,7 @@
       </w:rPr>
     </w:lvl>
   </w:abstractNum>
-  <w:abstractNum w:abstractNumId="34" w15:restartNumberingAfterBreak="0">
+  <w:abstractNum w:abstractNumId="34">
     <w:nsid w:val="7AA90541"/>
     <w:multiLevelType w:val="hybridMultilevel"/>
     <w:tmpl w:val="5F883B94"/>
@@ -2157,7 +2876,7 @@
       </w:rPr>
     </w:lvl>
   </w:abstractNum>
-  <w:abstractNum w:abstractNumId="35" w15:restartNumberingAfterBreak="0">
+  <w:abstractNum w:abstractNumId="35">
     <w:nsid w:val="7FE40FC1"/>
     <w:multiLevelType w:val="singleLevel"/>
     <w:tmpl w:val="73C82224"/>
@@ -2336,7 +3055,7 @@
 </file>
 
 <file path=word/styles.xml><?xml version="1.0" encoding="utf-8"?>
-<w:styles xmlns:mc="http://schemas.openxmlformats.org/markup-compatibility/2006" xmlns:r="http://schemas.openxmlformats.org/officeDocument/2006/relationships" xmlns:w="http://schemas.openxmlformats.org/wordprocessingml/2006/main" xmlns:w14="http://schemas.microsoft.com/office/word/2010/wordml" xmlns:w15="http://schemas.microsoft.com/office/word/2012/wordml" xmlns:w16se="http://schemas.microsoft.com/office/word/2015/wordml/symex" mc:Ignorable="w14 w15 w16se">
+<w:styles xmlns:mc="http://schemas.openxmlformats.org/markup-compatibility/2006" xmlns:r="http://schemas.openxmlformats.org/officeDocument/2006/relationships" xmlns:w="http://schemas.openxmlformats.org/wordprocessingml/2006/main" xmlns:w14="http://schemas.microsoft.com/office/word/2010/wordml" mc:Ignorable="w14">
   <w:docDefaults>
     <w:rPrDefault>
       <w:rPr>
@@ -2346,379 +3065,1351 @@
     </w:rPrDefault>
     <w:pPrDefault/>
   </w:docDefaults>
-  <w:latentStyles w:defLockedState="0" w:defUIPriority="99" w:defSemiHidden="0" w:defUnhideWhenUsed="0" w:defQFormat="0" w:count="372">
-    <w:lsdException w:name="Normal" w:uiPriority="0" w:qFormat="1"/>
-    <w:lsdException w:name="heading 1" w:uiPriority="0" w:qFormat="1"/>
-    <w:lsdException w:name="heading 2" w:uiPriority="9" w:qFormat="1"/>
-    <w:lsdException w:name="heading 3" w:uiPriority="9" w:qFormat="1"/>
-    <w:lsdException w:name="heading 4" w:uiPriority="9" w:qFormat="1"/>
-    <w:lsdException w:name="heading 5" w:uiPriority="9" w:qFormat="1"/>
-    <w:lsdException w:name="heading 6" w:uiPriority="9" w:qFormat="1"/>
-    <w:lsdException w:name="heading 7" w:uiPriority="9" w:qFormat="1"/>
-    <w:lsdException w:name="heading 8" w:uiPriority="9" w:qFormat="1"/>
-    <w:lsdException w:name="heading 9" w:uiPriority="9" w:qFormat="1"/>
-    <w:lsdException w:name="index 1" w:semiHidden="1" w:unhideWhenUsed="1"/>
-    <w:lsdException w:name="index 2" w:semiHidden="1" w:unhideWhenUsed="1"/>
-    <w:lsdException w:name="index 3" w:semiHidden="1" w:unhideWhenUsed="1"/>
-    <w:lsdException w:name="index 4" w:semiHidden="1" w:unhideWhenUsed="1"/>
-    <w:lsdException w:name="index 5" w:semiHidden="1" w:unhideWhenUsed="1"/>
-    <w:lsdException w:name="index 6" w:semiHidden="1" w:unhideWhenUsed="1"/>
-    <w:lsdException w:name="index 7" w:semiHidden="1" w:unhideWhenUsed="1"/>
-    <w:lsdException w:name="index 8" w:semiHidden="1" w:unhideWhenUsed="1"/>
-    <w:lsdException w:name="index 9" w:semiHidden="1" w:unhideWhenUsed="1"/>
-    <w:lsdException w:name="toc 1" w:semiHidden="1" w:uiPriority="39" w:unhideWhenUsed="1"/>
-    <w:lsdException w:name="toc 2" w:semiHidden="1" w:uiPriority="39" w:unhideWhenUsed="1"/>
-    <w:lsdException w:name="toc 3" w:semiHidden="1" w:uiPriority="39" w:unhideWhenUsed="1"/>
-    <w:lsdException w:name="toc 4" w:semiHidden="1" w:uiPriority="39" w:unhideWhenUsed="1"/>
-    <w:lsdException w:name="toc 5" w:semiHidden="1" w:uiPriority="39" w:unhideWhenUsed="1"/>
-    <w:lsdException w:name="toc 6" w:semiHidden="1" w:uiPriority="39" w:unhideWhenUsed="1"/>
-    <w:lsdException w:name="toc 7" w:semiHidden="1" w:uiPriority="39" w:unhideWhenUsed="1"/>
-    <w:lsdException w:name="toc 8" w:semiHidden="1" w:uiPriority="39" w:unhideWhenUsed="1"/>
-    <w:lsdException w:name="toc 9" w:semiHidden="1" w:uiPriority="39" w:unhideWhenUsed="1"/>
-    <w:lsdException w:name="Normal Indent" w:semiHidden="1" w:unhideWhenUsed="1"/>
-    <w:lsdException w:name="footnote text" w:semiHidden="1" w:unhideWhenUsed="1"/>
-    <w:lsdException w:name="annotation text" w:semiHidden="1" w:unhideWhenUsed="1"/>
-    <w:lsdException w:name="header" w:semiHidden="1" w:unhideWhenUsed="1"/>
-    <w:lsdException w:name="footer" w:semiHidden="1" w:unhideWhenUsed="1"/>
-    <w:lsdException w:name="index heading" w:semiHidden="1" w:unhideWhenUsed="1"/>
-    <w:lsdException w:name="caption" w:uiPriority="35" w:qFormat="1"/>
-    <w:lsdException w:name="table of figures" w:semiHidden="1" w:unhideWhenUsed="1"/>
-    <w:lsdException w:name="envelope address" w:semiHidden="1" w:unhideWhenUsed="1"/>
-    <w:lsdException w:name="envelope return" w:semiHidden="1" w:unhideWhenUsed="1"/>
-    <w:lsdException w:name="footnote reference" w:semiHidden="1" w:unhideWhenUsed="1"/>
-    <w:lsdException w:name="annotation reference" w:semiHidden="1" w:unhideWhenUsed="1"/>
-    <w:lsdException w:name="line number" w:semiHidden="1" w:unhideWhenUsed="1"/>
-    <w:lsdException w:name="page number" w:semiHidden="1" w:unhideWhenUsed="1"/>
-    <w:lsdException w:name="endnote reference" w:semiHidden="1" w:unhideWhenUsed="1"/>
-    <w:lsdException w:name="endnote text" w:semiHidden="1" w:unhideWhenUsed="1"/>
-    <w:lsdException w:name="table of authorities" w:semiHidden="1" w:unhideWhenUsed="1"/>
-    <w:lsdException w:name="macro" w:semiHidden="1" w:unhideWhenUsed="1"/>
-    <w:lsdException w:name="toa heading" w:semiHidden="1" w:unhideWhenUsed="1"/>
-    <w:lsdException w:name="List" w:semiHidden="1" w:unhideWhenUsed="1"/>
-    <w:lsdException w:name="List Bullet" w:semiHidden="1" w:unhideWhenUsed="1"/>
-    <w:lsdException w:name="List Number" w:semiHidden="1" w:unhideWhenUsed="1"/>
-    <w:lsdException w:name="List 2" w:semiHidden="1" w:unhideWhenUsed="1"/>
-    <w:lsdException w:name="List 3" w:semiHidden="1" w:unhideWhenUsed="1"/>
-    <w:lsdException w:name="List 4" w:semiHidden="1" w:unhideWhenUsed="1"/>
-    <w:lsdException w:name="List 5" w:semiHidden="1" w:unhideWhenUsed="1"/>
-    <w:lsdException w:name="List Bullet 2" w:semiHidden="1" w:unhideWhenUsed="1"/>
-    <w:lsdException w:name="List Bullet 3" w:semiHidden="1" w:unhideWhenUsed="1"/>
-    <w:lsdException w:name="List Bullet 4" w:semiHidden="1" w:unhideWhenUsed="1"/>
-    <w:lsdException w:name="List Bullet 5" w:semiHidden="1" w:unhideWhenUsed="1"/>
-    <w:lsdException w:name="List Number 2" w:semiHidden="1" w:unhideWhenUsed="1"/>
-    <w:lsdException w:name="List Number 3" w:semiHidden="1" w:unhideWhenUsed="1"/>
-    <w:lsdException w:name="List Number 4" w:semiHidden="1" w:unhideWhenUsed="1"/>
-    <w:lsdException w:name="List Number 5" w:semiHidden="1" w:unhideWhenUsed="1"/>
-    <w:lsdException w:name="Title" w:uiPriority="10" w:qFormat="1"/>
-    <w:lsdException w:name="Closing" w:semiHidden="1" w:unhideWhenUsed="1"/>
-    <w:lsdException w:name="Signature" w:semiHidden="1" w:unhideWhenUsed="1"/>
-    <w:lsdException w:name="Default Paragraph Font" w:semiHidden="1" w:uiPriority="1" w:unhideWhenUsed="1"/>
-    <w:lsdException w:name="Body Text" w:semiHidden="1" w:unhideWhenUsed="1"/>
-    <w:lsdException w:name="Body Text Indent" w:semiHidden="1" w:unhideWhenUsed="1"/>
-    <w:lsdException w:name="List Continue" w:semiHidden="1" w:unhideWhenUsed="1"/>
-    <w:lsdException w:name="List Continue 2" w:semiHidden="1" w:unhideWhenUsed="1"/>
-    <w:lsdException w:name="List Continue 3" w:semiHidden="1" w:unhideWhenUsed="1"/>
-    <w:lsdException w:name="List Continue 4" w:semiHidden="1" w:unhideWhenUsed="1"/>
-    <w:lsdException w:name="List Continue 5" w:semiHidden="1" w:unhideWhenUsed="1"/>
-    <w:lsdException w:name="Message Header" w:semiHidden="1" w:unhideWhenUsed="1"/>
-    <w:lsdException w:name="Subtitle" w:uiPriority="11" w:qFormat="1"/>
-    <w:lsdException w:name="Salutation" w:semiHidden="1" w:unhideWhenUsed="1"/>
-    <w:lsdException w:name="Date" w:semiHidden="1" w:unhideWhenUsed="1"/>
-    <w:lsdException w:name="Body Text First Indent" w:semiHidden="1" w:unhideWhenUsed="1"/>
-    <w:lsdException w:name="Body Text First Indent 2" w:semiHidden="1" w:unhideWhenUsed="1"/>
-    <w:lsdException w:name="Note Heading" w:semiHidden="1" w:unhideWhenUsed="1"/>
-    <w:lsdException w:name="Body Text 2" w:semiHidden="1" w:unhideWhenUsed="1"/>
-    <w:lsdException w:name="Body Text 3" w:semiHidden="1" w:unhideWhenUsed="1"/>
-    <w:lsdException w:name="Body Text Indent 2" w:semiHidden="1" w:unhideWhenUsed="1"/>
-    <w:lsdException w:name="Body Text Indent 3" w:semiHidden="1" w:unhideWhenUsed="1"/>
-    <w:lsdException w:name="Block Text" w:semiHidden="1" w:unhideWhenUsed="1"/>
-    <w:lsdException w:name="Hyperlink" w:semiHidden="1" w:uiPriority="0" w:unhideWhenUsed="1"/>
-    <w:lsdException w:name="FollowedHyperlink" w:semiHidden="1" w:unhideWhenUsed="1"/>
-    <w:lsdException w:name="Strong" w:uiPriority="22" w:qFormat="1"/>
-    <w:lsdException w:name="Emphasis" w:uiPriority="20" w:qFormat="1"/>
-    <w:lsdException w:name="Document Map" w:semiHidden="1" w:unhideWhenUsed="1"/>
-    <w:lsdException w:name="Plain Text" w:semiHidden="1" w:unhideWhenUsed="1"/>
-    <w:lsdException w:name="E-mail Signature" w:semiHidden="1" w:unhideWhenUsed="1"/>
-    <w:lsdException w:name="HTML Top of Form" w:semiHidden="1" w:unhideWhenUsed="1"/>
-    <w:lsdException w:name="HTML Bottom of Form" w:semiHidden="1" w:unhideWhenUsed="1"/>
-    <w:lsdException w:name="Normal (Web)" w:semiHidden="1" w:unhideWhenUsed="1"/>
-    <w:lsdException w:name="HTML Acronym" w:semiHidden="1" w:unhideWhenUsed="1"/>
-    <w:lsdException w:name="HTML Address" w:semiHidden="1" w:unhideWhenUsed="1"/>
-    <w:lsdException w:name="HTML Cite" w:semiHidden="1" w:unhideWhenUsed="1"/>
-    <w:lsdException w:name="HTML Code" w:semiHidden="1" w:unhideWhenUsed="1"/>
-    <w:lsdException w:name="HTML Definition" w:semiHidden="1" w:unhideWhenUsed="1"/>
-    <w:lsdException w:name="HTML Keyboard" w:semiHidden="1" w:unhideWhenUsed="1"/>
-    <w:lsdException w:name="HTML Preformatted" w:semiHidden="1" w:unhideWhenUsed="1"/>
-    <w:lsdException w:name="HTML Sample" w:semiHidden="1" w:unhideWhenUsed="1"/>
-    <w:lsdException w:name="HTML Typewriter" w:semiHidden="1" w:unhideWhenUsed="1"/>
-    <w:lsdException w:name="HTML Variable" w:semiHidden="1" w:unhideWhenUsed="1"/>
-    <w:lsdException w:name="Normal Table" w:semiHidden="1" w:unhideWhenUsed="1"/>
-    <w:lsdException w:name="annotation subject" w:semiHidden="1" w:unhideWhenUsed="1"/>
-    <w:lsdException w:name="No List" w:semiHidden="1" w:unhideWhenUsed="1"/>
-    <w:lsdException w:name="Outline List 1" w:semiHidden="1" w:unhideWhenUsed="1"/>
-    <w:lsdException w:name="Outline List 2" w:semiHidden="1" w:unhideWhenUsed="1"/>
-    <w:lsdException w:name="Outline List 3" w:semiHidden="1" w:unhideWhenUsed="1"/>
-    <w:lsdException w:name="Table Simple 1" w:semiHidden="1" w:unhideWhenUsed="1"/>
-    <w:lsdException w:name="Table Simple 2" w:semiHidden="1" w:unhideWhenUsed="1"/>
-    <w:lsdException w:name="Table Simple 3" w:semiHidden="1" w:unhideWhenUsed="1"/>
-    <w:lsdException w:name="Table Classic 1" w:semiHidden="1" w:unhideWhenUsed="1"/>
-    <w:lsdException w:name="Table Classic 2" w:semiHidden="1" w:unhideWhenUsed="1"/>
-    <w:lsdException w:name="Table Classic 3" w:semiHidden="1" w:unhideWhenUsed="1"/>
-    <w:lsdException w:name="Table Classic 4" w:semiHidden="1" w:unhideWhenUsed="1"/>
-    <w:lsdException w:name="Table Colorful 1" w:semiHidden="1" w:unhideWhenUsed="1"/>
-    <w:lsdException w:name="Table Colorful 2" w:semiHidden="1" w:unhideWhenUsed="1"/>
-    <w:lsdException w:name="Table Colorful 3" w:semiHidden="1" w:unhideWhenUsed="1"/>
-    <w:lsdException w:name="Table Columns 1" w:semiHidden="1" w:unhideWhenUsed="1"/>
-    <w:lsdException w:name="Table Columns 2" w:semiHidden="1" w:unhideWhenUsed="1"/>
-    <w:lsdException w:name="Table Columns 3" w:semiHidden="1" w:unhideWhenUsed="1"/>
-    <w:lsdException w:name="Table Columns 4" w:semiHidden="1" w:unhideWhenUsed="1"/>
-    <w:lsdException w:name="Table Columns 5" w:semiHidden="1" w:unhideWhenUsed="1"/>
-    <w:lsdException w:name="Table Grid 1" w:semiHidden="1" w:unhideWhenUsed="1"/>
-    <w:lsdException w:name="Table Grid 2" w:semiHidden="1" w:unhideWhenUsed="1"/>
-    <w:lsdException w:name="Table Grid 3" w:semiHidden="1" w:unhideWhenUsed="1"/>
-    <w:lsdException w:name="Table Grid 4" w:semiHidden="1" w:unhideWhenUsed="1"/>
-    <w:lsdException w:name="Table Grid 5" w:semiHidden="1" w:unhideWhenUsed="1"/>
-    <w:lsdException w:name="Table Grid 6" w:semiHidden="1" w:unhideWhenUsed="1"/>
-    <w:lsdException w:name="Table Grid 7" w:semiHidden="1" w:unhideWhenUsed="1"/>
-    <w:lsdException w:name="Table Grid 8" w:semiHidden="1" w:unhideWhenUsed="1"/>
-    <w:lsdException w:name="Table List 1" w:semiHidden="1" w:unhideWhenUsed="1"/>
-    <w:lsdException w:name="Table List 2" w:semiHidden="1" w:unhideWhenUsed="1"/>
-    <w:lsdException w:name="Table List 3" w:semiHidden="1" w:unhideWhenUsed="1"/>
-    <w:lsdException w:name="Table List 4" w:semiHidden="1" w:unhideWhenUsed="1"/>
-    <w:lsdException w:name="Table List 5" w:semiHidden="1" w:unhideWhenUsed="1"/>
-    <w:lsdException w:name="Table List 6" w:semiHidden="1" w:unhideWhenUsed="1"/>
-    <w:lsdException w:name="Table List 7" w:semiHidden="1" w:unhideWhenUsed="1"/>
-    <w:lsdException w:name="Table List 8" w:semiHidden="1" w:unhideWhenUsed="1"/>
-    <w:lsdException w:name="Table 3D effects 1" w:semiHidden="1" w:unhideWhenUsed="1"/>
-    <w:lsdException w:name="Table 3D effects 2" w:semiHidden="1" w:unhideWhenUsed="1"/>
-    <w:lsdException w:name="Table 3D effects 3" w:semiHidden="1" w:unhideWhenUsed="1"/>
-    <w:lsdException w:name="Table Contemporary" w:semiHidden="1" w:unhideWhenUsed="1"/>
-    <w:lsdException w:name="Table Elegant" w:semiHidden="1" w:unhideWhenUsed="1"/>
-    <w:lsdException w:name="Table Professional" w:semiHidden="1" w:unhideWhenUsed="1"/>
-    <w:lsdException w:name="Table Subtle 1" w:semiHidden="1" w:unhideWhenUsed="1"/>
-    <w:lsdException w:name="Table Subtle 2" w:semiHidden="1" w:unhideWhenUsed="1"/>
-    <w:lsdException w:name="Table Web 1" w:semiHidden="1" w:unhideWhenUsed="1"/>
-    <w:lsdException w:name="Table Web 2" w:semiHidden="1" w:unhideWhenUsed="1"/>
-    <w:lsdException w:name="Table Web 3" w:semiHidden="1" w:unhideWhenUsed="1"/>
-    <w:lsdException w:name="Balloon Text" w:semiHidden="1" w:unhideWhenUsed="1"/>
-    <w:lsdException w:name="Table Grid" w:uiPriority="59"/>
-    <w:lsdException w:name="Table Theme" w:semiHidden="1" w:unhideWhenUsed="1"/>
-    <w:lsdException w:name="Placeholder Text" w:semiHidden="1"/>
-    <w:lsdException w:name="No Spacing" w:uiPriority="1" w:qFormat="1"/>
-    <w:lsdException w:name="Light Shading" w:uiPriority="60"/>
-    <w:lsdException w:name="Light List" w:uiPriority="61"/>
-    <w:lsdException w:name="Light Grid" w:uiPriority="62"/>
-    <w:lsdException w:name="Medium Shading 1" w:uiPriority="63"/>
-    <w:lsdException w:name="Medium Shading 2" w:uiPriority="64"/>
-    <w:lsdException w:name="Medium List 1" w:uiPriority="65"/>
-    <w:lsdException w:name="Medium List 2" w:uiPriority="66"/>
-    <w:lsdException w:name="Medium Grid 1" w:uiPriority="67"/>
-    <w:lsdException w:name="Medium Grid 2" w:uiPriority="68"/>
-    <w:lsdException w:name="Medium Grid 3" w:uiPriority="69"/>
-    <w:lsdException w:name="Dark List" w:uiPriority="70"/>
-    <w:lsdException w:name="Colorful Shading" w:uiPriority="71"/>
-    <w:lsdException w:name="Colorful List" w:uiPriority="72" w:qFormat="1"/>
-    <w:lsdException w:name="Colorful Grid" w:uiPriority="73" w:qFormat="1"/>
-    <w:lsdException w:name="Light Shading Accent 1" w:uiPriority="60" w:qFormat="1"/>
-    <w:lsdException w:name="Light List Accent 1" w:uiPriority="61"/>
-    <w:lsdException w:name="Light Grid Accent 1" w:uiPriority="62"/>
-    <w:lsdException w:name="Medium Shading 1 Accent 1" w:uiPriority="63"/>
-    <w:lsdException w:name="Medium Shading 2 Accent 1" w:uiPriority="64"/>
-    <w:lsdException w:name="Medium List 1 Accent 1" w:uiPriority="65"/>
-    <w:lsdException w:name="Revision" w:semiHidden="1"/>
-    <w:lsdException w:name="List Paragraph" w:uiPriority="34" w:qFormat="1"/>
-    <w:lsdException w:name="Quote" w:uiPriority="29" w:qFormat="1"/>
-    <w:lsdException w:name="Intense Quote" w:uiPriority="30" w:qFormat="1"/>
-    <w:lsdException w:name="Medium List 2 Accent 1" w:uiPriority="66"/>
-    <w:lsdException w:name="Medium Grid 1 Accent 1" w:uiPriority="67"/>
-    <w:lsdException w:name="Medium Grid 2 Accent 1" w:uiPriority="68"/>
-    <w:lsdException w:name="Medium Grid 3 Accent 1" w:uiPriority="69"/>
-    <w:lsdException w:name="Dark List Accent 1" w:uiPriority="70"/>
-    <w:lsdException w:name="Colorful Shading Accent 1" w:uiPriority="71"/>
-    <w:lsdException w:name="Colorful List Accent 1" w:uiPriority="72"/>
-    <w:lsdException w:name="Colorful Grid Accent 1" w:uiPriority="73"/>
-    <w:lsdException w:name="Light Shading Accent 2" w:uiPriority="60"/>
-    <w:lsdException w:name="Light List Accent 2" w:uiPriority="61"/>
-    <w:lsdException w:name="Light Grid Accent 2" w:uiPriority="62"/>
-    <w:lsdException w:name="Medium Shading 1 Accent 2" w:uiPriority="63"/>
-    <w:lsdException w:name="Medium Shading 2 Accent 2" w:uiPriority="64"/>
-    <w:lsdException w:name="Medium List 1 Accent 2" w:uiPriority="65"/>
-    <w:lsdException w:name="Medium List 2 Accent 2" w:uiPriority="66"/>
-    <w:lsdException w:name="Medium Grid 1 Accent 2" w:uiPriority="67"/>
-    <w:lsdException w:name="Medium Grid 2 Accent 2" w:uiPriority="68"/>
-    <w:lsdException w:name="Medium Grid 3 Accent 2" w:uiPriority="69"/>
-    <w:lsdException w:name="Dark List Accent 2" w:uiPriority="70"/>
-    <w:lsdException w:name="Colorful Shading Accent 2" w:uiPriority="71"/>
-    <w:lsdException w:name="Colorful List Accent 2" w:uiPriority="72"/>
-    <w:lsdException w:name="Colorful Grid Accent 2" w:uiPriority="73"/>
-    <w:lsdException w:name="Light Shading Accent 3" w:uiPriority="60"/>
-    <w:lsdException w:name="Light List Accent 3" w:uiPriority="61"/>
-    <w:lsdException w:name="Light Grid Accent 3" w:uiPriority="62"/>
-    <w:lsdException w:name="Medium Shading 1 Accent 3" w:uiPriority="63"/>
-    <w:lsdException w:name="Medium Shading 2 Accent 3" w:uiPriority="64"/>
-    <w:lsdException w:name="Medium List 1 Accent 3" w:uiPriority="65"/>
-    <w:lsdException w:name="Medium List 2 Accent 3" w:uiPriority="66"/>
-    <w:lsdException w:name="Medium Grid 1 Accent 3" w:uiPriority="67"/>
-    <w:lsdException w:name="Medium Grid 2 Accent 3" w:uiPriority="68"/>
-    <w:lsdException w:name="Medium Grid 3 Accent 3" w:uiPriority="69"/>
-    <w:lsdException w:name="Dark List Accent 3" w:uiPriority="70"/>
-    <w:lsdException w:name="Colorful Shading Accent 3" w:uiPriority="71"/>
-    <w:lsdException w:name="Colorful List Accent 3" w:uiPriority="72"/>
-    <w:lsdException w:name="Colorful Grid Accent 3" w:uiPriority="73"/>
-    <w:lsdException w:name="Light Shading Accent 4" w:uiPriority="60"/>
-    <w:lsdException w:name="Light List Accent 4" w:uiPriority="61"/>
-    <w:lsdException w:name="Light Grid Accent 4" w:uiPriority="62"/>
-    <w:lsdException w:name="Medium Shading 1 Accent 4" w:uiPriority="63"/>
-    <w:lsdException w:name="Medium Shading 2 Accent 4" w:uiPriority="64"/>
-    <w:lsdException w:name="Medium List 1 Accent 4" w:uiPriority="65"/>
-    <w:lsdException w:name="Medium List 2 Accent 4" w:uiPriority="66"/>
-    <w:lsdException w:name="Medium Grid 1 Accent 4" w:uiPriority="67"/>
-    <w:lsdException w:name="Medium Grid 2 Accent 4" w:uiPriority="68"/>
-    <w:lsdException w:name="Medium Grid 3 Accent 4" w:uiPriority="69"/>
-    <w:lsdException w:name="Dark List Accent 4" w:uiPriority="70"/>
-    <w:lsdException w:name="Colorful Shading Accent 4" w:uiPriority="71"/>
-    <w:lsdException w:name="Colorful List Accent 4" w:uiPriority="72"/>
-    <w:lsdException w:name="Colorful Grid Accent 4" w:uiPriority="73"/>
-    <w:lsdException w:name="Light Shading Accent 5" w:uiPriority="60"/>
-    <w:lsdException w:name="Light List Accent 5" w:uiPriority="61"/>
-    <w:lsdException w:name="Light Grid Accent 5" w:uiPriority="62"/>
-    <w:lsdException w:name="Medium Shading 1 Accent 5" w:uiPriority="63"/>
-    <w:lsdException w:name="Medium Shading 2 Accent 5" w:uiPriority="64"/>
-    <w:lsdException w:name="Medium List 1 Accent 5" w:uiPriority="65"/>
-    <w:lsdException w:name="Medium List 2 Accent 5" w:uiPriority="66"/>
-    <w:lsdException w:name="Medium Grid 1 Accent 5" w:uiPriority="67"/>
-    <w:lsdException w:name="Medium Grid 2 Accent 5" w:uiPriority="68"/>
-    <w:lsdException w:name="Medium Grid 3 Accent 5" w:uiPriority="69"/>
-    <w:lsdException w:name="Dark List Accent 5" w:uiPriority="70"/>
-    <w:lsdException w:name="Colorful Shading Accent 5" w:uiPriority="71"/>
-    <w:lsdException w:name="Colorful List Accent 5" w:uiPriority="72"/>
-    <w:lsdException w:name="Colorful Grid Accent 5" w:uiPriority="73"/>
-    <w:lsdException w:name="Light Shading Accent 6" w:uiPriority="60"/>
-    <w:lsdException w:name="Light List Accent 6" w:uiPriority="61"/>
-    <w:lsdException w:name="Light Grid Accent 6" w:uiPriority="62"/>
-    <w:lsdException w:name="Medium Shading 1 Accent 6" w:uiPriority="63"/>
-    <w:lsdException w:name="Medium Shading 2 Accent 6" w:uiPriority="64"/>
-    <w:lsdException w:name="Medium List 1 Accent 6" w:uiPriority="65" w:qFormat="1"/>
-    <w:lsdException w:name="Medium List 2 Accent 6" w:uiPriority="66" w:qFormat="1"/>
-    <w:lsdException w:name="Medium Grid 1 Accent 6" w:uiPriority="67" w:qFormat="1"/>
-    <w:lsdException w:name="Medium Grid 2 Accent 6" w:uiPriority="68" w:qFormat="1"/>
-    <w:lsdException w:name="Medium Grid 3 Accent 6" w:uiPriority="69" w:qFormat="1"/>
-    <w:lsdException w:name="Dark List Accent 6" w:uiPriority="70"/>
-    <w:lsdException w:name="Colorful Shading Accent 6" w:uiPriority="71" w:qFormat="1"/>
-    <w:lsdException w:name="Colorful List Accent 6" w:uiPriority="72"/>
-    <w:lsdException w:name="Colorful Grid Accent 6" w:uiPriority="73"/>
-    <w:lsdException w:name="Subtle Emphasis" w:uiPriority="19" w:qFormat="1"/>
-    <w:lsdException w:name="Intense Emphasis" w:uiPriority="21" w:qFormat="1"/>
-    <w:lsdException w:name="Subtle Reference" w:uiPriority="31" w:qFormat="1"/>
-    <w:lsdException w:name="Intense Reference" w:uiPriority="32" w:qFormat="1"/>
-    <w:lsdException w:name="Book Title" w:uiPriority="33" w:qFormat="1"/>
-    <w:lsdException w:name="Bibliography" w:semiHidden="1" w:uiPriority="37" w:unhideWhenUsed="1"/>
-    <w:lsdException w:name="TOC Heading" w:semiHidden="1" w:uiPriority="39" w:unhideWhenUsed="1" w:qFormat="1"/>
-    <w:lsdException w:name="Plain Table 1" w:uiPriority="41"/>
-    <w:lsdException w:name="Plain Table 2" w:uiPriority="42"/>
-    <w:lsdException w:name="Plain Table 3" w:uiPriority="43"/>
-    <w:lsdException w:name="Plain Table 4" w:uiPriority="44"/>
-    <w:lsdException w:name="Plain Table 5" w:uiPriority="45"/>
-    <w:lsdException w:name="Grid Table Light" w:uiPriority="40"/>
-    <w:lsdException w:name="Grid Table 1 Light" w:uiPriority="46"/>
-    <w:lsdException w:name="Grid Table 2" w:uiPriority="47"/>
-    <w:lsdException w:name="Grid Table 3" w:uiPriority="48"/>
-    <w:lsdException w:name="Grid Table 4" w:uiPriority="49"/>
-    <w:lsdException w:name="Grid Table 5 Dark" w:uiPriority="50"/>
-    <w:lsdException w:name="Grid Table 6 Colorful" w:uiPriority="51"/>
-    <w:lsdException w:name="Grid Table 7 Colorful" w:uiPriority="52"/>
-    <w:lsdException w:name="Grid Table 1 Light Accent 1" w:uiPriority="46"/>
-    <w:lsdException w:name="Grid Table 2 Accent 1" w:uiPriority="47"/>
-    <w:lsdException w:name="Grid Table 3 Accent 1" w:uiPriority="48"/>
-    <w:lsdException w:name="Grid Table 4 Accent 1" w:uiPriority="49"/>
-    <w:lsdException w:name="Grid Table 5 Dark Accent 1" w:uiPriority="50"/>
-    <w:lsdException w:name="Grid Table 6 Colorful Accent 1" w:uiPriority="51"/>
-    <w:lsdException w:name="Grid Table 7 Colorful Accent 1" w:uiPriority="52"/>
-    <w:lsdException w:name="Grid Table 1 Light Accent 2" w:uiPriority="46"/>
-    <w:lsdException w:name="Grid Table 2 Accent 2" w:uiPriority="47"/>
-    <w:lsdException w:name="Grid Table 3 Accent 2" w:uiPriority="48"/>
-    <w:lsdException w:name="Grid Table 4 Accent 2" w:uiPriority="49"/>
-    <w:lsdException w:name="Grid Table 5 Dark Accent 2" w:uiPriority="50"/>
-    <w:lsdException w:name="Grid Table 6 Colorful Accent 2" w:uiPriority="51"/>
-    <w:lsdException w:name="Grid Table 7 Colorful Accent 2" w:uiPriority="52"/>
-    <w:lsdException w:name="Grid Table 1 Light Accent 3" w:uiPriority="46"/>
-    <w:lsdException w:name="Grid Table 2 Accent 3" w:uiPriority="47"/>
-    <w:lsdException w:name="Grid Table 3 Accent 3" w:uiPriority="48"/>
-    <w:lsdException w:name="Grid Table 4 Accent 3" w:uiPriority="49"/>
-    <w:lsdException w:name="Grid Table 5 Dark Accent 3" w:uiPriority="50"/>
-    <w:lsdException w:name="Grid Table 6 Colorful Accent 3" w:uiPriority="51"/>
-    <w:lsdException w:name="Grid Table 7 Colorful Accent 3" w:uiPriority="52"/>
-    <w:lsdException w:name="Grid Table 1 Light Accent 4" w:uiPriority="46"/>
-    <w:lsdException w:name="Grid Table 2 Accent 4" w:uiPriority="47"/>
-    <w:lsdException w:name="Grid Table 3 Accent 4" w:uiPriority="48"/>
-    <w:lsdException w:name="Grid Table 4 Accent 4" w:uiPriority="49"/>
-    <w:lsdException w:name="Grid Table 5 Dark Accent 4" w:uiPriority="50"/>
-    <w:lsdException w:name="Grid Table 6 Colorful Accent 4" w:uiPriority="51"/>
-    <w:lsdException w:name="Grid Table 7 Colorful Accent 4" w:uiPriority="52"/>
-    <w:lsdException w:name="Grid Table 1 Light Accent 5" w:uiPriority="46"/>
-    <w:lsdException w:name="Grid Table 2 Accent 5" w:uiPriority="47"/>
-    <w:lsdException w:name="Grid Table 3 Accent 5" w:uiPriority="48"/>
-    <w:lsdException w:name="Grid Table 4 Accent 5" w:uiPriority="49"/>
-    <w:lsdException w:name="Grid Table 5 Dark Accent 5" w:uiPriority="50"/>
-    <w:lsdException w:name="Grid Table 6 Colorful Accent 5" w:uiPriority="51"/>
-    <w:lsdException w:name="Grid Table 7 Colorful Accent 5" w:uiPriority="52"/>
-    <w:lsdException w:name="Grid Table 1 Light Accent 6" w:uiPriority="46"/>
-    <w:lsdException w:name="Grid Table 2 Accent 6" w:uiPriority="47"/>
-    <w:lsdException w:name="Grid Table 3 Accent 6" w:uiPriority="48"/>
-    <w:lsdException w:name="Grid Table 4 Accent 6" w:uiPriority="49"/>
-    <w:lsdException w:name="Grid Table 5 Dark Accent 6" w:uiPriority="50"/>
-    <w:lsdException w:name="Grid Table 6 Colorful Accent 6" w:uiPriority="51"/>
-    <w:lsdException w:name="Grid Table 7 Colorful Accent 6" w:uiPriority="52"/>
-    <w:lsdException w:name="List Table 1 Light" w:uiPriority="46"/>
-    <w:lsdException w:name="List Table 2" w:uiPriority="47"/>
-    <w:lsdException w:name="List Table 3" w:uiPriority="48"/>
-    <w:lsdException w:name="List Table 4" w:uiPriority="49"/>
-    <w:lsdException w:name="List Table 5 Dark" w:uiPriority="50"/>
-    <w:lsdException w:name="List Table 6 Colorful" w:uiPriority="51"/>
-    <w:lsdException w:name="List Table 7 Colorful" w:uiPriority="52"/>
-    <w:lsdException w:name="List Table 1 Light Accent 1" w:uiPriority="46"/>
-    <w:lsdException w:name="List Table 2 Accent 1" w:uiPriority="47"/>
-    <w:lsdException w:name="List Table 3 Accent 1" w:uiPriority="48"/>
-    <w:lsdException w:name="List Table 4 Accent 1" w:uiPriority="49"/>
-    <w:lsdException w:name="List Table 5 Dark Accent 1" w:uiPriority="50"/>
-    <w:lsdException w:name="List Table 6 Colorful Accent 1" w:uiPriority="51"/>
-    <w:lsdException w:name="List Table 7 Colorful Accent 1" w:uiPriority="52"/>
-    <w:lsdException w:name="List Table 1 Light Accent 2" w:uiPriority="46"/>
-    <w:lsdException w:name="List Table 2 Accent 2" w:uiPriority="47"/>
-    <w:lsdException w:name="List Table 3 Accent 2" w:uiPriority="48"/>
-    <w:lsdException w:name="List Table 4 Accent 2" w:uiPriority="49"/>
-    <w:lsdException w:name="List Table 5 Dark Accent 2" w:uiPriority="50"/>
-    <w:lsdException w:name="List Table 6 Colorful Accent 2" w:uiPriority="51"/>
-    <w:lsdException w:name="List Table 7 Colorful Accent 2" w:uiPriority="52"/>
-    <w:lsdException w:name="List Table 1 Light Accent 3" w:uiPriority="46"/>
-    <w:lsdException w:name="List Table 2 Accent 3" w:uiPriority="47"/>
-    <w:lsdException w:name="List Table 3 Accent 3" w:uiPriority="48"/>
-    <w:lsdException w:name="List Table 4 Accent 3" w:uiPriority="49"/>
-    <w:lsdException w:name="List Table 5 Dark Accent 3" w:uiPriority="50"/>
-    <w:lsdException w:name="List Table 6 Colorful Accent 3" w:uiPriority="51"/>
-    <w:lsdException w:name="List Table 7 Colorful Accent 3" w:uiPriority="52"/>
-    <w:lsdException w:name="List Table 1 Light Accent 4" w:uiPriority="46"/>
-    <w:lsdException w:name="List Table 2 Accent 4" w:uiPriority="47"/>
-    <w:lsdException w:name="List Table 3 Accent 4" w:uiPriority="48"/>
-    <w:lsdException w:name="List Table 4 Accent 4" w:uiPriority="49"/>
-    <w:lsdException w:name="List Table 5 Dark Accent 4" w:uiPriority="50"/>
-    <w:lsdException w:name="List Table 6 Colorful Accent 4" w:uiPriority="51"/>
-    <w:lsdException w:name="List Table 7 Colorful Accent 4" w:uiPriority="52"/>
-    <w:lsdException w:name="List Table 1 Light Accent 5" w:uiPriority="46"/>
-    <w:lsdException w:name="List Table 2 Accent 5" w:uiPriority="47"/>
-    <w:lsdException w:name="List Table 3 Accent 5" w:uiPriority="48"/>
-    <w:lsdException w:name="List Table 4 Accent 5" w:uiPriority="49"/>
-    <w:lsdException w:name="List Table 5 Dark Accent 5" w:uiPriority="50"/>
-    <w:lsdException w:name="List Table 6 Colorful Accent 5" w:uiPriority="51"/>
-    <w:lsdException w:name="List Table 7 Colorful Accent 5" w:uiPriority="52"/>
-    <w:lsdException w:name="List Table 1 Light Accent 6" w:uiPriority="46"/>
-    <w:lsdException w:name="List Table 2 Accent 6" w:uiPriority="47"/>
-    <w:lsdException w:name="List Table 3 Accent 6" w:uiPriority="48"/>
-    <w:lsdException w:name="List Table 4 Accent 6" w:uiPriority="49"/>
-    <w:lsdException w:name="List Table 5 Dark Accent 6" w:uiPriority="50"/>
-    <w:lsdException w:name="List Table 6 Colorful Accent 6" w:uiPriority="51"/>
-    <w:lsdException w:name="List Table 7 Colorful Accent 6" w:uiPriority="52"/>
-    <w:lsdException w:name="Mention" w:semiHidden="1" w:unhideWhenUsed="1"/>
+  <w:latentStyles w:defLockedState="0" w:defUIPriority="99" w:defSemiHidden="1" w:defUnhideWhenUsed="1" w:defQFormat="0" w:count="267">
+    <w:lsdException w:name="Normal" w:semiHidden="0" w:uiPriority="0" w:unhideWhenUsed="0" w:qFormat="1"/>
+    <w:lsdException w:name="heading 1" w:semiHidden="0" w:uiPriority="0" w:unhideWhenUsed="0" w:qFormat="1"/>
+    <w:lsdException w:name="heading 2" w:semiHidden="0" w:uiPriority="9" w:unhideWhenUsed="0" w:qFormat="1"/>
+    <w:lsdException w:name="heading 3" w:semiHidden="0" w:uiPriority="9" w:unhideWhenUsed="0" w:qFormat="1"/>
+    <w:lsdException w:name="heading 4" w:semiHidden="0" w:uiPriority="9" w:unhideWhenUsed="0" w:qFormat="1"/>
+    <w:lsdException w:name="heading 5" w:semiHidden="0" w:uiPriority="9" w:unhideWhenUsed="0" w:qFormat="1"/>
+    <w:lsdException w:name="heading 6" w:semiHidden="0" w:uiPriority="9" w:unhideWhenUsed="0" w:qFormat="1"/>
+    <w:lsdException w:name="heading 7" w:semiHidden="0" w:uiPriority="9" w:unhideWhenUsed="0" w:qFormat="1"/>
+    <w:lsdException w:name="heading 8" w:semiHidden="0" w:uiPriority="9" w:unhideWhenUsed="0" w:qFormat="1"/>
+    <w:lsdException w:name="heading 9" w:semiHidden="0" w:uiPriority="9" w:unhideWhenUsed="0" w:qFormat="1"/>
+    <w:lsdException w:name="toc 1" w:uiPriority="39"/>
+    <w:lsdException w:name="toc 2" w:uiPriority="39"/>
+    <w:lsdException w:name="toc 3" w:uiPriority="39"/>
+    <w:lsdException w:name="toc 4" w:uiPriority="39"/>
+    <w:lsdException w:name="toc 5" w:uiPriority="39"/>
+    <w:lsdException w:name="toc 6" w:uiPriority="39"/>
+    <w:lsdException w:name="toc 7" w:uiPriority="39"/>
+    <w:lsdException w:name="toc 8" w:uiPriority="39"/>
+    <w:lsdException w:name="toc 9" w:uiPriority="39"/>
+    <w:lsdException w:name="caption" w:semiHidden="0" w:uiPriority="35" w:unhideWhenUsed="0" w:qFormat="1"/>
+    <w:lsdException w:name="Title" w:semiHidden="0" w:uiPriority="10" w:unhideWhenUsed="0" w:qFormat="1"/>
+    <w:lsdException w:name="Default Paragraph Font" w:uiPriority="1"/>
+    <w:lsdException w:name="Subtitle" w:semiHidden="0" w:uiPriority="11" w:unhideWhenUsed="0" w:qFormat="1"/>
+    <w:lsdException w:name="Hyperlink" w:uiPriority="0"/>
+    <w:lsdException w:name="Strong" w:semiHidden="0" w:uiPriority="22" w:unhideWhenUsed="0" w:qFormat="1"/>
+    <w:lsdException w:name="Emphasis" w:semiHidden="0" w:uiPriority="20" w:unhideWhenUsed="0" w:qFormat="1"/>
+    <w:lsdException w:name="Table Grid" w:semiHidden="0" w:uiPriority="59" w:unhideWhenUsed="0"/>
+    <w:lsdException w:name="Placeholder Text" w:unhideWhenUsed="0"/>
+    <w:lsdException w:name="No Spacing" w:semiHidden="0" w:uiPriority="1" w:unhideWhenUsed="0" w:qFormat="1"/>
+    <w:lsdException w:name="Light Shading" w:semiHidden="0" w:uiPriority="60" w:unhideWhenUsed="0"/>
+    <w:lsdException w:name="Light List" w:semiHidden="0" w:uiPriority="61" w:unhideWhenUsed="0"/>
+    <w:lsdException w:name="Light Grid" w:semiHidden="0" w:uiPriority="62" w:unhideWhenUsed="0"/>
+    <w:lsdException w:name="Medium Shading 1" w:semiHidden="0" w:uiPriority="63" w:unhideWhenUsed="0"/>
+    <w:lsdException w:name="Medium Shading 2" w:semiHidden="0" w:uiPriority="64" w:unhideWhenUsed="0"/>
+    <w:lsdException w:name="Medium List 1" w:semiHidden="0" w:uiPriority="65" w:unhideWhenUsed="0"/>
+    <w:lsdException w:name="Medium List 2" w:semiHidden="0" w:uiPriority="66" w:unhideWhenUsed="0"/>
+    <w:lsdException w:name="Medium Grid 1" w:semiHidden="0" w:uiPriority="67" w:unhideWhenUsed="0"/>
+    <w:lsdException w:name="Medium Grid 2" w:semiHidden="0" w:uiPriority="68" w:unhideWhenUsed="0"/>
+    <w:lsdException w:name="Medium Grid 3" w:semiHidden="0" w:uiPriority="69" w:unhideWhenUsed="0"/>
+    <w:lsdException w:name="Dark List" w:semiHidden="0" w:uiPriority="70" w:unhideWhenUsed="0"/>
+    <w:lsdException w:name="Colorful Shading" w:semiHidden="0" w:uiPriority="71" w:unhideWhenUsed="0"/>
+    <w:lsdException w:name="Colorful List" w:semiHidden="0" w:uiPriority="72" w:unhideWhenUsed="0" w:qFormat="1"/>
+    <w:lsdException w:name="Colorful Grid" w:semiHidden="0" w:uiPriority="73" w:unhideWhenUsed="0" w:qFormat="1"/>
+    <w:lsdException w:name="Light Shading Accent 1" w:semiHidden="0" w:uiPriority="60" w:unhideWhenUsed="0" w:qFormat="1"/>
+    <w:lsdException w:name="Light List Accent 1" w:semiHidden="0" w:uiPriority="61" w:unhideWhenUsed="0"/>
+    <w:lsdException w:name="Light Grid Accent 1" w:semiHidden="0" w:uiPriority="62" w:unhideWhenUsed="0"/>
+    <w:lsdException w:name="Medium Shading 1 Accent 1" w:semiHidden="0" w:uiPriority="63" w:unhideWhenUsed="0"/>
+    <w:lsdException w:name="Medium Shading 2 Accent 1" w:semiHidden="0" w:uiPriority="64" w:unhideWhenUsed="0"/>
+    <w:lsdException w:name="Medium List 1 Accent 1" w:semiHidden="0" w:uiPriority="65" w:unhideWhenUsed="0"/>
+    <w:lsdException w:name="Revision" w:unhideWhenUsed="0"/>
+    <w:lsdException w:name="List Paragraph" w:semiHidden="0" w:uiPriority="34" w:unhideWhenUsed="0" w:qFormat="1"/>
+    <w:lsdException w:name="Quote" w:semiHidden="0" w:uiPriority="29" w:unhideWhenUsed="0" w:qFormat="1"/>
+    <w:lsdException w:name="Intense Quote" w:semiHidden="0" w:uiPriority="30" w:unhideWhenUsed="0" w:qFormat="1"/>
+    <w:lsdException w:name="Medium List 2 Accent 1" w:semiHidden="0" w:uiPriority="66" w:unhideWhenUsed="0"/>
+    <w:lsdException w:name="Medium Grid 1 Accent 1" w:semiHidden="0" w:uiPriority="67" w:unhideWhenUsed="0"/>
+    <w:lsdException w:name="Medium Grid 2 Accent 1" w:semiHidden="0" w:uiPriority="68" w:unhideWhenUsed="0"/>
+    <w:lsdException w:name="Medium Grid 3 Accent 1" w:semiHidden="0" w:uiPriority="69" w:unhideWhenUsed="0"/>
+    <w:lsdException w:name="Dark List Accent 1" w:semiHidden="0" w:uiPriority="70" w:unhideWhenUsed="0"/>
+    <w:lsdException w:name="Colorful Shading Accent 1" w:semiHidden="0" w:uiPriority="71" w:unhideWhenUsed="0"/>
+    <w:lsdException w:name="Colorful List Accent 1" w:semiHidden="0" w:uiPriority="72" w:unhideWhenUsed="0"/>
+    <w:lsdException w:name="Colorful Grid Accent 1" w:semiHidden="0" w:uiPriority="73" w:unhideWhenUsed="0"/>
+    <w:lsdException w:name="Light Shading Accent 2" w:semiHidden="0" w:uiPriority="60" w:unhideWhenUsed="0"/>
+    <w:lsdException w:name="Light List Accent 2" w:semiHidden="0" w:uiPriority="61" w:unhideWhenUsed="0"/>
+    <w:lsdException w:name="Light Grid Accent 2" w:semiHidden="0" w:uiPriority="62" w:unhideWhenUsed="0"/>
+    <w:lsdException w:name="Medium Shading 1 Accent 2" w:semiHidden="0" w:uiPriority="63" w:unhideWhenUsed="0"/>
+    <w:lsdException w:name="Medium Shading 2 Accent 2" w:semiHidden="0" w:uiPriority="64" w:unhideWhenUsed="0"/>
+    <w:lsdException w:name="Medium List 1 Accent 2" w:semiHidden="0" w:uiPriority="65" w:unhideWhenUsed="0"/>
+    <w:lsdException w:name="Medium List 2 Accent 2" w:semiHidden="0" w:uiPriority="66" w:unhideWhenUsed="0"/>
+    <w:lsdException w:name="Medium Grid 1 Accent 2" w:semiHidden="0" w:uiPriority="67" w:unhideWhenUsed="0"/>
+    <w:lsdException w:name="Medium Grid 2 Accent 2" w:semiHidden="0" w:uiPriority="68" w:unhideWhenUsed="0"/>
+    <w:lsdException w:name="Medium Grid 3 Accent 2" w:semiHidden="0" w:uiPriority="69" w:unhideWhenUsed="0"/>
+    <w:lsdException w:name="Dark List Accent 2" w:semiHidden="0" w:uiPriority="70" w:unhideWhenUsed="0"/>
+    <w:lsdException w:name="Colorful Shading Accent 2" w:semiHidden="0" w:uiPriority="71" w:unhideWhenUsed="0"/>
+    <w:lsdException w:name="Colorful List Accent 2" w:semiHidden="0" w:uiPriority="72" w:unhideWhenUsed="0"/>
+    <w:lsdException w:name="Colorful Grid Accent 2" w:semiHidden="0" w:uiPriority="73" w:unhideWhenUsed="0"/>
+    <w:lsdException w:name="Light Shading Accent 3" w:semiHidden="0" w:uiPriority="60" w:unhideWhenUsed="0"/>
+    <w:lsdException w:name="Light List Accent 3" w:semiHidden="0" w:uiPriority="61" w:unhideWhenUsed="0"/>
+    <w:lsdException w:name="Light Grid Accent 3" w:semiHidden="0" w:uiPriority="62" w:unhideWhenUsed="0"/>
+    <w:lsdException w:name="Medium Shading 1 Accent 3" w:semiHidden="0" w:uiPriority="63" w:unhideWhenUsed="0"/>
+    <w:lsdException w:name="Medium Shading 2 Accent 3" w:semiHidden="0" w:uiPriority="64" w:unhideWhenUsed="0"/>
+    <w:lsdException w:name="Medium List 1 Accent 3" w:semiHidden="0" w:uiPriority="65" w:unhideWhenUsed="0"/>
+    <w:lsdException w:name="Medium List 2 Accent 3" w:semiHidden="0" w:uiPriority="66" w:unhideWhenUsed="0"/>
+    <w:lsdException w:name="Medium Grid 1 Accent 3" w:semiHidden="0" w:uiPriority="67" w:unhideWhenUsed="0"/>
+    <w:lsdException w:name="Medium Grid 2 Accent 3" w:semiHidden="0" w:uiPriority="68" w:unhideWhenUsed="0"/>
+    <w:lsdException w:name="Medium Grid 3 Accent 3" w:semiHidden="0" w:uiPriority="69" w:unhideWhenUsed="0"/>
+    <w:lsdException w:name="Dark List Accent 3" w:semiHidden="0" w:uiPriority="70" w:unhideWhenUsed="0"/>
+    <w:lsdException w:name="Colorful Shading Accent 3" w:semiHidden="0" w:uiPriority="71" w:unhideWhenUsed="0"/>
+    <w:lsdException w:name="Colorful List Accent 3" w:semiHidden="0" w:uiPriority="72" w:unhideWhenUsed="0"/>
+    <w:lsdException w:name="Colorful Grid Accent 3" w:semiHidden="0" w:uiPriority="73" w:unhideWhenUsed="0"/>
+    <w:lsdException w:name="Light Shading Accent 4" w:semiHidden="0" w:uiPriority="60" w:unhideWhenUsed="0"/>
+    <w:lsdException w:name="Light List Accent 4" w:semiHidden="0" w:uiPriority="61" w:unhideWhenUsed="0"/>
+    <w:lsdException w:name="Light Grid Accent 4" w:semiHidden="0" w:uiPriority="62" w:unhideWhenUsed="0"/>
+    <w:lsdException w:name="Medium Shading 1 Accent 4" w:semiHidden="0" w:uiPriority="63" w:unhideWhenUsed="0"/>
+    <w:lsdException w:name="Medium Shading 2 Accent 4" w:semiHidden="0" w:uiPriority="64" w:unhideWhenUsed="0"/>
+    <w:lsdException w:name="Medium List 1 Accent 4" w:semiHidden="0" w:uiPriority="65" w:unhideWhenUsed="0"/>
+    <w:lsdException w:name="Medium List 2 Accent 4" w:semiHidden="0" w:uiPriority="66" w:unhideWhenUsed="0"/>
+    <w:lsdException w:name="Medium Grid 1 Accent 4" w:semiHidden="0" w:uiPriority="67" w:unhideWhenUsed="0"/>
+    <w:lsdException w:name="Medium Grid 2 Accent 4" w:semiHidden="0" w:uiPriority="68" w:unhideWhenUsed="0"/>
+    <w:lsdException w:name="Medium Grid 3 Accent 4" w:semiHidden="0" w:uiPriority="69" w:unhideWhenUsed="0"/>
+    <w:lsdException w:name="Dark List Accent 4" w:semiHidden="0" w:uiPriority="70" w:unhideWhenUsed="0"/>
+    <w:lsdException w:name="Colorful Shading Accent 4" w:semiHidden="0" w:uiPriority="71" w:unhideWhenUsed="0"/>
+    <w:lsdException w:name="Colorful List Accent 4" w:semiHidden="0" w:uiPriority="72" w:unhideWhenUsed="0"/>
+    <w:lsdException w:name="Colorful Grid Accent 4" w:semiHidden="0" w:uiPriority="73" w:unhideWhenUsed="0"/>
+    <w:lsdException w:name="Light Shading Accent 5" w:semiHidden="0" w:uiPriority="60" w:unhideWhenUsed="0"/>
+    <w:lsdException w:name="Light List Accent 5" w:semiHidden="0" w:uiPriority="61" w:unhideWhenUsed="0"/>
+    <w:lsdException w:name="Light Grid Accent 5" w:semiHidden="0" w:uiPriority="62" w:unhideWhenUsed="0"/>
+    <w:lsdException w:name="Medium Shading 1 Accent 5" w:semiHidden="0" w:uiPriority="63" w:unhideWhenUsed="0"/>
+    <w:lsdException w:name="Medium Shading 2 Accent 5" w:semiHidden="0" w:uiPriority="64" w:unhideWhenUsed="0"/>
+    <w:lsdException w:name="Medium List 1 Accent 5" w:semiHidden="0" w:uiPriority="65" w:unhideWhenUsed="0"/>
+    <w:lsdException w:name="Medium List 2 Accent 5" w:semiHidden="0" w:uiPriority="66" w:unhideWhenUsed="0"/>
+    <w:lsdException w:name="Medium Grid 1 Accent 5" w:semiHidden="0" w:uiPriority="67" w:unhideWhenUsed="0"/>
+    <w:lsdException w:name="Medium Grid 2 Accent 5" w:semiHidden="0" w:uiPriority="68" w:unhideWhenUsed="0"/>
+    <w:lsdException w:name="Medium Grid 3 Accent 5" w:semiHidden="0" w:uiPriority="69" w:unhideWhenUsed="0"/>
+    <w:lsdException w:name="Dark List Accent 5" w:semiHidden="0" w:uiPriority="70" w:unhideWhenUsed="0"/>
+    <w:lsdException w:name="Colorful Shading Accent 5" w:semiHidden="0" w:uiPriority="71" w:unhideWhenUsed="0"/>
+    <w:lsdException w:name="Colorful List Accent 5" w:semiHidden="0" w:uiPriority="72" w:unhideWhenUsed="0"/>
+    <w:lsdException w:name="Colorful Grid Accent 5" w:semiHidden="0" w:uiPriority="73" w:unhideWhenUsed="0"/>
+    <w:lsdException w:name="Light Shading Accent 6" w:semiHidden="0" w:uiPriority="60" w:unhideWhenUsed="0"/>
+    <w:lsdException w:name="Light List Accent 6" w:semiHidden="0" w:uiPriority="61" w:unhideWhenUsed="0"/>
+    <w:lsdException w:name="Light Grid Accent 6" w:semiHidden="0" w:uiPriority="62" w:unhideWhenUsed="0"/>
+    <w:lsdException w:name="Medium Shading 1 Accent 6" w:semiHidden="0" w:uiPriority="63" w:unhideWhenUsed="0"/>
+    <w:lsdException w:name="Medium Shading 2 Accent 6" w:semiHidden="0" w:uiPriority="64" w:unhideWhenUsed="0"/>
+    <w:lsdException w:name="Medium List 1 Accent 6" w:semiHidden="0" w:uiPriority="65" w:unhideWhenUsed="0" w:qFormat="1"/>
+    <w:lsdException w:name="Medium List 2 Accent 6" w:semiHidden="0" w:uiPriority="66" w:unhideWhenUsed="0" w:qFormat="1"/>
+    <w:lsdException w:name="Medium Grid 1 Accent 6" w:semiHidden="0" w:uiPriority="67" w:unhideWhenUsed="0" w:qFormat="1"/>
+    <w:lsdException w:name="Medium Grid 2 Accent 6" w:semiHidden="0" w:uiPriority="68" w:unhideWhenUsed="0" w:qFormat="1"/>
+    <w:lsdException w:name="Medium Grid 3 Accent 6" w:semiHidden="0" w:uiPriority="69" w:unhideWhenUsed="0" w:qFormat="1"/>
+    <w:lsdException w:name="Dark List Accent 6" w:semiHidden="0" w:uiPriority="70" w:unhideWhenUsed="0"/>
+    <w:lsdException w:name="Colorful Shading Accent 6" w:semiHidden="0" w:uiPriority="71" w:unhideWhenUsed="0" w:qFormat="1"/>
+    <w:lsdException w:name="Colorful List Accent 6" w:semiHidden="0" w:uiPriority="72" w:unhideWhenUsed="0"/>
+    <w:lsdException w:name="Colorful Grid Accent 6" w:semiHidden="0" w:uiPriority="73" w:unhideWhenUsed="0"/>
+    <w:lsdException w:name="Subtle Emphasis" w:semiHidden="0" w:uiPriority="19" w:unhideWhenUsed="0" w:qFormat="1"/>
+    <w:lsdException w:name="Intense Emphasis" w:semiHidden="0" w:uiPriority="21" w:unhideWhenUsed="0" w:qFormat="1"/>
+    <w:lsdException w:name="Subtle Reference" w:semiHidden="0" w:uiPriority="31" w:unhideWhenUsed="0" w:qFormat="1"/>
+    <w:lsdException w:name="Intense Reference" w:semiHidden="0" w:uiPriority="32" w:unhideWhenUsed="0" w:qFormat="1"/>
+    <w:lsdException w:name="Book Title" w:semiHidden="0" w:uiPriority="33" w:unhideWhenUsed="0" w:qFormat="1"/>
+    <w:lsdException w:name="Bibliography" w:uiPriority="37"/>
+    <w:lsdException w:name="TOC Heading" w:uiPriority="39" w:qFormat="1"/>
+  </w:latentStyles>
+  <w:style w:type="paragraph" w:default="1" w:styleId="Normal">
+    <w:name w:val="Normal"/>
+    <w:qFormat/>
+    <w:pPr>
+      <w:spacing w:after="120"/>
+      <w:jc w:val="both"/>
+    </w:pPr>
+    <w:rPr>
+      <w:rFonts w:ascii="Times New Roman" w:eastAsia="Times New Roman" w:hAnsi="Times New Roman"/>
+    </w:rPr>
+  </w:style>
+  <w:style w:type="paragraph" w:styleId="Heading1">
+    <w:name w:val="heading 1"/>
+    <w:basedOn w:val="Normal"/>
+    <w:next w:val="Normal"/>
+    <w:qFormat/>
+    <w:pPr>
+      <w:keepNext/>
+      <w:keepLines/>
+      <w:spacing w:before="120" w:after="0"/>
+      <w:outlineLvl w:val="0"/>
+    </w:pPr>
+    <w:rPr>
+      <w:rFonts w:ascii="Arial" w:hAnsi="Arial"/>
+      <w:b/>
+      <w:caps/>
+      <w:kern w:val="32"/>
+      <w:sz w:val="18"/>
+    </w:rPr>
+  </w:style>
+  <w:style w:type="paragraph" w:styleId="Heading2">
+    <w:name w:val="heading 2"/>
+    <w:basedOn w:val="Heading1"/>
+    <w:next w:val="Normal"/>
+    <w:qFormat/>
+    <w:pPr>
+      <w:outlineLvl w:val="1"/>
+    </w:pPr>
+    <w:rPr>
+      <w:caps w:val="0"/>
+    </w:rPr>
+  </w:style>
+  <w:style w:type="paragraph" w:styleId="Heading3">
+    <w:name w:val="heading 3"/>
+    <w:basedOn w:val="Heading2"/>
+    <w:next w:val="Normal"/>
+    <w:qFormat/>
+    <w:pPr>
+      <w:outlineLvl w:val="2"/>
+    </w:pPr>
+    <w:rPr>
+      <w:b w:val="0"/>
+      <w:i/>
+    </w:rPr>
+  </w:style>
+  <w:style w:type="paragraph" w:styleId="Heading4">
+    <w:name w:val="heading 4"/>
+    <w:basedOn w:val="Normal"/>
+    <w:next w:val="Normal"/>
+    <w:qFormat/>
+    <w:pPr>
+      <w:keepNext/>
+      <w:numPr>
+        <w:ilvl w:val="3"/>
+        <w:numId w:val="23"/>
+      </w:numPr>
+      <w:spacing w:before="240" w:after="60"/>
+      <w:outlineLvl w:val="3"/>
+    </w:pPr>
+    <w:rPr>
+      <w:b/>
+      <w:sz w:val="28"/>
+    </w:rPr>
+  </w:style>
+  <w:style w:type="paragraph" w:styleId="Heading5">
+    <w:name w:val="heading 5"/>
+    <w:basedOn w:val="Normal"/>
+    <w:next w:val="Normal"/>
+    <w:qFormat/>
+    <w:pPr>
+      <w:numPr>
+        <w:ilvl w:val="4"/>
+        <w:numId w:val="23"/>
+      </w:numPr>
+      <w:spacing w:before="240" w:after="60"/>
+      <w:outlineLvl w:val="4"/>
+    </w:pPr>
+    <w:rPr>
+      <w:b/>
+      <w:i/>
+      <w:sz w:val="26"/>
+    </w:rPr>
+  </w:style>
+  <w:style w:type="paragraph" w:styleId="Heading6">
+    <w:name w:val="heading 6"/>
+    <w:basedOn w:val="Normal"/>
+    <w:next w:val="Normal"/>
+    <w:qFormat/>
+    <w:pPr>
+      <w:numPr>
+        <w:ilvl w:val="5"/>
+        <w:numId w:val="23"/>
+      </w:numPr>
+      <w:spacing w:before="240" w:after="60"/>
+      <w:outlineLvl w:val="5"/>
+    </w:pPr>
+    <w:rPr>
+      <w:b/>
+      <w:sz w:val="22"/>
+    </w:rPr>
+  </w:style>
+  <w:style w:type="paragraph" w:styleId="Heading7">
+    <w:name w:val="heading 7"/>
+    <w:basedOn w:val="Normal"/>
+    <w:next w:val="Normal"/>
+    <w:qFormat/>
+    <w:pPr>
+      <w:numPr>
+        <w:ilvl w:val="6"/>
+        <w:numId w:val="23"/>
+      </w:numPr>
+      <w:spacing w:before="240" w:after="60"/>
+      <w:outlineLvl w:val="6"/>
+    </w:pPr>
+  </w:style>
+  <w:style w:type="paragraph" w:styleId="Heading8">
+    <w:name w:val="heading 8"/>
+    <w:basedOn w:val="Normal"/>
+    <w:next w:val="Normal"/>
+    <w:qFormat/>
+    <w:pPr>
+      <w:numPr>
+        <w:ilvl w:val="7"/>
+        <w:numId w:val="23"/>
+      </w:numPr>
+      <w:spacing w:before="240" w:after="60"/>
+      <w:outlineLvl w:val="7"/>
+    </w:pPr>
+    <w:rPr>
+      <w:i/>
+    </w:rPr>
+  </w:style>
+  <w:style w:type="paragraph" w:styleId="Heading9">
+    <w:name w:val="heading 9"/>
+    <w:basedOn w:val="Normal"/>
+    <w:next w:val="Normal"/>
+    <w:qFormat/>
+    <w:pPr>
+      <w:numPr>
+        <w:ilvl w:val="8"/>
+        <w:numId w:val="23"/>
+      </w:numPr>
+      <w:spacing w:before="240" w:after="60"/>
+      <w:outlineLvl w:val="8"/>
+    </w:pPr>
+    <w:rPr>
+      <w:rFonts w:ascii="Arial" w:hAnsi="Arial"/>
+      <w:sz w:val="22"/>
+    </w:rPr>
+  </w:style>
+  <w:style w:type="character" w:default="1" w:styleId="DefaultParagraphFont">
+    <w:name w:val="Default Paragraph Font"/>
+    <w:uiPriority w:val="1"/>
+    <w:semiHidden/>
+    <w:unhideWhenUsed/>
+  </w:style>
+  <w:style w:type="table" w:default="1" w:styleId="TableNormal">
+    <w:name w:val="Normal Table"/>
+    <w:uiPriority w:val="99"/>
+    <w:semiHidden/>
+    <w:unhideWhenUsed/>
+    <w:tblPr>
+      <w:tblInd w:w="0" w:type="dxa"/>
+      <w:tblCellMar>
+        <w:top w:w="0" w:type="dxa"/>
+        <w:left w:w="108" w:type="dxa"/>
+        <w:bottom w:w="0" w:type="dxa"/>
+        <w:right w:w="108" w:type="dxa"/>
+      </w:tblCellMar>
+    </w:tblPr>
+  </w:style>
+  <w:style w:type="numbering" w:default="1" w:styleId="NoList">
+    <w:name w:val="No List"/>
+    <w:uiPriority w:val="99"/>
+    <w:semiHidden/>
+    <w:unhideWhenUsed/>
+  </w:style>
+  <w:style w:type="paragraph" w:styleId="Footer">
+    <w:name w:val="footer"/>
+    <w:basedOn w:val="Normal"/>
+    <w:pPr>
+      <w:tabs>
+        <w:tab w:val="center" w:pos="4320"/>
+        <w:tab w:val="right" w:pos="8640"/>
+      </w:tabs>
+    </w:pPr>
+  </w:style>
+  <w:style w:type="paragraph" w:styleId="Header">
+    <w:name w:val="header"/>
+    <w:basedOn w:val="Normal"/>
+    <w:pPr>
+      <w:tabs>
+        <w:tab w:val="center" w:pos="4320"/>
+        <w:tab w:val="right" w:pos="8640"/>
+      </w:tabs>
+    </w:pPr>
+    <w:rPr>
+      <w:rFonts w:ascii="Arial" w:hAnsi="Arial"/>
+    </w:rPr>
+  </w:style>
+  <w:style w:type="paragraph" w:customStyle="1" w:styleId="Author">
+    <w:name w:val="Author"/>
+    <w:basedOn w:val="Normal"/>
+    <w:link w:val="AuthorChar"/>
+    <w:pPr>
+      <w:spacing w:after="0"/>
+      <w:jc w:val="center"/>
+    </w:pPr>
+    <w:rPr>
+      <w:b/>
+      <w:color w:val="000000"/>
+      <w:sz w:val="24"/>
+    </w:rPr>
+  </w:style>
+  <w:style w:type="character" w:styleId="PageNumber">
+    <w:name w:val="page number"/>
+    <w:basedOn w:val="DefaultParagraphFont"/>
+  </w:style>
+  <w:style w:type="paragraph" w:styleId="Title">
+    <w:name w:val="Title"/>
+    <w:basedOn w:val="Normal"/>
+    <w:qFormat/>
+    <w:pPr>
+      <w:spacing w:before="100" w:beforeAutospacing="1"/>
+      <w:jc w:val="center"/>
+      <w:outlineLvl w:val="0"/>
+    </w:pPr>
+    <w:rPr>
+      <w:rFonts w:ascii="Arial" w:hAnsi="Arial"/>
+      <w:b/>
+      <w:kern w:val="28"/>
+      <w:sz w:val="36"/>
+    </w:rPr>
+  </w:style>
+  <w:style w:type="paragraph" w:styleId="BlockText">
+    <w:name w:val="Block Text"/>
+    <w:basedOn w:val="Normal"/>
+    <w:pPr>
+      <w:ind w:left="1440" w:right="1440"/>
+    </w:pPr>
+  </w:style>
+  <w:style w:type="paragraph" w:styleId="Caption">
+    <w:name w:val="caption"/>
+    <w:basedOn w:val="Normal"/>
+    <w:next w:val="Normal"/>
+    <w:qFormat/>
+    <w:rsid w:val="00D90F52"/>
+    <w:pPr>
+      <w:spacing w:before="60"/>
+      <w:jc w:val="center"/>
+    </w:pPr>
+    <w:rPr>
+      <w:b/>
+      <w:sz w:val="18"/>
+    </w:rPr>
+  </w:style>
+  <w:style w:type="paragraph" w:styleId="Closing">
+    <w:name w:val="Closing"/>
+    <w:basedOn w:val="Normal"/>
+    <w:pPr>
+      <w:ind w:left="4320"/>
+    </w:pPr>
+  </w:style>
+  <w:style w:type="paragraph" w:styleId="CommentText">
+    <w:name w:val="annotation text"/>
+    <w:basedOn w:val="Normal"/>
+    <w:semiHidden/>
+  </w:style>
+  <w:style w:type="paragraph" w:styleId="Date">
+    <w:name w:val="Date"/>
+    <w:basedOn w:val="Normal"/>
+    <w:next w:val="Normal"/>
+  </w:style>
+  <w:style w:type="paragraph" w:styleId="DocumentMap">
+    <w:name w:val="Document Map"/>
+    <w:basedOn w:val="Normal"/>
+    <w:semiHidden/>
+    <w:pPr>
+      <w:shd w:val="clear" w:color="auto" w:fill="000080"/>
+    </w:pPr>
+    <w:rPr>
+      <w:rFonts w:ascii="Tahoma" w:hAnsi="Tahoma"/>
+    </w:rPr>
+  </w:style>
+  <w:style w:type="paragraph" w:styleId="FootnoteText">
+    <w:name w:val="footnote text"/>
+    <w:basedOn w:val="Normal"/>
+    <w:semiHidden/>
+    <w:pPr>
+      <w:tabs>
+        <w:tab w:val="left" w:pos="360"/>
+      </w:tabs>
+    </w:pPr>
+  </w:style>
+  <w:style w:type="paragraph" w:styleId="Index1">
+    <w:name w:val="index 1"/>
+    <w:basedOn w:val="Normal"/>
+    <w:next w:val="Normal"/>
+    <w:autoRedefine/>
+    <w:semiHidden/>
+    <w:pPr>
+      <w:ind w:left="240" w:hanging="240"/>
+    </w:pPr>
+  </w:style>
+  <w:style w:type="paragraph" w:styleId="Index2">
+    <w:name w:val="index 2"/>
+    <w:basedOn w:val="Normal"/>
+    <w:next w:val="Normal"/>
+    <w:autoRedefine/>
+    <w:semiHidden/>
+    <w:pPr>
+      <w:ind w:left="480" w:hanging="240"/>
+    </w:pPr>
+  </w:style>
+  <w:style w:type="paragraph" w:styleId="Index3">
+    <w:name w:val="index 3"/>
+    <w:basedOn w:val="Normal"/>
+    <w:next w:val="Normal"/>
+    <w:autoRedefine/>
+    <w:semiHidden/>
+    <w:pPr>
+      <w:ind w:left="720" w:hanging="240"/>
+    </w:pPr>
+  </w:style>
+  <w:style w:type="paragraph" w:styleId="Index4">
+    <w:name w:val="index 4"/>
+    <w:basedOn w:val="Normal"/>
+    <w:next w:val="Normal"/>
+    <w:autoRedefine/>
+    <w:semiHidden/>
+    <w:pPr>
+      <w:ind w:left="960" w:hanging="240"/>
+    </w:pPr>
+  </w:style>
+  <w:style w:type="paragraph" w:styleId="Index5">
+    <w:name w:val="index 5"/>
+    <w:basedOn w:val="Normal"/>
+    <w:next w:val="Normal"/>
+    <w:autoRedefine/>
+    <w:semiHidden/>
+    <w:pPr>
+      <w:ind w:left="1200" w:hanging="240"/>
+    </w:pPr>
+  </w:style>
+  <w:style w:type="paragraph" w:styleId="Index6">
+    <w:name w:val="index 6"/>
+    <w:basedOn w:val="Normal"/>
+    <w:next w:val="Normal"/>
+    <w:autoRedefine/>
+    <w:semiHidden/>
+    <w:pPr>
+      <w:ind w:left="1440" w:hanging="240"/>
+    </w:pPr>
+  </w:style>
+  <w:style w:type="paragraph" w:styleId="Index7">
+    <w:name w:val="index 7"/>
+    <w:basedOn w:val="Normal"/>
+    <w:next w:val="Normal"/>
+    <w:autoRedefine/>
+    <w:semiHidden/>
+    <w:pPr>
+      <w:ind w:left="1680" w:hanging="240"/>
+    </w:pPr>
+  </w:style>
+  <w:style w:type="paragraph" w:styleId="Index8">
+    <w:name w:val="index 8"/>
+    <w:basedOn w:val="Normal"/>
+    <w:next w:val="Normal"/>
+    <w:autoRedefine/>
+    <w:semiHidden/>
+    <w:pPr>
+      <w:ind w:left="1920" w:hanging="240"/>
+    </w:pPr>
+  </w:style>
+  <w:style w:type="paragraph" w:styleId="Index9">
+    <w:name w:val="index 9"/>
+    <w:basedOn w:val="Normal"/>
+    <w:next w:val="Normal"/>
+    <w:autoRedefine/>
+    <w:semiHidden/>
+    <w:pPr>
+      <w:ind w:left="2160" w:hanging="240"/>
+    </w:pPr>
+  </w:style>
+  <w:style w:type="paragraph" w:styleId="IndexHeading">
+    <w:name w:val="index heading"/>
+    <w:basedOn w:val="Normal"/>
+    <w:next w:val="Index1"/>
+    <w:semiHidden/>
+    <w:rPr>
+      <w:rFonts w:ascii="Arial" w:hAnsi="Arial"/>
+      <w:b/>
+    </w:rPr>
+  </w:style>
+  <w:style w:type="paragraph" w:styleId="List">
+    <w:name w:val="List"/>
+    <w:basedOn w:val="Normal"/>
+    <w:pPr>
+      <w:ind w:left="360" w:hanging="360"/>
+    </w:pPr>
+  </w:style>
+  <w:style w:type="paragraph" w:styleId="List2">
+    <w:name w:val="List 2"/>
+    <w:basedOn w:val="Normal"/>
+    <w:pPr>
+      <w:ind w:left="720" w:hanging="360"/>
+    </w:pPr>
+  </w:style>
+  <w:style w:type="paragraph" w:styleId="List3">
+    <w:name w:val="List 3"/>
+    <w:basedOn w:val="Normal"/>
+    <w:pPr>
+      <w:ind w:left="1080" w:hanging="360"/>
+    </w:pPr>
+  </w:style>
+  <w:style w:type="paragraph" w:styleId="List4">
+    <w:name w:val="List 4"/>
+    <w:basedOn w:val="Normal"/>
+    <w:pPr>
+      <w:ind w:left="1440" w:hanging="360"/>
+    </w:pPr>
+  </w:style>
+  <w:style w:type="paragraph" w:styleId="List5">
+    <w:name w:val="List 5"/>
+    <w:basedOn w:val="Normal"/>
+    <w:pPr>
+      <w:ind w:left="1800" w:hanging="360"/>
+    </w:pPr>
+  </w:style>
+  <w:style w:type="paragraph" w:styleId="ListBullet">
+    <w:name w:val="List Bullet"/>
+    <w:basedOn w:val="Normal"/>
+    <w:autoRedefine/>
+    <w:pPr>
+      <w:numPr>
+        <w:numId w:val="11"/>
+      </w:numPr>
+    </w:pPr>
+  </w:style>
+  <w:style w:type="paragraph" w:styleId="ListBullet2">
+    <w:name w:val="List Bullet 2"/>
+    <w:basedOn w:val="Normal"/>
+    <w:autoRedefine/>
+    <w:pPr>
+      <w:numPr>
+        <w:numId w:val="12"/>
+      </w:numPr>
+    </w:pPr>
+  </w:style>
+  <w:style w:type="paragraph" w:styleId="ListBullet3">
+    <w:name w:val="List Bullet 3"/>
+    <w:basedOn w:val="Normal"/>
+    <w:autoRedefine/>
+    <w:pPr>
+      <w:numPr>
+        <w:numId w:val="13"/>
+      </w:numPr>
+    </w:pPr>
+  </w:style>
+  <w:style w:type="paragraph" w:styleId="ListBullet4">
+    <w:name w:val="List Bullet 4"/>
+    <w:basedOn w:val="Normal"/>
+    <w:autoRedefine/>
+    <w:pPr>
+      <w:numPr>
+        <w:numId w:val="14"/>
+      </w:numPr>
+    </w:pPr>
+  </w:style>
+  <w:style w:type="paragraph" w:styleId="ListBullet5">
+    <w:name w:val="List Bullet 5"/>
+    <w:basedOn w:val="Normal"/>
+    <w:autoRedefine/>
+    <w:pPr>
+      <w:numPr>
+        <w:numId w:val="15"/>
+      </w:numPr>
+    </w:pPr>
+  </w:style>
+  <w:style w:type="paragraph" w:styleId="ListContinue">
+    <w:name w:val="List Continue"/>
+    <w:basedOn w:val="Normal"/>
+    <w:pPr>
+      <w:ind w:left="360"/>
+    </w:pPr>
+  </w:style>
+  <w:style w:type="paragraph" w:styleId="ListContinue2">
+    <w:name w:val="List Continue 2"/>
+    <w:basedOn w:val="Normal"/>
+    <w:pPr>
+      <w:ind w:left="720"/>
+    </w:pPr>
+  </w:style>
+  <w:style w:type="paragraph" w:styleId="ListContinue3">
+    <w:name w:val="List Continue 3"/>
+    <w:basedOn w:val="Normal"/>
+    <w:pPr>
+      <w:ind w:left="1080"/>
+    </w:pPr>
+  </w:style>
+  <w:style w:type="paragraph" w:styleId="ListContinue4">
+    <w:name w:val="List Continue 4"/>
+    <w:basedOn w:val="Normal"/>
+    <w:pPr>
+      <w:ind w:left="1440"/>
+    </w:pPr>
+  </w:style>
+  <w:style w:type="paragraph" w:styleId="ListContinue5">
+    <w:name w:val="List Continue 5"/>
+    <w:basedOn w:val="Normal"/>
+    <w:pPr>
+      <w:ind w:left="1800"/>
+    </w:pPr>
+  </w:style>
+  <w:style w:type="paragraph" w:styleId="ListNumber">
+    <w:name w:val="List Number"/>
+    <w:basedOn w:val="Normal"/>
+    <w:pPr>
+      <w:numPr>
+        <w:numId w:val="16"/>
+      </w:numPr>
+    </w:pPr>
+  </w:style>
+  <w:style w:type="paragraph" w:styleId="ListNumber2">
+    <w:name w:val="List Number 2"/>
+    <w:basedOn w:val="Normal"/>
+    <w:pPr>
+      <w:numPr>
+        <w:numId w:val="17"/>
+      </w:numPr>
+    </w:pPr>
+  </w:style>
+  <w:style w:type="paragraph" w:styleId="ListNumber3">
+    <w:name w:val="List Number 3"/>
+    <w:basedOn w:val="Normal"/>
+    <w:pPr>
+      <w:numPr>
+        <w:numId w:val="18"/>
+      </w:numPr>
+    </w:pPr>
+  </w:style>
+  <w:style w:type="paragraph" w:styleId="ListNumber4">
+    <w:name w:val="List Number 4"/>
+    <w:basedOn w:val="Normal"/>
+    <w:pPr>
+      <w:numPr>
+        <w:numId w:val="19"/>
+      </w:numPr>
+    </w:pPr>
+  </w:style>
+  <w:style w:type="paragraph" w:styleId="ListNumber5">
+    <w:name w:val="List Number 5"/>
+    <w:basedOn w:val="Normal"/>
+    <w:pPr>
+      <w:numPr>
+        <w:numId w:val="20"/>
+      </w:numPr>
+    </w:pPr>
+  </w:style>
+  <w:style w:type="paragraph" w:styleId="MacroText">
+    <w:name w:val="macro"/>
+    <w:semiHidden/>
+    <w:pPr>
+      <w:tabs>
+        <w:tab w:val="left" w:pos="480"/>
+        <w:tab w:val="left" w:pos="960"/>
+        <w:tab w:val="left" w:pos="1440"/>
+        <w:tab w:val="left" w:pos="1920"/>
+        <w:tab w:val="left" w:pos="2400"/>
+        <w:tab w:val="left" w:pos="2880"/>
+        <w:tab w:val="left" w:pos="3360"/>
+        <w:tab w:val="left" w:pos="3840"/>
+        <w:tab w:val="left" w:pos="4320"/>
+      </w:tabs>
+    </w:pPr>
+    <w:rPr>
+      <w:rFonts w:ascii="Courier New" w:eastAsia="Times New Roman" w:hAnsi="Courier New"/>
+    </w:rPr>
+  </w:style>
+  <w:style w:type="paragraph" w:styleId="MessageHeader">
+    <w:name w:val="Message Header"/>
+    <w:basedOn w:val="Normal"/>
+    <w:pPr>
+      <w:pBdr>
+        <w:top w:val="single" w:sz="6" w:space="1" w:color="auto"/>
+        <w:left w:val="single" w:sz="6" w:space="1" w:color="auto"/>
+        <w:bottom w:val="single" w:sz="6" w:space="1" w:color="auto"/>
+        <w:right w:val="single" w:sz="6" w:space="1" w:color="auto"/>
+      </w:pBdr>
+      <w:shd w:val="pct20" w:color="auto" w:fill="auto"/>
+      <w:ind w:left="1080" w:hanging="1080"/>
+    </w:pPr>
+    <w:rPr>
+      <w:rFonts w:ascii="Arial" w:hAnsi="Arial"/>
+    </w:rPr>
+  </w:style>
+  <w:style w:type="paragraph" w:styleId="NormalIndent">
+    <w:name w:val="Normal Indent"/>
+    <w:basedOn w:val="Normal"/>
+    <w:pPr>
+      <w:ind w:left="720"/>
+    </w:pPr>
+  </w:style>
+  <w:style w:type="paragraph" w:styleId="NoteHeading">
+    <w:name w:val="Note Heading"/>
+    <w:basedOn w:val="Normal"/>
+    <w:next w:val="Normal"/>
+  </w:style>
+  <w:style w:type="paragraph" w:styleId="PlainText">
+    <w:name w:val="Plain Text"/>
+    <w:basedOn w:val="Normal"/>
+    <w:rPr>
+      <w:rFonts w:ascii="Courier New" w:hAnsi="Courier New"/>
+    </w:rPr>
+  </w:style>
+  <w:style w:type="paragraph" w:styleId="Salutation">
+    <w:name w:val="Salutation"/>
+    <w:basedOn w:val="Normal"/>
+    <w:next w:val="Normal"/>
+  </w:style>
+  <w:style w:type="paragraph" w:styleId="Signature">
+    <w:name w:val="Signature"/>
+    <w:basedOn w:val="Normal"/>
+    <w:pPr>
+      <w:ind w:left="4320"/>
+    </w:pPr>
+  </w:style>
+  <w:style w:type="paragraph" w:styleId="Subtitle">
+    <w:name w:val="Subtitle"/>
+    <w:basedOn w:val="Normal"/>
+    <w:qFormat/>
+    <w:pPr>
+      <w:spacing w:after="60"/>
+      <w:jc w:val="center"/>
+      <w:outlineLvl w:val="1"/>
+    </w:pPr>
+    <w:rPr>
+      <w:rFonts w:ascii="Arial" w:hAnsi="Arial"/>
+    </w:rPr>
+  </w:style>
+  <w:style w:type="paragraph" w:styleId="TOAHeading">
+    <w:name w:val="toa heading"/>
+    <w:basedOn w:val="Normal"/>
+    <w:next w:val="Normal"/>
+    <w:semiHidden/>
+    <w:pPr>
+      <w:spacing w:before="120"/>
+    </w:pPr>
+    <w:rPr>
+      <w:rFonts w:ascii="Arial" w:hAnsi="Arial"/>
+      <w:b/>
+    </w:rPr>
+  </w:style>
+  <w:style w:type="paragraph" w:styleId="TOC1">
+    <w:name w:val="toc 1"/>
+    <w:basedOn w:val="Normal"/>
+    <w:next w:val="Normal"/>
+    <w:autoRedefine/>
+    <w:semiHidden/>
+  </w:style>
+  <w:style w:type="paragraph" w:styleId="TOC2">
+    <w:name w:val="toc 2"/>
+    <w:basedOn w:val="Normal"/>
+    <w:next w:val="Normal"/>
+    <w:autoRedefine/>
+    <w:semiHidden/>
+    <w:pPr>
+      <w:ind w:left="240"/>
+    </w:pPr>
+  </w:style>
+  <w:style w:type="paragraph" w:styleId="TOC3">
+    <w:name w:val="toc 3"/>
+    <w:basedOn w:val="Normal"/>
+    <w:next w:val="Normal"/>
+    <w:autoRedefine/>
+    <w:semiHidden/>
+    <w:pPr>
+      <w:ind w:left="480"/>
+    </w:pPr>
+  </w:style>
+  <w:style w:type="paragraph" w:styleId="TOC4">
+    <w:name w:val="toc 4"/>
+    <w:basedOn w:val="Normal"/>
+    <w:next w:val="Normal"/>
+    <w:autoRedefine/>
+    <w:semiHidden/>
+    <w:pPr>
+      <w:ind w:left="720"/>
+    </w:pPr>
+  </w:style>
+  <w:style w:type="paragraph" w:styleId="TOC5">
+    <w:name w:val="toc 5"/>
+    <w:basedOn w:val="Normal"/>
+    <w:next w:val="Normal"/>
+    <w:autoRedefine/>
+    <w:semiHidden/>
+    <w:pPr>
+      <w:ind w:left="960"/>
+    </w:pPr>
+  </w:style>
+  <w:style w:type="paragraph" w:styleId="TOC6">
+    <w:name w:val="toc 6"/>
+    <w:basedOn w:val="Normal"/>
+    <w:next w:val="Normal"/>
+    <w:autoRedefine/>
+    <w:semiHidden/>
+    <w:pPr>
+      <w:ind w:left="1200"/>
+    </w:pPr>
+  </w:style>
+  <w:style w:type="paragraph" w:styleId="TOC7">
+    <w:name w:val="toc 7"/>
+    <w:basedOn w:val="Normal"/>
+    <w:next w:val="Normal"/>
+    <w:autoRedefine/>
+    <w:semiHidden/>
+    <w:pPr>
+      <w:ind w:left="1440"/>
+    </w:pPr>
+  </w:style>
+  <w:style w:type="paragraph" w:styleId="TOC8">
+    <w:name w:val="toc 8"/>
+    <w:basedOn w:val="Normal"/>
+    <w:next w:val="Normal"/>
+    <w:autoRedefine/>
+    <w:semiHidden/>
+    <w:pPr>
+      <w:ind w:left="1680"/>
+    </w:pPr>
+  </w:style>
+  <w:style w:type="paragraph" w:styleId="TOC9">
+    <w:name w:val="toc 9"/>
+    <w:basedOn w:val="Normal"/>
+    <w:next w:val="Normal"/>
+    <w:autoRedefine/>
+    <w:semiHidden/>
+    <w:pPr>
+      <w:ind w:left="1920"/>
+    </w:pPr>
+  </w:style>
+  <w:style w:type="character" w:styleId="FootnoteReference">
+    <w:name w:val="footnote reference"/>
+    <w:semiHidden/>
+    <w:rPr>
+      <w:vertAlign w:val="superscript"/>
+    </w:rPr>
+  </w:style>
+  <w:style w:type="paragraph" w:customStyle="1" w:styleId="Bullet">
+    <w:name w:val="Bullet"/>
+    <w:basedOn w:val="Normal"/>
+    <w:pPr>
+      <w:numPr>
+        <w:numId w:val="31"/>
+      </w:numPr>
+      <w:tabs>
+        <w:tab w:val="clear" w:pos="720"/>
+        <w:tab w:val="left" w:pos="180"/>
+      </w:tabs>
+      <w:overflowPunct w:val="0"/>
+      <w:autoSpaceDE w:val="0"/>
+      <w:autoSpaceDN w:val="0"/>
+      <w:adjustRightInd w:val="0"/>
+      <w:spacing w:after="80"/>
+      <w:ind w:left="180" w:hanging="180"/>
+      <w:textAlignment w:val="baseline"/>
+    </w:pPr>
+  </w:style>
+  <w:style w:type="paragraph" w:customStyle="1" w:styleId="Paper-Title">
+    <w:name w:val="Paper-Title"/>
+    <w:basedOn w:val="Normal"/>
+    <w:pPr>
+      <w:overflowPunct w:val="0"/>
+      <w:autoSpaceDE w:val="0"/>
+      <w:autoSpaceDN w:val="0"/>
+      <w:adjustRightInd w:val="0"/>
+      <w:jc w:val="center"/>
+      <w:textAlignment w:val="baseline"/>
+    </w:pPr>
+    <w:rPr>
+      <w:rFonts w:ascii="Helvetica" w:hAnsi="Helvetica"/>
+      <w:b/>
+      <w:sz w:val="36"/>
+    </w:rPr>
+  </w:style>
+  <w:style w:type="paragraph" w:customStyle="1" w:styleId="References">
+    <w:name w:val="References"/>
+    <w:basedOn w:val="Normal"/>
+    <w:rsid w:val="00853A06"/>
+    <w:pPr>
+      <w:numPr>
+        <w:numId w:val="44"/>
+      </w:numPr>
+      <w:overflowPunct w:val="0"/>
+      <w:autoSpaceDE w:val="0"/>
+      <w:autoSpaceDN w:val="0"/>
+      <w:adjustRightInd w:val="0"/>
+      <w:spacing w:after="80"/>
+      <w:ind w:left="360"/>
+      <w:jc w:val="left"/>
+      <w:textAlignment w:val="baseline"/>
+    </w:pPr>
+  </w:style>
+  <w:style w:type="character" w:styleId="CommentReference">
+    <w:name w:val="annotation reference"/>
+    <w:semiHidden/>
+    <w:rPr>
+      <w:sz w:val="16"/>
+    </w:rPr>
+  </w:style>
+  <w:style w:type="paragraph" w:customStyle="1" w:styleId="Abstract">
+    <w:name w:val="Abstract"/>
+    <w:basedOn w:val="Heading1"/>
+    <w:pPr>
+      <w:spacing w:before="40"/>
+      <w:outlineLvl w:val="9"/>
+    </w:pPr>
+    <w:rPr>
+      <w:rFonts w:ascii="Times New Roman" w:hAnsi="Times New Roman"/>
+      <w:kern w:val="28"/>
+      <w:sz w:val="24"/>
+    </w:rPr>
+  </w:style>
+  <w:style w:type="character" w:styleId="Hyperlink">
+    <w:name w:val="Hyperlink"/>
+    <w:rsid w:val="00480565"/>
+    <w:rPr>
+      <w:color w:val="4173AF"/>
+      <w:sz w:val="20"/>
+      <w:szCs w:val="20"/>
+    </w:rPr>
+  </w:style>
+  <w:style w:type="paragraph" w:customStyle="1" w:styleId="Affiliation">
+    <w:name w:val="Affiliation"/>
+    <w:basedOn w:val="Author"/>
+    <w:link w:val="AffiliationChar"/>
+    <w:rPr>
+      <w:b w:val="0"/>
+    </w:rPr>
+  </w:style>
+  <w:style w:type="paragraph" w:customStyle="1" w:styleId="Figure">
+    <w:name w:val="Figure"/>
+    <w:basedOn w:val="Normal"/>
+    <w:pPr>
+      <w:spacing w:after="0"/>
+    </w:pPr>
+  </w:style>
+  <w:style w:type="paragraph" w:customStyle="1" w:styleId="Copyright">
+    <w:name w:val="Copyright"/>
+    <w:basedOn w:val="Normal"/>
+    <w:pPr>
+      <w:framePr w:w="4680" w:h="1977" w:hRule="exact" w:hSpace="187" w:wrap="auto" w:vAnchor="page" w:hAnchor="page" w:x="1155" w:y="12605" w:anchorLock="1"/>
+      <w:spacing w:after="0"/>
+    </w:pPr>
+    <w:rPr>
+      <w:sz w:val="16"/>
+    </w:rPr>
+  </w:style>
+  <w:style w:type="paragraph" w:customStyle="1" w:styleId="cell">
+    <w:name w:val="cell"/>
+    <w:basedOn w:val="Normal"/>
+    <w:pPr>
+      <w:keepNext/>
+      <w:keepLines/>
+      <w:jc w:val="center"/>
+    </w:pPr>
+    <w:rPr>
+      <w:b/>
+    </w:rPr>
+  </w:style>
+  <w:style w:type="character" w:customStyle="1" w:styleId="v8n000000">
+    <w:name w:val="v8n000000"/>
+    <w:basedOn w:val="DefaultParagraphFont"/>
+  </w:style>
+  <w:style w:type="paragraph" w:customStyle="1" w:styleId="TableText">
+    <w:name w:val="Table Text"/>
+    <w:basedOn w:val="Normal"/>
+    <w:rsid w:val="00D90F52"/>
+    <w:pPr>
+      <w:keepLines/>
+      <w:spacing w:before="40" w:after="40"/>
+      <w:jc w:val="center"/>
+    </w:pPr>
+  </w:style>
+  <w:style w:type="character" w:styleId="FollowedHyperlink">
+    <w:name w:val="FollowedHyperlink"/>
+    <w:basedOn w:val="Hyperlink"/>
+    <w:rsid w:val="004F7A15"/>
+    <w:rPr>
+      <w:color w:val="4F81BD"/>
+      <w:sz w:val="20"/>
+      <w:szCs w:val="20"/>
+    </w:rPr>
+  </w:style>
+  <w:style w:type="paragraph" w:styleId="CommentSubject">
+    <w:name w:val="annotation subject"/>
+    <w:basedOn w:val="CommentText"/>
+    <w:next w:val="CommentText"/>
+    <w:semiHidden/>
+    <w:rsid w:val="006D66A4"/>
+    <w:rPr>
+      <w:b/>
+      <w:bCs/>
+    </w:rPr>
+  </w:style>
+  <w:style w:type="paragraph" w:styleId="BalloonText">
+    <w:name w:val="Balloon Text"/>
+    <w:basedOn w:val="Normal"/>
+    <w:semiHidden/>
+    <w:rsid w:val="006D66A4"/>
+    <w:rPr>
+      <w:rFonts w:ascii="Tahoma" w:hAnsi="Tahoma" w:cs="Tahoma"/>
+      <w:sz w:val="16"/>
+      <w:szCs w:val="16"/>
+    </w:rPr>
+  </w:style>
+  <w:style w:type="character" w:customStyle="1" w:styleId="q">
+    <w:name w:val="q"/>
+    <w:basedOn w:val="DefaultParagraphFont"/>
+    <w:rsid w:val="00F01986"/>
+  </w:style>
+  <w:style w:type="paragraph" w:customStyle="1" w:styleId="Link">
+    <w:name w:val="Link"/>
+    <w:basedOn w:val="Normal"/>
+    <w:link w:val="LinkChar"/>
+    <w:rsid w:val="00F100EF"/>
+    <w:rPr>
+      <w:color w:val="2E74B5"/>
+      <w:sz w:val="18"/>
+      <w:szCs w:val="18"/>
+    </w:rPr>
+  </w:style>
+  <w:style w:type="character" w:customStyle="1" w:styleId="LinkChar">
+    <w:name w:val="Link Char"/>
+    <w:link w:val="Link"/>
+    <w:rsid w:val="00F100EF"/>
+    <w:rPr>
+      <w:rFonts w:ascii="Times New Roman" w:eastAsia="Times New Roman" w:hAnsi="Times New Roman"/>
+      <w:color w:val="2E74B5"/>
+      <w:sz w:val="18"/>
+      <w:szCs w:val="18"/>
+    </w:rPr>
+  </w:style>
+  <w:style w:type="paragraph" w:customStyle="1" w:styleId="AuthorName">
+    <w:name w:val="Author Name"/>
+    <w:basedOn w:val="Author"/>
+    <w:link w:val="AuthorNameChar"/>
+    <w:qFormat/>
+    <w:rsid w:val="005A2C27"/>
+  </w:style>
+  <w:style w:type="paragraph" w:customStyle="1" w:styleId="AuthorAffiliation">
+    <w:name w:val="Author Affiliation"/>
+    <w:basedOn w:val="Affiliation"/>
+    <w:link w:val="AuthorAffiliationChar"/>
+    <w:qFormat/>
+    <w:rsid w:val="005A2C27"/>
+  </w:style>
+  <w:style w:type="character" w:customStyle="1" w:styleId="AuthorChar">
+    <w:name w:val="Author Char"/>
+    <w:basedOn w:val="DefaultParagraphFont"/>
+    <w:link w:val="Author"/>
+    <w:rsid w:val="005A2C27"/>
+    <w:rPr>
+      <w:rFonts w:ascii="Times New Roman" w:eastAsia="Times New Roman" w:hAnsi="Times New Roman"/>
+      <w:b/>
+      <w:color w:val="000000"/>
+      <w:sz w:val="24"/>
+    </w:rPr>
+  </w:style>
+  <w:style w:type="character" w:customStyle="1" w:styleId="AuthorNameChar">
+    <w:name w:val="Author Name Char"/>
+    <w:basedOn w:val="AuthorChar"/>
+    <w:link w:val="AuthorName"/>
+    <w:rsid w:val="005A2C27"/>
+    <w:rPr>
+      <w:rFonts w:ascii="Times New Roman" w:eastAsia="Times New Roman" w:hAnsi="Times New Roman"/>
+      <w:b/>
+      <w:color w:val="000000"/>
+      <w:sz w:val="24"/>
+    </w:rPr>
+  </w:style>
+  <w:style w:type="paragraph" w:customStyle="1" w:styleId="StyleDescription">
+    <w:name w:val="Style Description"/>
+    <w:basedOn w:val="Normal"/>
+    <w:link w:val="StyleDescriptionChar"/>
+    <w:qFormat/>
+    <w:rsid w:val="005A2C27"/>
+    <w:rPr>
+      <w:rFonts w:ascii="Courier New" w:hAnsi="Courier New"/>
+      <w:sz w:val="18"/>
+    </w:rPr>
+  </w:style>
+  <w:style w:type="character" w:customStyle="1" w:styleId="AffiliationChar">
+    <w:name w:val="Affiliation Char"/>
+    <w:basedOn w:val="AuthorChar"/>
+    <w:link w:val="Affiliation"/>
+    <w:rsid w:val="005A2C27"/>
+    <w:rPr>
+      <w:rFonts w:ascii="Times New Roman" w:eastAsia="Times New Roman" w:hAnsi="Times New Roman"/>
+      <w:b w:val="0"/>
+      <w:color w:val="000000"/>
+      <w:sz w:val="24"/>
+    </w:rPr>
+  </w:style>
+  <w:style w:type="character" w:customStyle="1" w:styleId="AuthorAffiliationChar">
+    <w:name w:val="Author Affiliation Char"/>
+    <w:basedOn w:val="AffiliationChar"/>
+    <w:link w:val="AuthorAffiliation"/>
+    <w:rsid w:val="005A2C27"/>
+    <w:rPr>
+      <w:rFonts w:ascii="Times New Roman" w:eastAsia="Times New Roman" w:hAnsi="Times New Roman"/>
+      <w:b w:val="0"/>
+      <w:color w:val="000000"/>
+      <w:sz w:val="24"/>
+    </w:rPr>
+  </w:style>
+  <w:style w:type="character" w:customStyle="1" w:styleId="StyleDescriptionChar">
+    <w:name w:val="Style Description Char"/>
+    <w:basedOn w:val="DefaultParagraphFont"/>
+    <w:link w:val="StyleDescription"/>
+    <w:rsid w:val="005A2C27"/>
+    <w:rPr>
+      <w:rFonts w:ascii="Courier New" w:eastAsia="Times New Roman" w:hAnsi="Courier New"/>
+      <w:sz w:val="18"/>
+    </w:rPr>
+  </w:style>
+  <w:style w:type="paragraph" w:customStyle="1" w:styleId="bulletlist">
+    <w:name w:val="bullet list"/>
+    <w:basedOn w:val="Normal"/>
+    <w:rsid w:val="00103A63"/>
+    <w:pPr>
+      <w:numPr>
+        <w:numId w:val="46"/>
+      </w:numPr>
+      <w:spacing w:before="60" w:after="0" w:line="240" w:lineRule="atLeast"/>
+      <w:jc w:val="left"/>
+    </w:pPr>
+    <w:rPr>
+      <w:rFonts w:ascii="Verdana" w:hAnsi="Verdana"/>
+      <w:kern w:val="18"/>
+      <w:sz w:val="17"/>
+    </w:rPr>
+  </w:style>
+</w:styles>
+</file>
+
+<file path=word/stylesWithEffects.xml><?xml version="1.0" encoding="utf-8"?>
+<w:styles xmlns:wpc="http://schemas.microsoft.com/office/word/2010/wordprocessingCanvas" xmlns:mc="http://schemas.openxmlformats.org/markup-compatibility/2006" xmlns:o="urn:schemas-microsoft-com:office:office" xmlns:r="http://schemas.openxmlformats.org/officeDocument/2006/relationships" xmlns:m="http://schemas.openxmlformats.org/officeDocument/2006/math" xmlns:v="urn:schemas-microsoft-com:vml" xmlns:wp14="http://schemas.microsoft.com/office/word/2010/wordprocessingDrawing" xmlns:wp="http://schemas.openxmlformats.org/drawingml/2006/wordprocessingDrawing" xmlns:w10="urn:schemas-microsoft-com:office:word" xmlns:w="http://schemas.openxmlformats.org/wordprocessingml/2006/main" xmlns:w14="http://schemas.microsoft.com/office/word/2010/wordml" xmlns:wpg="http://schemas.microsoft.com/office/word/2010/wordprocessingGroup" xmlns:wpi="http://schemas.microsoft.com/office/word/2010/wordprocessingInk" xmlns:wne="http://schemas.microsoft.com/office/word/2006/wordml" xmlns:wps="http://schemas.microsoft.com/office/word/2010/wordprocessingShape" mc:Ignorable="w14 wp14">
+  <w:docDefaults>
+    <w:rPrDefault>
+      <w:rPr>
+        <w:rFonts w:ascii="Times" w:eastAsia="Times" w:hAnsi="Times" w:cs="Times New Roman"/>
+        <w:lang w:val="en-US" w:eastAsia="en-US" w:bidi="ar-SA"/>
+      </w:rPr>
+    </w:rPrDefault>
+    <w:pPrDefault/>
+  </w:docDefaults>
+  <w:latentStyles w:defLockedState="0" w:defUIPriority="99" w:defSemiHidden="1" w:defUnhideWhenUsed="1" w:defQFormat="0" w:count="267">
+    <w:lsdException w:name="Normal" w:semiHidden="0" w:uiPriority="0" w:unhideWhenUsed="0" w:qFormat="1"/>
+    <w:lsdException w:name="heading 1" w:semiHidden="0" w:uiPriority="0" w:unhideWhenUsed="0" w:qFormat="1"/>
+    <w:lsdException w:name="heading 2" w:semiHidden="0" w:uiPriority="9" w:unhideWhenUsed="0" w:qFormat="1"/>
+    <w:lsdException w:name="heading 3" w:semiHidden="0" w:uiPriority="9" w:unhideWhenUsed="0" w:qFormat="1"/>
+    <w:lsdException w:name="heading 4" w:semiHidden="0" w:uiPriority="9" w:unhideWhenUsed="0" w:qFormat="1"/>
+    <w:lsdException w:name="heading 5" w:semiHidden="0" w:uiPriority="9" w:unhideWhenUsed="0" w:qFormat="1"/>
+    <w:lsdException w:name="heading 6" w:semiHidden="0" w:uiPriority="9" w:unhideWhenUsed="0" w:qFormat="1"/>
+    <w:lsdException w:name="heading 7" w:semiHidden="0" w:uiPriority="9" w:unhideWhenUsed="0" w:qFormat="1"/>
+    <w:lsdException w:name="heading 8" w:semiHidden="0" w:uiPriority="9" w:unhideWhenUsed="0" w:qFormat="1"/>
+    <w:lsdException w:name="heading 9" w:semiHidden="0" w:uiPriority="9" w:unhideWhenUsed="0" w:qFormat="1"/>
+    <w:lsdException w:name="toc 1" w:uiPriority="39"/>
+    <w:lsdException w:name="toc 2" w:uiPriority="39"/>
+    <w:lsdException w:name="toc 3" w:uiPriority="39"/>
+    <w:lsdException w:name="toc 4" w:uiPriority="39"/>
+    <w:lsdException w:name="toc 5" w:uiPriority="39"/>
+    <w:lsdException w:name="toc 6" w:uiPriority="39"/>
+    <w:lsdException w:name="toc 7" w:uiPriority="39"/>
+    <w:lsdException w:name="toc 8" w:uiPriority="39"/>
+    <w:lsdException w:name="toc 9" w:uiPriority="39"/>
+    <w:lsdException w:name="caption" w:semiHidden="0" w:uiPriority="35" w:unhideWhenUsed="0" w:qFormat="1"/>
+    <w:lsdException w:name="Title" w:semiHidden="0" w:uiPriority="10" w:unhideWhenUsed="0" w:qFormat="1"/>
+    <w:lsdException w:name="Default Paragraph Font" w:uiPriority="1"/>
+    <w:lsdException w:name="Subtitle" w:semiHidden="0" w:uiPriority="11" w:unhideWhenUsed="0" w:qFormat="1"/>
+    <w:lsdException w:name="Hyperlink" w:uiPriority="0"/>
+    <w:lsdException w:name="Strong" w:semiHidden="0" w:uiPriority="22" w:unhideWhenUsed="0" w:qFormat="1"/>
+    <w:lsdException w:name="Emphasis" w:semiHidden="0" w:uiPriority="20" w:unhideWhenUsed="0" w:qFormat="1"/>
+    <w:lsdException w:name="Table Grid" w:semiHidden="0" w:uiPriority="59" w:unhideWhenUsed="0"/>
+    <w:lsdException w:name="Placeholder Text" w:unhideWhenUsed="0"/>
+    <w:lsdException w:name="No Spacing" w:semiHidden="0" w:uiPriority="1" w:unhideWhenUsed="0" w:qFormat="1"/>
+    <w:lsdException w:name="Light Shading" w:semiHidden="0" w:uiPriority="60" w:unhideWhenUsed="0"/>
+    <w:lsdException w:name="Light List" w:semiHidden="0" w:uiPriority="61" w:unhideWhenUsed="0"/>
+    <w:lsdException w:name="Light Grid" w:semiHidden="0" w:uiPriority="62" w:unhideWhenUsed="0"/>
+    <w:lsdException w:name="Medium Shading 1" w:semiHidden="0" w:uiPriority="63" w:unhideWhenUsed="0"/>
+    <w:lsdException w:name="Medium Shading 2" w:semiHidden="0" w:uiPriority="64" w:unhideWhenUsed="0"/>
+    <w:lsdException w:name="Medium List 1" w:semiHidden="0" w:uiPriority="65" w:unhideWhenUsed="0"/>
+    <w:lsdException w:name="Medium List 2" w:semiHidden="0" w:uiPriority="66" w:unhideWhenUsed="0"/>
+    <w:lsdException w:name="Medium Grid 1" w:semiHidden="0" w:uiPriority="67" w:unhideWhenUsed="0"/>
+    <w:lsdException w:name="Medium Grid 2" w:semiHidden="0" w:uiPriority="68" w:unhideWhenUsed="0"/>
+    <w:lsdException w:name="Medium Grid 3" w:semiHidden="0" w:uiPriority="69" w:unhideWhenUsed="0"/>
+    <w:lsdException w:name="Dark List" w:semiHidden="0" w:uiPriority="70" w:unhideWhenUsed="0"/>
+    <w:lsdException w:name="Colorful Shading" w:semiHidden="0" w:uiPriority="71" w:unhideWhenUsed="0"/>
+    <w:lsdException w:name="Colorful List" w:semiHidden="0" w:uiPriority="72" w:unhideWhenUsed="0" w:qFormat="1"/>
+    <w:lsdException w:name="Colorful Grid" w:semiHidden="0" w:uiPriority="73" w:unhideWhenUsed="0" w:qFormat="1"/>
+    <w:lsdException w:name="Light Shading Accent 1" w:semiHidden="0" w:uiPriority="60" w:unhideWhenUsed="0" w:qFormat="1"/>
+    <w:lsdException w:name="Light List Accent 1" w:semiHidden="0" w:uiPriority="61" w:unhideWhenUsed="0"/>
+    <w:lsdException w:name="Light Grid Accent 1" w:semiHidden="0" w:uiPriority="62" w:unhideWhenUsed="0"/>
+    <w:lsdException w:name="Medium Shading 1 Accent 1" w:semiHidden="0" w:uiPriority="63" w:unhideWhenUsed="0"/>
+    <w:lsdException w:name="Medium Shading 2 Accent 1" w:semiHidden="0" w:uiPriority="64" w:unhideWhenUsed="0"/>
+    <w:lsdException w:name="Medium List 1 Accent 1" w:semiHidden="0" w:uiPriority="65" w:unhideWhenUsed="0"/>
+    <w:lsdException w:name="Revision" w:unhideWhenUsed="0"/>
+    <w:lsdException w:name="List Paragraph" w:semiHidden="0" w:uiPriority="34" w:unhideWhenUsed="0" w:qFormat="1"/>
+    <w:lsdException w:name="Quote" w:semiHidden="0" w:uiPriority="29" w:unhideWhenUsed="0" w:qFormat="1"/>
+    <w:lsdException w:name="Intense Quote" w:semiHidden="0" w:uiPriority="30" w:unhideWhenUsed="0" w:qFormat="1"/>
+    <w:lsdException w:name="Medium List 2 Accent 1" w:semiHidden="0" w:uiPriority="66" w:unhideWhenUsed="0"/>
+    <w:lsdException w:name="Medium Grid 1 Accent 1" w:semiHidden="0" w:uiPriority="67" w:unhideWhenUsed="0"/>
+    <w:lsdException w:name="Medium Grid 2 Accent 1" w:semiHidden="0" w:uiPriority="68" w:unhideWhenUsed="0"/>
+    <w:lsdException w:name="Medium Grid 3 Accent 1" w:semiHidden="0" w:uiPriority="69" w:unhideWhenUsed="0"/>
+    <w:lsdException w:name="Dark List Accent 1" w:semiHidden="0" w:uiPriority="70" w:unhideWhenUsed="0"/>
+    <w:lsdException w:name="Colorful Shading Accent 1" w:semiHidden="0" w:uiPriority="71" w:unhideWhenUsed="0"/>
+    <w:lsdException w:name="Colorful List Accent 1" w:semiHidden="0" w:uiPriority="72" w:unhideWhenUsed="0"/>
+    <w:lsdException w:name="Colorful Grid Accent 1" w:semiHidden="0" w:uiPriority="73" w:unhideWhenUsed="0"/>
+    <w:lsdException w:name="Light Shading Accent 2" w:semiHidden="0" w:uiPriority="60" w:unhideWhenUsed="0"/>
+    <w:lsdException w:name="Light List Accent 2" w:semiHidden="0" w:uiPriority="61" w:unhideWhenUsed="0"/>
+    <w:lsdException w:name="Light Grid Accent 2" w:semiHidden="0" w:uiPriority="62" w:unhideWhenUsed="0"/>
+    <w:lsdException w:name="Medium Shading 1 Accent 2" w:semiHidden="0" w:uiPriority="63" w:unhideWhenUsed="0"/>
+    <w:lsdException w:name="Medium Shading 2 Accent 2" w:semiHidden="0" w:uiPriority="64" w:unhideWhenUsed="0"/>
+    <w:lsdException w:name="Medium List 1 Accent 2" w:semiHidden="0" w:uiPriority="65" w:unhideWhenUsed="0"/>
+    <w:lsdException w:name="Medium List 2 Accent 2" w:semiHidden="0" w:uiPriority="66" w:unhideWhenUsed="0"/>
+    <w:lsdException w:name="Medium Grid 1 Accent 2" w:semiHidden="0" w:uiPriority="67" w:unhideWhenUsed="0"/>
+    <w:lsdException w:name="Medium Grid 2 Accent 2" w:semiHidden="0" w:uiPriority="68" w:unhideWhenUsed="0"/>
+    <w:lsdException w:name="Medium Grid 3 Accent 2" w:semiHidden="0" w:uiPriority="69" w:unhideWhenUsed="0"/>
+    <w:lsdException w:name="Dark List Accent 2" w:semiHidden="0" w:uiPriority="70" w:unhideWhenUsed="0"/>
+    <w:lsdException w:name="Colorful Shading Accent 2" w:semiHidden="0" w:uiPriority="71" w:unhideWhenUsed="0"/>
+    <w:lsdException w:name="Colorful List Accent 2" w:semiHidden="0" w:uiPriority="72" w:unhideWhenUsed="0"/>
+    <w:lsdException w:name="Colorful Grid Accent 2" w:semiHidden="0" w:uiPriority="73" w:unhideWhenUsed="0"/>
+    <w:lsdException w:name="Light Shading Accent 3" w:semiHidden="0" w:uiPriority="60" w:unhideWhenUsed="0"/>
+    <w:lsdException w:name="Light List Accent 3" w:semiHidden="0" w:uiPriority="61" w:unhideWhenUsed="0"/>
+    <w:lsdException w:name="Light Grid Accent 3" w:semiHidden="0" w:uiPriority="62" w:unhideWhenUsed="0"/>
+    <w:lsdException w:name="Medium Shading 1 Accent 3" w:semiHidden="0" w:uiPriority="63" w:unhideWhenUsed="0"/>
+    <w:lsdException w:name="Medium Shading 2 Accent 3" w:semiHidden="0" w:uiPriority="64" w:unhideWhenUsed="0"/>
+    <w:lsdException w:name="Medium List 1 Accent 3" w:semiHidden="0" w:uiPriority="65" w:unhideWhenUsed="0"/>
+    <w:lsdException w:name="Medium List 2 Accent 3" w:semiHidden="0" w:uiPriority="66" w:unhideWhenUsed="0"/>
+    <w:lsdException w:name="Medium Grid 1 Accent 3" w:semiHidden="0" w:uiPriority="67" w:unhideWhenUsed="0"/>
+    <w:lsdException w:name="Medium Grid 2 Accent 3" w:semiHidden="0" w:uiPriority="68" w:unhideWhenUsed="0"/>
+    <w:lsdException w:name="Medium Grid 3 Accent 3" w:semiHidden="0" w:uiPriority="69" w:unhideWhenUsed="0"/>
+    <w:lsdException w:name="Dark List Accent 3" w:semiHidden="0" w:uiPriority="70" w:unhideWhenUsed="0"/>
+    <w:lsdException w:name="Colorful Shading Accent 3" w:semiHidden="0" w:uiPriority="71" w:unhideWhenUsed="0"/>
+    <w:lsdException w:name="Colorful List Accent 3" w:semiHidden="0" w:uiPriority="72" w:unhideWhenUsed="0"/>
+    <w:lsdException w:name="Colorful Grid Accent 3" w:semiHidden="0" w:uiPriority="73" w:unhideWhenUsed="0"/>
+    <w:lsdException w:name="Light Shading Accent 4" w:semiHidden="0" w:uiPriority="60" w:unhideWhenUsed="0"/>
+    <w:lsdException w:name="Light List Accent 4" w:semiHidden="0" w:uiPriority="61" w:unhideWhenUsed="0"/>
+    <w:lsdException w:name="Light Grid Accent 4" w:semiHidden="0" w:uiPriority="62" w:unhideWhenUsed="0"/>
+    <w:lsdException w:name="Medium Shading 1 Accent 4" w:semiHidden="0" w:uiPriority="63" w:unhideWhenUsed="0"/>
+    <w:lsdException w:name="Medium Shading 2 Accent 4" w:semiHidden="0" w:uiPriority="64" w:unhideWhenUsed="0"/>
+    <w:lsdException w:name="Medium List 1 Accent 4" w:semiHidden="0" w:uiPriority="65" w:unhideWhenUsed="0"/>
+    <w:lsdException w:name="Medium List 2 Accent 4" w:semiHidden="0" w:uiPriority="66" w:unhideWhenUsed="0"/>
+    <w:lsdException w:name="Medium Grid 1 Accent 4" w:semiHidden="0" w:uiPriority="67" w:unhideWhenUsed="0"/>
+    <w:lsdException w:name="Medium Grid 2 Accent 4" w:semiHidden="0" w:uiPriority="68" w:unhideWhenUsed="0"/>
+    <w:lsdException w:name="Medium Grid 3 Accent 4" w:semiHidden="0" w:uiPriority="69" w:unhideWhenUsed="0"/>
+    <w:lsdException w:name="Dark List Accent 4" w:semiHidden="0" w:uiPriority="70" w:unhideWhenUsed="0"/>
+    <w:lsdException w:name="Colorful Shading Accent 4" w:semiHidden="0" w:uiPriority="71" w:unhideWhenUsed="0"/>
+    <w:lsdException w:name="Colorful List Accent 4" w:semiHidden="0" w:uiPriority="72" w:unhideWhenUsed="0"/>
+    <w:lsdException w:name="Colorful Grid Accent 4" w:semiHidden="0" w:uiPriority="73" w:unhideWhenUsed="0"/>
+    <w:lsdException w:name="Light Shading Accent 5" w:semiHidden="0" w:uiPriority="60" w:unhideWhenUsed="0"/>
+    <w:lsdException w:name="Light List Accent 5" w:semiHidden="0" w:uiPriority="61" w:unhideWhenUsed="0"/>
+    <w:lsdException w:name="Light Grid Accent 5" w:semiHidden="0" w:uiPriority="62" w:unhideWhenUsed="0"/>
+    <w:lsdException w:name="Medium Shading 1 Accent 5" w:semiHidden="0" w:uiPriority="63" w:unhideWhenUsed="0"/>
+    <w:lsdException w:name="Medium Shading 2 Accent 5" w:semiHidden="0" w:uiPriority="64" w:unhideWhenUsed="0"/>
+    <w:lsdException w:name="Medium List 1 Accent 5" w:semiHidden="0" w:uiPriority="65" w:unhideWhenUsed="0"/>
+    <w:lsdException w:name="Medium List 2 Accent 5" w:semiHidden="0" w:uiPriority="66" w:unhideWhenUsed="0"/>
+    <w:lsdException w:name="Medium Grid 1 Accent 5" w:semiHidden="0" w:uiPriority="67" w:unhideWhenUsed="0"/>
+    <w:lsdException w:name="Medium Grid 2 Accent 5" w:semiHidden="0" w:uiPriority="68" w:unhideWhenUsed="0"/>
+    <w:lsdException w:name="Medium Grid 3 Accent 5" w:semiHidden="0" w:uiPriority="69" w:unhideWhenUsed="0"/>
+    <w:lsdException w:name="Dark List Accent 5" w:semiHidden="0" w:uiPriority="70" w:unhideWhenUsed="0"/>
+    <w:lsdException w:name="Colorful Shading Accent 5" w:semiHidden="0" w:uiPriority="71" w:unhideWhenUsed="0"/>
+    <w:lsdException w:name="Colorful List Accent 5" w:semiHidden="0" w:uiPriority="72" w:unhideWhenUsed="0"/>
+    <w:lsdException w:name="Colorful Grid Accent 5" w:semiHidden="0" w:uiPriority="73" w:unhideWhenUsed="0"/>
+    <w:lsdException w:name="Light Shading Accent 6" w:semiHidden="0" w:uiPriority="60" w:unhideWhenUsed="0"/>
+    <w:lsdException w:name="Light List Accent 6" w:semiHidden="0" w:uiPriority="61" w:unhideWhenUsed="0"/>
+    <w:lsdException w:name="Light Grid Accent 6" w:semiHidden="0" w:uiPriority="62" w:unhideWhenUsed="0"/>
+    <w:lsdException w:name="Medium Shading 1 Accent 6" w:semiHidden="0" w:uiPriority="63" w:unhideWhenUsed="0"/>
+    <w:lsdException w:name="Medium Shading 2 Accent 6" w:semiHidden="0" w:uiPriority="64" w:unhideWhenUsed="0"/>
+    <w:lsdException w:name="Medium List 1 Accent 6" w:semiHidden="0" w:uiPriority="65" w:unhideWhenUsed="0" w:qFormat="1"/>
+    <w:lsdException w:name="Medium List 2 Accent 6" w:semiHidden="0" w:uiPriority="66" w:unhideWhenUsed="0" w:qFormat="1"/>
+    <w:lsdException w:name="Medium Grid 1 Accent 6" w:semiHidden="0" w:uiPriority="67" w:unhideWhenUsed="0" w:qFormat="1"/>
+    <w:lsdException w:name="Medium Grid 2 Accent 6" w:semiHidden="0" w:uiPriority="68" w:unhideWhenUsed="0" w:qFormat="1"/>
+    <w:lsdException w:name="Medium Grid 3 Accent 6" w:semiHidden="0" w:uiPriority="69" w:unhideWhenUsed="0" w:qFormat="1"/>
+    <w:lsdException w:name="Dark List Accent 6" w:semiHidden="0" w:uiPriority="70" w:unhideWhenUsed="0"/>
+    <w:lsdException w:name="Colorful Shading Accent 6" w:semiHidden="0" w:uiPriority="71" w:unhideWhenUsed="0" w:qFormat="1"/>
+    <w:lsdException w:name="Colorful List Accent 6" w:semiHidden="0" w:uiPriority="72" w:unhideWhenUsed="0"/>
+    <w:lsdException w:name="Colorful Grid Accent 6" w:semiHidden="0" w:uiPriority="73" w:unhideWhenUsed="0"/>
+    <w:lsdException w:name="Subtle Emphasis" w:semiHidden="0" w:uiPriority="19" w:unhideWhenUsed="0" w:qFormat="1"/>
+    <w:lsdException w:name="Intense Emphasis" w:semiHidden="0" w:uiPriority="21" w:unhideWhenUsed="0" w:qFormat="1"/>
+    <w:lsdException w:name="Subtle Reference" w:semiHidden="0" w:uiPriority="31" w:unhideWhenUsed="0" w:qFormat="1"/>
+    <w:lsdException w:name="Intense Reference" w:semiHidden="0" w:uiPriority="32" w:unhideWhenUsed="0" w:qFormat="1"/>
+    <w:lsdException w:name="Book Title" w:semiHidden="0" w:uiPriority="33" w:unhideWhenUsed="0" w:qFormat="1"/>
+    <w:lsdException w:name="Bibliography" w:uiPriority="37"/>
+    <w:lsdException w:name="TOC Heading" w:uiPriority="39" w:qFormat="1"/>
   </w:latentStyles>
   <w:style w:type="paragraph" w:default="1" w:styleId="Normal">
     <w:name w:val="Normal"/>
@@ -4100,7 +5791,7 @@
 </file>
 
 <file path=customXml/itemProps1.xml><?xml version="1.0" encoding="utf-8"?>
-<ds:datastoreItem xmlns:ds="http://schemas.openxmlformats.org/officeDocument/2006/customXml" ds:itemID="{056524B7-0A76-4071-A7FF-41AAFA19B0C7}">
+<ds:datastoreItem xmlns:ds="http://schemas.openxmlformats.org/officeDocument/2006/customXml" ds:itemID="{9E0ECFD7-92BC-4111-A642-31F360F16C0C}">
   <ds:schemaRefs>
     <ds:schemaRef ds:uri="http://schemas.openxmlformats.org/officeDocument/2006/bibliography"/>
   </ds:schemaRefs>

</xml_diff>